<commit_message>
added some existing systems (Sudip part)
</commit_message>
<xml_diff>
--- a/proposal.docx
+++ b/proposal.docx
@@ -4,17 +4,893 @@
   <w:body>
     <w:p>
       <w:pPr>
+        <w:pStyle w:val="TOCHeading"/>
+        <w:rPr>
+          <w:rFonts w:ascii="Times New Roman" w:hAnsi="Times New Roman" w:cs="Times New Roman"/>
+          <w:b/>
+          <w:bCs/>
+          <w:color w:val="auto"/>
+          <w:sz w:val="24"/>
+          <w:szCs w:val="24"/>
+        </w:rPr>
+      </w:pPr>
+      <w:r>
+        <w:rPr>
+          <w:rFonts w:ascii="Times New Roman" w:hAnsi="Times New Roman" w:cs="Times New Roman"/>
+          <w:b/>
+          <w:bCs/>
+          <w:color w:val="auto"/>
+          <w:sz w:val="24"/>
+          <w:szCs w:val="24"/>
+        </w:rPr>
+        <w:t>Contents</w:t>
+      </w:r>
+    </w:p>
+    <w:p>
+      <w:pPr>
+        <w:pStyle w:val="TOC1"/>
+        <w:tabs>
+          <w:tab w:val="right" w:leader="dot" w:pos="9350"/>
+        </w:tabs>
+        <w:rPr>
+          <w:noProof/>
+        </w:rPr>
+      </w:pPr>
+      <w:r>
+        <w:fldChar w:fldCharType="begin"/>
+      </w:r>
+      <w:r>
+        <w:instrText xml:space="preserve"> TOC \o "1-3" \h \z \u </w:instrText>
+      </w:r>
+      <w:r>
+        <w:fldChar w:fldCharType="separate"/>
+      </w:r>
+      <w:hyperlink w:anchor="_Toc27651600" w:history="1">
+        <w:r>
+          <w:rPr>
+            <w:rStyle w:val="Hyperlink"/>
+            <w:bCs/>
+            <w:noProof/>
+            <w:color w:val="auto"/>
+          </w:rPr>
+          <w:t>Introduction</w:t>
+        </w:r>
+        <w:r>
+          <w:rPr>
+            <w:noProof/>
+            <w:webHidden/>
+          </w:rPr>
+          <w:tab/>
+        </w:r>
+        <w:r>
+          <w:rPr>
+            <w:noProof/>
+            <w:webHidden/>
+          </w:rPr>
+          <w:fldChar w:fldCharType="begin"/>
+        </w:r>
+        <w:r>
+          <w:rPr>
+            <w:noProof/>
+            <w:webHidden/>
+          </w:rPr>
+          <w:instrText xml:space="preserve"> PAGEREF _Toc27651600 \h </w:instrText>
+        </w:r>
+        <w:r>
+          <w:rPr>
+            <w:noProof/>
+            <w:webHidden/>
+          </w:rPr>
+        </w:r>
+        <w:r>
+          <w:rPr>
+            <w:noProof/>
+            <w:webHidden/>
+          </w:rPr>
+          <w:fldChar w:fldCharType="separate"/>
+        </w:r>
+        <w:r>
+          <w:rPr>
+            <w:noProof/>
+            <w:webHidden/>
+          </w:rPr>
+          <w:t>2</w:t>
+        </w:r>
+        <w:r>
+          <w:rPr>
+            <w:noProof/>
+            <w:webHidden/>
+          </w:rPr>
+          <w:fldChar w:fldCharType="end"/>
+        </w:r>
+      </w:hyperlink>
+    </w:p>
+    <w:p>
+      <w:pPr>
+        <w:pStyle w:val="TOC1"/>
+        <w:tabs>
+          <w:tab w:val="right" w:leader="dot" w:pos="9350"/>
+        </w:tabs>
+        <w:rPr>
+          <w:noProof/>
+        </w:rPr>
+      </w:pPr>
+      <w:hyperlink w:anchor="_Toc27651601" w:history="1">
+        <w:r>
+          <w:rPr>
+            <w:rStyle w:val="Hyperlink"/>
+            <w:noProof/>
+          </w:rPr>
+          <w:t>Evolution of traffic detection system</w:t>
+        </w:r>
+        <w:r>
+          <w:rPr>
+            <w:noProof/>
+            <w:webHidden/>
+          </w:rPr>
+          <w:tab/>
+        </w:r>
+        <w:r>
+          <w:rPr>
+            <w:noProof/>
+            <w:webHidden/>
+          </w:rPr>
+          <w:fldChar w:fldCharType="begin"/>
+        </w:r>
+        <w:r>
+          <w:rPr>
+            <w:noProof/>
+            <w:webHidden/>
+          </w:rPr>
+          <w:instrText xml:space="preserve"> PAGEREF _Toc27651601 \h </w:instrText>
+        </w:r>
+        <w:r>
+          <w:rPr>
+            <w:noProof/>
+            <w:webHidden/>
+          </w:rPr>
+        </w:r>
+        <w:r>
+          <w:rPr>
+            <w:noProof/>
+            <w:webHidden/>
+          </w:rPr>
+          <w:fldChar w:fldCharType="separate"/>
+        </w:r>
+        <w:r>
+          <w:rPr>
+            <w:noProof/>
+            <w:webHidden/>
+          </w:rPr>
+          <w:t>3</w:t>
+        </w:r>
+        <w:r>
+          <w:rPr>
+            <w:noProof/>
+            <w:webHidden/>
+          </w:rPr>
+          <w:fldChar w:fldCharType="end"/>
+        </w:r>
+      </w:hyperlink>
+    </w:p>
+    <w:p>
+      <w:pPr>
+        <w:pStyle w:val="TOC2"/>
+        <w:tabs>
+          <w:tab w:val="right" w:leader="dot" w:pos="9350"/>
+        </w:tabs>
+        <w:rPr>
+          <w:noProof/>
+        </w:rPr>
+      </w:pPr>
+      <w:hyperlink w:anchor="_Toc27651602" w:history="1">
+        <w:r>
+          <w:rPr>
+            <w:rStyle w:val="Hyperlink"/>
+            <w:noProof/>
+          </w:rPr>
+          <w:t>Latest status of traffic violation detection system:</w:t>
+        </w:r>
+        <w:r>
+          <w:rPr>
+            <w:noProof/>
+            <w:webHidden/>
+          </w:rPr>
+          <w:tab/>
+        </w:r>
+        <w:r>
+          <w:rPr>
+            <w:noProof/>
+            <w:webHidden/>
+          </w:rPr>
+          <w:fldChar w:fldCharType="begin"/>
+        </w:r>
+        <w:r>
+          <w:rPr>
+            <w:noProof/>
+            <w:webHidden/>
+          </w:rPr>
+          <w:instrText xml:space="preserve"> PAGEREF _Toc27651602 \h </w:instrText>
+        </w:r>
+        <w:r>
+          <w:rPr>
+            <w:noProof/>
+            <w:webHidden/>
+          </w:rPr>
+        </w:r>
+        <w:r>
+          <w:rPr>
+            <w:noProof/>
+            <w:webHidden/>
+          </w:rPr>
+          <w:fldChar w:fldCharType="separate"/>
+        </w:r>
+        <w:r>
+          <w:rPr>
+            <w:noProof/>
+            <w:webHidden/>
+          </w:rPr>
+          <w:t>3</w:t>
+        </w:r>
+        <w:r>
+          <w:rPr>
+            <w:noProof/>
+            <w:webHidden/>
+          </w:rPr>
+          <w:fldChar w:fldCharType="end"/>
+        </w:r>
+      </w:hyperlink>
+    </w:p>
+    <w:p>
+      <w:pPr>
+        <w:pStyle w:val="TOC2"/>
+        <w:tabs>
+          <w:tab w:val="right" w:leader="dot" w:pos="9350"/>
+        </w:tabs>
+        <w:rPr>
+          <w:noProof/>
+        </w:rPr>
+      </w:pPr>
+      <w:hyperlink w:anchor="_Toc27651603" w:history="1">
+        <w:r>
+          <w:rPr>
+            <w:rStyle w:val="Hyperlink"/>
+            <w:noProof/>
+          </w:rPr>
+          <w:t>Benefits</w:t>
+        </w:r>
+        <w:r>
+          <w:rPr>
+            <w:noProof/>
+            <w:webHidden/>
+          </w:rPr>
+          <w:tab/>
+        </w:r>
+        <w:r>
+          <w:rPr>
+            <w:noProof/>
+            <w:webHidden/>
+          </w:rPr>
+          <w:fldChar w:fldCharType="begin"/>
+        </w:r>
+        <w:r>
+          <w:rPr>
+            <w:noProof/>
+            <w:webHidden/>
+          </w:rPr>
+          <w:instrText xml:space="preserve"> PAGEREF _Toc27651603 \h </w:instrText>
+        </w:r>
+        <w:r>
+          <w:rPr>
+            <w:noProof/>
+            <w:webHidden/>
+          </w:rPr>
+        </w:r>
+        <w:r>
+          <w:rPr>
+            <w:noProof/>
+            <w:webHidden/>
+          </w:rPr>
+          <w:fldChar w:fldCharType="separate"/>
+        </w:r>
+        <w:r>
+          <w:rPr>
+            <w:noProof/>
+            <w:webHidden/>
+          </w:rPr>
+          <w:t>4</w:t>
+        </w:r>
+        <w:r>
+          <w:rPr>
+            <w:noProof/>
+            <w:webHidden/>
+          </w:rPr>
+          <w:fldChar w:fldCharType="end"/>
+        </w:r>
+      </w:hyperlink>
+    </w:p>
+    <w:p>
+      <w:pPr>
+        <w:pStyle w:val="TOC1"/>
+        <w:tabs>
+          <w:tab w:val="right" w:leader="dot" w:pos="9350"/>
+        </w:tabs>
+        <w:rPr>
+          <w:noProof/>
+        </w:rPr>
+      </w:pPr>
+      <w:hyperlink w:anchor="_Toc27651604" w:history="1">
+        <w:r>
+          <w:rPr>
+            <w:rStyle w:val="Hyperlink"/>
+            <w:noProof/>
+          </w:rPr>
+          <w:t>Existing System</w:t>
+        </w:r>
+        <w:r>
+          <w:rPr>
+            <w:noProof/>
+            <w:webHidden/>
+          </w:rPr>
+          <w:tab/>
+        </w:r>
+        <w:r>
+          <w:rPr>
+            <w:noProof/>
+            <w:webHidden/>
+          </w:rPr>
+          <w:fldChar w:fldCharType="begin"/>
+        </w:r>
+        <w:r>
+          <w:rPr>
+            <w:noProof/>
+            <w:webHidden/>
+          </w:rPr>
+          <w:instrText xml:space="preserve"> PAGEREF _Toc27651604 \h </w:instrText>
+        </w:r>
+        <w:r>
+          <w:rPr>
+            <w:noProof/>
+            <w:webHidden/>
+          </w:rPr>
+        </w:r>
+        <w:r>
+          <w:rPr>
+            <w:noProof/>
+            <w:webHidden/>
+          </w:rPr>
+          <w:fldChar w:fldCharType="separate"/>
+        </w:r>
+        <w:r>
+          <w:rPr>
+            <w:noProof/>
+            <w:webHidden/>
+          </w:rPr>
+          <w:t>5</w:t>
+        </w:r>
+        <w:r>
+          <w:rPr>
+            <w:noProof/>
+            <w:webHidden/>
+          </w:rPr>
+          <w:fldChar w:fldCharType="end"/>
+        </w:r>
+      </w:hyperlink>
+    </w:p>
+    <w:p>
+      <w:pPr>
+        <w:pStyle w:val="TOC2"/>
+        <w:tabs>
+          <w:tab w:val="right" w:leader="dot" w:pos="9350"/>
+        </w:tabs>
+        <w:rPr>
+          <w:noProof/>
+        </w:rPr>
+      </w:pPr>
+      <w:hyperlink w:anchor="_Toc27651605" w:history="1">
+        <w:r>
+          <w:rPr>
+            <w:rStyle w:val="Hyperlink"/>
+            <w:noProof/>
+          </w:rPr>
+          <w:t>A video based traffic violation detection system</w:t>
+        </w:r>
+        <w:r>
+          <w:rPr>
+            <w:noProof/>
+            <w:webHidden/>
+          </w:rPr>
+          <w:tab/>
+        </w:r>
+        <w:r>
+          <w:rPr>
+            <w:noProof/>
+            <w:webHidden/>
+          </w:rPr>
+          <w:fldChar w:fldCharType="begin"/>
+        </w:r>
+        <w:r>
+          <w:rPr>
+            <w:noProof/>
+            <w:webHidden/>
+          </w:rPr>
+          <w:instrText xml:space="preserve"> PAGEREF _Toc27651605 \h </w:instrText>
+        </w:r>
+        <w:r>
+          <w:rPr>
+            <w:noProof/>
+            <w:webHidden/>
+          </w:rPr>
+        </w:r>
+        <w:r>
+          <w:rPr>
+            <w:noProof/>
+            <w:webHidden/>
+          </w:rPr>
+          <w:fldChar w:fldCharType="separate"/>
+        </w:r>
+        <w:r>
+          <w:rPr>
+            <w:noProof/>
+            <w:webHidden/>
+          </w:rPr>
+          <w:t>5</w:t>
+        </w:r>
+        <w:r>
+          <w:rPr>
+            <w:noProof/>
+            <w:webHidden/>
+          </w:rPr>
+          <w:fldChar w:fldCharType="end"/>
+        </w:r>
+      </w:hyperlink>
+    </w:p>
+    <w:p>
+      <w:pPr>
+        <w:pStyle w:val="TOC2"/>
+        <w:tabs>
+          <w:tab w:val="right" w:leader="dot" w:pos="9350"/>
+        </w:tabs>
+        <w:rPr>
+          <w:noProof/>
+        </w:rPr>
+      </w:pPr>
+      <w:hyperlink w:anchor="_Toc27651606" w:history="1">
+        <w:r>
+          <w:rPr>
+            <w:rStyle w:val="Hyperlink"/>
+            <w:noProof/>
+          </w:rPr>
+          <w:t>Traffic Violation Detection System based on RFID</w:t>
+        </w:r>
+        <w:r>
+          <w:rPr>
+            <w:noProof/>
+            <w:webHidden/>
+          </w:rPr>
+          <w:tab/>
+        </w:r>
+        <w:r>
+          <w:rPr>
+            <w:noProof/>
+            <w:webHidden/>
+          </w:rPr>
+          <w:fldChar w:fldCharType="begin"/>
+        </w:r>
+        <w:r>
+          <w:rPr>
+            <w:noProof/>
+            <w:webHidden/>
+          </w:rPr>
+          <w:instrText xml:space="preserve"> PAGEREF _Toc27651606 \h </w:instrText>
+        </w:r>
+        <w:r>
+          <w:rPr>
+            <w:noProof/>
+            <w:webHidden/>
+          </w:rPr>
+        </w:r>
+        <w:r>
+          <w:rPr>
+            <w:noProof/>
+            <w:webHidden/>
+          </w:rPr>
+          <w:fldChar w:fldCharType="separate"/>
+        </w:r>
+        <w:r>
+          <w:rPr>
+            <w:noProof/>
+            <w:webHidden/>
+          </w:rPr>
+          <w:t>6</w:t>
+        </w:r>
+        <w:r>
+          <w:rPr>
+            <w:noProof/>
+            <w:webHidden/>
+          </w:rPr>
+          <w:fldChar w:fldCharType="end"/>
+        </w:r>
+      </w:hyperlink>
+    </w:p>
+    <w:p>
+      <w:pPr>
+        <w:pStyle w:val="TOC2"/>
+        <w:tabs>
+          <w:tab w:val="right" w:leader="dot" w:pos="9350"/>
+        </w:tabs>
+        <w:rPr>
+          <w:noProof/>
+        </w:rPr>
+      </w:pPr>
+      <w:hyperlink w:anchor="_Toc27651607" w:history="1">
+        <w:r>
+          <w:rPr>
+            <w:rStyle w:val="Hyperlink"/>
+            <w:noProof/>
+          </w:rPr>
+          <w:t>Traffic Enforcement System</w:t>
+        </w:r>
+        <w:r>
+          <w:rPr>
+            <w:noProof/>
+            <w:webHidden/>
+          </w:rPr>
+          <w:tab/>
+        </w:r>
+        <w:r>
+          <w:rPr>
+            <w:noProof/>
+            <w:webHidden/>
+          </w:rPr>
+          <w:fldChar w:fldCharType="begin"/>
+        </w:r>
+        <w:r>
+          <w:rPr>
+            <w:noProof/>
+            <w:webHidden/>
+          </w:rPr>
+          <w:instrText xml:space="preserve"> PAGEREF _Toc27651607 \h </w:instrText>
+        </w:r>
+        <w:r>
+          <w:rPr>
+            <w:noProof/>
+            <w:webHidden/>
+          </w:rPr>
+        </w:r>
+        <w:r>
+          <w:rPr>
+            <w:noProof/>
+            <w:webHidden/>
+          </w:rPr>
+          <w:fldChar w:fldCharType="separate"/>
+        </w:r>
+        <w:r>
+          <w:rPr>
+            <w:noProof/>
+            <w:webHidden/>
+          </w:rPr>
+          <w:t>7</w:t>
+        </w:r>
+        <w:r>
+          <w:rPr>
+            <w:noProof/>
+            <w:webHidden/>
+          </w:rPr>
+          <w:fldChar w:fldCharType="end"/>
+        </w:r>
+      </w:hyperlink>
+    </w:p>
+    <w:p>
+      <w:pPr>
+        <w:pStyle w:val="TOC2"/>
+        <w:tabs>
+          <w:tab w:val="right" w:leader="dot" w:pos="9350"/>
+        </w:tabs>
+        <w:rPr>
+          <w:noProof/>
+        </w:rPr>
+      </w:pPr>
+      <w:hyperlink w:anchor="_Toc27651608" w:history="1">
+        <w:r>
+          <w:rPr>
+            <w:rStyle w:val="Hyperlink"/>
+            <w:noProof/>
+          </w:rPr>
+          <w:t>Intersection Violation Detection by Hikvision</w:t>
+        </w:r>
+        <w:r>
+          <w:rPr>
+            <w:noProof/>
+            <w:webHidden/>
+          </w:rPr>
+          <w:tab/>
+        </w:r>
+        <w:r>
+          <w:rPr>
+            <w:noProof/>
+            <w:webHidden/>
+          </w:rPr>
+          <w:fldChar w:fldCharType="begin"/>
+        </w:r>
+        <w:r>
+          <w:rPr>
+            <w:noProof/>
+            <w:webHidden/>
+          </w:rPr>
+          <w:instrText xml:space="preserve"> PAGEREF _Toc27651608 \h </w:instrText>
+        </w:r>
+        <w:r>
+          <w:rPr>
+            <w:noProof/>
+            <w:webHidden/>
+          </w:rPr>
+        </w:r>
+        <w:r>
+          <w:rPr>
+            <w:noProof/>
+            <w:webHidden/>
+          </w:rPr>
+          <w:fldChar w:fldCharType="separate"/>
+        </w:r>
+        <w:r>
+          <w:rPr>
+            <w:noProof/>
+            <w:webHidden/>
+          </w:rPr>
+          <w:t>7</w:t>
+        </w:r>
+        <w:r>
+          <w:rPr>
+            <w:noProof/>
+            <w:webHidden/>
+          </w:rPr>
+          <w:fldChar w:fldCharType="end"/>
+        </w:r>
+      </w:hyperlink>
+    </w:p>
+    <w:p>
+      <w:pPr>
+        <w:pStyle w:val="TOC1"/>
+        <w:tabs>
+          <w:tab w:val="right" w:leader="dot" w:pos="9350"/>
+        </w:tabs>
+        <w:rPr>
+          <w:noProof/>
+        </w:rPr>
+      </w:pPr>
+      <w:hyperlink w:anchor="_Toc27651609" w:history="1">
+        <w:r>
+          <w:rPr>
+            <w:rStyle w:val="Hyperlink"/>
+            <w:noProof/>
+          </w:rPr>
+          <w:t>Customer’s perspective</w:t>
+        </w:r>
+        <w:r>
+          <w:rPr>
+            <w:noProof/>
+            <w:webHidden/>
+          </w:rPr>
+          <w:tab/>
+        </w:r>
+        <w:r>
+          <w:rPr>
+            <w:noProof/>
+            <w:webHidden/>
+          </w:rPr>
+          <w:fldChar w:fldCharType="begin"/>
+        </w:r>
+        <w:r>
+          <w:rPr>
+            <w:noProof/>
+            <w:webHidden/>
+          </w:rPr>
+          <w:instrText xml:space="preserve"> PAGEREF _Toc27651609 \h </w:instrText>
+        </w:r>
+        <w:r>
+          <w:rPr>
+            <w:noProof/>
+            <w:webHidden/>
+          </w:rPr>
+        </w:r>
+        <w:r>
+          <w:rPr>
+            <w:noProof/>
+            <w:webHidden/>
+          </w:rPr>
+          <w:fldChar w:fldCharType="separate"/>
+        </w:r>
+        <w:r>
+          <w:rPr>
+            <w:noProof/>
+            <w:webHidden/>
+          </w:rPr>
+          <w:t>7</w:t>
+        </w:r>
+        <w:r>
+          <w:rPr>
+            <w:noProof/>
+            <w:webHidden/>
+          </w:rPr>
+          <w:fldChar w:fldCharType="end"/>
+        </w:r>
+      </w:hyperlink>
+    </w:p>
+    <w:p>
+      <w:pPr>
+        <w:pStyle w:val="TOC1"/>
+        <w:tabs>
+          <w:tab w:val="right" w:leader="dot" w:pos="9350"/>
+        </w:tabs>
+        <w:rPr>
+          <w:noProof/>
+        </w:rPr>
+      </w:pPr>
+      <w:hyperlink w:anchor="_Toc27651610" w:history="1">
+        <w:r>
+          <w:rPr>
+            <w:rStyle w:val="Hyperlink"/>
+            <w:noProof/>
+          </w:rPr>
+          <w:t>Observation of existing or similar systems</w:t>
+        </w:r>
+        <w:r>
+          <w:rPr>
+            <w:noProof/>
+            <w:webHidden/>
+          </w:rPr>
+          <w:tab/>
+        </w:r>
+        <w:r>
+          <w:rPr>
+            <w:noProof/>
+            <w:webHidden/>
+          </w:rPr>
+          <w:fldChar w:fldCharType="begin"/>
+        </w:r>
+        <w:r>
+          <w:rPr>
+            <w:noProof/>
+            <w:webHidden/>
+          </w:rPr>
+          <w:instrText xml:space="preserve"> PAGEREF _Toc27651610 \h </w:instrText>
+        </w:r>
+        <w:r>
+          <w:rPr>
+            <w:noProof/>
+            <w:webHidden/>
+          </w:rPr>
+        </w:r>
+        <w:r>
+          <w:rPr>
+            <w:noProof/>
+            <w:webHidden/>
+          </w:rPr>
+          <w:fldChar w:fldCharType="separate"/>
+        </w:r>
+        <w:r>
+          <w:rPr>
+            <w:noProof/>
+            <w:webHidden/>
+          </w:rPr>
+          <w:t>8</w:t>
+        </w:r>
+        <w:r>
+          <w:rPr>
+            <w:noProof/>
+            <w:webHidden/>
+          </w:rPr>
+          <w:fldChar w:fldCharType="end"/>
+        </w:r>
+      </w:hyperlink>
+    </w:p>
+    <w:p>
+      <w:pPr>
+        <w:pStyle w:val="TOC2"/>
+        <w:tabs>
+          <w:tab w:val="right" w:leader="dot" w:pos="9350"/>
+        </w:tabs>
+        <w:rPr>
+          <w:noProof/>
+        </w:rPr>
+      </w:pPr>
+      <w:hyperlink w:anchor="_Toc27651611" w:history="1">
+        <w:r>
+          <w:rPr>
+            <w:rStyle w:val="Hyperlink"/>
+            <w:noProof/>
+          </w:rPr>
+          <w:t>Table of Comparison</w:t>
+        </w:r>
+        <w:r>
+          <w:rPr>
+            <w:noProof/>
+            <w:webHidden/>
+          </w:rPr>
+          <w:tab/>
+        </w:r>
+        <w:r>
+          <w:rPr>
+            <w:noProof/>
+            <w:webHidden/>
+          </w:rPr>
+          <w:fldChar w:fldCharType="begin"/>
+        </w:r>
+        <w:r>
+          <w:rPr>
+            <w:noProof/>
+            <w:webHidden/>
+          </w:rPr>
+          <w:instrText xml:space="preserve"> PAGEREF _Toc27651611 \h </w:instrText>
+        </w:r>
+        <w:r>
+          <w:rPr>
+            <w:noProof/>
+            <w:webHidden/>
+          </w:rPr>
+        </w:r>
+        <w:r>
+          <w:rPr>
+            <w:noProof/>
+            <w:webHidden/>
+          </w:rPr>
+          <w:fldChar w:fldCharType="separate"/>
+        </w:r>
+        <w:r>
+          <w:rPr>
+            <w:noProof/>
+            <w:webHidden/>
+          </w:rPr>
+          <w:t>8</w:t>
+        </w:r>
+        <w:r>
+          <w:rPr>
+            <w:noProof/>
+            <w:webHidden/>
+          </w:rPr>
+          <w:fldChar w:fldCharType="end"/>
+        </w:r>
+      </w:hyperlink>
+    </w:p>
+    <w:p>
+      <w:r>
+        <w:fldChar w:fldCharType="end"/>
+      </w:r>
+    </w:p>
+    <w:p>
+      <w:pPr>
+        <w:spacing w:line="259" w:lineRule="auto"/>
+        <w:rPr>
+          <w:rFonts w:eastAsiaTheme="majorEastAsia"/>
+          <w:b/>
+          <w:bCs/>
+          <w:szCs w:val="29"/>
+        </w:rPr>
+      </w:pPr>
+      <w:r>
+        <w:rPr>
+          <w:bCs/>
+        </w:rPr>
+        <w:br w:type="page"/>
+      </w:r>
+    </w:p>
+    <w:p>
+      <w:pPr>
         <w:pStyle w:val="Heading1"/>
         <w:rPr>
           <w:bCs/>
         </w:rPr>
       </w:pPr>
+      <w:bookmarkStart w:id="0" w:name="_Toc27651600"/>
       <w:r>
         <w:rPr>
           <w:bCs/>
         </w:rPr>
+        <w:lastRenderedPageBreak/>
         <w:t>Introduction</w:t>
       </w:r>
+      <w:bookmarkEnd w:id="0"/>
     </w:p>
     <w:p>
       <w:pPr>
@@ -62,34 +938,56 @@
         </w:rPr>
         <w:t xml:space="preserve"> As the number of vehicles on road increased, need for the traffic rules was realized due to recurring accidents which could be prevented by following simple rules. In 1865, first traffic rule was introduced in Britain. Later as the number of vehicles grew rules were added to increase safety and make traffic efficient. In Kathmandu valley though the number of vehicles grew the road, technology used are still the same. Many people do not know all the rules and many of those who know does not follow the rules.  To prevent accidents many traffic rules are enforced. These rules must be followed by all the motorists. </w:t>
       </w:r>
-    </w:p>
-    <w:p>
-      <w:pPr>
-        <w:rPr>
-          <w:rFonts w:cs="Times New Roman"/>
-          <w:szCs w:val="24"/>
-        </w:rPr>
-      </w:pPr>
-      <w:r>
-        <w:rPr>
-          <w:rFonts w:cs="Times New Roman"/>
-          <w:szCs w:val="24"/>
-        </w:rPr>
-        <w:t xml:space="preserve">Traffic violation occurs when driver fails to follow the traffic rules that regulates vehicle operation on the road. If any motorists </w:t>
-      </w:r>
-      <w:r>
-        <w:rPr>
-          <w:rFonts w:cs="Times New Roman"/>
-          <w:szCs w:val="24"/>
-        </w:rPr>
-        <w:t>fail</w:t>
-      </w:r>
-      <w:r>
-        <w:rPr>
-          <w:rFonts w:cs="Times New Roman"/>
-          <w:szCs w:val="24"/>
-        </w:rPr>
-        <w:t xml:space="preserve"> to follow the traffic rules traffic ticket is issued to the driver. The main duty of the traffic police is to make motorists and two wheel drivers follow the rules and if they do not follow the rules traffic ticket is issued.</w:t>
+      <w:r>
+        <w:rPr>
+          <w:rFonts w:cs="Times New Roman"/>
+          <w:szCs w:val="24"/>
+        </w:rPr>
+        <w:fldChar w:fldCharType="begin"/>
+      </w:r>
+      <w:r>
+        <w:rPr>
+          <w:rFonts w:cs="Times New Roman"/>
+          <w:szCs w:val="24"/>
+        </w:rPr>
+        <w:instrText xml:space="preserve"> CITATION THT \l 1033 </w:instrText>
+      </w:r>
+      <w:r>
+        <w:rPr>
+          <w:rFonts w:cs="Times New Roman"/>
+          <w:szCs w:val="24"/>
+        </w:rPr>
+        <w:fldChar w:fldCharType="separate"/>
+      </w:r>
+      <w:r>
+        <w:rPr>
+          <w:rFonts w:cs="Times New Roman"/>
+          <w:noProof/>
+          <w:szCs w:val="24"/>
+        </w:rPr>
+        <w:t>[1]</w:t>
+      </w:r>
+      <w:r>
+        <w:rPr>
+          <w:rFonts w:cs="Times New Roman"/>
+          <w:szCs w:val="24"/>
+        </w:rPr>
+        <w:fldChar w:fldCharType="end"/>
+      </w:r>
+    </w:p>
+    <w:p>
+      <w:pPr>
+        <w:rPr>
+          <w:rFonts w:cs="Times New Roman"/>
+          <w:szCs w:val="24"/>
+        </w:rPr>
+      </w:pPr>
+      <w:r>
+        <w:rPr>
+          <w:rFonts w:cs="Times New Roman"/>
+          <w:szCs w:val="24"/>
+        </w:rPr>
+        <w:t>Traffic violation occurs when driver fails to follow the traffic rules that regulates vehicle operation on the road. If any motorists fail to follow the traffic rules traffic ticket is issued to the driver. The main duty of the traffic police is to make motorists and two wheel drivers follow the rules and if they do not follow the rules traffic ticket is issued.</w:t>
       </w:r>
       <w:r>
         <w:rPr>
@@ -150,13 +1048,6 @@
         </w:rPr>
         <w:t xml:space="preserve"> 1,500. As many as 378,927 rule violators were booked in the fiscal 2017-18. Out of them 5,060 motorists and two-wheeler riders were caught with the help of Closed Circuit Television (CCTV) cameras installed at more than 200 locations in the valley. Less than 2% of violators were caught using the CCTV cameras. </w:t>
       </w:r>
-      <w:r>
-        <w:rPr>
-          <w:rFonts w:cs="Times New Roman"/>
-          <w:szCs w:val="24"/>
-        </w:rPr>
-        <w:t>[1]</w:t>
-      </w:r>
     </w:p>
     <w:p>
       <w:pPr>
@@ -200,7 +1091,6 @@
           <w:rFonts w:cs="Times New Roman"/>
           <w:szCs w:val="24"/>
         </w:rPr>
-        <w:lastRenderedPageBreak/>
         <w:t>Some of the traffic rules violation that our system can detect are:</w:t>
       </w:r>
     </w:p>
@@ -248,70 +1138,116 @@
           <w:rFonts w:cs="Times New Roman"/>
           <w:szCs w:val="24"/>
         </w:rPr>
+        <w:fldChar w:fldCharType="begin"/>
+      </w:r>
+      <w:r>
+        <w:rPr>
+          <w:rFonts w:cs="Times New Roman"/>
+          <w:szCs w:val="24"/>
+        </w:rPr>
+        <w:instrText xml:space="preserve"> CITATION Tow \l 1033 </w:instrText>
+      </w:r>
+      <w:r>
+        <w:rPr>
+          <w:rFonts w:cs="Times New Roman"/>
+          <w:szCs w:val="24"/>
+        </w:rPr>
+        <w:fldChar w:fldCharType="separate"/>
+      </w:r>
+      <w:r>
+        <w:rPr>
+          <w:rFonts w:cs="Times New Roman"/>
+          <w:noProof/>
+          <w:szCs w:val="24"/>
+        </w:rPr>
         <w:t>[2]</w:t>
       </w:r>
-    </w:p>
-    <w:p>
-      <w:pPr>
-        <w:rPr>
-          <w:rFonts w:eastAsia="Times New Roman" w:cs="Times New Roman"/>
-          <w:szCs w:val="24"/>
-        </w:rPr>
-      </w:pPr>
-      <w:r>
-        <w:rPr>
-          <w:rFonts w:cs="Times New Roman"/>
-          <w:szCs w:val="24"/>
-        </w:rPr>
-        <w:t xml:space="preserve">Speed of the YOLO framework is 45 frames per second which is better than realtime. </w:t>
-      </w:r>
-      <w:r>
-        <w:rPr>
-          <w:rFonts w:eastAsia="Times New Roman" w:cs="Times New Roman"/>
-          <w:szCs w:val="24"/>
-        </w:rPr>
-        <w:t xml:space="preserve"> Network understands generalized object representation which allowed them to train the network on real world images and predictions on artwork was still fairly accurate. It is also open source.</w:t>
-      </w:r>
-    </w:p>
-    <w:p>
-      <w:pPr>
-        <w:rPr>
-          <w:rFonts w:eastAsia="Times New Roman" w:cs="Times New Roman"/>
-          <w:szCs w:val="24"/>
-        </w:rPr>
-      </w:pPr>
-      <w:r>
-        <w:rPr>
-          <w:rFonts w:eastAsia="Times New Roman" w:cs="Times New Roman"/>
-          <w:szCs w:val="24"/>
-        </w:rPr>
-        <w:t xml:space="preserve">YOLO is like FCNN(fully convolutional neural network) and passes the image once through the  FCNN and output is (m*m) prediction. </w:t>
-      </w:r>
-      <w:r>
-        <w:rPr>
-          <w:rFonts w:cs="Times New Roman"/>
-          <w:szCs w:val="24"/>
-        </w:rPr>
-        <w:t xml:space="preserve">This the architecture is splitting the input image in m*m grid and for each grid generation 2 bounding boxes and class probabilities for those bounding boxes. Note that bounding box is more likely to be larger than the grid itself. </w:t>
-      </w:r>
-      <w:r>
-        <w:rPr>
-          <w:rFonts w:cs="Times New Roman"/>
+      <w:r>
+        <w:rPr>
+          <w:rFonts w:cs="Times New Roman"/>
+          <w:szCs w:val="24"/>
+        </w:rPr>
+        <w:fldChar w:fldCharType="end"/>
+      </w:r>
+    </w:p>
+    <w:p>
+      <w:pPr>
+        <w:rPr>
+          <w:rFonts w:cs="Times New Roman"/>
+          <w:szCs w:val="24"/>
+        </w:rPr>
+      </w:pPr>
+      <w:r>
+        <w:rPr>
+          <w:rFonts w:cs="Times New Roman"/>
+          <w:szCs w:val="24"/>
+        </w:rPr>
+        <w:t>Speed of the YOLO framework is 45 frames per second which is better than realtime.  Network understands generalized object representation which allowed them to train the network on real world images and predictions on artwork was still fairly accurate. It is also open source.</w:t>
+      </w:r>
+    </w:p>
+    <w:p>
+      <w:pPr>
+        <w:rPr>
+          <w:rFonts w:cs="Times New Roman"/>
+          <w:szCs w:val="24"/>
+        </w:rPr>
+      </w:pPr>
+      <w:r>
+        <w:rPr>
+          <w:rFonts w:cs="Times New Roman"/>
+          <w:szCs w:val="24"/>
+        </w:rPr>
+        <w:t xml:space="preserve">YOLO is like FCNN(fully convolutional neural network) and passes the image once through the  FCNN and output is (m*m) prediction. This the architecture is splitting the input image in m*m grid and for each grid generation 2 bounding boxes and class probabilities for those bounding boxes. Note that bounding box is more likely to be larger than the grid itself. </w:t>
+      </w:r>
+      <w:r>
+        <w:rPr>
+          <w:rFonts w:cs="Times New Roman"/>
+          <w:szCs w:val="24"/>
+        </w:rPr>
+        <w:fldChar w:fldCharType="begin"/>
+      </w:r>
+      <w:r>
+        <w:rPr>
+          <w:rFonts w:cs="Times New Roman"/>
+          <w:szCs w:val="24"/>
+        </w:rPr>
+        <w:instrText xml:space="preserve"> CITATION Pap \l 1033 </w:instrText>
+      </w:r>
+      <w:r>
+        <w:rPr>
+          <w:rFonts w:cs="Times New Roman"/>
+          <w:szCs w:val="24"/>
+        </w:rPr>
+        <w:fldChar w:fldCharType="separate"/>
+      </w:r>
+      <w:r>
+        <w:rPr>
+          <w:rFonts w:cs="Times New Roman"/>
+          <w:noProof/>
           <w:szCs w:val="24"/>
         </w:rPr>
         <w:t>[3]</w:t>
       </w:r>
+      <w:r>
+        <w:rPr>
+          <w:rFonts w:cs="Times New Roman"/>
+          <w:szCs w:val="24"/>
+        </w:rPr>
+        <w:fldChar w:fldCharType="end"/>
+      </w:r>
     </w:p>
     <w:p>
       <w:pPr>
         <w:pStyle w:val="Heading1"/>
       </w:pPr>
+      <w:bookmarkStart w:id="1" w:name="_Toc27651601"/>
       <w:r>
         <w:t>Evolut</w:t>
       </w:r>
       <w:r>
         <w:t>ion of traffic detection system</w:t>
       </w:r>
+      <w:bookmarkEnd w:id="1"/>
     </w:p>
     <w:p>
       <w:pPr>
@@ -342,9 +1278,11 @@
       <w:pPr>
         <w:pStyle w:val="Heading2"/>
       </w:pPr>
+      <w:bookmarkStart w:id="2" w:name="_Toc27651602"/>
       <w:r>
         <w:t>Latest status of traffic violation detection system:</w:t>
       </w:r>
+      <w:bookmarkEnd w:id="2"/>
     </w:p>
     <w:p>
       <w:pPr>
@@ -362,21 +1300,7 @@
           <w:rFonts w:cs="Times New Roman"/>
           <w:szCs w:val="24"/>
         </w:rPr>
-        <w:t xml:space="preserve">The invention of vehicles </w:t>
-      </w:r>
-      <w:r>
-        <w:rPr>
-          <w:rFonts w:cs="Times New Roman"/>
-          <w:szCs w:val="24"/>
-        </w:rPr>
-        <w:t>dates</w:t>
-      </w:r>
-      <w:r>
-        <w:rPr>
-          <w:rFonts w:cs="Times New Roman"/>
-          <w:szCs w:val="24"/>
-        </w:rPr>
-        <w:t xml:space="preserve"> many years ago but the first car brought to Nepal was in 1958 BS.  Traffic control system was formulated in 2007 BS. The first traffic light was implemented in 2023 BS</w:t>
+        <w:t>The invention of vehicles dates many years ago but the first car brought to Nepal was in 1958 BS.  Traffic control system was formulated in 2007 BS. The first traffic light was implemented in 2023 BS</w:t>
       </w:r>
       <w:r>
         <w:rPr>
@@ -397,15 +1321,7 @@
           <w:rFonts w:cs="Times New Roman"/>
           <w:szCs w:val="24"/>
         </w:rPr>
-        <w:t xml:space="preserve"> Traffic lights weren’t that useful back then since there weren’t many vehicles or we could say we were way ahead of our time. In today’s scenario, traffic lights are not enough in Kathmandu.  The latest development in traffic control system is the use of RFID systems. RFID </w:t>
-      </w:r>
-      <w:r>
-        <w:rPr>
-          <w:rFonts w:cs="Times New Roman"/>
-          <w:szCs w:val="24"/>
-        </w:rPr>
-        <w:lastRenderedPageBreak/>
-        <w:t>systems overcomes the drawbacks of problems related to image processing.</w:t>
+        <w:t xml:space="preserve"> Traffic lights weren’t that useful back then since there weren’t many vehicles or we could say we were way ahead of our time. In today’s scenario, traffic lights are not enough in Kathmandu.  The latest development in traffic control system is the use of RFID systems. RFID systems overcomes the drawbacks of problems related to image processing.</w:t>
       </w:r>
       <w:r>
         <w:rPr>
@@ -452,21 +1368,50 @@
           <w:rFonts w:cs="Times New Roman"/>
           <w:szCs w:val="24"/>
         </w:rPr>
-        <w:t xml:space="preserve">Although traffic violation has been one of the major problem all over the world, very few countries have taken the step towards smart traffic system. For example, Dubai have implemented around 15,000 cameras which is constantly monitored by Traffic police officers but detection is still done by officers themselves. The people who violate the rules are fined digitally especially in Dubai. It is very rare to find </w:t>
-      </w:r>
-      <w:r>
-        <w:rPr>
-          <w:rFonts w:cs="Times New Roman"/>
-          <w:szCs w:val="24"/>
-        </w:rPr>
-        <w:t>these new detection systems</w:t>
-      </w:r>
-      <w:r>
-        <w:rPr>
-          <w:rFonts w:cs="Times New Roman"/>
-          <w:szCs w:val="24"/>
-        </w:rPr>
-        <w:t xml:space="preserve">. Speed detection system have been implemented in most of the developed countries. Even in Nepal, every now and then traffic comes for speed detection.  We have CCTV control rooms for traffic management.  </w:t>
+        <w:t>Although traffic violation has been one of the major problem all over the world, very few countries have taken the step towards smart traffic system. For example, Dubai have implemented around 15,000 cameras which is constantly monitored by Traffic police officers but detection is still done by officers themselves. The people who violate the rules are fined digitally especially in Dubai. It is very rare to find these new detection systems. Speed detection system have been implemented in most of the developed countries. Even in Nepal, every now and then traffic comes for speed detection.  We have CCTV control</w:t>
+      </w:r>
+      <w:r>
+        <w:rPr>
+          <w:rFonts w:cs="Times New Roman"/>
+          <w:szCs w:val="24"/>
+        </w:rPr>
+        <w:t xml:space="preserve"> rooms for traffic management. </w:t>
+      </w:r>
+      <w:r>
+        <w:rPr>
+          <w:rFonts w:cs="Times New Roman"/>
+          <w:szCs w:val="24"/>
+        </w:rPr>
+        <w:fldChar w:fldCharType="begin"/>
+      </w:r>
+      <w:r>
+        <w:rPr>
+          <w:rFonts w:cs="Times New Roman"/>
+          <w:szCs w:val="24"/>
+        </w:rPr>
+        <w:instrText xml:space="preserve"> CITATION Met \l 1033 </w:instrText>
+      </w:r>
+      <w:r>
+        <w:rPr>
+          <w:rFonts w:cs="Times New Roman"/>
+          <w:szCs w:val="24"/>
+        </w:rPr>
+        <w:fldChar w:fldCharType="separate"/>
+      </w:r>
+      <w:r>
+        <w:rPr>
+          <w:rFonts w:cs="Times New Roman"/>
+          <w:noProof/>
+          <w:szCs w:val="24"/>
+        </w:rPr>
+        <w:t>[4]</w:t>
+      </w:r>
+      <w:r>
+        <w:rPr>
+          <w:rFonts w:cs="Times New Roman"/>
+          <w:szCs w:val="24"/>
+        </w:rPr>
+        <w:fldChar w:fldCharType="end"/>
       </w:r>
     </w:p>
     <w:p>
@@ -485,14 +1430,7 @@
           <w:rFonts w:cs="Times New Roman"/>
           <w:szCs w:val="24"/>
         </w:rPr>
-        <w:t>The system we are about to use is called “Traffic Violation Detection System” using image processing algorithm. We are planning to implement HD CCTV cameras as well as sensors at various places of roads (according to the study of road and traffic conditions). Our system should be able to scan the image of cars and its number plate. The violation will be recorded as a proof. The information about the driver will be present in the system so it will be very easy to fine the person.</w:t>
-      </w:r>
-      <w:r>
-        <w:rPr>
-          <w:rFonts w:cs="Times New Roman"/>
-          <w:szCs w:val="24"/>
-        </w:rPr>
-        <w:t xml:space="preserve"> [5]</w:t>
+        <w:t xml:space="preserve">The system we are about to use is called “Traffic Violation Detection System” using image processing algorithm. We are planning to implement HD CCTV cameras as well as sensors at various places of roads (according to the study of road and traffic conditions). Our system should be able to scan the image of cars and its number plate. The violation will be recorded as a proof. The information about the driver will be present in the system so it will be very easy to fine the person. </w:t>
       </w:r>
     </w:p>
     <w:p>
@@ -502,9 +1440,11 @@
           <w:sz w:val="24"/>
         </w:rPr>
       </w:pPr>
+      <w:bookmarkStart w:id="3" w:name="_Toc27651603"/>
       <w:r>
         <w:t>Benefits</w:t>
       </w:r>
+      <w:bookmarkEnd w:id="3"/>
     </w:p>
     <w:p>
       <w:pPr>
@@ -524,7 +1464,58 @@
           <w:rFonts w:cs="Times New Roman"/>
           <w:szCs w:val="24"/>
         </w:rPr>
-        <w:t>We have over 1.025 billion vehicles today in the world. If an appropriate system is implemented to manage these vehicles, road accidents will be drastically reduced. It will help all the traffic officers and volunteers who work extremely hard to control the traffic. These following points will help us to show some benefits of traffic management system.</w:t>
+        <w:t>We have over 1.025 billion vehicles today in the world.</w:t>
+      </w:r>
+      <w:r>
+        <w:rPr>
+          <w:rFonts w:cs="Times New Roman"/>
+          <w:szCs w:val="24"/>
+        </w:rPr>
+        <w:fldChar w:fldCharType="begin"/>
+      </w:r>
+      <w:r>
+        <w:rPr>
+          <w:rFonts w:cs="Times New Roman"/>
+          <w:szCs w:val="24"/>
+        </w:rPr>
+        <w:instrText xml:space="preserve"> CITATION Goo \l 1033 </w:instrText>
+      </w:r>
+      <w:r>
+        <w:rPr>
+          <w:rFonts w:cs="Times New Roman"/>
+          <w:szCs w:val="24"/>
+        </w:rPr>
+        <w:fldChar w:fldCharType="separate"/>
+      </w:r>
+      <w:r>
+        <w:rPr>
+          <w:rFonts w:cs="Times New Roman"/>
+          <w:noProof/>
+          <w:szCs w:val="24"/>
+        </w:rPr>
+        <w:t xml:space="preserve"> </w:t>
+      </w:r>
+      <w:r>
+        <w:rPr>
+          <w:rFonts w:cs="Times New Roman"/>
+          <w:noProof/>
+          <w:szCs w:val="24"/>
+        </w:rPr>
+        <w:t>[5]</w:t>
+      </w:r>
+      <w:r>
+        <w:rPr>
+          <w:rFonts w:cs="Times New Roman"/>
+          <w:szCs w:val="24"/>
+        </w:rPr>
+        <w:fldChar w:fldCharType="end"/>
+      </w:r>
+      <w:r>
+        <w:rPr>
+          <w:rFonts w:cs="Times New Roman"/>
+          <w:szCs w:val="24"/>
+        </w:rPr>
+        <w:t xml:space="preserve"> If an appropriate system is implemented to manage these vehicles, road accidents will be drastically reduced. It will help all the traffic officers and volunteers who work extremely hard to control the traffic. These following points will help us to show some benefits of traffic management system.</w:t>
       </w:r>
     </w:p>
     <w:p>
@@ -659,7 +1650,6 @@
           <w:rFonts w:cs="Times New Roman"/>
           <w:szCs w:val="24"/>
         </w:rPr>
-        <w:lastRenderedPageBreak/>
         <w:t>Traffic control</w:t>
       </w:r>
     </w:p>
@@ -766,23 +1756,7 @@
           <w:szCs w:val="24"/>
           <w:shd w:val="clear" w:color="auto" w:fill="FFFFFF"/>
         </w:rPr>
-        <w:t xml:space="preserve">People claim accidents are unfortunate events but most of the accidents are due to failure of people discipline on the road. There are many causes behind the accidents. Lack of experience, over confidence, </w:t>
-      </w:r>
-      <w:r>
-        <w:rPr>
-          <w:rFonts w:cs="Times New Roman"/>
-          <w:szCs w:val="24"/>
-          <w:shd w:val="clear" w:color="auto" w:fill="FFFFFF"/>
-        </w:rPr>
-        <w:t>overcrowded</w:t>
-      </w:r>
-      <w:r>
-        <w:rPr>
-          <w:rFonts w:cs="Times New Roman"/>
-          <w:szCs w:val="24"/>
-          <w:shd w:val="clear" w:color="auto" w:fill="FFFFFF"/>
-        </w:rPr>
-        <w:t xml:space="preserve"> roads, are the cause of accidents.</w:t>
+        <w:t>People claim accidents are unfortunate events but most of the accidents are due to failure of people discipline on the road. There are many causes behind the accidents. Lack of experience, over confidence, overcrowded roads, are the cause of accidents.</w:t>
       </w:r>
     </w:p>
     <w:p>
@@ -839,17 +1813,456 @@
       <w:pPr>
         <w:pStyle w:val="Heading1"/>
       </w:pPr>
+      <w:bookmarkStart w:id="4" w:name="_Toc27651604"/>
       <w:r>
         <w:t>Existing System</w:t>
       </w:r>
+      <w:bookmarkEnd w:id="4"/>
+    </w:p>
+    <w:p>
+      <w:r>
+        <w:t>We have studied the following systems and observed the respective strengths &amp; weaknesses of the system.</w:t>
+      </w:r>
+    </w:p>
+    <w:p>
+      <w:pPr>
+        <w:pStyle w:val="Heading2"/>
+      </w:pPr>
+      <w:bookmarkStart w:id="5" w:name="_Toc27651605"/>
+      <w:r>
+        <w:t>A video based traffic violation detection system</w:t>
+      </w:r>
+      <w:bookmarkEnd w:id="5"/>
+      <w:r>
+        <w:t xml:space="preserve"> </w:t>
+      </w:r>
+    </w:p>
+    <w:p>
+      <w:r>
+        <w:t>This is a proposal of an improved background-updating algorithm by use of wavelet transform on dynamic background, and track moving vehicles by feature</w:t>
+      </w:r>
+      <w:r>
+        <w:t xml:space="preserve"> </w:t>
+      </w:r>
+      <w:r>
+        <w:t>-based tracking method. It is realized in C++ with the help of OpenCV. It proposes Background Difference Method (BDM) &amp; feature-based tracking for the detection of moving vehicles.</w:t>
+      </w:r>
+    </w:p>
+    <w:p>
+      <w:pPr>
+        <w:spacing w:line="240" w:lineRule="auto"/>
+      </w:pPr>
+      <w:r>
+        <w:t>Strength(s):</w:t>
+      </w:r>
+    </w:p>
+    <w:p>
+      <w:pPr>
+        <w:pStyle w:val="ListParagraph"/>
+        <w:numPr>
+          <w:ilvl w:val="0"/>
+          <w:numId w:val="16"/>
+        </w:numPr>
+      </w:pPr>
+      <w:r>
+        <w:t>BDM proposed in this paper is computationally fast.</w:t>
+      </w:r>
+    </w:p>
+    <w:p>
+      <w:pPr>
+        <w:pStyle w:val="ListParagraph"/>
+        <w:numPr>
+          <w:ilvl w:val="0"/>
+          <w:numId w:val="16"/>
+        </w:numPr>
+      </w:pPr>
+      <w:r>
+        <w:t>This paper realizes intelligent traffic management.</w:t>
+      </w:r>
+    </w:p>
+    <w:p>
+      <w:pPr>
+        <w:pStyle w:val="ListParagraph"/>
+        <w:numPr>
+          <w:ilvl w:val="0"/>
+          <w:numId w:val="16"/>
+        </w:numPr>
+      </w:pPr>
+      <w:r>
+        <w:t>More fast and accurate detection and tracking.</w:t>
+      </w:r>
+    </w:p>
+    <w:p>
+      <w:pPr>
+        <w:spacing w:line="240" w:lineRule="auto"/>
+      </w:pPr>
+      <w:r>
+        <w:t>Weakness(s):</w:t>
+      </w:r>
+    </w:p>
+    <w:p>
+      <w:pPr>
+        <w:pStyle w:val="ListParagraph"/>
+        <w:numPr>
+          <w:ilvl w:val="0"/>
+          <w:numId w:val="17"/>
+        </w:numPr>
+      </w:pPr>
+      <w:r>
+        <w:t>The main weakness of BDM is it needs to update the background image in real time when the environment changes.</w:t>
+      </w:r>
+    </w:p>
+    <w:p>
+      <w:pPr>
+        <w:pStyle w:val="ListParagraph"/>
+        <w:numPr>
+          <w:ilvl w:val="0"/>
+          <w:numId w:val="17"/>
+        </w:numPr>
+      </w:pPr>
+      <w:r>
+        <w:t>The video module proposed in this system has less frame rate compared to the modern video systems.</w:t>
+      </w:r>
+      <w:r>
+        <w:t xml:space="preserve"> </w:t>
+      </w:r>
+      <w:r>
+        <w:fldChar w:fldCharType="begin"/>
+      </w:r>
+      <w:r>
+        <w:instrText xml:space="preserve">CITATION VTV \l 1033 </w:instrText>
+      </w:r>
+      <w:r>
+        <w:fldChar w:fldCharType="separate"/>
+      </w:r>
+      <w:r>
+        <w:rPr>
+          <w:noProof/>
+        </w:rPr>
+        <w:t>[6]</w:t>
+      </w:r>
+      <w:r>
+        <w:fldChar w:fldCharType="end"/>
+      </w:r>
+    </w:p>
+    <w:p>
+      <w:pPr>
+        <w:pStyle w:val="Heading2"/>
+      </w:pPr>
+      <w:bookmarkStart w:id="6" w:name="_Toc27651606"/>
+      <w:r>
+        <w:t>Traffic Violation Detection System based on RFID</w:t>
+      </w:r>
+      <w:bookmarkEnd w:id="6"/>
+    </w:p>
+    <w:p>
+      <w:r>
+        <w:t xml:space="preserve">This article is published in an International Journal. This article attempts to introduce an intelligent control system based on RFID technology. By the help of RFID technology, vehicles are connected to computerized systems and intelligent light poles. In this project, intelligent control system is capable of tracking all vehicles, crisis management and control, traffic guidance and recording Driving offences along the highway. </w:t>
+      </w:r>
+    </w:p>
+    <w:p>
+      <w:r>
+        <w:t>The methodology employed for achieving the detection deals with introduction of intelligent highway with RFID attached to light poles referred to “intelligent light poles”.  An RFID tag is attached to the vehicle while entering the highway, the light poles gathers different disseminating information such as traffic guidance and warning. The information thus disseminated is then sent to the central computer. The offences are then recorded while the driver drives along the highway. After the highway is completed, then the tag is removed off the vehicle.</w:t>
+      </w:r>
+    </w:p>
+    <w:p>
+      <w:pPr>
+        <w:spacing w:line="240" w:lineRule="auto"/>
+      </w:pPr>
+      <w:r>
+        <w:t>Strength(s):</w:t>
+      </w:r>
+    </w:p>
+    <w:p>
+      <w:pPr>
+        <w:pStyle w:val="ListParagraph"/>
+        <w:numPr>
+          <w:ilvl w:val="0"/>
+          <w:numId w:val="21"/>
+        </w:numPr>
+      </w:pPr>
+      <w:r>
+        <w:t>All of the data that are being sent helps to locate the driver well.</w:t>
+      </w:r>
+    </w:p>
+    <w:p>
+      <w:pPr>
+        <w:pStyle w:val="ListParagraph"/>
+        <w:numPr>
+          <w:ilvl w:val="0"/>
+          <w:numId w:val="21"/>
+        </w:numPr>
+      </w:pPr>
+      <w:r>
+        <w:t>The poles can also be used for other purposes than just placing RFID scanners.</w:t>
+      </w:r>
+    </w:p>
+    <w:p>
+      <w:pPr>
+        <w:pStyle w:val="ListParagraph"/>
+        <w:numPr>
+          <w:ilvl w:val="0"/>
+          <w:numId w:val="21"/>
+        </w:numPr>
+      </w:pPr>
+      <w:r>
+        <w:t>The method is fast; it has less delay in comparison to JIT method.</w:t>
+      </w:r>
+    </w:p>
+    <w:p>
+      <w:pPr>
+        <w:pStyle w:val="ListParagraph"/>
+        <w:numPr>
+          <w:ilvl w:val="0"/>
+          <w:numId w:val="21"/>
+        </w:numPr>
+      </w:pPr>
+      <w:r>
+        <w:t>Can detect multiple offences.</w:t>
+      </w:r>
+    </w:p>
+    <w:p>
+      <w:pPr>
+        <w:spacing w:line="240" w:lineRule="auto"/>
+      </w:pPr>
+      <w:r>
+        <w:t>Weakness(s):</w:t>
+      </w:r>
+    </w:p>
+    <w:p>
+      <w:pPr>
+        <w:pStyle w:val="ListParagraph"/>
+        <w:numPr>
+          <w:ilvl w:val="0"/>
+          <w:numId w:val="20"/>
+        </w:numPr>
+      </w:pPr>
+      <w:r>
+        <w:t>The methodology proposed by this artice can be difficult &amp; time consuming.</w:t>
+      </w:r>
+    </w:p>
+    <w:p>
+      <w:pPr>
+        <w:pStyle w:val="ListParagraph"/>
+        <w:numPr>
+          <w:ilvl w:val="0"/>
+          <w:numId w:val="20"/>
+        </w:numPr>
+      </w:pPr>
+      <w:r>
+        <w:t>Materials like metal and liquid can impact RFID signals.</w:t>
+      </w:r>
+    </w:p>
+    <w:p>
+      <w:pPr>
+        <w:pStyle w:val="ListParagraph"/>
+        <w:numPr>
+          <w:ilvl w:val="0"/>
+          <w:numId w:val="20"/>
+        </w:numPr>
+      </w:pPr>
+      <w:r>
+        <w:t xml:space="preserve">Works well on wide highways only. </w:t>
+      </w:r>
+      <w:r>
+        <w:fldChar w:fldCharType="begin"/>
+      </w:r>
+      <w:r>
+        <w:instrText xml:space="preserve"> CITATION Haj13 \l 1033 </w:instrText>
+      </w:r>
+      <w:r>
+        <w:fldChar w:fldCharType="separate"/>
+      </w:r>
+      <w:r>
+        <w:rPr>
+          <w:noProof/>
+        </w:rPr>
+        <w:t>[7]</w:t>
+      </w:r>
+      <w:r>
+        <w:fldChar w:fldCharType="end"/>
+      </w:r>
+    </w:p>
+    <w:p>
+      <w:pPr>
+        <w:pStyle w:val="Heading2"/>
+      </w:pPr>
+      <w:bookmarkStart w:id="7" w:name="_Toc27651607"/>
+      <w:r>
+        <w:t>Traffic Enforcement System</w:t>
+      </w:r>
+      <w:bookmarkEnd w:id="7"/>
+    </w:p>
+    <w:p>
+      <w:r>
+        <w:t xml:space="preserve">This is a framework proposed by U.G. Scholars &amp; Assistant Professors of an Engineering College in India. It gives a continuous information discovery and warning instrument to identify traffic violations, additionally to advise the police and the vehicle owner of the submitted infringement.  </w:t>
+      </w:r>
+      <w:r>
+        <w:fldChar w:fldCharType="begin"/>
+      </w:r>
+      <w:r>
+        <w:instrText xml:space="preserve">CITATION TPMch \l 1033 </w:instrText>
+      </w:r>
+      <w:r>
+        <w:fldChar w:fldCharType="separate"/>
+      </w:r>
+      <w:r>
+        <w:rPr>
+          <w:noProof/>
+        </w:rPr>
+        <w:t>[8]</w:t>
+      </w:r>
+      <w:r>
+        <w:fldChar w:fldCharType="end"/>
+      </w:r>
+    </w:p>
+    <w:p>
+      <w:pPr>
+        <w:pStyle w:val="Heading2"/>
+      </w:pPr>
+      <w:bookmarkStart w:id="8" w:name="_Toc27651608"/>
+      <w:r>
+        <w:t>Intersection Violation Detection by Hikvision</w:t>
+      </w:r>
+      <w:bookmarkEnd w:id="8"/>
+    </w:p>
+    <w:p>
+      <w:r>
+        <w:t xml:space="preserve">Hikvision is a provider of innovative security products and solutions. Intersection Violation Detection is also one of the systems provided by them. </w:t>
+      </w:r>
+    </w:p>
+    <w:p>
+      <w:r>
+        <w:t>Hikvision manufactures camera equipped with software specialized for violation breaches in the intersection. Hikvision includes software embedded security cams powered by GMOS sensors. It provides two camera choices: 3 MP iDS-TCE300-A6 &amp; 9 MP iDS-TCE900-A.</w:t>
+      </w:r>
+    </w:p>
+    <w:p>
+      <w:pPr>
+        <w:spacing w:line="240" w:lineRule="auto"/>
+      </w:pPr>
+      <w:r>
+        <w:t>Strength(s):</w:t>
+      </w:r>
+    </w:p>
+    <w:p>
+      <w:pPr>
+        <w:pStyle w:val="ListParagraph"/>
+        <w:numPr>
+          <w:ilvl w:val="0"/>
+          <w:numId w:val="18"/>
+        </w:numPr>
+      </w:pPr>
+      <w:r>
+        <w:t>This system allows high video compression.</w:t>
+      </w:r>
+    </w:p>
+    <w:p>
+      <w:pPr>
+        <w:pStyle w:val="ListParagraph"/>
+        <w:numPr>
+          <w:ilvl w:val="0"/>
+          <w:numId w:val="18"/>
+        </w:numPr>
+      </w:pPr>
+      <w:r>
+        <w:t>It can support multiple application modes: eg.: external input, checkpoint vehicle detector, RS-485 radar, mixed-traffic lane and video analysis E-police.</w:t>
+      </w:r>
+    </w:p>
+    <w:p>
+      <w:pPr>
+        <w:pStyle w:val="ListParagraph"/>
+        <w:numPr>
+          <w:ilvl w:val="0"/>
+          <w:numId w:val="18"/>
+        </w:numPr>
+      </w:pPr>
+      <w:r>
+        <w:t>It uses wire over the LAN, so is more reliable.</w:t>
+      </w:r>
+    </w:p>
+    <w:p>
+      <w:pPr>
+        <w:pStyle w:val="ListParagraph"/>
+        <w:numPr>
+          <w:ilvl w:val="0"/>
+          <w:numId w:val="18"/>
+        </w:numPr>
+      </w:pPr>
+      <w:r>
+        <w:t>Can be activated through both web browser and SADP application.</w:t>
+      </w:r>
+    </w:p>
+    <w:p>
+      <w:pPr>
+        <w:pStyle w:val="ListParagraph"/>
+        <w:numPr>
+          <w:ilvl w:val="0"/>
+          <w:numId w:val="18"/>
+        </w:numPr>
+      </w:pPr>
+      <w:r>
+        <w:t>Rich interface and advanced detection system</w:t>
+      </w:r>
+    </w:p>
+    <w:p>
+      <w:pPr>
+        <w:spacing w:line="240" w:lineRule="auto"/>
+      </w:pPr>
+      <w:r>
+        <w:t>Weakness(s):</w:t>
+      </w:r>
+    </w:p>
+    <w:p>
+      <w:pPr>
+        <w:pStyle w:val="ListParagraph"/>
+        <w:numPr>
+          <w:ilvl w:val="0"/>
+          <w:numId w:val="19"/>
+        </w:numPr>
+      </w:pPr>
+      <w:r>
+        <w:t>This system can be complex for usage by some users.</w:t>
+      </w:r>
+    </w:p>
+    <w:p>
+      <w:pPr>
+        <w:pStyle w:val="ListParagraph"/>
+        <w:numPr>
+          <w:ilvl w:val="0"/>
+          <w:numId w:val="19"/>
+        </w:numPr>
+      </w:pPr>
+      <w:r>
+        <w:t xml:space="preserve">The system can crash sometimes when a lot of the violations take place at the same instance. </w:t>
+      </w:r>
+      <w:r>
+        <w:fldChar w:fldCharType="begin"/>
+      </w:r>
+      <w:r>
+        <w:instrText xml:space="preserve"> CITATION Int \l 1033 </w:instrText>
+      </w:r>
+      <w:r>
+        <w:fldChar w:fldCharType="separate"/>
+      </w:r>
+      <w:r>
+        <w:rPr>
+          <w:noProof/>
+        </w:rPr>
+        <w:t>[9]</w:t>
+      </w:r>
+      <w:r>
+        <w:fldChar w:fldCharType="end"/>
+      </w:r>
     </w:p>
     <w:p>
       <w:pPr>
         <w:pStyle w:val="Heading1"/>
       </w:pPr>
+      <w:bookmarkStart w:id="9" w:name="_Toc27651609"/>
       <w:r>
         <w:t>Customer’s perspective</w:t>
       </w:r>
+      <w:bookmarkEnd w:id="9"/>
     </w:p>
     <w:p>
       <w:pPr>
@@ -909,7 +2322,6 @@
           <w:rFonts w:ascii="Times New Roman" w:hAnsi="Times New Roman" w:cs="Times New Roman"/>
           <w:szCs w:val="24"/>
         </w:rPr>
-        <w:lastRenderedPageBreak/>
         <w:t>When a misunderstanding takes place in between driver (referred to both motorists and motorcyclists), the current system of showing CCTV footage proof is both tedious and time consuming.</w:t>
       </w:r>
     </w:p>
@@ -1027,14 +2439,43 @@
           <w:rFonts w:ascii="Times New Roman" w:hAnsi="Times New Roman" w:cs="Times New Roman"/>
           <w:szCs w:val="24"/>
         </w:rPr>
-        <w:t>Less than 2% of the all of the violations are captured through CCTV, thus, the system is necessary.</w:t>
+        <w:t xml:space="preserve">Less than 2% of the all of the violations are captured through CCTV, thus, the system is necessary. </w:t>
       </w:r>
       <w:r>
         <w:rPr>
           <w:rFonts w:ascii="Times New Roman" w:hAnsi="Times New Roman" w:cs="Times New Roman"/>
           <w:szCs w:val="24"/>
         </w:rPr>
-        <w:t xml:space="preserve"> [4]</w:t>
+        <w:fldChar w:fldCharType="begin"/>
+      </w:r>
+      <w:r>
+        <w:rPr>
+          <w:rFonts w:ascii="Times New Roman" w:hAnsi="Times New Roman" w:cs="Times New Roman"/>
+          <w:szCs w:val="24"/>
+        </w:rPr>
+        <w:instrText xml:space="preserve">CITATION MrR19 \l 1033 </w:instrText>
+      </w:r>
+      <w:r>
+        <w:rPr>
+          <w:rFonts w:ascii="Times New Roman" w:hAnsi="Times New Roman" w:cs="Times New Roman"/>
+          <w:szCs w:val="24"/>
+        </w:rPr>
+        <w:fldChar w:fldCharType="separate"/>
+      </w:r>
+      <w:r>
+        <w:rPr>
+          <w:rFonts w:ascii="Times New Roman" w:hAnsi="Times New Roman" w:cs="Times New Roman"/>
+          <w:noProof/>
+          <w:szCs w:val="24"/>
+        </w:rPr>
+        <w:t>[10]</w:t>
+      </w:r>
+      <w:r>
+        <w:rPr>
+          <w:rFonts w:ascii="Times New Roman" w:hAnsi="Times New Roman" w:cs="Times New Roman"/>
+          <w:szCs w:val="24"/>
+        </w:rPr>
+        <w:fldChar w:fldCharType="end"/>
       </w:r>
     </w:p>
     <w:p>
@@ -1051,20 +2492,24 @@
       <w:pPr>
         <w:pStyle w:val="Heading1"/>
       </w:pPr>
+      <w:bookmarkStart w:id="10" w:name="_Toc27651610"/>
       <w:r>
         <w:t>Observation of existing or similar system</w:t>
       </w:r>
       <w:r>
         <w:t>s</w:t>
       </w:r>
+      <w:bookmarkEnd w:id="10"/>
     </w:p>
     <w:p>
       <w:pPr>
         <w:pStyle w:val="Heading2"/>
       </w:pPr>
+      <w:bookmarkStart w:id="11" w:name="_Toc27651611"/>
       <w:r>
         <w:t>Table of Comparison</w:t>
       </w:r>
+      <w:bookmarkEnd w:id="11"/>
     </w:p>
     <w:tbl>
       <w:tblPr>
@@ -1244,10 +2689,8 @@
           </w:tcPr>
           <w:p>
             <w:r>
-              <w:t>A System for Traffic Violation Detection</w:t>
+              <w:t>Traffic Enforcement System</w:t>
             </w:r>
-            <w:bookmarkStart w:id="0" w:name="_GoBack"/>
-            <w:bookmarkEnd w:id="0"/>
           </w:p>
         </w:tc>
         <w:tc>
@@ -1294,144 +2737,549 @@
     <w:p>
       <w:pPr>
         <w:rPr>
-          <w:sz w:val="32"/>
-          <w:szCs w:val="32"/>
-        </w:rPr>
-      </w:pPr>
-    </w:p>
-    <w:p>
-      <w:pPr>
-        <w:pStyle w:val="ListParagraph"/>
-        <w:ind w:left="0"/>
-        <w:contextualSpacing w:val="0"/>
-        <w:jc w:val="both"/>
-        <w:rPr>
-          <w:rFonts w:cs="Times New Roman"/>
-          <w:szCs w:val="24"/>
-        </w:rPr>
-      </w:pPr>
-    </w:p>
-    <w:p>
-      <w:pPr>
-        <w:pStyle w:val="Heading1"/>
+          <w:noProof/>
+        </w:rPr>
       </w:pPr>
       <w:r>
         <w:br w:type="page"/>
-      </w:r>
-      <w:r>
-        <w:rPr>
-          <w:rStyle w:val="Heading1Char"/>
-          <w:b/>
-        </w:rPr>
-        <w:lastRenderedPageBreak/>
         <w:t>References</w:t>
       </w:r>
-    </w:p>
-    <w:p>
-      <w:pPr>
-        <w:pStyle w:val="ListParagraph"/>
-        <w:numPr>
-          <w:ilvl w:val="0"/>
-          <w:numId w:val="2"/>
-        </w:numPr>
-        <w:ind w:left="360"/>
-      </w:pPr>
-      <w:r>
-        <w:t>The Himalayan times</w:t>
-      </w:r>
-    </w:p>
-    <w:p>
-      <w:pPr>
-        <w:pStyle w:val="ListParagraph"/>
-        <w:numPr>
-          <w:ilvl w:val="0"/>
-          <w:numId w:val="2"/>
-        </w:numPr>
-        <w:ind w:left="360"/>
-      </w:pPr>
-      <w:r>
-        <w:t>towardsdatascience.com</w:t>
-      </w:r>
-    </w:p>
-    <w:p>
-      <w:pPr>
-        <w:pStyle w:val="ListParagraph"/>
-        <w:numPr>
-          <w:ilvl w:val="0"/>
-          <w:numId w:val="2"/>
-        </w:numPr>
-        <w:ind w:left="360"/>
-      </w:pPr>
-      <w:r>
-        <w:t>paperswithcode.com</w:t>
-      </w:r>
-    </w:p>
-    <w:p>
-      <w:pPr>
-        <w:pStyle w:val="ListParagraph"/>
-        <w:numPr>
-          <w:ilvl w:val="0"/>
-          <w:numId w:val="2"/>
-        </w:numPr>
-        <w:ind w:left="360"/>
-      </w:pPr>
-      <w:r>
-        <w:t>Traffic Police Supervisor, Mr. Rajesh Silwal, Traffic Police Satdobato</w:t>
-      </w:r>
-    </w:p>
-    <w:p>
-      <w:pPr>
-        <w:pStyle w:val="ListParagraph"/>
-        <w:numPr>
-          <w:ilvl w:val="0"/>
-          <w:numId w:val="2"/>
-        </w:numPr>
-        <w:ind w:left="360"/>
-      </w:pPr>
-      <w:r>
-        <w:t>traffic.nepalpolice.gov.np</w:t>
-      </w:r>
-    </w:p>
-    <w:p>
-      <w:pPr>
-        <w:pStyle w:val="ListParagraph"/>
-        <w:numPr>
-          <w:ilvl w:val="0"/>
-          <w:numId w:val="2"/>
-        </w:numPr>
-        <w:ind w:left="360"/>
-      </w:pPr>
-      <w:r>
-        <w:t>rms.nsw.gov.au</w:t>
-      </w:r>
-    </w:p>
-    <w:p>
-      <w:pPr>
-        <w:pStyle w:val="ListParagraph"/>
-        <w:numPr>
-          <w:ilvl w:val="0"/>
-          <w:numId w:val="2"/>
-        </w:numPr>
-        <w:ind w:left="360"/>
-      </w:pPr>
-      <w:r>
-        <w:t>https://leg.colorado.gov/content/speed-photo-radar-and-red-light-cameras-automated-vehicle-identification-systems</w:t>
-      </w:r>
-    </w:p>
-    <w:p>
-      <w:pPr>
-        <w:ind w:left="-270"/>
-        <w:rPr>
-          <w:rFonts w:cs="Times New Roman"/>
-          <w:b/>
-          <w:bCs/>
-          <w:szCs w:val="24"/>
-        </w:rPr>
-      </w:pPr>
+      <w:bookmarkStart w:id="12" w:name="_GoBack"/>
+      <w:r>
+        <w:fldChar w:fldCharType="begin"/>
+      </w:r>
+      <w:r>
+        <w:instrText xml:space="preserve"> BIBLIOGRAPHY </w:instrText>
+      </w:r>
+      <w:r>
+        <w:fldChar w:fldCharType="separate"/>
+      </w:r>
+    </w:p>
+    <w:tbl>
+      <w:tblPr>
+        <w:tblW w:w="5000" w:type="pct"/>
+        <w:tblCellSpacing w:w="15" w:type="dxa"/>
+        <w:tblCellMar>
+          <w:top w:w="15" w:type="dxa"/>
+          <w:left w:w="15" w:type="dxa"/>
+          <w:bottom w:w="15" w:type="dxa"/>
+          <w:right w:w="15" w:type="dxa"/>
+        </w:tblCellMar>
+        <w:tblLook w:val="04A0" w:firstRow="1" w:lastRow="0" w:firstColumn="1" w:lastColumn="0" w:noHBand="0" w:noVBand="1"/>
+      </w:tblPr>
+      <w:tblGrid>
+        <w:gridCol w:w="475"/>
+        <w:gridCol w:w="8554"/>
+      </w:tblGrid>
+      <w:tr>
+        <w:trPr>
+          <w:tblCellSpacing w:w="15" w:type="dxa"/>
+        </w:trPr>
+        <w:tc>
+          <w:tcPr>
+            <w:tcW w:w="50" w:type="pct"/>
+            <w:hideMark/>
+          </w:tcPr>
+          <w:p>
+            <w:pPr>
+              <w:pStyle w:val="Bibliography"/>
+              <w:rPr>
+                <w:noProof/>
+              </w:rPr>
+            </w:pPr>
+            <w:r>
+              <w:rPr>
+                <w:noProof/>
+              </w:rPr>
+              <w:t xml:space="preserve">[1] </w:t>
+            </w:r>
+          </w:p>
+        </w:tc>
+        <w:tc>
+          <w:tcPr>
+            <w:tcW w:w="0" w:type="auto"/>
+            <w:hideMark/>
+          </w:tcPr>
+          <w:p>
+            <w:pPr>
+              <w:pStyle w:val="Bibliography"/>
+              <w:rPr>
+                <w:noProof/>
+              </w:rPr>
+            </w:pPr>
+            <w:r>
+              <w:rPr>
+                <w:noProof/>
+              </w:rPr>
+              <w:t>"The Himalayan Times," [Online]. Available: thehimalayantimes.com.</w:t>
+            </w:r>
+          </w:p>
+        </w:tc>
+      </w:tr>
+      <w:tr>
+        <w:trPr>
+          <w:tblCellSpacing w:w="15" w:type="dxa"/>
+        </w:trPr>
+        <w:tc>
+          <w:tcPr>
+            <w:tcW w:w="50" w:type="pct"/>
+            <w:hideMark/>
+          </w:tcPr>
+          <w:p>
+            <w:pPr>
+              <w:pStyle w:val="Bibliography"/>
+              <w:rPr>
+                <w:noProof/>
+              </w:rPr>
+            </w:pPr>
+            <w:r>
+              <w:rPr>
+                <w:noProof/>
+              </w:rPr>
+              <w:t xml:space="preserve">[2] </w:t>
+            </w:r>
+          </w:p>
+        </w:tc>
+        <w:tc>
+          <w:tcPr>
+            <w:tcW w:w="0" w:type="auto"/>
+            <w:hideMark/>
+          </w:tcPr>
+          <w:p>
+            <w:pPr>
+              <w:pStyle w:val="Bibliography"/>
+              <w:rPr>
+                <w:noProof/>
+              </w:rPr>
+            </w:pPr>
+            <w:r>
+              <w:rPr>
+                <w:noProof/>
+              </w:rPr>
+              <w:t>"TowardsDataScience," [Online]. Available: towardsdatascience.com.</w:t>
+            </w:r>
+          </w:p>
+        </w:tc>
+      </w:tr>
+      <w:tr>
+        <w:trPr>
+          <w:tblCellSpacing w:w="15" w:type="dxa"/>
+        </w:trPr>
+        <w:tc>
+          <w:tcPr>
+            <w:tcW w:w="50" w:type="pct"/>
+            <w:hideMark/>
+          </w:tcPr>
+          <w:p>
+            <w:pPr>
+              <w:pStyle w:val="Bibliography"/>
+              <w:rPr>
+                <w:noProof/>
+              </w:rPr>
+            </w:pPr>
+            <w:r>
+              <w:rPr>
+                <w:noProof/>
+              </w:rPr>
+              <w:t xml:space="preserve">[3] </w:t>
+            </w:r>
+          </w:p>
+        </w:tc>
+        <w:tc>
+          <w:tcPr>
+            <w:tcW w:w="0" w:type="auto"/>
+            <w:hideMark/>
+          </w:tcPr>
+          <w:p>
+            <w:pPr>
+              <w:pStyle w:val="Bibliography"/>
+              <w:rPr>
+                <w:noProof/>
+              </w:rPr>
+            </w:pPr>
+            <w:r>
+              <w:rPr>
+                <w:noProof/>
+              </w:rPr>
+              <w:t>"PapersWithCode," [Online]. Available: paperswithcode.com.</w:t>
+            </w:r>
+          </w:p>
+        </w:tc>
+      </w:tr>
+      <w:tr>
+        <w:trPr>
+          <w:tblCellSpacing w:w="15" w:type="dxa"/>
+        </w:trPr>
+        <w:tc>
+          <w:tcPr>
+            <w:tcW w:w="50" w:type="pct"/>
+            <w:hideMark/>
+          </w:tcPr>
+          <w:p>
+            <w:pPr>
+              <w:pStyle w:val="Bibliography"/>
+              <w:rPr>
+                <w:noProof/>
+              </w:rPr>
+            </w:pPr>
+            <w:r>
+              <w:rPr>
+                <w:noProof/>
+              </w:rPr>
+              <w:t xml:space="preserve">[4] </w:t>
+            </w:r>
+          </w:p>
+        </w:tc>
+        <w:tc>
+          <w:tcPr>
+            <w:tcW w:w="0" w:type="auto"/>
+            <w:hideMark/>
+          </w:tcPr>
+          <w:p>
+            <w:pPr>
+              <w:pStyle w:val="Bibliography"/>
+              <w:rPr>
+                <w:noProof/>
+              </w:rPr>
+            </w:pPr>
+            <w:r>
+              <w:rPr>
+                <w:noProof/>
+              </w:rPr>
+              <w:t>"Metropolitan Traffic Division," [Online]. Available: traffic.nepalpolice.gov.np.</w:t>
+            </w:r>
+          </w:p>
+        </w:tc>
+      </w:tr>
+      <w:tr>
+        <w:trPr>
+          <w:tblCellSpacing w:w="15" w:type="dxa"/>
+        </w:trPr>
+        <w:tc>
+          <w:tcPr>
+            <w:tcW w:w="50" w:type="pct"/>
+            <w:hideMark/>
+          </w:tcPr>
+          <w:p>
+            <w:pPr>
+              <w:pStyle w:val="Bibliography"/>
+              <w:rPr>
+                <w:noProof/>
+              </w:rPr>
+            </w:pPr>
+            <w:r>
+              <w:rPr>
+                <w:noProof/>
+              </w:rPr>
+              <w:t xml:space="preserve">[5] </w:t>
+            </w:r>
+          </w:p>
+        </w:tc>
+        <w:tc>
+          <w:tcPr>
+            <w:tcW w:w="0" w:type="auto"/>
+            <w:hideMark/>
+          </w:tcPr>
+          <w:p>
+            <w:pPr>
+              <w:pStyle w:val="Bibliography"/>
+              <w:rPr>
+                <w:noProof/>
+              </w:rPr>
+            </w:pPr>
+            <w:r>
+              <w:rPr>
+                <w:noProof/>
+              </w:rPr>
+              <w:t>"Google," [Online]. Available: google.com.</w:t>
+            </w:r>
+          </w:p>
+        </w:tc>
+      </w:tr>
+      <w:tr>
+        <w:trPr>
+          <w:tblCellSpacing w:w="15" w:type="dxa"/>
+        </w:trPr>
+        <w:tc>
+          <w:tcPr>
+            <w:tcW w:w="50" w:type="pct"/>
+            <w:hideMark/>
+          </w:tcPr>
+          <w:p>
+            <w:pPr>
+              <w:pStyle w:val="Bibliography"/>
+              <w:rPr>
+                <w:noProof/>
+              </w:rPr>
+            </w:pPr>
+            <w:r>
+              <w:rPr>
+                <w:noProof/>
+              </w:rPr>
+              <w:t xml:space="preserve">[6] </w:t>
+            </w:r>
+          </w:p>
+        </w:tc>
+        <w:tc>
+          <w:tcPr>
+            <w:tcW w:w="0" w:type="auto"/>
+            <w:hideMark/>
+          </w:tcPr>
+          <w:p>
+            <w:pPr>
+              <w:pStyle w:val="Bibliography"/>
+              <w:rPr>
+                <w:noProof/>
+              </w:rPr>
+            </w:pPr>
+            <w:r>
+              <w:rPr>
+                <w:noProof/>
+              </w:rPr>
+              <w:t xml:space="preserve">B. Zhang, X. Wang, L.-M. Meng and K.-L. Du, "A video-based traffic violation detection system," Hangzhou, December 2013. </w:t>
+            </w:r>
+          </w:p>
+        </w:tc>
+      </w:tr>
+      <w:tr>
+        <w:trPr>
+          <w:tblCellSpacing w:w="15" w:type="dxa"/>
+        </w:trPr>
+        <w:tc>
+          <w:tcPr>
+            <w:tcW w:w="50" w:type="pct"/>
+            <w:hideMark/>
+          </w:tcPr>
+          <w:p>
+            <w:pPr>
+              <w:pStyle w:val="Bibliography"/>
+              <w:rPr>
+                <w:noProof/>
+              </w:rPr>
+            </w:pPr>
+            <w:r>
+              <w:rPr>
+                <w:noProof/>
+              </w:rPr>
+              <w:t xml:space="preserve">[7] </w:t>
+            </w:r>
+          </w:p>
+        </w:tc>
+        <w:tc>
+          <w:tcPr>
+            <w:tcW w:w="0" w:type="auto"/>
+            <w:hideMark/>
+          </w:tcPr>
+          <w:p>
+            <w:pPr>
+              <w:pStyle w:val="Bibliography"/>
+              <w:rPr>
+                <w:noProof/>
+              </w:rPr>
+            </w:pPr>
+            <w:r>
+              <w:rPr>
+                <w:noProof/>
+              </w:rPr>
+              <w:t xml:space="preserve">S. Hajeb, M. Javadi, S. M. Hashemi and P. Parvizi, "Traffic Violation Detection System based on RFID," </w:t>
+            </w:r>
+            <w:r>
+              <w:rPr>
+                <w:i/>
+                <w:iCs/>
+                <w:noProof/>
+              </w:rPr>
+              <w:t xml:space="preserve">International Journal of Mechanical, Aerospace, Industrial, Machatronic and Manufacturing Engineering, </w:t>
+            </w:r>
+            <w:r>
+              <w:rPr>
+                <w:noProof/>
+              </w:rPr>
+              <w:t xml:space="preserve">vol. 7, no. 2, pp. 290-293, 2013. </w:t>
+            </w:r>
+          </w:p>
+        </w:tc>
+      </w:tr>
+      <w:tr>
+        <w:trPr>
+          <w:tblCellSpacing w:w="15" w:type="dxa"/>
+        </w:trPr>
+        <w:tc>
+          <w:tcPr>
+            <w:tcW w:w="50" w:type="pct"/>
+            <w:hideMark/>
+          </w:tcPr>
+          <w:p>
+            <w:pPr>
+              <w:pStyle w:val="Bibliography"/>
+              <w:rPr>
+                <w:noProof/>
+              </w:rPr>
+            </w:pPr>
+            <w:r>
+              <w:rPr>
+                <w:noProof/>
+              </w:rPr>
+              <w:t xml:space="preserve">[8] </w:t>
+            </w:r>
+          </w:p>
+        </w:tc>
+        <w:tc>
+          <w:tcPr>
+            <w:tcW w:w="0" w:type="auto"/>
+            <w:hideMark/>
+          </w:tcPr>
+          <w:p>
+            <w:pPr>
+              <w:pStyle w:val="Bibliography"/>
+              <w:rPr>
+                <w:noProof/>
+              </w:rPr>
+            </w:pPr>
+            <w:r>
+              <w:rPr>
+                <w:noProof/>
+              </w:rPr>
+              <w:t xml:space="preserve">M. A. T.P., A. M.J., F. Varghese and L. George, "Traffic Enforcement System," </w:t>
+            </w:r>
+            <w:r>
+              <w:rPr>
+                <w:i/>
+                <w:iCs/>
+                <w:noProof/>
+              </w:rPr>
+              <w:t xml:space="preserve">Journal of Emerging Technologies and Innovative Research (JETIR), </w:t>
+            </w:r>
+            <w:r>
+              <w:rPr>
+                <w:noProof/>
+              </w:rPr>
+              <w:t xml:space="preserve">vol. 4, no. 03, pp. 92-95, 2017 March. </w:t>
+            </w:r>
+          </w:p>
+        </w:tc>
+      </w:tr>
+      <w:tr>
+        <w:trPr>
+          <w:tblCellSpacing w:w="15" w:type="dxa"/>
+        </w:trPr>
+        <w:tc>
+          <w:tcPr>
+            <w:tcW w:w="50" w:type="pct"/>
+            <w:hideMark/>
+          </w:tcPr>
+          <w:p>
+            <w:pPr>
+              <w:pStyle w:val="Bibliography"/>
+              <w:rPr>
+                <w:noProof/>
+              </w:rPr>
+            </w:pPr>
+            <w:r>
+              <w:rPr>
+                <w:noProof/>
+              </w:rPr>
+              <w:t xml:space="preserve">[9] </w:t>
+            </w:r>
+          </w:p>
+        </w:tc>
+        <w:tc>
+          <w:tcPr>
+            <w:tcW w:w="0" w:type="auto"/>
+            <w:hideMark/>
+          </w:tcPr>
+          <w:p>
+            <w:pPr>
+              <w:pStyle w:val="Bibliography"/>
+              <w:rPr>
+                <w:noProof/>
+              </w:rPr>
+            </w:pPr>
+            <w:r>
+              <w:rPr>
+                <w:noProof/>
+              </w:rPr>
+              <w:t>"Intersection Violation Detection System," Hikvision Digital Technology Co., Ltd., Hangzhou.</w:t>
+            </w:r>
+          </w:p>
+        </w:tc>
+      </w:tr>
+      <w:tr>
+        <w:trPr>
+          <w:tblCellSpacing w:w="15" w:type="dxa"/>
+        </w:trPr>
+        <w:tc>
+          <w:tcPr>
+            <w:tcW w:w="50" w:type="pct"/>
+            <w:hideMark/>
+          </w:tcPr>
+          <w:p>
+            <w:pPr>
+              <w:pStyle w:val="Bibliography"/>
+              <w:rPr>
+                <w:noProof/>
+              </w:rPr>
+            </w:pPr>
+            <w:r>
+              <w:rPr>
+                <w:noProof/>
+              </w:rPr>
+              <w:t xml:space="preserve">[10] </w:t>
+            </w:r>
+          </w:p>
+        </w:tc>
+        <w:tc>
+          <w:tcPr>
+            <w:tcW w:w="0" w:type="auto"/>
+            <w:hideMark/>
+          </w:tcPr>
+          <w:p>
+            <w:pPr>
+              <w:pStyle w:val="Bibliography"/>
+              <w:rPr>
+                <w:noProof/>
+              </w:rPr>
+            </w:pPr>
+            <w:r>
+              <w:rPr>
+                <w:noProof/>
+              </w:rPr>
+              <w:t xml:space="preserve">R. Silwal, Interviewee, </w:t>
+            </w:r>
+            <w:r>
+              <w:rPr>
+                <w:i/>
+                <w:iCs/>
+                <w:noProof/>
+              </w:rPr>
+              <w:t xml:space="preserve">Traffic Violation in Nepal. </w:t>
+            </w:r>
+            <w:r>
+              <w:rPr>
+                <w:noProof/>
+              </w:rPr>
+              <w:t>[Interview]. 02 12 2019.</w:t>
+            </w:r>
+          </w:p>
+        </w:tc>
+      </w:tr>
+    </w:tbl>
+    <w:p>
+      <w:pPr>
+        <w:rPr>
+          <w:noProof/>
+        </w:rPr>
+      </w:pPr>
+    </w:p>
+    <w:p>
+      <w:r>
+        <w:fldChar w:fldCharType="end"/>
+      </w:r>
+      <w:bookmarkEnd w:id="12"/>
     </w:p>
     <w:sectPr>
-      <w:pgSz w:w="12240" w:h="15840"/>
-      <w:pgMar w:top="990" w:right="1440" w:bottom="1440" w:left="1440" w:header="720" w:footer="720" w:gutter="0"/>
+      <w:pgSz w:w="11909" w:h="16834" w:code="9"/>
+      <w:pgMar w:top="994" w:right="1440" w:bottom="1440" w:left="1440" w:header="720" w:footer="720" w:gutter="0"/>
       <w:cols w:space="720"/>
       <w:docGrid w:linePitch="360"/>
     </w:sectPr>
@@ -1872,6 +3720,119 @@
     </w:lvl>
   </w:abstractNum>
   <w:abstractNum w:abstractNumId="4" w15:restartNumberingAfterBreak="0">
+    <w:nsid w:val="2C3B1740"/>
+    <w:multiLevelType w:val="hybridMultilevel"/>
+    <w:tmpl w:val="579A4696"/>
+    <w:lvl w:ilvl="0" w:tplc="0409000F">
+      <w:start w:val="1"/>
+      <w:numFmt w:val="decimal"/>
+      <w:lvlText w:val="%1."/>
+      <w:lvlJc w:val="left"/>
+      <w:pPr>
+        <w:ind w:left="720" w:hanging="360"/>
+      </w:pPr>
+      <w:rPr>
+        <w:rFonts w:cs="Times New Roman" w:hint="default"/>
+      </w:rPr>
+    </w:lvl>
+    <w:lvl w:ilvl="1" w:tplc="04090019" w:tentative="1">
+      <w:start w:val="1"/>
+      <w:numFmt w:val="lowerLetter"/>
+      <w:lvlText w:val="%2."/>
+      <w:lvlJc w:val="left"/>
+      <w:pPr>
+        <w:ind w:left="1440" w:hanging="360"/>
+      </w:pPr>
+      <w:rPr>
+        <w:rFonts w:cs="Times New Roman"/>
+      </w:rPr>
+    </w:lvl>
+    <w:lvl w:ilvl="2" w:tplc="0409001B" w:tentative="1">
+      <w:start w:val="1"/>
+      <w:numFmt w:val="lowerRoman"/>
+      <w:lvlText w:val="%3."/>
+      <w:lvlJc w:val="right"/>
+      <w:pPr>
+        <w:ind w:left="2160" w:hanging="180"/>
+      </w:pPr>
+      <w:rPr>
+        <w:rFonts w:cs="Times New Roman"/>
+      </w:rPr>
+    </w:lvl>
+    <w:lvl w:ilvl="3" w:tplc="0409000F" w:tentative="1">
+      <w:start w:val="1"/>
+      <w:numFmt w:val="decimal"/>
+      <w:lvlText w:val="%4."/>
+      <w:lvlJc w:val="left"/>
+      <w:pPr>
+        <w:ind w:left="2880" w:hanging="360"/>
+      </w:pPr>
+      <w:rPr>
+        <w:rFonts w:cs="Times New Roman"/>
+      </w:rPr>
+    </w:lvl>
+    <w:lvl w:ilvl="4" w:tplc="04090019" w:tentative="1">
+      <w:start w:val="1"/>
+      <w:numFmt w:val="lowerLetter"/>
+      <w:lvlText w:val="%5."/>
+      <w:lvlJc w:val="left"/>
+      <w:pPr>
+        <w:ind w:left="3600" w:hanging="360"/>
+      </w:pPr>
+      <w:rPr>
+        <w:rFonts w:cs="Times New Roman"/>
+      </w:rPr>
+    </w:lvl>
+    <w:lvl w:ilvl="5" w:tplc="0409001B" w:tentative="1">
+      <w:start w:val="1"/>
+      <w:numFmt w:val="lowerRoman"/>
+      <w:lvlText w:val="%6."/>
+      <w:lvlJc w:val="right"/>
+      <w:pPr>
+        <w:ind w:left="4320" w:hanging="180"/>
+      </w:pPr>
+      <w:rPr>
+        <w:rFonts w:cs="Times New Roman"/>
+      </w:rPr>
+    </w:lvl>
+    <w:lvl w:ilvl="6" w:tplc="0409000F" w:tentative="1">
+      <w:start w:val="1"/>
+      <w:numFmt w:val="decimal"/>
+      <w:lvlText w:val="%7."/>
+      <w:lvlJc w:val="left"/>
+      <w:pPr>
+        <w:ind w:left="5040" w:hanging="360"/>
+      </w:pPr>
+      <w:rPr>
+        <w:rFonts w:cs="Times New Roman"/>
+      </w:rPr>
+    </w:lvl>
+    <w:lvl w:ilvl="7" w:tplc="04090019" w:tentative="1">
+      <w:start w:val="1"/>
+      <w:numFmt w:val="lowerLetter"/>
+      <w:lvlText w:val="%8."/>
+      <w:lvlJc w:val="left"/>
+      <w:pPr>
+        <w:ind w:left="5760" w:hanging="360"/>
+      </w:pPr>
+      <w:rPr>
+        <w:rFonts w:cs="Times New Roman"/>
+      </w:rPr>
+    </w:lvl>
+    <w:lvl w:ilvl="8" w:tplc="0409001B" w:tentative="1">
+      <w:start w:val="1"/>
+      <w:numFmt w:val="lowerRoman"/>
+      <w:lvlText w:val="%9."/>
+      <w:lvlJc w:val="right"/>
+      <w:pPr>
+        <w:ind w:left="6480" w:hanging="180"/>
+      </w:pPr>
+      <w:rPr>
+        <w:rFonts w:cs="Times New Roman"/>
+      </w:rPr>
+    </w:lvl>
+  </w:abstractNum>
+  <w:abstractNum w:abstractNumId="5" w15:restartNumberingAfterBreak="0">
     <w:nsid w:val="2C9B6D13"/>
     <w:multiLevelType w:val="hybridMultilevel"/>
     <w:tmpl w:val="700C07DE"/>
@@ -1984,7 +3945,7 @@
       </w:rPr>
     </w:lvl>
   </w:abstractNum>
-  <w:abstractNum w:abstractNumId="5" w15:restartNumberingAfterBreak="0">
+  <w:abstractNum w:abstractNumId="6" w15:restartNumberingAfterBreak="0">
     <w:nsid w:val="2FA34092"/>
     <w:multiLevelType w:val="hybridMultilevel"/>
     <w:tmpl w:val="13E2284A"/>
@@ -2073,7 +4034,7 @@
       </w:pPr>
     </w:lvl>
   </w:abstractNum>
-  <w:abstractNum w:abstractNumId="6" w15:restartNumberingAfterBreak="0">
+  <w:abstractNum w:abstractNumId="7" w15:restartNumberingAfterBreak="0">
     <w:nsid w:val="316B23DC"/>
     <w:multiLevelType w:val="hybridMultilevel"/>
     <w:tmpl w:val="0B728F88"/>
@@ -2186,7 +4147,7 @@
       </w:rPr>
     </w:lvl>
   </w:abstractNum>
-  <w:abstractNum w:abstractNumId="7" w15:restartNumberingAfterBreak="0">
+  <w:abstractNum w:abstractNumId="8" w15:restartNumberingAfterBreak="0">
     <w:nsid w:val="364D57C5"/>
     <w:multiLevelType w:val="hybridMultilevel"/>
     <w:tmpl w:val="CC9860E0"/>
@@ -2273,7 +4234,7 @@
       </w:pPr>
     </w:lvl>
   </w:abstractNum>
-  <w:abstractNum w:abstractNumId="8" w15:restartNumberingAfterBreak="0">
+  <w:abstractNum w:abstractNumId="9" w15:restartNumberingAfterBreak="0">
     <w:nsid w:val="3885176F"/>
     <w:multiLevelType w:val="hybridMultilevel"/>
     <w:tmpl w:val="48CE5586"/>
@@ -2362,7 +4323,7 @@
       </w:pPr>
     </w:lvl>
   </w:abstractNum>
-  <w:abstractNum w:abstractNumId="9" w15:restartNumberingAfterBreak="0">
+  <w:abstractNum w:abstractNumId="10" w15:restartNumberingAfterBreak="0">
     <w:nsid w:val="407A4F38"/>
     <w:multiLevelType w:val="hybridMultilevel"/>
     <w:tmpl w:val="29E0E7E4"/>
@@ -2451,7 +4412,120 @@
       </w:pPr>
     </w:lvl>
   </w:abstractNum>
-  <w:abstractNum w:abstractNumId="10" w15:restartNumberingAfterBreak="0">
+  <w:abstractNum w:abstractNumId="11" w15:restartNumberingAfterBreak="0">
+    <w:nsid w:val="44AF26FA"/>
+    <w:multiLevelType w:val="hybridMultilevel"/>
+    <w:tmpl w:val="579A4696"/>
+    <w:lvl w:ilvl="0" w:tplc="0409000F">
+      <w:start w:val="1"/>
+      <w:numFmt w:val="decimal"/>
+      <w:lvlText w:val="%1."/>
+      <w:lvlJc w:val="left"/>
+      <w:pPr>
+        <w:ind w:left="720" w:hanging="360"/>
+      </w:pPr>
+      <w:rPr>
+        <w:rFonts w:cs="Times New Roman" w:hint="default"/>
+      </w:rPr>
+    </w:lvl>
+    <w:lvl w:ilvl="1" w:tplc="04090019" w:tentative="1">
+      <w:start w:val="1"/>
+      <w:numFmt w:val="lowerLetter"/>
+      <w:lvlText w:val="%2."/>
+      <w:lvlJc w:val="left"/>
+      <w:pPr>
+        <w:ind w:left="1440" w:hanging="360"/>
+      </w:pPr>
+      <w:rPr>
+        <w:rFonts w:cs="Times New Roman"/>
+      </w:rPr>
+    </w:lvl>
+    <w:lvl w:ilvl="2" w:tplc="0409001B" w:tentative="1">
+      <w:start w:val="1"/>
+      <w:numFmt w:val="lowerRoman"/>
+      <w:lvlText w:val="%3."/>
+      <w:lvlJc w:val="right"/>
+      <w:pPr>
+        <w:ind w:left="2160" w:hanging="180"/>
+      </w:pPr>
+      <w:rPr>
+        <w:rFonts w:cs="Times New Roman"/>
+      </w:rPr>
+    </w:lvl>
+    <w:lvl w:ilvl="3" w:tplc="0409000F" w:tentative="1">
+      <w:start w:val="1"/>
+      <w:numFmt w:val="decimal"/>
+      <w:lvlText w:val="%4."/>
+      <w:lvlJc w:val="left"/>
+      <w:pPr>
+        <w:ind w:left="2880" w:hanging="360"/>
+      </w:pPr>
+      <w:rPr>
+        <w:rFonts w:cs="Times New Roman"/>
+      </w:rPr>
+    </w:lvl>
+    <w:lvl w:ilvl="4" w:tplc="04090019" w:tentative="1">
+      <w:start w:val="1"/>
+      <w:numFmt w:val="lowerLetter"/>
+      <w:lvlText w:val="%5."/>
+      <w:lvlJc w:val="left"/>
+      <w:pPr>
+        <w:ind w:left="3600" w:hanging="360"/>
+      </w:pPr>
+      <w:rPr>
+        <w:rFonts w:cs="Times New Roman"/>
+      </w:rPr>
+    </w:lvl>
+    <w:lvl w:ilvl="5" w:tplc="0409001B" w:tentative="1">
+      <w:start w:val="1"/>
+      <w:numFmt w:val="lowerRoman"/>
+      <w:lvlText w:val="%6."/>
+      <w:lvlJc w:val="right"/>
+      <w:pPr>
+        <w:ind w:left="4320" w:hanging="180"/>
+      </w:pPr>
+      <w:rPr>
+        <w:rFonts w:cs="Times New Roman"/>
+      </w:rPr>
+    </w:lvl>
+    <w:lvl w:ilvl="6" w:tplc="0409000F" w:tentative="1">
+      <w:start w:val="1"/>
+      <w:numFmt w:val="decimal"/>
+      <w:lvlText w:val="%7."/>
+      <w:lvlJc w:val="left"/>
+      <w:pPr>
+        <w:ind w:left="5040" w:hanging="360"/>
+      </w:pPr>
+      <w:rPr>
+        <w:rFonts w:cs="Times New Roman"/>
+      </w:rPr>
+    </w:lvl>
+    <w:lvl w:ilvl="7" w:tplc="04090019" w:tentative="1">
+      <w:start w:val="1"/>
+      <w:numFmt w:val="lowerLetter"/>
+      <w:lvlText w:val="%8."/>
+      <w:lvlJc w:val="left"/>
+      <w:pPr>
+        <w:ind w:left="5760" w:hanging="360"/>
+      </w:pPr>
+      <w:rPr>
+        <w:rFonts w:cs="Times New Roman"/>
+      </w:rPr>
+    </w:lvl>
+    <w:lvl w:ilvl="8" w:tplc="0409001B" w:tentative="1">
+      <w:start w:val="1"/>
+      <w:numFmt w:val="lowerRoman"/>
+      <w:lvlText w:val="%9."/>
+      <w:lvlJc w:val="right"/>
+      <w:pPr>
+        <w:ind w:left="6480" w:hanging="180"/>
+      </w:pPr>
+      <w:rPr>
+        <w:rFonts w:cs="Times New Roman"/>
+      </w:rPr>
+    </w:lvl>
+  </w:abstractNum>
+  <w:abstractNum w:abstractNumId="12" w15:restartNumberingAfterBreak="0">
     <w:nsid w:val="4DFD3296"/>
     <w:multiLevelType w:val="hybridMultilevel"/>
     <w:tmpl w:val="64883104"/>
@@ -2540,7 +4614,274 @@
       </w:pPr>
     </w:lvl>
   </w:abstractNum>
-  <w:abstractNum w:abstractNumId="11" w15:restartNumberingAfterBreak="0">
+  <w:abstractNum w:abstractNumId="13" w15:restartNumberingAfterBreak="0">
+    <w:nsid w:val="4ED202C4"/>
+    <w:multiLevelType w:val="hybridMultilevel"/>
+    <w:tmpl w:val="579A4696"/>
+    <w:lvl w:ilvl="0" w:tplc="0409000F">
+      <w:start w:val="1"/>
+      <w:numFmt w:val="decimal"/>
+      <w:lvlText w:val="%1."/>
+      <w:lvlJc w:val="left"/>
+      <w:pPr>
+        <w:ind w:left="720" w:hanging="360"/>
+      </w:pPr>
+      <w:rPr>
+        <w:rFonts w:hint="default"/>
+      </w:rPr>
+    </w:lvl>
+    <w:lvl w:ilvl="1" w:tplc="04090019" w:tentative="1">
+      <w:start w:val="1"/>
+      <w:numFmt w:val="lowerLetter"/>
+      <w:lvlText w:val="%2."/>
+      <w:lvlJc w:val="left"/>
+      <w:pPr>
+        <w:ind w:left="1440" w:hanging="360"/>
+      </w:pPr>
+    </w:lvl>
+    <w:lvl w:ilvl="2" w:tplc="0409001B" w:tentative="1">
+      <w:start w:val="1"/>
+      <w:numFmt w:val="lowerRoman"/>
+      <w:lvlText w:val="%3."/>
+      <w:lvlJc w:val="right"/>
+      <w:pPr>
+        <w:ind w:left="2160" w:hanging="180"/>
+      </w:pPr>
+    </w:lvl>
+    <w:lvl w:ilvl="3" w:tplc="0409000F" w:tentative="1">
+      <w:start w:val="1"/>
+      <w:numFmt w:val="decimal"/>
+      <w:lvlText w:val="%4."/>
+      <w:lvlJc w:val="left"/>
+      <w:pPr>
+        <w:ind w:left="2880" w:hanging="360"/>
+      </w:pPr>
+    </w:lvl>
+    <w:lvl w:ilvl="4" w:tplc="04090019" w:tentative="1">
+      <w:start w:val="1"/>
+      <w:numFmt w:val="lowerLetter"/>
+      <w:lvlText w:val="%5."/>
+      <w:lvlJc w:val="left"/>
+      <w:pPr>
+        <w:ind w:left="3600" w:hanging="360"/>
+      </w:pPr>
+    </w:lvl>
+    <w:lvl w:ilvl="5" w:tplc="0409001B" w:tentative="1">
+      <w:start w:val="1"/>
+      <w:numFmt w:val="lowerRoman"/>
+      <w:lvlText w:val="%6."/>
+      <w:lvlJc w:val="right"/>
+      <w:pPr>
+        <w:ind w:left="4320" w:hanging="180"/>
+      </w:pPr>
+    </w:lvl>
+    <w:lvl w:ilvl="6" w:tplc="0409000F" w:tentative="1">
+      <w:start w:val="1"/>
+      <w:numFmt w:val="decimal"/>
+      <w:lvlText w:val="%7."/>
+      <w:lvlJc w:val="left"/>
+      <w:pPr>
+        <w:ind w:left="5040" w:hanging="360"/>
+      </w:pPr>
+    </w:lvl>
+    <w:lvl w:ilvl="7" w:tplc="04090019" w:tentative="1">
+      <w:start w:val="1"/>
+      <w:numFmt w:val="lowerLetter"/>
+      <w:lvlText w:val="%8."/>
+      <w:lvlJc w:val="left"/>
+      <w:pPr>
+        <w:ind w:left="5760" w:hanging="360"/>
+      </w:pPr>
+    </w:lvl>
+    <w:lvl w:ilvl="8" w:tplc="0409001B" w:tentative="1">
+      <w:start w:val="1"/>
+      <w:numFmt w:val="lowerRoman"/>
+      <w:lvlText w:val="%9."/>
+      <w:lvlJc w:val="right"/>
+      <w:pPr>
+        <w:ind w:left="6480" w:hanging="180"/>
+      </w:pPr>
+    </w:lvl>
+  </w:abstractNum>
+  <w:abstractNum w:abstractNumId="14" w15:restartNumberingAfterBreak="0">
+    <w:nsid w:val="50E703F4"/>
+    <w:multiLevelType w:val="hybridMultilevel"/>
+    <w:tmpl w:val="579A4696"/>
+    <w:lvl w:ilvl="0" w:tplc="0409000F">
+      <w:start w:val="1"/>
+      <w:numFmt w:val="decimal"/>
+      <w:lvlText w:val="%1."/>
+      <w:lvlJc w:val="left"/>
+      <w:pPr>
+        <w:ind w:left="720" w:hanging="360"/>
+      </w:pPr>
+      <w:rPr>
+        <w:rFonts w:hint="default"/>
+      </w:rPr>
+    </w:lvl>
+    <w:lvl w:ilvl="1" w:tplc="04090019" w:tentative="1">
+      <w:start w:val="1"/>
+      <w:numFmt w:val="lowerLetter"/>
+      <w:lvlText w:val="%2."/>
+      <w:lvlJc w:val="left"/>
+      <w:pPr>
+        <w:ind w:left="1440" w:hanging="360"/>
+      </w:pPr>
+    </w:lvl>
+    <w:lvl w:ilvl="2" w:tplc="0409001B" w:tentative="1">
+      <w:start w:val="1"/>
+      <w:numFmt w:val="lowerRoman"/>
+      <w:lvlText w:val="%3."/>
+      <w:lvlJc w:val="right"/>
+      <w:pPr>
+        <w:ind w:left="2160" w:hanging="180"/>
+      </w:pPr>
+    </w:lvl>
+    <w:lvl w:ilvl="3" w:tplc="0409000F" w:tentative="1">
+      <w:start w:val="1"/>
+      <w:numFmt w:val="decimal"/>
+      <w:lvlText w:val="%4."/>
+      <w:lvlJc w:val="left"/>
+      <w:pPr>
+        <w:ind w:left="2880" w:hanging="360"/>
+      </w:pPr>
+    </w:lvl>
+    <w:lvl w:ilvl="4" w:tplc="04090019" w:tentative="1">
+      <w:start w:val="1"/>
+      <w:numFmt w:val="lowerLetter"/>
+      <w:lvlText w:val="%5."/>
+      <w:lvlJc w:val="left"/>
+      <w:pPr>
+        <w:ind w:left="3600" w:hanging="360"/>
+      </w:pPr>
+    </w:lvl>
+    <w:lvl w:ilvl="5" w:tplc="0409001B" w:tentative="1">
+      <w:start w:val="1"/>
+      <w:numFmt w:val="lowerRoman"/>
+      <w:lvlText w:val="%6."/>
+      <w:lvlJc w:val="right"/>
+      <w:pPr>
+        <w:ind w:left="4320" w:hanging="180"/>
+      </w:pPr>
+    </w:lvl>
+    <w:lvl w:ilvl="6" w:tplc="0409000F" w:tentative="1">
+      <w:start w:val="1"/>
+      <w:numFmt w:val="decimal"/>
+      <w:lvlText w:val="%7."/>
+      <w:lvlJc w:val="left"/>
+      <w:pPr>
+        <w:ind w:left="5040" w:hanging="360"/>
+      </w:pPr>
+    </w:lvl>
+    <w:lvl w:ilvl="7" w:tplc="04090019" w:tentative="1">
+      <w:start w:val="1"/>
+      <w:numFmt w:val="lowerLetter"/>
+      <w:lvlText w:val="%8."/>
+      <w:lvlJc w:val="left"/>
+      <w:pPr>
+        <w:ind w:left="5760" w:hanging="360"/>
+      </w:pPr>
+    </w:lvl>
+    <w:lvl w:ilvl="8" w:tplc="0409001B" w:tentative="1">
+      <w:start w:val="1"/>
+      <w:numFmt w:val="lowerRoman"/>
+      <w:lvlText w:val="%9."/>
+      <w:lvlJc w:val="right"/>
+      <w:pPr>
+        <w:ind w:left="6480" w:hanging="180"/>
+      </w:pPr>
+    </w:lvl>
+  </w:abstractNum>
+  <w:abstractNum w:abstractNumId="15" w15:restartNumberingAfterBreak="0">
+    <w:nsid w:val="55D17B84"/>
+    <w:multiLevelType w:val="hybridMultilevel"/>
+    <w:tmpl w:val="579A4696"/>
+    <w:lvl w:ilvl="0" w:tplc="0409000F">
+      <w:start w:val="1"/>
+      <w:numFmt w:val="decimal"/>
+      <w:lvlText w:val="%1."/>
+      <w:lvlJc w:val="left"/>
+      <w:pPr>
+        <w:ind w:left="720" w:hanging="360"/>
+      </w:pPr>
+      <w:rPr>
+        <w:rFonts w:hint="default"/>
+      </w:rPr>
+    </w:lvl>
+    <w:lvl w:ilvl="1" w:tplc="04090019" w:tentative="1">
+      <w:start w:val="1"/>
+      <w:numFmt w:val="lowerLetter"/>
+      <w:lvlText w:val="%2."/>
+      <w:lvlJc w:val="left"/>
+      <w:pPr>
+        <w:ind w:left="1440" w:hanging="360"/>
+      </w:pPr>
+    </w:lvl>
+    <w:lvl w:ilvl="2" w:tplc="0409001B" w:tentative="1">
+      <w:start w:val="1"/>
+      <w:numFmt w:val="lowerRoman"/>
+      <w:lvlText w:val="%3."/>
+      <w:lvlJc w:val="right"/>
+      <w:pPr>
+        <w:ind w:left="2160" w:hanging="180"/>
+      </w:pPr>
+    </w:lvl>
+    <w:lvl w:ilvl="3" w:tplc="0409000F" w:tentative="1">
+      <w:start w:val="1"/>
+      <w:numFmt w:val="decimal"/>
+      <w:lvlText w:val="%4."/>
+      <w:lvlJc w:val="left"/>
+      <w:pPr>
+        <w:ind w:left="2880" w:hanging="360"/>
+      </w:pPr>
+    </w:lvl>
+    <w:lvl w:ilvl="4" w:tplc="04090019" w:tentative="1">
+      <w:start w:val="1"/>
+      <w:numFmt w:val="lowerLetter"/>
+      <w:lvlText w:val="%5."/>
+      <w:lvlJc w:val="left"/>
+      <w:pPr>
+        <w:ind w:left="3600" w:hanging="360"/>
+      </w:pPr>
+    </w:lvl>
+    <w:lvl w:ilvl="5" w:tplc="0409001B" w:tentative="1">
+      <w:start w:val="1"/>
+      <w:numFmt w:val="lowerRoman"/>
+      <w:lvlText w:val="%6."/>
+      <w:lvlJc w:val="right"/>
+      <w:pPr>
+        <w:ind w:left="4320" w:hanging="180"/>
+      </w:pPr>
+    </w:lvl>
+    <w:lvl w:ilvl="6" w:tplc="0409000F" w:tentative="1">
+      <w:start w:val="1"/>
+      <w:numFmt w:val="decimal"/>
+      <w:lvlText w:val="%7."/>
+      <w:lvlJc w:val="left"/>
+      <w:pPr>
+        <w:ind w:left="5040" w:hanging="360"/>
+      </w:pPr>
+    </w:lvl>
+    <w:lvl w:ilvl="7" w:tplc="04090019" w:tentative="1">
+      <w:start w:val="1"/>
+      <w:numFmt w:val="lowerLetter"/>
+      <w:lvlText w:val="%8."/>
+      <w:lvlJc w:val="left"/>
+      <w:pPr>
+        <w:ind w:left="5760" w:hanging="360"/>
+      </w:pPr>
+    </w:lvl>
+    <w:lvl w:ilvl="8" w:tplc="0409001B" w:tentative="1">
+      <w:start w:val="1"/>
+      <w:numFmt w:val="lowerRoman"/>
+      <w:lvlText w:val="%9."/>
+      <w:lvlJc w:val="right"/>
+      <w:pPr>
+        <w:ind w:left="6480" w:hanging="180"/>
+      </w:pPr>
+    </w:lvl>
+  </w:abstractNum>
+  <w:abstractNum w:abstractNumId="16" w15:restartNumberingAfterBreak="0">
     <w:nsid w:val="65536E76"/>
     <w:multiLevelType w:val="hybridMultilevel"/>
     <w:tmpl w:val="C4847806"/>
@@ -2629,7 +4970,7 @@
       </w:pPr>
     </w:lvl>
   </w:abstractNum>
-  <w:abstractNum w:abstractNumId="12" w15:restartNumberingAfterBreak="0">
+  <w:abstractNum w:abstractNumId="17" w15:restartNumberingAfterBreak="0">
     <w:nsid w:val="6FF438AD"/>
     <w:multiLevelType w:val="hybridMultilevel"/>
     <w:tmpl w:val="E51C1D92"/>
@@ -2742,7 +5083,7 @@
       </w:rPr>
     </w:lvl>
   </w:abstractNum>
-  <w:abstractNum w:abstractNumId="13" w15:restartNumberingAfterBreak="0">
+  <w:abstractNum w:abstractNumId="18" w15:restartNumberingAfterBreak="0">
     <w:nsid w:val="77426B3A"/>
     <w:multiLevelType w:val="hybridMultilevel"/>
     <w:tmpl w:val="37A29C54"/>
@@ -2854,7 +5195,96 @@
       </w:rPr>
     </w:lvl>
   </w:abstractNum>
-  <w:abstractNum w:abstractNumId="14" w15:restartNumberingAfterBreak="0">
+  <w:abstractNum w:abstractNumId="19" w15:restartNumberingAfterBreak="0">
+    <w:nsid w:val="77780405"/>
+    <w:multiLevelType w:val="hybridMultilevel"/>
+    <w:tmpl w:val="579A4696"/>
+    <w:lvl w:ilvl="0" w:tplc="0409000F">
+      <w:start w:val="1"/>
+      <w:numFmt w:val="decimal"/>
+      <w:lvlText w:val="%1."/>
+      <w:lvlJc w:val="left"/>
+      <w:pPr>
+        <w:ind w:left="720" w:hanging="360"/>
+      </w:pPr>
+      <w:rPr>
+        <w:rFonts w:hint="default"/>
+      </w:rPr>
+    </w:lvl>
+    <w:lvl w:ilvl="1" w:tplc="04090019" w:tentative="1">
+      <w:start w:val="1"/>
+      <w:numFmt w:val="lowerLetter"/>
+      <w:lvlText w:val="%2."/>
+      <w:lvlJc w:val="left"/>
+      <w:pPr>
+        <w:ind w:left="1440" w:hanging="360"/>
+      </w:pPr>
+    </w:lvl>
+    <w:lvl w:ilvl="2" w:tplc="0409001B" w:tentative="1">
+      <w:start w:val="1"/>
+      <w:numFmt w:val="lowerRoman"/>
+      <w:lvlText w:val="%3."/>
+      <w:lvlJc w:val="right"/>
+      <w:pPr>
+        <w:ind w:left="2160" w:hanging="180"/>
+      </w:pPr>
+    </w:lvl>
+    <w:lvl w:ilvl="3" w:tplc="0409000F" w:tentative="1">
+      <w:start w:val="1"/>
+      <w:numFmt w:val="decimal"/>
+      <w:lvlText w:val="%4."/>
+      <w:lvlJc w:val="left"/>
+      <w:pPr>
+        <w:ind w:left="2880" w:hanging="360"/>
+      </w:pPr>
+    </w:lvl>
+    <w:lvl w:ilvl="4" w:tplc="04090019" w:tentative="1">
+      <w:start w:val="1"/>
+      <w:numFmt w:val="lowerLetter"/>
+      <w:lvlText w:val="%5."/>
+      <w:lvlJc w:val="left"/>
+      <w:pPr>
+        <w:ind w:left="3600" w:hanging="360"/>
+      </w:pPr>
+    </w:lvl>
+    <w:lvl w:ilvl="5" w:tplc="0409001B" w:tentative="1">
+      <w:start w:val="1"/>
+      <w:numFmt w:val="lowerRoman"/>
+      <w:lvlText w:val="%6."/>
+      <w:lvlJc w:val="right"/>
+      <w:pPr>
+        <w:ind w:left="4320" w:hanging="180"/>
+      </w:pPr>
+    </w:lvl>
+    <w:lvl w:ilvl="6" w:tplc="0409000F" w:tentative="1">
+      <w:start w:val="1"/>
+      <w:numFmt w:val="decimal"/>
+      <w:lvlText w:val="%7."/>
+      <w:lvlJc w:val="left"/>
+      <w:pPr>
+        <w:ind w:left="5040" w:hanging="360"/>
+      </w:pPr>
+    </w:lvl>
+    <w:lvl w:ilvl="7" w:tplc="04090019" w:tentative="1">
+      <w:start w:val="1"/>
+      <w:numFmt w:val="lowerLetter"/>
+      <w:lvlText w:val="%8."/>
+      <w:lvlJc w:val="left"/>
+      <w:pPr>
+        <w:ind w:left="5760" w:hanging="360"/>
+      </w:pPr>
+    </w:lvl>
+    <w:lvl w:ilvl="8" w:tplc="0409001B" w:tentative="1">
+      <w:start w:val="1"/>
+      <w:numFmt w:val="lowerRoman"/>
+      <w:lvlText w:val="%9."/>
+      <w:lvlJc w:val="right"/>
+      <w:pPr>
+        <w:ind w:left="6480" w:hanging="180"/>
+      </w:pPr>
+    </w:lvl>
+  </w:abstractNum>
+  <w:abstractNum w:abstractNumId="20" w15:restartNumberingAfterBreak="0">
     <w:nsid w:val="7ED75787"/>
     <w:multiLevelType w:val="hybridMultilevel"/>
     <w:tmpl w:val="06682AF2"/>
@@ -2947,28 +5377,28 @@
     </w:lvl>
   </w:abstractNum>
   <w:num w:numId="1">
-    <w:abstractNumId w:val="4"/>
+    <w:abstractNumId w:val="5"/>
   </w:num>
   <w:num w:numId="2">
     <w:abstractNumId w:val="1"/>
   </w:num>
   <w:num w:numId="3">
-    <w:abstractNumId w:val="14"/>
+    <w:abstractNumId w:val="20"/>
   </w:num>
   <w:num w:numId="4">
-    <w:abstractNumId w:val="7"/>
+    <w:abstractNumId w:val="8"/>
   </w:num>
   <w:num w:numId="5">
-    <w:abstractNumId w:val="9"/>
+    <w:abstractNumId w:val="10"/>
   </w:num>
   <w:num w:numId="6">
-    <w:abstractNumId w:val="13"/>
+    <w:abstractNumId w:val="18"/>
   </w:num>
   <w:num w:numId="7">
     <w:abstractNumId w:val="0"/>
   </w:num>
   <w:num w:numId="8">
-    <w:abstractNumId w:val="10"/>
+    <w:abstractNumId w:val="12"/>
   </w:num>
   <w:num w:numId="9">
     <w:abstractNumId w:val="3"/>
@@ -2977,19 +5407,37 @@
     <w:abstractNumId w:val="2"/>
   </w:num>
   <w:num w:numId="11">
-    <w:abstractNumId w:val="5"/>
+    <w:abstractNumId w:val="6"/>
   </w:num>
   <w:num w:numId="12">
-    <w:abstractNumId w:val="6"/>
+    <w:abstractNumId w:val="7"/>
   </w:num>
   <w:num w:numId="13">
-    <w:abstractNumId w:val="12"/>
+    <w:abstractNumId w:val="17"/>
   </w:num>
   <w:num w:numId="14">
+    <w:abstractNumId w:val="16"/>
+  </w:num>
+  <w:num w:numId="15">
+    <w:abstractNumId w:val="9"/>
+  </w:num>
+  <w:num w:numId="16">
+    <w:abstractNumId w:val="19"/>
+  </w:num>
+  <w:num w:numId="17">
+    <w:abstractNumId w:val="15"/>
+  </w:num>
+  <w:num w:numId="18">
+    <w:abstractNumId w:val="14"/>
+  </w:num>
+  <w:num w:numId="19">
+    <w:abstractNumId w:val="13"/>
+  </w:num>
+  <w:num w:numId="20">
     <w:abstractNumId w:val="11"/>
   </w:num>
-  <w:num w:numId="15">
-    <w:abstractNumId w:val="8"/>
+  <w:num w:numId="21">
+    <w:abstractNumId w:val="4"/>
   </w:num>
 </w:numbering>
 </file>
@@ -3386,7 +5834,7 @@
   <w:style w:type="paragraph" w:default="1" w:styleId="Normal">
     <w:name w:val="Normal"/>
     <w:qFormat/>
-    <w:rsid w:val="00FE1A1F"/>
+    <w:rsid w:val="006F752F"/>
     <w:pPr>
       <w:spacing w:line="360" w:lineRule="auto"/>
     </w:pPr>
@@ -3438,6 +5886,7 @@
   <w:style w:type="character" w:default="1" w:styleId="DefaultParagraphFont">
     <w:name w:val="Default Paragraph Font"/>
     <w:uiPriority w:val="1"/>
+    <w:semiHidden/>
     <w:unhideWhenUsed/>
   </w:style>
   <w:style w:type="table" w:default="1" w:styleId="TableNormal">
@@ -3650,6 +6099,69 @@
       <w:b/>
       <w:sz w:val="22"/>
       <w:szCs w:val="23"/>
+    </w:rPr>
+  </w:style>
+  <w:style w:type="paragraph" w:styleId="Bibliography">
+    <w:name w:val="Bibliography"/>
+    <w:basedOn w:val="Normal"/>
+    <w:next w:val="Normal"/>
+    <w:uiPriority w:val="37"/>
+    <w:unhideWhenUsed/>
+    <w:rsid w:val="00B80EC7"/>
+    <w:rPr>
+      <w:rFonts w:eastAsia="Times New Roman" w:cs="Mangal"/>
+    </w:rPr>
+  </w:style>
+  <w:style w:type="paragraph" w:styleId="TOCHeading">
+    <w:name w:val="TOC Heading"/>
+    <w:basedOn w:val="Heading1"/>
+    <w:next w:val="Normal"/>
+    <w:uiPriority w:val="39"/>
+    <w:unhideWhenUsed/>
+    <w:qFormat/>
+    <w:rsid w:val="00B80EC7"/>
+    <w:pPr>
+      <w:spacing w:before="240" w:line="259" w:lineRule="auto"/>
+      <w:outlineLvl w:val="9"/>
+    </w:pPr>
+    <w:rPr>
+      <w:rFonts w:asciiTheme="majorHAnsi" w:hAnsiTheme="majorHAnsi" w:cs="Mangal"/>
+      <w:b w:val="0"/>
+      <w:color w:val="2E74B5" w:themeColor="accent1" w:themeShade="BF"/>
+      <w:sz w:val="32"/>
+      <w:szCs w:val="32"/>
+      <w:lang w:bidi="ar-SA"/>
+    </w:rPr>
+  </w:style>
+  <w:style w:type="paragraph" w:styleId="TOC1">
+    <w:name w:val="toc 1"/>
+    <w:basedOn w:val="Normal"/>
+    <w:next w:val="Normal"/>
+    <w:autoRedefine/>
+    <w:uiPriority w:val="39"/>
+    <w:unhideWhenUsed/>
+    <w:rsid w:val="00B80EC7"/>
+    <w:pPr>
+      <w:spacing w:after="100"/>
+    </w:pPr>
+    <w:rPr>
+      <w:rFonts w:eastAsia="Times New Roman" w:cs="Mangal"/>
+    </w:rPr>
+  </w:style>
+  <w:style w:type="paragraph" w:styleId="TOC2">
+    <w:name w:val="toc 2"/>
+    <w:basedOn w:val="Normal"/>
+    <w:next w:val="Normal"/>
+    <w:autoRedefine/>
+    <w:uiPriority w:val="39"/>
+    <w:unhideWhenUsed/>
+    <w:rsid w:val="00B80EC7"/>
+    <w:pPr>
+      <w:spacing w:after="100"/>
+      <w:ind w:left="240"/>
+    </w:pPr>
+    <w:rPr>
+      <w:rFonts w:eastAsia="Times New Roman" w:cs="Mangal"/>
     </w:rPr>
   </w:style>
 </w:styles>
@@ -3921,7 +6433,7 @@
 </file>
 
 <file path=customXml/itemProps1.xml><?xml version="1.0" encoding="utf-8"?>
-<ds:datastoreItem xmlns:ds="http://schemas.openxmlformats.org/officeDocument/2006/customXml" ds:itemID="{347A7D97-F444-4F05-8A5C-436277681876}">
+<ds:datastoreItem xmlns:ds="http://schemas.openxmlformats.org/officeDocument/2006/customXml" ds:itemID="{21034554-2102-437C-9D5B-FB7C976FA638}">
   <ds:schemaRefs>
     <ds:schemaRef ds:uri="http://schemas.openxmlformats.org/officeDocument/2006/bibliography"/>
   </ds:schemaRefs>

</xml_diff>

<commit_message>
added 2 paragraphs in the problem statement
</commit_message>
<xml_diff>
--- a/proposal.docx
+++ b/proposal.docx
@@ -30,10 +30,12 @@
       <w:pPr>
         <w:pStyle w:val="TOC1"/>
         <w:tabs>
-          <w:tab w:val="right" w:leader="dot" w:pos="9350"/>
+          <w:tab w:val="right" w:leader="dot" w:pos="9019"/>
         </w:tabs>
         <w:rPr>
+          <w:rFonts w:asciiTheme="minorHAnsi" w:eastAsiaTheme="minorEastAsia" w:hAnsiTheme="minorHAnsi" w:cstheme="minorBidi"/>
           <w:noProof/>
+          <w:sz w:val="22"/>
         </w:rPr>
       </w:pPr>
       <w:r>
@@ -45,13 +47,12 @@
       <w:r>
         <w:fldChar w:fldCharType="separate"/>
       </w:r>
-      <w:hyperlink w:anchor="_Toc27651600" w:history="1">
+      <w:hyperlink w:anchor="_Toc27754476" w:history="1">
         <w:r>
           <w:rPr>
             <w:rStyle w:val="Hyperlink"/>
             <w:bCs/>
             <w:noProof/>
-            <w:color w:val="auto"/>
           </w:rPr>
           <w:t>Introduction</w:t>
         </w:r>
@@ -74,7 +75,7 @@
             <w:noProof/>
             <w:webHidden/>
           </w:rPr>
-          <w:instrText xml:space="preserve"> PAGEREF _Toc27651600 \h </w:instrText>
+          <w:instrText xml:space="preserve"> PAGEREF _Toc27754476 \h </w:instrText>
         </w:r>
         <w:r>
           <w:rPr>
@@ -109,13 +110,15 @@
       <w:pPr>
         <w:pStyle w:val="TOC1"/>
         <w:tabs>
-          <w:tab w:val="right" w:leader="dot" w:pos="9350"/>
+          <w:tab w:val="right" w:leader="dot" w:pos="9019"/>
         </w:tabs>
         <w:rPr>
+          <w:rFonts w:asciiTheme="minorHAnsi" w:eastAsiaTheme="minorEastAsia" w:hAnsiTheme="minorHAnsi" w:cstheme="minorBidi"/>
           <w:noProof/>
-        </w:rPr>
-      </w:pPr>
-      <w:hyperlink w:anchor="_Toc27651601" w:history="1">
+          <w:sz w:val="22"/>
+        </w:rPr>
+      </w:pPr>
+      <w:hyperlink w:anchor="_Toc27754477" w:history="1">
         <w:r>
           <w:rPr>
             <w:rStyle w:val="Hyperlink"/>
@@ -142,7 +145,7 @@
             <w:noProof/>
             <w:webHidden/>
           </w:rPr>
-          <w:instrText xml:space="preserve"> PAGEREF _Toc27651601 \h </w:instrText>
+          <w:instrText xml:space="preserve"> PAGEREF _Toc27754477 \h </w:instrText>
         </w:r>
         <w:r>
           <w:rPr>
@@ -177,13 +180,15 @@
       <w:pPr>
         <w:pStyle w:val="TOC2"/>
         <w:tabs>
-          <w:tab w:val="right" w:leader="dot" w:pos="9350"/>
+          <w:tab w:val="right" w:leader="dot" w:pos="9019"/>
         </w:tabs>
         <w:rPr>
+          <w:rFonts w:asciiTheme="minorHAnsi" w:eastAsiaTheme="minorEastAsia" w:hAnsiTheme="minorHAnsi" w:cstheme="minorBidi"/>
           <w:noProof/>
-        </w:rPr>
-      </w:pPr>
-      <w:hyperlink w:anchor="_Toc27651602" w:history="1">
+          <w:sz w:val="22"/>
+        </w:rPr>
+      </w:pPr>
+      <w:hyperlink w:anchor="_Toc27754478" w:history="1">
         <w:r>
           <w:rPr>
             <w:rStyle w:val="Hyperlink"/>
@@ -210,7 +215,7 @@
             <w:noProof/>
             <w:webHidden/>
           </w:rPr>
-          <w:instrText xml:space="preserve"> PAGEREF _Toc27651602 \h </w:instrText>
+          <w:instrText xml:space="preserve"> PAGEREF _Toc27754478 \h </w:instrText>
         </w:r>
         <w:r>
           <w:rPr>
@@ -245,13 +250,15 @@
       <w:pPr>
         <w:pStyle w:val="TOC2"/>
         <w:tabs>
-          <w:tab w:val="right" w:leader="dot" w:pos="9350"/>
+          <w:tab w:val="right" w:leader="dot" w:pos="9019"/>
         </w:tabs>
         <w:rPr>
+          <w:rFonts w:asciiTheme="minorHAnsi" w:eastAsiaTheme="minorEastAsia" w:hAnsiTheme="minorHAnsi" w:cstheme="minorBidi"/>
           <w:noProof/>
-        </w:rPr>
-      </w:pPr>
-      <w:hyperlink w:anchor="_Toc27651603" w:history="1">
+          <w:sz w:val="22"/>
+        </w:rPr>
+      </w:pPr>
+      <w:hyperlink w:anchor="_Toc27754479" w:history="1">
         <w:r>
           <w:rPr>
             <w:rStyle w:val="Hyperlink"/>
@@ -278,7 +285,7 @@
             <w:noProof/>
             <w:webHidden/>
           </w:rPr>
-          <w:instrText xml:space="preserve"> PAGEREF _Toc27651603 \h </w:instrText>
+          <w:instrText xml:space="preserve"> PAGEREF _Toc27754479 \h </w:instrText>
         </w:r>
         <w:r>
           <w:rPr>
@@ -313,13 +320,15 @@
       <w:pPr>
         <w:pStyle w:val="TOC1"/>
         <w:tabs>
-          <w:tab w:val="right" w:leader="dot" w:pos="9350"/>
+          <w:tab w:val="right" w:leader="dot" w:pos="9019"/>
         </w:tabs>
         <w:rPr>
+          <w:rFonts w:asciiTheme="minorHAnsi" w:eastAsiaTheme="minorEastAsia" w:hAnsiTheme="minorHAnsi" w:cstheme="minorBidi"/>
           <w:noProof/>
-        </w:rPr>
-      </w:pPr>
-      <w:hyperlink w:anchor="_Toc27651604" w:history="1">
+          <w:sz w:val="22"/>
+        </w:rPr>
+      </w:pPr>
+      <w:hyperlink w:anchor="_Toc27754480" w:history="1">
         <w:r>
           <w:rPr>
             <w:rStyle w:val="Hyperlink"/>
@@ -346,7 +355,7 @@
             <w:noProof/>
             <w:webHidden/>
           </w:rPr>
-          <w:instrText xml:space="preserve"> PAGEREF _Toc27651604 \h </w:instrText>
+          <w:instrText xml:space="preserve"> PAGEREF _Toc27754480 \h </w:instrText>
         </w:r>
         <w:r>
           <w:rPr>
@@ -381,13 +390,15 @@
       <w:pPr>
         <w:pStyle w:val="TOC2"/>
         <w:tabs>
-          <w:tab w:val="right" w:leader="dot" w:pos="9350"/>
+          <w:tab w:val="right" w:leader="dot" w:pos="9019"/>
         </w:tabs>
         <w:rPr>
+          <w:rFonts w:asciiTheme="minorHAnsi" w:eastAsiaTheme="minorEastAsia" w:hAnsiTheme="minorHAnsi" w:cstheme="minorBidi"/>
           <w:noProof/>
-        </w:rPr>
-      </w:pPr>
-      <w:hyperlink w:anchor="_Toc27651605" w:history="1">
+          <w:sz w:val="22"/>
+        </w:rPr>
+      </w:pPr>
+      <w:hyperlink w:anchor="_Toc27754481" w:history="1">
         <w:r>
           <w:rPr>
             <w:rStyle w:val="Hyperlink"/>
@@ -414,7 +425,7 @@
             <w:noProof/>
             <w:webHidden/>
           </w:rPr>
-          <w:instrText xml:space="preserve"> PAGEREF _Toc27651605 \h </w:instrText>
+          <w:instrText xml:space="preserve"> PAGEREF _Toc27754481 \h </w:instrText>
         </w:r>
         <w:r>
           <w:rPr>
@@ -449,13 +460,15 @@
       <w:pPr>
         <w:pStyle w:val="TOC2"/>
         <w:tabs>
-          <w:tab w:val="right" w:leader="dot" w:pos="9350"/>
+          <w:tab w:val="right" w:leader="dot" w:pos="9019"/>
         </w:tabs>
         <w:rPr>
+          <w:rFonts w:asciiTheme="minorHAnsi" w:eastAsiaTheme="minorEastAsia" w:hAnsiTheme="minorHAnsi" w:cstheme="minorBidi"/>
           <w:noProof/>
-        </w:rPr>
-      </w:pPr>
-      <w:hyperlink w:anchor="_Toc27651606" w:history="1">
+          <w:sz w:val="22"/>
+        </w:rPr>
+      </w:pPr>
+      <w:hyperlink w:anchor="_Toc27754482" w:history="1">
         <w:r>
           <w:rPr>
             <w:rStyle w:val="Hyperlink"/>
@@ -482,7 +495,7 @@
             <w:noProof/>
             <w:webHidden/>
           </w:rPr>
-          <w:instrText xml:space="preserve"> PAGEREF _Toc27651606 \h </w:instrText>
+          <w:instrText xml:space="preserve"> PAGEREF _Toc27754482 \h </w:instrText>
         </w:r>
         <w:r>
           <w:rPr>
@@ -517,19 +530,21 @@
       <w:pPr>
         <w:pStyle w:val="TOC2"/>
         <w:tabs>
-          <w:tab w:val="right" w:leader="dot" w:pos="9350"/>
+          <w:tab w:val="right" w:leader="dot" w:pos="9019"/>
         </w:tabs>
         <w:rPr>
+          <w:rFonts w:asciiTheme="minorHAnsi" w:eastAsiaTheme="minorEastAsia" w:hAnsiTheme="minorHAnsi" w:cstheme="minorBidi"/>
           <w:noProof/>
-        </w:rPr>
-      </w:pPr>
-      <w:hyperlink w:anchor="_Toc27651607" w:history="1">
+          <w:sz w:val="22"/>
+        </w:rPr>
+      </w:pPr>
+      <w:hyperlink w:anchor="_Toc27754483" w:history="1">
         <w:r>
           <w:rPr>
             <w:rStyle w:val="Hyperlink"/>
             <w:noProof/>
           </w:rPr>
-          <w:t>Traffic Enforcement System</w:t>
+          <w:t>Traffic Rules Violation Detection with Computer Vision</w:t>
         </w:r>
         <w:r>
           <w:rPr>
@@ -550,7 +565,7 @@
             <w:noProof/>
             <w:webHidden/>
           </w:rPr>
-          <w:instrText xml:space="preserve"> PAGEREF _Toc27651607 \h </w:instrText>
+          <w:instrText xml:space="preserve"> PAGEREF _Toc27754483 \h </w:instrText>
         </w:r>
         <w:r>
           <w:rPr>
@@ -585,13 +600,15 @@
       <w:pPr>
         <w:pStyle w:val="TOC2"/>
         <w:tabs>
-          <w:tab w:val="right" w:leader="dot" w:pos="9350"/>
+          <w:tab w:val="right" w:leader="dot" w:pos="9019"/>
         </w:tabs>
         <w:rPr>
+          <w:rFonts w:asciiTheme="minorHAnsi" w:eastAsiaTheme="minorEastAsia" w:hAnsiTheme="minorHAnsi" w:cstheme="minorBidi"/>
           <w:noProof/>
-        </w:rPr>
-      </w:pPr>
-      <w:hyperlink w:anchor="_Toc27651608" w:history="1">
+          <w:sz w:val="22"/>
+        </w:rPr>
+      </w:pPr>
+      <w:hyperlink w:anchor="_Toc27754484" w:history="1">
         <w:r>
           <w:rPr>
             <w:rStyle w:val="Hyperlink"/>
@@ -618,7 +635,7 @@
             <w:noProof/>
             <w:webHidden/>
           </w:rPr>
-          <w:instrText xml:space="preserve"> PAGEREF _Toc27651608 \h </w:instrText>
+          <w:instrText xml:space="preserve"> PAGEREF _Toc27754484 \h </w:instrText>
         </w:r>
         <w:r>
           <w:rPr>
@@ -653,13 +670,15 @@
       <w:pPr>
         <w:pStyle w:val="TOC1"/>
         <w:tabs>
-          <w:tab w:val="right" w:leader="dot" w:pos="9350"/>
+          <w:tab w:val="right" w:leader="dot" w:pos="9019"/>
         </w:tabs>
         <w:rPr>
+          <w:rFonts w:asciiTheme="minorHAnsi" w:eastAsiaTheme="minorEastAsia" w:hAnsiTheme="minorHAnsi" w:cstheme="minorBidi"/>
           <w:noProof/>
-        </w:rPr>
-      </w:pPr>
-      <w:hyperlink w:anchor="_Toc27651609" w:history="1">
+          <w:sz w:val="22"/>
+        </w:rPr>
+      </w:pPr>
+      <w:hyperlink w:anchor="_Toc27754485" w:history="1">
         <w:r>
           <w:rPr>
             <w:rStyle w:val="Hyperlink"/>
@@ -686,7 +705,7 @@
             <w:noProof/>
             <w:webHidden/>
           </w:rPr>
-          <w:instrText xml:space="preserve"> PAGEREF _Toc27651609 \h </w:instrText>
+          <w:instrText xml:space="preserve"> PAGEREF _Toc27754485 \h </w:instrText>
         </w:r>
         <w:r>
           <w:rPr>
@@ -706,7 +725,7 @@
             <w:noProof/>
             <w:webHidden/>
           </w:rPr>
-          <w:t>7</w:t>
+          <w:t>8</w:t>
         </w:r>
         <w:r>
           <w:rPr>
@@ -721,13 +740,15 @@
       <w:pPr>
         <w:pStyle w:val="TOC1"/>
         <w:tabs>
-          <w:tab w:val="right" w:leader="dot" w:pos="9350"/>
+          <w:tab w:val="right" w:leader="dot" w:pos="9019"/>
         </w:tabs>
         <w:rPr>
+          <w:rFonts w:asciiTheme="minorHAnsi" w:eastAsiaTheme="minorEastAsia" w:hAnsiTheme="minorHAnsi" w:cstheme="minorBidi"/>
           <w:noProof/>
-        </w:rPr>
-      </w:pPr>
-      <w:hyperlink w:anchor="_Toc27651610" w:history="1">
+          <w:sz w:val="22"/>
+        </w:rPr>
+      </w:pPr>
+      <w:hyperlink w:anchor="_Toc27754486" w:history="1">
         <w:r>
           <w:rPr>
             <w:rStyle w:val="Hyperlink"/>
@@ -754,7 +775,7 @@
             <w:noProof/>
             <w:webHidden/>
           </w:rPr>
-          <w:instrText xml:space="preserve"> PAGEREF _Toc27651610 \h </w:instrText>
+          <w:instrText xml:space="preserve"> PAGEREF _Toc27754486 \h </w:instrText>
         </w:r>
         <w:r>
           <w:rPr>
@@ -774,7 +795,7 @@
             <w:noProof/>
             <w:webHidden/>
           </w:rPr>
-          <w:t>8</w:t>
+          <w:t>9</w:t>
         </w:r>
         <w:r>
           <w:rPr>
@@ -789,13 +810,15 @@
       <w:pPr>
         <w:pStyle w:val="TOC2"/>
         <w:tabs>
-          <w:tab w:val="right" w:leader="dot" w:pos="9350"/>
+          <w:tab w:val="right" w:leader="dot" w:pos="9019"/>
         </w:tabs>
         <w:rPr>
+          <w:rFonts w:asciiTheme="minorHAnsi" w:eastAsiaTheme="minorEastAsia" w:hAnsiTheme="minorHAnsi" w:cstheme="minorBidi"/>
           <w:noProof/>
-        </w:rPr>
-      </w:pPr>
-      <w:hyperlink w:anchor="_Toc27651611" w:history="1">
+          <w:sz w:val="22"/>
+        </w:rPr>
+      </w:pPr>
+      <w:hyperlink w:anchor="_Toc27754487" w:history="1">
         <w:r>
           <w:rPr>
             <w:rStyle w:val="Hyperlink"/>
@@ -822,7 +845,7 @@
             <w:noProof/>
             <w:webHidden/>
           </w:rPr>
-          <w:instrText xml:space="preserve"> PAGEREF _Toc27651611 \h </w:instrText>
+          <w:instrText xml:space="preserve"> PAGEREF _Toc27754487 \h </w:instrText>
         </w:r>
         <w:r>
           <w:rPr>
@@ -842,7 +865,217 @@
             <w:noProof/>
             <w:webHidden/>
           </w:rPr>
-          <w:t>8</w:t>
+          <w:t>9</w:t>
+        </w:r>
+        <w:r>
+          <w:rPr>
+            <w:noProof/>
+            <w:webHidden/>
+          </w:rPr>
+          <w:fldChar w:fldCharType="end"/>
+        </w:r>
+      </w:hyperlink>
+    </w:p>
+    <w:p>
+      <w:pPr>
+        <w:pStyle w:val="TOC2"/>
+        <w:tabs>
+          <w:tab w:val="right" w:leader="dot" w:pos="9019"/>
+        </w:tabs>
+        <w:rPr>
+          <w:rFonts w:asciiTheme="minorHAnsi" w:eastAsiaTheme="minorEastAsia" w:hAnsiTheme="minorHAnsi" w:cstheme="minorBidi"/>
+          <w:noProof/>
+          <w:sz w:val="22"/>
+        </w:rPr>
+      </w:pPr>
+      <w:hyperlink w:anchor="_Toc27754488" w:history="1">
+        <w:r>
+          <w:rPr>
+            <w:rStyle w:val="Hyperlink"/>
+            <w:noProof/>
+          </w:rPr>
+          <w:t>Common Features</w:t>
+        </w:r>
+        <w:r>
+          <w:rPr>
+            <w:noProof/>
+            <w:webHidden/>
+          </w:rPr>
+          <w:tab/>
+        </w:r>
+        <w:r>
+          <w:rPr>
+            <w:noProof/>
+            <w:webHidden/>
+          </w:rPr>
+          <w:fldChar w:fldCharType="begin"/>
+        </w:r>
+        <w:r>
+          <w:rPr>
+            <w:noProof/>
+            <w:webHidden/>
+          </w:rPr>
+          <w:instrText xml:space="preserve"> PAGEREF _Toc27754488 \h </w:instrText>
+        </w:r>
+        <w:r>
+          <w:rPr>
+            <w:noProof/>
+            <w:webHidden/>
+          </w:rPr>
+        </w:r>
+        <w:r>
+          <w:rPr>
+            <w:noProof/>
+            <w:webHidden/>
+          </w:rPr>
+          <w:fldChar w:fldCharType="separate"/>
+        </w:r>
+        <w:r>
+          <w:rPr>
+            <w:noProof/>
+            <w:webHidden/>
+          </w:rPr>
+          <w:t>9</w:t>
+        </w:r>
+        <w:r>
+          <w:rPr>
+            <w:noProof/>
+            <w:webHidden/>
+          </w:rPr>
+          <w:fldChar w:fldCharType="end"/>
+        </w:r>
+      </w:hyperlink>
+    </w:p>
+    <w:p>
+      <w:pPr>
+        <w:pStyle w:val="TOC1"/>
+        <w:tabs>
+          <w:tab w:val="right" w:leader="dot" w:pos="9019"/>
+        </w:tabs>
+        <w:rPr>
+          <w:rFonts w:asciiTheme="minorHAnsi" w:eastAsiaTheme="minorEastAsia" w:hAnsiTheme="minorHAnsi" w:cstheme="minorBidi"/>
+          <w:noProof/>
+          <w:sz w:val="22"/>
+        </w:rPr>
+      </w:pPr>
+      <w:hyperlink w:anchor="_Toc27754489" w:history="1">
+        <w:r>
+          <w:rPr>
+            <w:rStyle w:val="Hyperlink"/>
+            <w:noProof/>
+          </w:rPr>
+          <w:t>Problem Statement</w:t>
+        </w:r>
+        <w:r>
+          <w:rPr>
+            <w:noProof/>
+            <w:webHidden/>
+          </w:rPr>
+          <w:tab/>
+        </w:r>
+        <w:r>
+          <w:rPr>
+            <w:noProof/>
+            <w:webHidden/>
+          </w:rPr>
+          <w:fldChar w:fldCharType="begin"/>
+        </w:r>
+        <w:r>
+          <w:rPr>
+            <w:noProof/>
+            <w:webHidden/>
+          </w:rPr>
+          <w:instrText xml:space="preserve"> PAGEREF _Toc27754489 \h </w:instrText>
+        </w:r>
+        <w:r>
+          <w:rPr>
+            <w:noProof/>
+            <w:webHidden/>
+          </w:rPr>
+        </w:r>
+        <w:r>
+          <w:rPr>
+            <w:noProof/>
+            <w:webHidden/>
+          </w:rPr>
+          <w:fldChar w:fldCharType="separate"/>
+        </w:r>
+        <w:r>
+          <w:rPr>
+            <w:noProof/>
+            <w:webHidden/>
+          </w:rPr>
+          <w:t>10</w:t>
+        </w:r>
+        <w:r>
+          <w:rPr>
+            <w:noProof/>
+            <w:webHidden/>
+          </w:rPr>
+          <w:fldChar w:fldCharType="end"/>
+        </w:r>
+      </w:hyperlink>
+    </w:p>
+    <w:p>
+      <w:pPr>
+        <w:pStyle w:val="TOC1"/>
+        <w:tabs>
+          <w:tab w:val="right" w:leader="dot" w:pos="9019"/>
+        </w:tabs>
+        <w:rPr>
+          <w:rFonts w:asciiTheme="minorHAnsi" w:eastAsiaTheme="minorEastAsia" w:hAnsiTheme="minorHAnsi" w:cstheme="minorBidi"/>
+          <w:noProof/>
+          <w:sz w:val="22"/>
+        </w:rPr>
+      </w:pPr>
+      <w:hyperlink w:anchor="_Toc27754490" w:history="1">
+        <w:r>
+          <w:rPr>
+            <w:rStyle w:val="Hyperlink"/>
+            <w:noProof/>
+          </w:rPr>
+          <w:t>References</w:t>
+        </w:r>
+        <w:r>
+          <w:rPr>
+            <w:noProof/>
+            <w:webHidden/>
+          </w:rPr>
+          <w:tab/>
+        </w:r>
+        <w:r>
+          <w:rPr>
+            <w:noProof/>
+            <w:webHidden/>
+          </w:rPr>
+          <w:fldChar w:fldCharType="begin"/>
+        </w:r>
+        <w:r>
+          <w:rPr>
+            <w:noProof/>
+            <w:webHidden/>
+          </w:rPr>
+          <w:instrText xml:space="preserve"> PAGEREF _Toc27754490 \h </w:instrText>
+        </w:r>
+        <w:r>
+          <w:rPr>
+            <w:noProof/>
+            <w:webHidden/>
+          </w:rPr>
+        </w:r>
+        <w:r>
+          <w:rPr>
+            <w:noProof/>
+            <w:webHidden/>
+          </w:rPr>
+          <w:fldChar w:fldCharType="separate"/>
+        </w:r>
+        <w:r>
+          <w:rPr>
+            <w:noProof/>
+            <w:webHidden/>
+          </w:rPr>
+          <w:t>11</w:t>
         </w:r>
         <w:r>
           <w:rPr>
@@ -882,7 +1115,7 @@
           <w:bCs/>
         </w:rPr>
       </w:pPr>
-      <w:bookmarkStart w:id="0" w:name="_Toc27651600"/>
+      <w:bookmarkStart w:id="0" w:name="_Toc27754476"/>
       <w:r>
         <w:rPr>
           <w:bCs/>
@@ -1264,7 +1497,7 @@
       <w:pPr>
         <w:pStyle w:val="Heading1"/>
       </w:pPr>
-      <w:bookmarkStart w:id="1" w:name="_Toc27651601"/>
+      <w:bookmarkStart w:id="1" w:name="_Toc27754477"/>
       <w:r>
         <w:t>Evolut</w:t>
       </w:r>
@@ -1302,7 +1535,7 @@
       <w:pPr>
         <w:pStyle w:val="Heading2"/>
       </w:pPr>
-      <w:bookmarkStart w:id="2" w:name="_Toc27651602"/>
+      <w:bookmarkStart w:id="2" w:name="_Toc27754478"/>
       <w:r>
         <w:t>Latest status of traffic violation detection system:</w:t>
       </w:r>
@@ -1472,7 +1705,7 @@
           <w:sz w:val="24"/>
         </w:rPr>
       </w:pPr>
-      <w:bookmarkStart w:id="3" w:name="_Toc27651603"/>
+      <w:bookmarkStart w:id="3" w:name="_Toc27754479"/>
       <w:r>
         <w:t>Benefits</w:t>
       </w:r>
@@ -1845,7 +2078,7 @@
       <w:pPr>
         <w:pStyle w:val="Heading1"/>
       </w:pPr>
-      <w:bookmarkStart w:id="4" w:name="_Toc27651604"/>
+      <w:bookmarkStart w:id="4" w:name="_Toc27754480"/>
       <w:r>
         <w:t>Existing System</w:t>
       </w:r>
@@ -1860,7 +2093,7 @@
       <w:pPr>
         <w:pStyle w:val="Heading2"/>
       </w:pPr>
-      <w:bookmarkStart w:id="5" w:name="_Toc27651605"/>
+      <w:bookmarkStart w:id="5" w:name="_Toc27754481"/>
       <w:r>
         <w:t>A video based traffic violation detection system</w:t>
       </w:r>
@@ -1987,7 +2220,7 @@
       <w:pPr>
         <w:pStyle w:val="Heading2"/>
       </w:pPr>
-      <w:bookmarkStart w:id="6" w:name="_Toc27651606"/>
+      <w:bookmarkStart w:id="6" w:name="_Toc27754482"/>
       <w:r>
         <w:t>Traffic Violation Detection System based on RFID</w:t>
       </w:r>
@@ -2142,10 +2375,11 @@
       <w:pPr>
         <w:pStyle w:val="Heading2"/>
       </w:pPr>
-      <w:bookmarkStart w:id="7" w:name="_Toc27651608"/>
+      <w:bookmarkStart w:id="7" w:name="_Toc27754483"/>
       <w:r>
         <w:t>Traffic Rules Violation Detection with Computer Vision</w:t>
       </w:r>
+      <w:bookmarkEnd w:id="7"/>
     </w:p>
     <w:p>
       <w:r>
@@ -2374,10 +2608,11 @@
       <w:pPr>
         <w:pStyle w:val="Heading2"/>
       </w:pPr>
+      <w:bookmarkStart w:id="8" w:name="_Toc27754484"/>
       <w:r>
         <w:t>Intersection Violation Detection by Hikvision</w:t>
       </w:r>
-      <w:bookmarkEnd w:id="7"/>
+      <w:bookmarkEnd w:id="8"/>
     </w:p>
     <w:p>
       <w:r>
@@ -2517,11 +2752,11 @@
       <w:pPr>
         <w:pStyle w:val="Heading1"/>
       </w:pPr>
-      <w:bookmarkStart w:id="8" w:name="_Toc27651609"/>
+      <w:bookmarkStart w:id="9" w:name="_Toc27754485"/>
       <w:r>
         <w:t>Customer’s perspective</w:t>
       </w:r>
-      <w:bookmarkEnd w:id="8"/>
+      <w:bookmarkEnd w:id="9"/>
     </w:p>
     <w:p>
       <w:pPr>
@@ -2759,35 +2994,36 @@
       <w:pPr>
         <w:pStyle w:val="Heading1"/>
       </w:pPr>
-      <w:bookmarkStart w:id="9" w:name="_Toc27651610"/>
+      <w:bookmarkStart w:id="10" w:name="_Toc27754486"/>
       <w:r>
         <w:t>Observation of existing or similar system</w:t>
       </w:r>
       <w:r>
         <w:t>s</w:t>
       </w:r>
-      <w:bookmarkEnd w:id="9"/>
+      <w:bookmarkEnd w:id="10"/>
     </w:p>
     <w:p>
       <w:pPr>
         <w:pStyle w:val="Heading2"/>
       </w:pPr>
-      <w:bookmarkStart w:id="10" w:name="_Toc27651611"/>
+      <w:bookmarkStart w:id="11" w:name="_Toc27754487"/>
       <w:r>
         <w:t>Table of Comparison</w:t>
       </w:r>
-      <w:bookmarkEnd w:id="10"/>
+      <w:bookmarkEnd w:id="11"/>
     </w:p>
     <w:tbl>
       <w:tblPr>
         <w:tblStyle w:val="TableGrid"/>
-        <w:tblW w:w="0" w:type="auto"/>
+        <w:tblW w:w="9622" w:type="dxa"/>
         <w:tblLook w:val="04A0" w:firstRow="1" w:lastRow="0" w:firstColumn="1" w:lastColumn="0" w:noHBand="0" w:noVBand="1"/>
       </w:tblPr>
       <w:tblGrid>
-        <w:gridCol w:w="805"/>
-        <w:gridCol w:w="3690"/>
-        <w:gridCol w:w="2340"/>
+        <w:gridCol w:w="801"/>
+        <w:gridCol w:w="2881"/>
+        <w:gridCol w:w="2520"/>
+        <w:gridCol w:w="3420"/>
       </w:tblGrid>
       <w:tr>
         <w:trPr>
@@ -2795,31 +3031,81 @@
         </w:trPr>
         <w:tc>
           <w:tcPr>
-            <w:tcW w:w="805" w:type="dxa"/>
+            <w:tcW w:w="801" w:type="dxa"/>
           </w:tcPr>
           <w:p>
+            <w:pPr>
+              <w:rPr>
+                <w:rFonts w:cs="Times New Roman"/>
+                <w:szCs w:val="24"/>
+              </w:rPr>
+            </w:pPr>
             <w:r>
+              <w:rPr>
+                <w:rFonts w:cs="Times New Roman"/>
+                <w:szCs w:val="24"/>
+              </w:rPr>
               <w:t>S.N.</w:t>
             </w:r>
           </w:p>
         </w:tc>
         <w:tc>
           <w:tcPr>
-            <w:tcW w:w="3690" w:type="dxa"/>
+            <w:tcW w:w="2881" w:type="dxa"/>
           </w:tcPr>
           <w:p>
+            <w:pPr>
+              <w:rPr>
+                <w:rFonts w:cs="Times New Roman"/>
+                <w:szCs w:val="24"/>
+              </w:rPr>
+            </w:pPr>
             <w:r>
+              <w:rPr>
+                <w:rFonts w:cs="Times New Roman"/>
+                <w:szCs w:val="24"/>
+              </w:rPr>
               <w:t>Title</w:t>
             </w:r>
           </w:p>
         </w:tc>
         <w:tc>
           <w:tcPr>
-            <w:tcW w:w="2340" w:type="dxa"/>
+            <w:tcW w:w="2520" w:type="dxa"/>
           </w:tcPr>
           <w:p>
+            <w:pPr>
+              <w:rPr>
+                <w:rFonts w:cs="Times New Roman"/>
+                <w:szCs w:val="24"/>
+              </w:rPr>
+            </w:pPr>
             <w:r>
+              <w:rPr>
+                <w:rFonts w:cs="Times New Roman"/>
+                <w:szCs w:val="24"/>
+              </w:rPr>
               <w:t>Method</w:t>
+            </w:r>
+          </w:p>
+        </w:tc>
+        <w:tc>
+          <w:tcPr>
+            <w:tcW w:w="3420" w:type="dxa"/>
+          </w:tcPr>
+          <w:p>
+            <w:pPr>
+              <w:rPr>
+                <w:rFonts w:cs="Times New Roman"/>
+                <w:szCs w:val="24"/>
+              </w:rPr>
+            </w:pPr>
+            <w:r>
+              <w:rPr>
+                <w:rFonts w:cs="Times New Roman"/>
+                <w:szCs w:val="24"/>
+              </w:rPr>
+              <w:t>Features</w:t>
             </w:r>
           </w:p>
         </w:tc>
@@ -2827,7 +3113,7 @@
       <w:tr>
         <w:tc>
           <w:tcPr>
-            <w:tcW w:w="805" w:type="dxa"/>
+            <w:tcW w:w="801" w:type="dxa"/>
           </w:tcPr>
           <w:p>
             <w:pPr>
@@ -2837,20 +3123,20 @@
                 <w:numId w:val="15"/>
               </w:numPr>
               <w:rPr>
-                <w:rFonts w:ascii="Arial" w:hAnsi="Arial"/>
-                <w:sz w:val="22"/>
+                <w:rFonts w:cs="Times New Roman"/>
+                <w:szCs w:val="24"/>
               </w:rPr>
             </w:pPr>
           </w:p>
         </w:tc>
         <w:tc>
           <w:tcPr>
-            <w:tcW w:w="3690" w:type="dxa"/>
+            <w:tcW w:w="2881" w:type="dxa"/>
           </w:tcPr>
           <w:p>
             <w:pPr>
               <w:rPr>
-                <w:rFonts w:ascii="Arial" w:hAnsi="Arial"/>
+                <w:rFonts w:cs="Times New Roman"/>
                 <w:color w:val="111111"/>
                 <w:szCs w:val="24"/>
                 <w:shd w:val="clear" w:color="auto" w:fill="FFFFFF"/>
@@ -2858,6 +3144,7 @@
             </w:pPr>
             <w:r>
               <w:rPr>
+                <w:rFonts w:cs="Times New Roman"/>
                 <w:color w:val="111111"/>
                 <w:szCs w:val="24"/>
                 <w:shd w:val="clear" w:color="auto" w:fill="FFFFFF"/>
@@ -2868,18 +3155,65 @@
         </w:tc>
         <w:tc>
           <w:tcPr>
-            <w:tcW w:w="2340" w:type="dxa"/>
+            <w:tcW w:w="2520" w:type="dxa"/>
           </w:tcPr>
           <w:p>
+            <w:pPr>
+              <w:rPr>
+                <w:rFonts w:cs="Times New Roman"/>
+                <w:szCs w:val="24"/>
+              </w:rPr>
+            </w:pPr>
             <w:r>
               <w:rPr>
-                <w:rFonts w:ascii="Arial" w:hAnsi="Arial"/>
+                <w:rFonts w:cs="Times New Roman"/>
                 <w:color w:val="111111"/>
-                <w:sz w:val="21"/>
-                <w:szCs w:val="21"/>
+                <w:szCs w:val="24"/>
                 <w:shd w:val="clear" w:color="auto" w:fill="FFFFFF"/>
               </w:rPr>
-              <w:t>C++ with OpenCV</w:t>
+              <w:t>Background Difference Method</w:t>
+            </w:r>
+          </w:p>
+        </w:tc>
+        <w:tc>
+          <w:tcPr>
+            <w:tcW w:w="3420" w:type="dxa"/>
+          </w:tcPr>
+          <w:p>
+            <w:pPr>
+              <w:rPr>
+                <w:rFonts w:cs="Times New Roman"/>
+                <w:color w:val="111111"/>
+                <w:szCs w:val="24"/>
+                <w:shd w:val="clear" w:color="auto" w:fill="FFFFFF"/>
+              </w:rPr>
+            </w:pPr>
+            <w:r>
+              <w:rPr>
+                <w:rFonts w:cs="Times New Roman"/>
+                <w:color w:val="111111"/>
+                <w:szCs w:val="24"/>
+                <w:shd w:val="clear" w:color="auto" w:fill="FFFFFF"/>
+              </w:rPr>
+              <w:t xml:space="preserve">Red light violation, </w:t>
+            </w:r>
+            <w:r>
+              <w:rPr>
+                <w:rFonts w:cs="Times New Roman"/>
+                <w:color w:val="111111"/>
+                <w:szCs w:val="24"/>
+                <w:shd w:val="clear" w:color="auto" w:fill="FFFFFF"/>
+              </w:rPr>
+              <w:t xml:space="preserve">vehicle tracking, speeding, vehicle retrogress, </w:t>
+            </w:r>
+            <w:r>
+              <w:rPr>
+                <w:rFonts w:cs="Times New Roman"/>
+                <w:color w:val="111111"/>
+                <w:szCs w:val="24"/>
+                <w:shd w:val="clear" w:color="auto" w:fill="FFFFFF"/>
+              </w:rPr>
+              <w:t>saving &amp; displaying information</w:t>
             </w:r>
           </w:p>
         </w:tc>
@@ -2887,7 +3221,7 @@
       <w:tr>
         <w:tc>
           <w:tcPr>
-            <w:tcW w:w="805" w:type="dxa"/>
+            <w:tcW w:w="801" w:type="dxa"/>
           </w:tcPr>
           <w:p>
             <w:pPr>
@@ -2897,36 +3231,84 @@
                 <w:numId w:val="15"/>
               </w:numPr>
               <w:rPr>
-                <w:rFonts w:ascii="Arial" w:hAnsi="Arial"/>
-                <w:sz w:val="22"/>
+                <w:rFonts w:cs="Times New Roman"/>
+                <w:szCs w:val="24"/>
               </w:rPr>
             </w:pPr>
           </w:p>
         </w:tc>
         <w:tc>
           <w:tcPr>
-            <w:tcW w:w="3690" w:type="dxa"/>
+            <w:tcW w:w="2881" w:type="dxa"/>
           </w:tcPr>
           <w:p>
+            <w:pPr>
+              <w:rPr>
+                <w:rFonts w:cs="Times New Roman"/>
+                <w:szCs w:val="24"/>
+              </w:rPr>
+            </w:pPr>
             <w:r>
+              <w:rPr>
+                <w:rFonts w:cs="Times New Roman"/>
+                <w:szCs w:val="24"/>
+              </w:rPr>
               <w:t>Traffic Violation Detection System based on RFID</w:t>
             </w:r>
           </w:p>
         </w:tc>
         <w:tc>
           <w:tcPr>
-            <w:tcW w:w="2340" w:type="dxa"/>
+            <w:tcW w:w="2520" w:type="dxa"/>
           </w:tcPr>
           <w:p>
+            <w:pPr>
+              <w:rPr>
+                <w:rFonts w:cs="Times New Roman"/>
+                <w:szCs w:val="24"/>
+              </w:rPr>
+            </w:pPr>
             <w:r>
               <w:rPr>
-                <w:rFonts w:ascii="Arial" w:hAnsi="Arial"/>
+                <w:rFonts w:cs="Times New Roman"/>
                 <w:color w:val="111111"/>
-                <w:sz w:val="21"/>
-                <w:szCs w:val="21"/>
+                <w:szCs w:val="24"/>
                 <w:shd w:val="clear" w:color="auto" w:fill="FFFFFF"/>
               </w:rPr>
               <w:t>RFID technology</w:t>
+            </w:r>
+          </w:p>
+        </w:tc>
+        <w:tc>
+          <w:tcPr>
+            <w:tcW w:w="3420" w:type="dxa"/>
+          </w:tcPr>
+          <w:p>
+            <w:pPr>
+              <w:rPr>
+                <w:rFonts w:cs="Times New Roman"/>
+                <w:color w:val="111111"/>
+                <w:szCs w:val="24"/>
+                <w:shd w:val="clear" w:color="auto" w:fill="FFFFFF"/>
+              </w:rPr>
+            </w:pPr>
+            <w:r>
+              <w:rPr>
+                <w:rFonts w:cs="Times New Roman"/>
+                <w:color w:val="111111"/>
+                <w:szCs w:val="24"/>
+                <w:shd w:val="clear" w:color="auto" w:fill="FFFFFF"/>
+              </w:rPr>
+              <w:t xml:space="preserve">Parking in no parking, stop, accident detection, </w:t>
+            </w:r>
+            <w:r>
+              <w:rPr>
+                <w:rFonts w:cs="Times New Roman"/>
+                <w:color w:val="111111"/>
+                <w:szCs w:val="24"/>
+                <w:shd w:val="clear" w:color="auto" w:fill="FFFFFF"/>
+              </w:rPr>
+              <w:t>wrong lane detection, speeding, car breakdown probability</w:t>
             </w:r>
           </w:p>
         </w:tc>
@@ -2934,7 +3316,7 @@
       <w:tr>
         <w:tc>
           <w:tcPr>
-            <w:tcW w:w="805" w:type="dxa"/>
+            <w:tcW w:w="801" w:type="dxa"/>
           </w:tcPr>
           <w:p>
             <w:pPr>
@@ -2944,33 +3326,110 @@
                 <w:numId w:val="15"/>
               </w:numPr>
               <w:rPr>
-                <w:rFonts w:ascii="Arial" w:hAnsi="Arial"/>
-                <w:sz w:val="22"/>
+                <w:rFonts w:cs="Times New Roman"/>
+                <w:szCs w:val="24"/>
               </w:rPr>
             </w:pPr>
           </w:p>
         </w:tc>
         <w:tc>
           <w:tcPr>
-            <w:tcW w:w="3690" w:type="dxa"/>
+            <w:tcW w:w="2881" w:type="dxa"/>
           </w:tcPr>
           <w:p>
+            <w:pPr>
+              <w:rPr>
+                <w:rFonts w:cs="Times New Roman"/>
+                <w:szCs w:val="24"/>
+                <w:lang w:bidi="ne-NP"/>
+              </w:rPr>
+            </w:pPr>
             <w:r>
-              <w:t>Traffic Enforcement System</w:t>
+              <w:rPr>
+                <w:rFonts w:cs="Times New Roman"/>
+                <w:szCs w:val="24"/>
+                <w:lang w:bidi="ne-NP"/>
+              </w:rPr>
+              <w:t>Traffic Rules Violation Detection with Computer Vision</w:t>
             </w:r>
           </w:p>
         </w:tc>
         <w:tc>
           <w:tcPr>
-            <w:tcW w:w="2340" w:type="dxa"/>
+            <w:tcW w:w="2520" w:type="dxa"/>
           </w:tcPr>
-          <w:p/>
+          <w:p>
+            <w:pPr>
+              <w:rPr>
+                <w:rFonts w:cs="Times New Roman"/>
+                <w:szCs w:val="24"/>
+              </w:rPr>
+            </w:pPr>
+            <w:r>
+              <w:rPr>
+                <w:lang w:bidi="ne-NP"/>
+              </w:rPr>
+              <w:t>Grayscaling and blurring</w:t>
+            </w:r>
+            <w:r>
+              <w:rPr>
+                <w:lang w:bidi="ne-NP"/>
+              </w:rPr>
+              <w:t xml:space="preserve">, </w:t>
+            </w:r>
+            <w:r>
+              <w:rPr>
+                <w:lang w:bidi="ne-NP"/>
+              </w:rPr>
+              <w:t>Background Subtraction</w:t>
+            </w:r>
+            <w:r>
+              <w:rPr>
+                <w:lang w:bidi="ne-NP"/>
+              </w:rPr>
+              <w:t xml:space="preserve">, </w:t>
+            </w:r>
+            <w:r>
+              <w:rPr>
+                <w:lang w:bidi="ne-NP"/>
+              </w:rPr>
+              <w:t>Binary Threshold</w:t>
+            </w:r>
+            <w:r>
+              <w:rPr>
+                <w:lang w:bidi="ne-NP"/>
+              </w:rPr>
+              <w:t xml:space="preserve"> and </w:t>
+            </w:r>
+            <w:r>
+              <w:rPr>
+                <w:lang w:bidi="ne-NP"/>
+              </w:rPr>
+              <w:t>Dilation and find the contour</w:t>
+            </w:r>
+          </w:p>
+        </w:tc>
+        <w:tc>
+          <w:tcPr>
+            <w:tcW w:w="3420" w:type="dxa"/>
+          </w:tcPr>
+          <w:p>
+            <w:r>
+              <w:t>Signal violation (red light violation)</w:t>
+            </w:r>
+            <w:r>
+              <w:t xml:space="preserve">[by drawing line], parking violation [pre-figured rectangle, </w:t>
+            </w:r>
+            <w:r>
+              <w:t>direction violation [use of lines for regions]</w:t>
+            </w:r>
+          </w:p>
         </w:tc>
       </w:tr>
       <w:tr>
         <w:tc>
           <w:tcPr>
-            <w:tcW w:w="805" w:type="dxa"/>
+            <w:tcW w:w="801" w:type="dxa"/>
           </w:tcPr>
           <w:p>
             <w:pPr>
@@ -2980,28 +3439,168 @@
                 <w:numId w:val="15"/>
               </w:numPr>
               <w:rPr>
-                <w:rFonts w:ascii="Arial" w:hAnsi="Arial"/>
-                <w:sz w:val="22"/>
+                <w:rFonts w:cs="Times New Roman"/>
+                <w:szCs w:val="24"/>
               </w:rPr>
             </w:pPr>
           </w:p>
         </w:tc>
         <w:tc>
           <w:tcPr>
-            <w:tcW w:w="3690" w:type="dxa"/>
+            <w:tcW w:w="2881" w:type="dxa"/>
           </w:tcPr>
-          <w:p/>
+          <w:p>
+            <w:pPr>
+              <w:rPr>
+                <w:rFonts w:cs="Times New Roman"/>
+                <w:szCs w:val="24"/>
+              </w:rPr>
+            </w:pPr>
+            <w:r>
+              <w:rPr>
+                <w:rFonts w:cs="Times New Roman"/>
+                <w:szCs w:val="24"/>
+              </w:rPr>
+              <w:t>Intersection Violation Detection by Hikvision</w:t>
+            </w:r>
+          </w:p>
         </w:tc>
         <w:tc>
           <w:tcPr>
-            <w:tcW w:w="2340" w:type="dxa"/>
+            <w:tcW w:w="2520" w:type="dxa"/>
           </w:tcPr>
-          <w:p/>
+          <w:p>
+            <w:pPr>
+              <w:rPr>
+                <w:rFonts w:cs="Times New Roman"/>
+                <w:szCs w:val="24"/>
+              </w:rPr>
+            </w:pPr>
+            <w:r>
+              <w:rPr>
+                <w:rFonts w:cs="Times New Roman"/>
+                <w:szCs w:val="24"/>
+              </w:rPr>
+              <w:t>Not specified</w:t>
+            </w:r>
+          </w:p>
+        </w:tc>
+        <w:tc>
+          <w:tcPr>
+            <w:tcW w:w="3420" w:type="dxa"/>
+          </w:tcPr>
+          <w:p>
+            <w:pPr>
+              <w:rPr>
+                <w:rFonts w:cs="Times New Roman"/>
+                <w:szCs w:val="24"/>
+              </w:rPr>
+            </w:pPr>
+            <w:r>
+              <w:rPr>
+                <w:rFonts w:cs="Times New Roman"/>
+                <w:szCs w:val="24"/>
+              </w:rPr>
+              <w:t xml:space="preserve">Unsafe driving </w:t>
+            </w:r>
+            <w:r>
+              <w:rPr>
+                <w:rFonts w:cs="Times New Roman"/>
+                <w:szCs w:val="24"/>
+              </w:rPr>
+              <w:t>behaviors</w:t>
+            </w:r>
+            <w:r>
+              <w:rPr>
+                <w:rFonts w:cs="Times New Roman"/>
+                <w:szCs w:val="24"/>
+              </w:rPr>
+              <w:t xml:space="preserve">, speeding, red light violation, </w:t>
+            </w:r>
+            <w:r>
+              <w:rPr>
+                <w:rFonts w:cs="Times New Roman"/>
+                <w:szCs w:val="24"/>
+              </w:rPr>
+              <w:t>Lane violation, overload (motorcycle),</w:t>
+            </w:r>
+            <w:r>
+              <w:rPr>
+                <w:rFonts w:cs="Times New Roman"/>
+                <w:szCs w:val="24"/>
+              </w:rPr>
+              <w:t xml:space="preserve"> parking violation, wrong Lane driving, incident detection, no helmet, </w:t>
+            </w:r>
+            <w:r>
+              <w:rPr>
+                <w:rFonts w:cs="Times New Roman"/>
+                <w:szCs w:val="24"/>
+              </w:rPr>
+              <w:t>targeted vehicle detection, object detection</w:t>
+            </w:r>
+          </w:p>
         </w:tc>
       </w:tr>
     </w:tbl>
     <w:p/>
     <w:p>
+      <w:pPr>
+        <w:pStyle w:val="Heading2"/>
+      </w:pPr>
+      <w:bookmarkStart w:id="12" w:name="_Toc27754488"/>
+      <w:r>
+        <w:t>Common Features</w:t>
+      </w:r>
+      <w:bookmarkEnd w:id="12"/>
+    </w:p>
+    <w:p>
+      <w:r>
+        <w:t>The common Features between all the systems are:</w:t>
+      </w:r>
+    </w:p>
+    <w:p>
+      <w:pPr>
+        <w:pStyle w:val="ListParagraph"/>
+        <w:numPr>
+          <w:ilvl w:val="0"/>
+          <w:numId w:val="24"/>
+        </w:numPr>
+      </w:pPr>
+      <w:r>
+        <w:rPr>
+          <w:szCs w:val="20"/>
+          <w:lang w:bidi="ne-NP"/>
+        </w:rPr>
+        <w:t>Red light violation</w:t>
+      </w:r>
+    </w:p>
+    <w:p>
+      <w:pPr>
+        <w:pStyle w:val="ListParagraph"/>
+        <w:numPr>
+          <w:ilvl w:val="0"/>
+          <w:numId w:val="24"/>
+        </w:numPr>
+      </w:pPr>
+      <w:r>
+        <w:rPr>
+          <w:szCs w:val="20"/>
+          <w:lang w:bidi="ne-NP"/>
+        </w:rPr>
+        <w:t>Speeding</w:t>
+      </w:r>
+    </w:p>
+    <w:p>
+      <w:pPr>
+        <w:pStyle w:val="ListParagraph"/>
+        <w:numPr>
+          <w:ilvl w:val="0"/>
+          <w:numId w:val="24"/>
+        </w:numPr>
+      </w:pPr>
+      <w:r>
+        <w:t>Direction violation</w:t>
+      </w:r>
       <w:r>
         <w:br w:type="page"/>
       </w:r>
@@ -3010,13 +3609,22 @@
       <w:pPr>
         <w:pStyle w:val="Heading1"/>
       </w:pPr>
+      <w:bookmarkStart w:id="13" w:name="_Toc27754489"/>
       <w:r>
         <w:t>Problem Statement</w:t>
       </w:r>
-      <w:bookmarkStart w:id="11" w:name="_GoBack"/>
-      <w:bookmarkEnd w:id="11"/>
-    </w:p>
-    <w:p>
+      <w:bookmarkEnd w:id="13"/>
+    </w:p>
+    <w:p>
+      <w:pPr>
+        <w:pStyle w:val="NormalWeb"/>
+        <w:shd w:val="clear" w:color="auto" w:fill="FFFFFF"/>
+        <w:spacing w:before="0" w:beforeAutospacing="0" w:after="432" w:afterAutospacing="0" w:line="360" w:lineRule="atLeast"/>
+        <w:rPr>
+          <w:color w:val="000000"/>
+          <w:spacing w:val="2"/>
+        </w:rPr>
+      </w:pPr>
       <w:r>
         <w:t>According to Metro Traffic Division, there is average of 40-60 accidents per day</w:t>
       </w:r>
@@ -3050,20 +3658,369 @@
         </w:sdtContent>
       </w:sdt>
       <w:r>
-        <w:t xml:space="preserve"> and one of the main reason behind accidents is also traffic rules violation. Rash </w:t>
-      </w:r>
+        <w:t xml:space="preserve">. The one of the major cause of this is violation of prevailing traffic rules. </w:t>
+      </w:r>
+      <w:r>
+        <w:rPr>
+          <w:color w:val="000000"/>
+          <w:spacing w:val="2"/>
+          <w:shd w:val="clear" w:color="auto" w:fill="FFFFFF"/>
+        </w:rPr>
+        <w:t xml:space="preserve">In the last 10 years, 22,461 lost their lives in </w:t>
+      </w:r>
+      <w:r>
+        <w:rPr>
+          <w:color w:val="000000"/>
+          <w:spacing w:val="2"/>
+          <w:shd w:val="clear" w:color="auto" w:fill="FFFFFF"/>
+        </w:rPr>
+        <w:t>Road Traffic Accidents (</w:t>
+      </w:r>
+      <w:r>
+        <w:rPr>
+          <w:color w:val="000000"/>
+          <w:spacing w:val="2"/>
+          <w:shd w:val="clear" w:color="auto" w:fill="FFFFFF"/>
+        </w:rPr>
+        <w:t>RTA</w:t>
+      </w:r>
+      <w:r>
+        <w:rPr>
+          <w:color w:val="000000"/>
+          <w:spacing w:val="2"/>
+          <w:shd w:val="clear" w:color="auto" w:fill="FFFFFF"/>
+        </w:rPr>
+        <w:t>)</w:t>
+      </w:r>
+      <w:r>
+        <w:rPr>
+          <w:color w:val="000000"/>
+          <w:spacing w:val="2"/>
+          <w:shd w:val="clear" w:color="auto" w:fill="FFFFFF"/>
+        </w:rPr>
+        <w:t>, according to Nepal Police.</w:t>
+      </w:r>
+      <w:r>
+        <w:rPr>
+          <w:color w:val="000000"/>
+          <w:spacing w:val="2"/>
+          <w:shd w:val="clear" w:color="auto" w:fill="FFFFFF"/>
+        </w:rPr>
+        <w:t xml:space="preserve"> </w:t>
+      </w:r>
+      <w:r>
+        <w:rPr>
+          <w:color w:val="000000"/>
+          <w:spacing w:val="2"/>
+          <w:shd w:val="clear" w:color="auto" w:fill="FFFFFF"/>
+        </w:rPr>
+        <w:t>Police records blame 95% of accidents in Nepal on negligence of drivers.</w:t>
+      </w:r>
+      <w:r>
+        <w:rPr>
+          <w:color w:val="000000"/>
+          <w:spacing w:val="2"/>
+          <w:shd w:val="clear" w:color="auto" w:fill="FFFFFF"/>
+        </w:rPr>
+        <w:t xml:space="preserve"> </w:t>
+      </w:r>
+      <w:r>
+        <w:rPr>
+          <w:color w:val="000000"/>
+          <w:spacing w:val="2"/>
+        </w:rPr>
+        <w:t xml:space="preserve">On a daily basis, 1,500 traffic police officers work to manage the traffic in Kathmandu Valley and in the last five months they </w:t>
+      </w:r>
+      <w:r>
+        <w:rPr>
+          <w:color w:val="000000"/>
+          <w:spacing w:val="2"/>
+        </w:rPr>
+        <w:t>penalized</w:t>
+      </w:r>
+      <w:r>
+        <w:rPr>
+          <w:color w:val="000000"/>
+          <w:spacing w:val="2"/>
+        </w:rPr>
+        <w:t xml:space="preserve"> 185,436 individuals for violating traffic rules — 1,236 per day. Similarly, 472,407 vehicle drivers and owners were </w:t>
+      </w:r>
+      <w:r>
+        <w:rPr>
+          <w:color w:val="000000"/>
+          <w:spacing w:val="2"/>
+        </w:rPr>
+        <w:t>fined in the last fiscal year. </w:t>
+      </w:r>
+      <w:r>
+        <w:rPr>
+          <w:color w:val="000000"/>
+          <w:spacing w:val="2"/>
+        </w:rPr>
+        <w:t xml:space="preserve">A whopping 3 million people have been </w:t>
+      </w:r>
+      <w:r>
+        <w:rPr>
+          <w:color w:val="000000"/>
+          <w:spacing w:val="2"/>
+        </w:rPr>
+        <w:t>penalized</w:t>
+      </w:r>
+      <w:r>
+        <w:rPr>
+          <w:color w:val="000000"/>
+          <w:spacing w:val="2"/>
+        </w:rPr>
+        <w:t xml:space="preserve"> for violating various traffic rules in the last 5 years and this has resulted in the government earning more than Rs1.238 billion.</w:t>
+      </w:r>
+      <w:r>
+        <w:rPr>
+          <w:color w:val="000000"/>
+          <w:spacing w:val="2"/>
+        </w:rPr>
+        <w:t xml:space="preserve"> </w:t>
+      </w:r>
+      <w:sdt>
+        <w:sdtPr>
+          <w:rPr>
+            <w:color w:val="000000"/>
+            <w:spacing w:val="2"/>
+          </w:rPr>
+          <w:id w:val="-1498114124"/>
+          <w:citation/>
+        </w:sdtPr>
+        <w:sdtContent>
+          <w:r>
+            <w:rPr>
+              <w:color w:val="000000"/>
+              <w:spacing w:val="2"/>
+            </w:rPr>
+            <w:fldChar w:fldCharType="begin"/>
+          </w:r>
+          <w:r>
+            <w:rPr>
+              <w:color w:val="000000"/>
+              <w:spacing w:val="2"/>
+            </w:rPr>
+            <w:instrText xml:space="preserve"> CITATION Gar19 \l 1033 </w:instrText>
+          </w:r>
+          <w:r>
+            <w:rPr>
+              <w:color w:val="000000"/>
+              <w:spacing w:val="2"/>
+            </w:rPr>
+            <w:fldChar w:fldCharType="separate"/>
+          </w:r>
+          <w:r>
+            <w:rPr>
+              <w:noProof/>
+              <w:color w:val="000000"/>
+              <w:spacing w:val="2"/>
+            </w:rPr>
+            <w:t>[12]</w:t>
+          </w:r>
+          <w:r>
+            <w:rPr>
+              <w:color w:val="000000"/>
+              <w:spacing w:val="2"/>
+            </w:rPr>
+            <w:fldChar w:fldCharType="end"/>
+          </w:r>
+        </w:sdtContent>
+      </w:sdt>
+      <w:r>
+        <w:rPr>
+          <w:color w:val="000000"/>
+          <w:spacing w:val="2"/>
+        </w:rPr>
+        <w:t xml:space="preserve"> All of these reports show drivers negligence towards following traffic rule</w:t>
+      </w:r>
+      <w:r>
+        <w:rPr>
+          <w:color w:val="000000"/>
+          <w:spacing w:val="2"/>
+        </w:rPr>
+        <w:t xml:space="preserve">s is one of the major reason of these accidents. Manual efforts are basically not enough to control all of these, as well as </w:t>
+      </w:r>
+      <w:r>
+        <w:rPr>
+          <w:color w:val="000000"/>
+          <w:spacing w:val="2"/>
+        </w:rPr>
+        <w:t xml:space="preserve">implant a cognizance in minds of drivers. </w:t>
+      </w:r>
+      <w:r>
+        <w:rPr>
+          <w:color w:val="000000"/>
+          <w:spacing w:val="2"/>
+        </w:rPr>
+        <w:t>The major violations include lane violation, illegal parking &amp; speeding.</w:t>
+      </w:r>
+    </w:p>
+    <w:p>
+      <w:pPr>
+        <w:pStyle w:val="NormalWeb"/>
+        <w:shd w:val="clear" w:color="auto" w:fill="FFFFFF"/>
+        <w:spacing w:before="0" w:beforeAutospacing="0" w:after="432" w:afterAutospacing="0" w:line="360" w:lineRule="atLeast"/>
+        <w:rPr>
+          <w:color w:val="000000"/>
+          <w:spacing w:val="2"/>
+          <w:shd w:val="clear" w:color="auto" w:fill="FFFFFF"/>
+        </w:rPr>
+      </w:pPr>
+      <w:r>
+        <w:rPr>
+          <w:color w:val="000000"/>
+          <w:spacing w:val="2"/>
+        </w:rPr>
+        <w:t xml:space="preserve">The scope of this problem is every road user. It can be clearly seen that all of the people will face problems until the problem mentioned above is patched. </w:t>
+      </w:r>
+      <w:r>
+        <w:rPr>
+          <w:color w:val="000000"/>
+          <w:spacing w:val="2"/>
+        </w:rPr>
+        <w:t xml:space="preserve">Pedestrians walking on the road, crossing the road are constantly in threat of being a victim of traffic violation and rash driving. </w:t>
+      </w:r>
+      <w:r>
+        <w:rPr>
+          <w:color w:val="000000"/>
+          <w:spacing w:val="2"/>
+        </w:rPr>
+        <w:t xml:space="preserve">Pedestrians can get hit by speeding vehicles. Similarly, Cyclists and Motorcyclists are also posed to the threat. </w:t>
+      </w:r>
+      <w:r>
+        <w:rPr>
+          <w:color w:val="000000"/>
+          <w:spacing w:val="2"/>
+        </w:rPr>
+        <w:t>Large speeding vehicles when comes out of control, or the motorcyclists and cyclists li</w:t>
+      </w:r>
+      <w:r>
+        <w:rPr>
+          <w:color w:val="000000"/>
+          <w:spacing w:val="2"/>
+        </w:rPr>
+        <w:t xml:space="preserve">e on the black spot, then they also can get collided with each other resulting in a fatal accident. Also, cars, buses, truck drivers can collide with each other on lane violation. Speeding can kill many people, almost all of the road users. Red Light Violation also similarly arises accidents. </w:t>
+      </w:r>
+      <w:r>
+        <w:rPr>
+          <w:color w:val="000000"/>
+          <w:spacing w:val="2"/>
+        </w:rPr>
+        <w:t>Wrong lane driving can also take away lives. Children won’t be able to walk freely, even in footpath. Old aged, blind are also the ones who get most affected by accidents arising due to traffic violations. Traffic Polices that constantly manage the flow of vehicles also put their lives constantly in danger due to traffic violations, as said by Mr. Rajesh</w:t>
+      </w:r>
+      <w:r>
+        <w:rPr>
+          <w:color w:val="000000"/>
+          <w:spacing w:val="2"/>
+        </w:rPr>
+        <w:t xml:space="preserve"> Silwal</w:t>
+      </w:r>
+      <w:r>
+        <w:rPr>
+          <w:color w:val="000000"/>
+          <w:spacing w:val="2"/>
+        </w:rPr>
+        <w:t xml:space="preserve">, </w:t>
+      </w:r>
+      <w:r>
+        <w:rPr>
+          <w:color w:val="000000"/>
+          <w:spacing w:val="2"/>
+        </w:rPr>
+        <w:t>Head Supervisor, Traffic Police Division, Satdobato</w:t>
+      </w:r>
+      <w:r>
+        <w:rPr>
+          <w:color w:val="000000"/>
+          <w:spacing w:val="2"/>
+        </w:rPr>
+        <w:t>.</w:t>
+      </w:r>
+      <w:sdt>
+        <w:sdtPr>
+          <w:rPr>
+            <w:color w:val="000000"/>
+            <w:spacing w:val="2"/>
+          </w:rPr>
+          <w:id w:val="-1845781360"/>
+          <w:citation/>
+        </w:sdtPr>
+        <w:sdtContent>
+          <w:r>
+            <w:rPr>
+              <w:color w:val="000000"/>
+              <w:spacing w:val="2"/>
+            </w:rPr>
+            <w:fldChar w:fldCharType="begin"/>
+          </w:r>
+          <w:r>
+            <w:rPr>
+              <w:color w:val="000000"/>
+              <w:spacing w:val="2"/>
+            </w:rPr>
+            <w:instrText xml:space="preserve"> CITATION MrR19 \l 1033 </w:instrText>
+          </w:r>
+          <w:r>
+            <w:rPr>
+              <w:color w:val="000000"/>
+              <w:spacing w:val="2"/>
+            </w:rPr>
+            <w:fldChar w:fldCharType="separate"/>
+          </w:r>
+          <w:r>
+            <w:rPr>
+              <w:noProof/>
+              <w:color w:val="000000"/>
+              <w:spacing w:val="2"/>
+            </w:rPr>
+            <w:t>[10]</w:t>
+          </w:r>
+          <w:r>
+            <w:rPr>
+              <w:color w:val="000000"/>
+              <w:spacing w:val="2"/>
+            </w:rPr>
+            <w:fldChar w:fldCharType="end"/>
+          </w:r>
+        </w:sdtContent>
+      </w:sdt>
+      <w:r>
+        <w:rPr>
+          <w:color w:val="000000"/>
+          <w:spacing w:val="2"/>
+          <w:shd w:val="clear" w:color="auto" w:fill="FFFFFF"/>
+        </w:rPr>
+        <w:t xml:space="preserve"> </w:t>
+      </w:r>
+    </w:p>
+    <w:p>
+      <w:pPr>
+        <w:pStyle w:val="NormalWeb"/>
+        <w:shd w:val="clear" w:color="auto" w:fill="FFFFFF"/>
+        <w:spacing w:before="0" w:beforeAutospacing="0" w:after="432" w:afterAutospacing="0" w:line="360" w:lineRule="atLeast"/>
+        <w:rPr>
+          <w:color w:val="000000"/>
+          <w:spacing w:val="2"/>
+          <w:shd w:val="clear" w:color="auto" w:fill="FFFFFF"/>
+        </w:rPr>
+      </w:pPr>
     </w:p>
     <w:p>
       <w:pPr>
         <w:pStyle w:val="Heading1"/>
-        <w:rPr>
-          <w:noProof/>
-        </w:rPr>
-      </w:pPr>
+      </w:pPr>
+      <w:bookmarkStart w:id="14" w:name="_GoBack"/>
+      <w:bookmarkEnd w:id="14"/>
       <w:r>
         <w:br w:type="page"/>
+      </w:r>
+      <w:bookmarkStart w:id="15" w:name="_Toc27754490"/>
+      <w:r>
         <w:t>References</w:t>
       </w:r>
+      <w:bookmarkEnd w:id="15"/>
       <w:r>
         <w:fldChar w:fldCharType="begin"/>
       </w:r>
@@ -3092,7 +4049,7 @@
       </w:tblGrid>
       <w:tr>
         <w:trPr>
-          <w:divId w:val="597249918"/>
+          <w:divId w:val="874392639"/>
           <w:tblCellSpacing w:w="15" w:type="dxa"/>
         </w:trPr>
         <w:tc>
@@ -3138,7 +4095,7 @@
       </w:tr>
       <w:tr>
         <w:trPr>
-          <w:divId w:val="597249918"/>
+          <w:divId w:val="874392639"/>
           <w:tblCellSpacing w:w="15" w:type="dxa"/>
         </w:trPr>
         <w:tc>
@@ -3184,7 +4141,7 @@
       </w:tr>
       <w:tr>
         <w:trPr>
-          <w:divId w:val="597249918"/>
+          <w:divId w:val="874392639"/>
           <w:tblCellSpacing w:w="15" w:type="dxa"/>
         </w:trPr>
         <w:tc>
@@ -3230,7 +4187,7 @@
       </w:tr>
       <w:tr>
         <w:trPr>
-          <w:divId w:val="597249918"/>
+          <w:divId w:val="874392639"/>
           <w:tblCellSpacing w:w="15" w:type="dxa"/>
         </w:trPr>
         <w:tc>
@@ -3276,7 +4233,7 @@
       </w:tr>
       <w:tr>
         <w:trPr>
-          <w:divId w:val="597249918"/>
+          <w:divId w:val="874392639"/>
           <w:tblCellSpacing w:w="15" w:type="dxa"/>
         </w:trPr>
         <w:tc>
@@ -3322,7 +4279,7 @@
       </w:tr>
       <w:tr>
         <w:trPr>
-          <w:divId w:val="597249918"/>
+          <w:divId w:val="874392639"/>
           <w:tblCellSpacing w:w="15" w:type="dxa"/>
         </w:trPr>
         <w:tc>
@@ -3368,7 +4325,7 @@
       </w:tr>
       <w:tr>
         <w:trPr>
-          <w:divId w:val="597249918"/>
+          <w:divId w:val="874392639"/>
           <w:tblCellSpacing w:w="15" w:type="dxa"/>
         </w:trPr>
         <w:tc>
@@ -3428,7 +4385,7 @@
       </w:tr>
       <w:tr>
         <w:trPr>
-          <w:divId w:val="597249918"/>
+          <w:divId w:val="874392639"/>
           <w:tblCellSpacing w:w="15" w:type="dxa"/>
         </w:trPr>
         <w:tc>
@@ -3474,7 +4431,7 @@
       </w:tr>
       <w:tr>
         <w:trPr>
-          <w:divId w:val="597249918"/>
+          <w:divId w:val="874392639"/>
           <w:tblCellSpacing w:w="15" w:type="dxa"/>
         </w:trPr>
         <w:tc>
@@ -3520,7 +4477,7 @@
       </w:tr>
       <w:tr>
         <w:trPr>
-          <w:divId w:val="597249918"/>
+          <w:divId w:val="874392639"/>
           <w:tblCellSpacing w:w="15" w:type="dxa"/>
         </w:trPr>
         <w:tc>
@@ -3578,10 +4535,102 @@
           </w:p>
         </w:tc>
       </w:tr>
+      <w:tr>
+        <w:trPr>
+          <w:divId w:val="874392639"/>
+          <w:tblCellSpacing w:w="15" w:type="dxa"/>
+        </w:trPr>
+        <w:tc>
+          <w:tcPr>
+            <w:tcW w:w="50" w:type="pct"/>
+            <w:hideMark/>
+          </w:tcPr>
+          <w:p>
+            <w:pPr>
+              <w:pStyle w:val="Bibliography"/>
+              <w:rPr>
+                <w:noProof/>
+              </w:rPr>
+            </w:pPr>
+            <w:r>
+              <w:rPr>
+                <w:noProof/>
+              </w:rPr>
+              <w:t xml:space="preserve">[11] </w:t>
+            </w:r>
+          </w:p>
+        </w:tc>
+        <w:tc>
+          <w:tcPr>
+            <w:tcW w:w="0" w:type="auto"/>
+            <w:hideMark/>
+          </w:tcPr>
+          <w:p>
+            <w:pPr>
+              <w:pStyle w:val="Bibliography"/>
+              <w:rPr>
+                <w:noProof/>
+              </w:rPr>
+            </w:pPr>
+            <w:r>
+              <w:rPr>
+                <w:noProof/>
+              </w:rPr>
+              <w:t>M. T. Division, "Twitter," 18 12 2019. [Online]. Available: (https://twitter.com/valleytraffic/status/1207457875645222912). [Accessed 19 12 2019].</w:t>
+            </w:r>
+          </w:p>
+        </w:tc>
+      </w:tr>
+      <w:tr>
+        <w:trPr>
+          <w:divId w:val="874392639"/>
+          <w:tblCellSpacing w:w="15" w:type="dxa"/>
+        </w:trPr>
+        <w:tc>
+          <w:tcPr>
+            <w:tcW w:w="50" w:type="pct"/>
+            <w:hideMark/>
+          </w:tcPr>
+          <w:p>
+            <w:pPr>
+              <w:pStyle w:val="Bibliography"/>
+              <w:rPr>
+                <w:noProof/>
+              </w:rPr>
+            </w:pPr>
+            <w:r>
+              <w:rPr>
+                <w:noProof/>
+              </w:rPr>
+              <w:t xml:space="preserve">[12] </w:t>
+            </w:r>
+          </w:p>
+        </w:tc>
+        <w:tc>
+          <w:tcPr>
+            <w:tcW w:w="0" w:type="auto"/>
+            <w:hideMark/>
+          </w:tcPr>
+          <w:p>
+            <w:pPr>
+              <w:pStyle w:val="Bibliography"/>
+              <w:rPr>
+                <w:noProof/>
+              </w:rPr>
+            </w:pPr>
+            <w:r>
+              <w:rPr>
+                <w:noProof/>
+              </w:rPr>
+              <w:t>G. Gartaula, "Nepali Times," 10 Jan 2019. [Online]. Available: https://www.nepalitimes.com/banner/nepals-deadly-roads-take-their-toll/. [Accessed 20 Dec 2019].</w:t>
+            </w:r>
+          </w:p>
+        </w:tc>
+      </w:tr>
     </w:tbl>
     <w:p>
       <w:pPr>
-        <w:divId w:val="597249918"/>
+        <w:divId w:val="874392639"/>
         <w:rPr>
           <w:rFonts w:eastAsia="Times New Roman"/>
           <w:noProof/>
@@ -4060,6 +5109,95 @@
     </w:lvl>
   </w:abstractNum>
   <w:abstractNum w:abstractNumId="4" w15:restartNumberingAfterBreak="0">
+    <w:nsid w:val="2774351B"/>
+    <w:multiLevelType w:val="hybridMultilevel"/>
+    <w:tmpl w:val="1B98FD72"/>
+    <w:lvl w:ilvl="0" w:tplc="FFFFFFFF">
+      <w:start w:val="1"/>
+      <w:numFmt w:val="decimal"/>
+      <w:lvlText w:val="%1."/>
+      <w:lvlJc w:val="left"/>
+      <w:pPr>
+        <w:ind w:left="720" w:hanging="360"/>
+      </w:pPr>
+      <w:rPr>
+        <w:rFonts w:hint="default"/>
+      </w:rPr>
+    </w:lvl>
+    <w:lvl w:ilvl="1" w:tplc="04090019" w:tentative="1">
+      <w:start w:val="1"/>
+      <w:numFmt w:val="lowerLetter"/>
+      <w:lvlText w:val="%2."/>
+      <w:lvlJc w:val="left"/>
+      <w:pPr>
+        <w:ind w:left="1440" w:hanging="360"/>
+      </w:pPr>
+    </w:lvl>
+    <w:lvl w:ilvl="2" w:tplc="0409001B" w:tentative="1">
+      <w:start w:val="1"/>
+      <w:numFmt w:val="lowerRoman"/>
+      <w:lvlText w:val="%3."/>
+      <w:lvlJc w:val="right"/>
+      <w:pPr>
+        <w:ind w:left="2160" w:hanging="180"/>
+      </w:pPr>
+    </w:lvl>
+    <w:lvl w:ilvl="3" w:tplc="0409000F" w:tentative="1">
+      <w:start w:val="1"/>
+      <w:numFmt w:val="decimal"/>
+      <w:lvlText w:val="%4."/>
+      <w:lvlJc w:val="left"/>
+      <w:pPr>
+        <w:ind w:left="2880" w:hanging="360"/>
+      </w:pPr>
+    </w:lvl>
+    <w:lvl w:ilvl="4" w:tplc="04090019" w:tentative="1">
+      <w:start w:val="1"/>
+      <w:numFmt w:val="lowerLetter"/>
+      <w:lvlText w:val="%5."/>
+      <w:lvlJc w:val="left"/>
+      <w:pPr>
+        <w:ind w:left="3600" w:hanging="360"/>
+      </w:pPr>
+    </w:lvl>
+    <w:lvl w:ilvl="5" w:tplc="0409001B" w:tentative="1">
+      <w:start w:val="1"/>
+      <w:numFmt w:val="lowerRoman"/>
+      <w:lvlText w:val="%6."/>
+      <w:lvlJc w:val="right"/>
+      <w:pPr>
+        <w:ind w:left="4320" w:hanging="180"/>
+      </w:pPr>
+    </w:lvl>
+    <w:lvl w:ilvl="6" w:tplc="0409000F" w:tentative="1">
+      <w:start w:val="1"/>
+      <w:numFmt w:val="decimal"/>
+      <w:lvlText w:val="%7."/>
+      <w:lvlJc w:val="left"/>
+      <w:pPr>
+        <w:ind w:left="5040" w:hanging="360"/>
+      </w:pPr>
+    </w:lvl>
+    <w:lvl w:ilvl="7" w:tplc="04090019" w:tentative="1">
+      <w:start w:val="1"/>
+      <w:numFmt w:val="lowerLetter"/>
+      <w:lvlText w:val="%8."/>
+      <w:lvlJc w:val="left"/>
+      <w:pPr>
+        <w:ind w:left="5760" w:hanging="360"/>
+      </w:pPr>
+    </w:lvl>
+    <w:lvl w:ilvl="8" w:tplc="0409001B" w:tentative="1">
+      <w:start w:val="1"/>
+      <w:numFmt w:val="lowerRoman"/>
+      <w:lvlText w:val="%9."/>
+      <w:lvlJc w:val="right"/>
+      <w:pPr>
+        <w:ind w:left="6480" w:hanging="180"/>
+      </w:pPr>
+    </w:lvl>
+  </w:abstractNum>
+  <w:abstractNum w:abstractNumId="5" w15:restartNumberingAfterBreak="0">
     <w:nsid w:val="2A64664E"/>
     <w:multiLevelType w:val="hybridMultilevel"/>
     <w:tmpl w:val="D5304490"/>
@@ -4148,7 +5286,7 @@
       </w:pPr>
     </w:lvl>
   </w:abstractNum>
-  <w:abstractNum w:abstractNumId="5" w15:restartNumberingAfterBreak="0">
+  <w:abstractNum w:abstractNumId="6" w15:restartNumberingAfterBreak="0">
     <w:nsid w:val="2C3B1740"/>
     <w:multiLevelType w:val="hybridMultilevel"/>
     <w:tmpl w:val="579A4696"/>
@@ -4261,7 +5399,7 @@
       </w:rPr>
     </w:lvl>
   </w:abstractNum>
-  <w:abstractNum w:abstractNumId="6" w15:restartNumberingAfterBreak="0">
+  <w:abstractNum w:abstractNumId="7" w15:restartNumberingAfterBreak="0">
     <w:nsid w:val="2C9B6D13"/>
     <w:multiLevelType w:val="hybridMultilevel"/>
     <w:tmpl w:val="700C07DE"/>
@@ -4374,7 +5512,7 @@
       </w:rPr>
     </w:lvl>
   </w:abstractNum>
-  <w:abstractNum w:abstractNumId="7" w15:restartNumberingAfterBreak="0">
+  <w:abstractNum w:abstractNumId="8" w15:restartNumberingAfterBreak="0">
     <w:nsid w:val="2FA34092"/>
     <w:multiLevelType w:val="hybridMultilevel"/>
     <w:tmpl w:val="13E2284A"/>
@@ -4463,7 +5601,7 @@
       </w:pPr>
     </w:lvl>
   </w:abstractNum>
-  <w:abstractNum w:abstractNumId="8" w15:restartNumberingAfterBreak="0">
+  <w:abstractNum w:abstractNumId="9" w15:restartNumberingAfterBreak="0">
     <w:nsid w:val="316B23DC"/>
     <w:multiLevelType w:val="hybridMultilevel"/>
     <w:tmpl w:val="0B728F88"/>
@@ -4576,7 +5714,7 @@
       </w:rPr>
     </w:lvl>
   </w:abstractNum>
-  <w:abstractNum w:abstractNumId="9" w15:restartNumberingAfterBreak="0">
+  <w:abstractNum w:abstractNumId="10" w15:restartNumberingAfterBreak="0">
     <w:nsid w:val="364D57C5"/>
     <w:multiLevelType w:val="hybridMultilevel"/>
     <w:tmpl w:val="CC9860E0"/>
@@ -4663,7 +5801,7 @@
       </w:pPr>
     </w:lvl>
   </w:abstractNum>
-  <w:abstractNum w:abstractNumId="10" w15:restartNumberingAfterBreak="0">
+  <w:abstractNum w:abstractNumId="11" w15:restartNumberingAfterBreak="0">
     <w:nsid w:val="3885176F"/>
     <w:multiLevelType w:val="hybridMultilevel"/>
     <w:tmpl w:val="48CE5586"/>
@@ -4752,7 +5890,7 @@
       </w:pPr>
     </w:lvl>
   </w:abstractNum>
-  <w:abstractNum w:abstractNumId="11" w15:restartNumberingAfterBreak="0">
+  <w:abstractNum w:abstractNumId="12" w15:restartNumberingAfterBreak="0">
     <w:nsid w:val="38E26B4C"/>
     <w:multiLevelType w:val="hybridMultilevel"/>
     <w:tmpl w:val="579A4696"/>
@@ -4865,7 +6003,7 @@
       </w:rPr>
     </w:lvl>
   </w:abstractNum>
-  <w:abstractNum w:abstractNumId="12" w15:restartNumberingAfterBreak="0">
+  <w:abstractNum w:abstractNumId="13" w15:restartNumberingAfterBreak="0">
     <w:nsid w:val="407A4F38"/>
     <w:multiLevelType w:val="hybridMultilevel"/>
     <w:tmpl w:val="29E0E7E4"/>
@@ -4954,7 +6092,7 @@
       </w:pPr>
     </w:lvl>
   </w:abstractNum>
-  <w:abstractNum w:abstractNumId="13" w15:restartNumberingAfterBreak="0">
+  <w:abstractNum w:abstractNumId="14" w15:restartNumberingAfterBreak="0">
     <w:nsid w:val="44AF26FA"/>
     <w:multiLevelType w:val="hybridMultilevel"/>
     <w:tmpl w:val="579A4696"/>
@@ -5067,7 +6205,7 @@
       </w:rPr>
     </w:lvl>
   </w:abstractNum>
-  <w:abstractNum w:abstractNumId="14" w15:restartNumberingAfterBreak="0">
+  <w:abstractNum w:abstractNumId="15" w15:restartNumberingAfterBreak="0">
     <w:nsid w:val="4DFD3296"/>
     <w:multiLevelType w:val="hybridMultilevel"/>
     <w:tmpl w:val="64883104"/>
@@ -5156,7 +6294,7 @@
       </w:pPr>
     </w:lvl>
   </w:abstractNum>
-  <w:abstractNum w:abstractNumId="15" w15:restartNumberingAfterBreak="0">
+  <w:abstractNum w:abstractNumId="16" w15:restartNumberingAfterBreak="0">
     <w:nsid w:val="4ED202C4"/>
     <w:multiLevelType w:val="hybridMultilevel"/>
     <w:tmpl w:val="579A4696"/>
@@ -5245,7 +6383,7 @@
       </w:pPr>
     </w:lvl>
   </w:abstractNum>
-  <w:abstractNum w:abstractNumId="16" w15:restartNumberingAfterBreak="0">
+  <w:abstractNum w:abstractNumId="17" w15:restartNumberingAfterBreak="0">
     <w:nsid w:val="50E703F4"/>
     <w:multiLevelType w:val="hybridMultilevel"/>
     <w:tmpl w:val="579A4696"/>
@@ -5334,7 +6472,7 @@
       </w:pPr>
     </w:lvl>
   </w:abstractNum>
-  <w:abstractNum w:abstractNumId="17" w15:restartNumberingAfterBreak="0">
+  <w:abstractNum w:abstractNumId="18" w15:restartNumberingAfterBreak="0">
     <w:nsid w:val="55D17B84"/>
     <w:multiLevelType w:val="hybridMultilevel"/>
     <w:tmpl w:val="579A4696"/>
@@ -5423,7 +6561,7 @@
       </w:pPr>
     </w:lvl>
   </w:abstractNum>
-  <w:abstractNum w:abstractNumId="18" w15:restartNumberingAfterBreak="0">
+  <w:abstractNum w:abstractNumId="19" w15:restartNumberingAfterBreak="0">
     <w:nsid w:val="65536E76"/>
     <w:multiLevelType w:val="hybridMultilevel"/>
     <w:tmpl w:val="C4847806"/>
@@ -5512,7 +6650,7 @@
       </w:pPr>
     </w:lvl>
   </w:abstractNum>
-  <w:abstractNum w:abstractNumId="19" w15:restartNumberingAfterBreak="0">
+  <w:abstractNum w:abstractNumId="20" w15:restartNumberingAfterBreak="0">
     <w:nsid w:val="6FF438AD"/>
     <w:multiLevelType w:val="hybridMultilevel"/>
     <w:tmpl w:val="E51C1D92"/>
@@ -5625,7 +6763,7 @@
       </w:rPr>
     </w:lvl>
   </w:abstractNum>
-  <w:abstractNum w:abstractNumId="20" w15:restartNumberingAfterBreak="0">
+  <w:abstractNum w:abstractNumId="21" w15:restartNumberingAfterBreak="0">
     <w:nsid w:val="77426B3A"/>
     <w:multiLevelType w:val="hybridMultilevel"/>
     <w:tmpl w:val="37A29C54"/>
@@ -5737,7 +6875,7 @@
       </w:rPr>
     </w:lvl>
   </w:abstractNum>
-  <w:abstractNum w:abstractNumId="21" w15:restartNumberingAfterBreak="0">
+  <w:abstractNum w:abstractNumId="22" w15:restartNumberingAfterBreak="0">
     <w:nsid w:val="77780405"/>
     <w:multiLevelType w:val="hybridMultilevel"/>
     <w:tmpl w:val="579A4696"/>
@@ -5826,7 +6964,7 @@
       </w:pPr>
     </w:lvl>
   </w:abstractNum>
-  <w:abstractNum w:abstractNumId="22" w15:restartNumberingAfterBreak="0">
+  <w:abstractNum w:abstractNumId="23" w15:restartNumberingAfterBreak="0">
     <w:nsid w:val="7ED75787"/>
     <w:multiLevelType w:val="hybridMultilevel"/>
     <w:tmpl w:val="06682AF2"/>
@@ -5919,73 +7057,76 @@
     </w:lvl>
   </w:abstractNum>
   <w:num w:numId="1">
-    <w:abstractNumId w:val="6"/>
+    <w:abstractNumId w:val="7"/>
   </w:num>
   <w:num w:numId="2">
     <w:abstractNumId w:val="1"/>
   </w:num>
   <w:num w:numId="3">
-    <w:abstractNumId w:val="22"/>
+    <w:abstractNumId w:val="23"/>
   </w:num>
   <w:num w:numId="4">
-    <w:abstractNumId w:val="9"/>
+    <w:abstractNumId w:val="10"/>
   </w:num>
   <w:num w:numId="5">
-    <w:abstractNumId w:val="12"/>
+    <w:abstractNumId w:val="13"/>
   </w:num>
   <w:num w:numId="6">
-    <w:abstractNumId w:val="20"/>
+    <w:abstractNumId w:val="21"/>
   </w:num>
   <w:num w:numId="7">
     <w:abstractNumId w:val="0"/>
   </w:num>
   <w:num w:numId="8">
-    <w:abstractNumId w:val="14"/>
+    <w:abstractNumId w:val="15"/>
   </w:num>
   <w:num w:numId="9">
-    <w:abstractNumId w:val="4"/>
+    <w:abstractNumId w:val="5"/>
   </w:num>
   <w:num w:numId="10">
     <w:abstractNumId w:val="3"/>
   </w:num>
   <w:num w:numId="11">
-    <w:abstractNumId w:val="7"/>
+    <w:abstractNumId w:val="8"/>
   </w:num>
   <w:num w:numId="12">
-    <w:abstractNumId w:val="8"/>
+    <w:abstractNumId w:val="9"/>
   </w:num>
   <w:num w:numId="13">
+    <w:abstractNumId w:val="20"/>
+  </w:num>
+  <w:num w:numId="14">
     <w:abstractNumId w:val="19"/>
   </w:num>
-  <w:num w:numId="14">
+  <w:num w:numId="15">
+    <w:abstractNumId w:val="11"/>
+  </w:num>
+  <w:num w:numId="16">
+    <w:abstractNumId w:val="22"/>
+  </w:num>
+  <w:num w:numId="17">
     <w:abstractNumId w:val="18"/>
   </w:num>
-  <w:num w:numId="15">
-    <w:abstractNumId w:val="10"/>
-  </w:num>
-  <w:num w:numId="16">
-    <w:abstractNumId w:val="21"/>
-  </w:num>
-  <w:num w:numId="17">
+  <w:num w:numId="18">
     <w:abstractNumId w:val="17"/>
   </w:num>
-  <w:num w:numId="18">
+  <w:num w:numId="19">
     <w:abstractNumId w:val="16"/>
   </w:num>
-  <w:num w:numId="19">
-    <w:abstractNumId w:val="15"/>
-  </w:num>
   <w:num w:numId="20">
-    <w:abstractNumId w:val="13"/>
+    <w:abstractNumId w:val="14"/>
   </w:num>
   <w:num w:numId="21">
-    <w:abstractNumId w:val="5"/>
+    <w:abstractNumId w:val="6"/>
   </w:num>
   <w:num w:numId="22">
-    <w:abstractNumId w:val="11"/>
+    <w:abstractNumId w:val="12"/>
   </w:num>
   <w:num w:numId="23">
     <w:abstractNumId w:val="2"/>
+  </w:num>
+  <w:num w:numId="24">
+    <w:abstractNumId w:val="4"/>
   </w:num>
 </w:numbering>
 </file>
@@ -6712,6 +7853,20 @@
       <w:rFonts w:eastAsia="Times New Roman" w:cs="Mangal"/>
     </w:rPr>
   </w:style>
+  <w:style w:type="paragraph" w:styleId="NormalWeb">
+    <w:name w:val="Normal (Web)"/>
+    <w:basedOn w:val="Normal"/>
+    <w:uiPriority w:val="99"/>
+    <w:unhideWhenUsed/>
+    <w:rsid w:val="00927517"/>
+    <w:pPr>
+      <w:spacing w:before="100" w:beforeAutospacing="1" w:after="100" w:afterAutospacing="1" w:line="240" w:lineRule="auto"/>
+    </w:pPr>
+    <w:rPr>
+      <w:rFonts w:eastAsia="Times New Roman" w:cs="Times New Roman"/>
+      <w:szCs w:val="24"/>
+    </w:rPr>
+  </w:style>
 </w:styles>
 </file>
 
@@ -7166,11 +8321,35 @@
     </b:Author>
     <b:RefOrder>11</b:RefOrder>
   </b:Source>
+  <b:Source>
+    <b:Tag>Gar19</b:Tag>
+    <b:SourceType>DocumentFromInternetSite</b:SourceType>
+    <b:Guid>{A55B3423-5573-41D5-97FD-33BEDF0298C5}</b:Guid>
+    <b:Author>
+      <b:Author>
+        <b:NameList>
+          <b:Person>
+            <b:Last>Gartaula</b:Last>
+            <b:First>Gopal</b:First>
+          </b:Person>
+        </b:NameList>
+      </b:Author>
+    </b:Author>
+    <b:Title>Nepali Times</b:Title>
+    <b:Year>2019</b:Year>
+    <b:Month>Jan</b:Month>
+    <b:Day>10</b:Day>
+    <b:YearAccessed>2019</b:YearAccessed>
+    <b:MonthAccessed>Dec</b:MonthAccessed>
+    <b:DayAccessed>20</b:DayAccessed>
+    <b:URL>https://www.nepalitimes.com/banner/nepals-deadly-roads-take-their-toll/</b:URL>
+    <b:RefOrder>12</b:RefOrder>
+  </b:Source>
 </b:Sources>
 </file>
 
 <file path=customXml/itemProps1.xml><?xml version="1.0" encoding="utf-8"?>
-<ds:datastoreItem xmlns:ds="http://schemas.openxmlformats.org/officeDocument/2006/customXml" ds:itemID="{6E1A0FC4-AF6C-4CC2-A674-F423D86746D9}">
+<ds:datastoreItem xmlns:ds="http://schemas.openxmlformats.org/officeDocument/2006/customXml" ds:itemID="{93334EDC-A4BD-42B8-8D83-94690EC0AEDF}">
   <ds:schemaRefs>
     <ds:schemaRef ds:uri="http://schemas.openxmlformats.org/officeDocument/2006/bibliography"/>
   </ds:schemaRefs>

</xml_diff>

<commit_message>
added comments & edited title & authors of the document
</commit_message>
<xml_diff>
--- a/proposal.docx
+++ b/proposal.docx
@@ -14,6 +14,8 @@
           <w:szCs w:val="24"/>
         </w:rPr>
       </w:pPr>
+      <w:bookmarkStart w:id="0" w:name="_GoBack"/>
+      <w:bookmarkEnd w:id="0"/>
       <w:r>
         <w:rPr>
           <w:rFonts w:ascii="Times New Roman" w:hAnsi="Times New Roman" w:cs="Times New Roman"/>
@@ -1115,7 +1117,7 @@
           <w:bCs/>
         </w:rPr>
       </w:pPr>
-      <w:bookmarkStart w:id="0" w:name="_Toc27754476"/>
+      <w:bookmarkStart w:id="1" w:name="_Toc27754476"/>
       <w:r>
         <w:rPr>
           <w:bCs/>
@@ -1123,7 +1125,7 @@
         <w:lastRenderedPageBreak/>
         <w:t>Introduction</w:t>
       </w:r>
-      <w:bookmarkEnd w:id="0"/>
+      <w:bookmarkEnd w:id="1"/>
     </w:p>
     <w:p>
       <w:pPr>
@@ -1497,14 +1499,14 @@
       <w:pPr>
         <w:pStyle w:val="Heading1"/>
       </w:pPr>
-      <w:bookmarkStart w:id="1" w:name="_Toc27754477"/>
+      <w:bookmarkStart w:id="2" w:name="_Toc27754477"/>
       <w:r>
         <w:t>Evolut</w:t>
       </w:r>
       <w:r>
         <w:t>ion of traffic detection system</w:t>
       </w:r>
-      <w:bookmarkEnd w:id="1"/>
+      <w:bookmarkEnd w:id="2"/>
     </w:p>
     <w:p>
       <w:pPr>
@@ -1535,11 +1537,11 @@
       <w:pPr>
         <w:pStyle w:val="Heading2"/>
       </w:pPr>
-      <w:bookmarkStart w:id="2" w:name="_Toc27754478"/>
+      <w:bookmarkStart w:id="3" w:name="_Toc27754478"/>
       <w:r>
         <w:t>Latest status of traffic violation detection system:</w:t>
       </w:r>
-      <w:bookmarkEnd w:id="2"/>
+      <w:bookmarkEnd w:id="3"/>
     </w:p>
     <w:p>
       <w:pPr>
@@ -1705,11 +1707,11 @@
           <w:sz w:val="24"/>
         </w:rPr>
       </w:pPr>
-      <w:bookmarkStart w:id="3" w:name="_Toc27754479"/>
+      <w:bookmarkStart w:id="4" w:name="_Toc27754479"/>
       <w:r>
         <w:t>Benefits</w:t>
       </w:r>
-      <w:bookmarkEnd w:id="3"/>
+      <w:bookmarkEnd w:id="4"/>
     </w:p>
     <w:p>
       <w:pPr>
@@ -2078,11 +2080,11 @@
       <w:pPr>
         <w:pStyle w:val="Heading1"/>
       </w:pPr>
-      <w:bookmarkStart w:id="4" w:name="_Toc27754480"/>
+      <w:bookmarkStart w:id="5" w:name="_Toc27754480"/>
       <w:r>
         <w:t>Existing System</w:t>
       </w:r>
-      <w:bookmarkEnd w:id="4"/>
+      <w:bookmarkEnd w:id="5"/>
     </w:p>
     <w:p>
       <w:r>
@@ -2093,11 +2095,11 @@
       <w:pPr>
         <w:pStyle w:val="Heading2"/>
       </w:pPr>
-      <w:bookmarkStart w:id="5" w:name="_Toc27754481"/>
+      <w:bookmarkStart w:id="6" w:name="_Toc27754481"/>
       <w:r>
         <w:t>A video based traffic violation detection system</w:t>
       </w:r>
-      <w:bookmarkEnd w:id="5"/>
+      <w:bookmarkEnd w:id="6"/>
       <w:r>
         <w:t xml:space="preserve"> </w:t>
       </w:r>
@@ -2220,11 +2222,11 @@
       <w:pPr>
         <w:pStyle w:val="Heading2"/>
       </w:pPr>
-      <w:bookmarkStart w:id="6" w:name="_Toc27754482"/>
+      <w:bookmarkStart w:id="7" w:name="_Toc27754482"/>
       <w:r>
         <w:t>Traffic Violation Detection System based on RFID</w:t>
       </w:r>
-      <w:bookmarkEnd w:id="6"/>
+      <w:bookmarkEnd w:id="7"/>
     </w:p>
     <w:p>
       <w:r>
@@ -2375,11 +2377,11 @@
       <w:pPr>
         <w:pStyle w:val="Heading2"/>
       </w:pPr>
-      <w:bookmarkStart w:id="7" w:name="_Toc27754483"/>
+      <w:bookmarkStart w:id="8" w:name="_Toc27754483"/>
       <w:r>
         <w:t>Traffic Rules Violation Detection with Computer Vision</w:t>
       </w:r>
-      <w:bookmarkEnd w:id="7"/>
+      <w:bookmarkEnd w:id="8"/>
     </w:p>
     <w:p>
       <w:r>
@@ -2582,6 +2584,7 @@
           <w:id w:val="1109088441"/>
           <w:citation/>
         </w:sdtPr>
+        <w:sdtEndPr/>
         <w:sdtContent>
           <w:r>
             <w:fldChar w:fldCharType="begin"/>
@@ -2608,11 +2611,11 @@
       <w:pPr>
         <w:pStyle w:val="Heading2"/>
       </w:pPr>
-      <w:bookmarkStart w:id="8" w:name="_Toc27754484"/>
+      <w:bookmarkStart w:id="9" w:name="_Toc27754484"/>
       <w:r>
         <w:t>Intersection Violation Detection by Hikvision</w:t>
       </w:r>
-      <w:bookmarkEnd w:id="8"/>
+      <w:bookmarkEnd w:id="9"/>
     </w:p>
     <w:p>
       <w:r>
@@ -2752,11 +2755,11 @@
       <w:pPr>
         <w:pStyle w:val="Heading1"/>
       </w:pPr>
-      <w:bookmarkStart w:id="9" w:name="_Toc27754485"/>
+      <w:bookmarkStart w:id="10" w:name="_Toc27754485"/>
       <w:r>
         <w:t>Customer’s perspective</w:t>
       </w:r>
-      <w:bookmarkEnd w:id="9"/>
+      <w:bookmarkEnd w:id="10"/>
     </w:p>
     <w:p>
       <w:pPr>
@@ -2994,24 +2997,24 @@
       <w:pPr>
         <w:pStyle w:val="Heading1"/>
       </w:pPr>
-      <w:bookmarkStart w:id="10" w:name="_Toc27754486"/>
+      <w:bookmarkStart w:id="11" w:name="_Toc27754486"/>
       <w:r>
         <w:t>Observation of existing or similar system</w:t>
       </w:r>
       <w:r>
         <w:t>s</w:t>
       </w:r>
-      <w:bookmarkEnd w:id="10"/>
+      <w:bookmarkEnd w:id="11"/>
     </w:p>
     <w:p>
       <w:pPr>
         <w:pStyle w:val="Heading2"/>
       </w:pPr>
-      <w:bookmarkStart w:id="11" w:name="_Toc27754487"/>
+      <w:bookmarkStart w:id="12" w:name="_Toc27754487"/>
       <w:r>
         <w:t>Table of Comparison</w:t>
       </w:r>
-      <w:bookmarkEnd w:id="11"/>
+      <w:bookmarkEnd w:id="12"/>
     </w:p>
     <w:tbl>
       <w:tblPr>
@@ -3547,11 +3550,11 @@
       <w:pPr>
         <w:pStyle w:val="Heading2"/>
       </w:pPr>
-      <w:bookmarkStart w:id="12" w:name="_Toc27754488"/>
+      <w:bookmarkStart w:id="13" w:name="_Toc27754488"/>
       <w:r>
         <w:t>Common Features</w:t>
       </w:r>
-      <w:bookmarkEnd w:id="12"/>
+      <w:bookmarkEnd w:id="13"/>
     </w:p>
     <w:p>
       <w:r>
@@ -3609,11 +3612,11 @@
       <w:pPr>
         <w:pStyle w:val="Heading1"/>
       </w:pPr>
-      <w:bookmarkStart w:id="13" w:name="_Toc27754489"/>
+      <w:bookmarkStart w:id="14" w:name="_Toc27754489"/>
       <w:r>
         <w:t>Problem Statement</w:t>
       </w:r>
-      <w:bookmarkEnd w:id="13"/>
+      <w:bookmarkEnd w:id="14"/>
     </w:p>
     <w:p>
       <w:pPr>
@@ -3636,6 +3639,7 @@
           <w:id w:val="-1169636223"/>
           <w:citation/>
         </w:sdtPr>
+        <w:sdtEndPr/>
         <w:sdtContent>
           <w:r>
             <w:fldChar w:fldCharType="begin"/>
@@ -3789,6 +3793,7 @@
           <w:id w:val="-1498114124"/>
           <w:citation/>
         </w:sdtPr>
+        <w:sdtEndPr/>
         <w:sdtContent>
           <w:r>
             <w:rPr>
@@ -3947,6 +3952,7 @@
           <w:id w:val="-1845781360"/>
           <w:citation/>
         </w:sdtPr>
+        <w:sdtEndPr/>
         <w:sdtContent>
           <w:r>
             <w:rPr>
@@ -4011,8 +4017,6 @@
       <w:pPr>
         <w:pStyle w:val="Heading1"/>
       </w:pPr>
-      <w:bookmarkStart w:id="14" w:name="_GoBack"/>
-      <w:bookmarkEnd w:id="14"/>
       <w:r>
         <w:br w:type="page"/>
       </w:r>
@@ -8349,7 +8353,7 @@
 </file>
 
 <file path=customXml/itemProps1.xml><?xml version="1.0" encoding="utf-8"?>
-<ds:datastoreItem xmlns:ds="http://schemas.openxmlformats.org/officeDocument/2006/customXml" ds:itemID="{93334EDC-A4BD-42B8-8D83-94690EC0AEDF}">
+<ds:datastoreItem xmlns:ds="http://schemas.openxmlformats.org/officeDocument/2006/customXml" ds:itemID="{C12AD11E-9E73-4E8A-BEF9-2B5D36FA4FC6}">
   <ds:schemaRefs>
     <ds:schemaRef ds:uri="http://schemas.openxmlformats.org/officeDocument/2006/bibliography"/>
   </ds:schemaRefs>

</xml_diff>

<commit_message>
almost completed problem statement
One section to complete.
</commit_message>
<xml_diff>
--- a/proposal.docx
+++ b/proposal.docx
@@ -14,8 +14,6 @@
           <w:szCs w:val="24"/>
         </w:rPr>
       </w:pPr>
-      <w:bookmarkStart w:id="0" w:name="_GoBack"/>
-      <w:bookmarkEnd w:id="0"/>
       <w:r>
         <w:rPr>
           <w:rFonts w:ascii="Times New Roman" w:hAnsi="Times New Roman" w:cs="Times New Roman"/>
@@ -28,6 +26,8 @@
         <w:t>Contents</w:t>
       </w:r>
     </w:p>
+    <w:bookmarkStart w:id="0" w:name="_GoBack"/>
+    <w:bookmarkEnd w:id="0"/>
     <w:p>
       <w:pPr>
         <w:pStyle w:val="TOC1"/>
@@ -49,7 +49,7 @@
       <w:r>
         <w:fldChar w:fldCharType="separate"/>
       </w:r>
-      <w:hyperlink w:anchor="_Toc27754476" w:history="1">
+      <w:hyperlink w:anchor="_Toc27772955" w:history="1">
         <w:r>
           <w:rPr>
             <w:rStyle w:val="Hyperlink"/>
@@ -77,7 +77,7 @@
             <w:noProof/>
             <w:webHidden/>
           </w:rPr>
-          <w:instrText xml:space="preserve"> PAGEREF _Toc27754476 \h </w:instrText>
+          <w:instrText xml:space="preserve"> PAGEREF _Toc27772955 \h </w:instrText>
         </w:r>
         <w:r>
           <w:rPr>
@@ -97,7 +97,7 @@
             <w:noProof/>
             <w:webHidden/>
           </w:rPr>
-          <w:t>2</w:t>
+          <w:t>1</w:t>
         </w:r>
         <w:r>
           <w:rPr>
@@ -120,7 +120,7 @@
           <w:sz w:val="22"/>
         </w:rPr>
       </w:pPr>
-      <w:hyperlink w:anchor="_Toc27754477" w:history="1">
+      <w:hyperlink w:anchor="_Toc27772956" w:history="1">
         <w:r>
           <w:rPr>
             <w:rStyle w:val="Hyperlink"/>
@@ -147,7 +147,7 @@
             <w:noProof/>
             <w:webHidden/>
           </w:rPr>
-          <w:instrText xml:space="preserve"> PAGEREF _Toc27754477 \h </w:instrText>
+          <w:instrText xml:space="preserve"> PAGEREF _Toc27772956 \h </w:instrText>
         </w:r>
         <w:r>
           <w:rPr>
@@ -167,7 +167,7 @@
             <w:noProof/>
             <w:webHidden/>
           </w:rPr>
-          <w:t>3</w:t>
+          <w:t>2</w:t>
         </w:r>
         <w:r>
           <w:rPr>
@@ -190,7 +190,7 @@
           <w:sz w:val="22"/>
         </w:rPr>
       </w:pPr>
-      <w:hyperlink w:anchor="_Toc27754478" w:history="1">
+      <w:hyperlink w:anchor="_Toc27772957" w:history="1">
         <w:r>
           <w:rPr>
             <w:rStyle w:val="Hyperlink"/>
@@ -217,7 +217,7 @@
             <w:noProof/>
             <w:webHidden/>
           </w:rPr>
-          <w:instrText xml:space="preserve"> PAGEREF _Toc27754478 \h </w:instrText>
+          <w:instrText xml:space="preserve"> PAGEREF _Toc27772957 \h </w:instrText>
         </w:r>
         <w:r>
           <w:rPr>
@@ -237,7 +237,7 @@
             <w:noProof/>
             <w:webHidden/>
           </w:rPr>
-          <w:t>3</w:t>
+          <w:t>2</w:t>
         </w:r>
         <w:r>
           <w:rPr>
@@ -260,7 +260,7 @@
           <w:sz w:val="22"/>
         </w:rPr>
       </w:pPr>
-      <w:hyperlink w:anchor="_Toc27754479" w:history="1">
+      <w:hyperlink w:anchor="_Toc27772958" w:history="1">
         <w:r>
           <w:rPr>
             <w:rStyle w:val="Hyperlink"/>
@@ -287,7 +287,7 @@
             <w:noProof/>
             <w:webHidden/>
           </w:rPr>
-          <w:instrText xml:space="preserve"> PAGEREF _Toc27754479 \h </w:instrText>
+          <w:instrText xml:space="preserve"> PAGEREF _Toc27772958 \h </w:instrText>
         </w:r>
         <w:r>
           <w:rPr>
@@ -307,7 +307,7 @@
             <w:noProof/>
             <w:webHidden/>
           </w:rPr>
-          <w:t>4</w:t>
+          <w:t>3</w:t>
         </w:r>
         <w:r>
           <w:rPr>
@@ -330,7 +330,7 @@
           <w:sz w:val="22"/>
         </w:rPr>
       </w:pPr>
-      <w:hyperlink w:anchor="_Toc27754480" w:history="1">
+      <w:hyperlink w:anchor="_Toc27772959" w:history="1">
         <w:r>
           <w:rPr>
             <w:rStyle w:val="Hyperlink"/>
@@ -357,7 +357,7 @@
             <w:noProof/>
             <w:webHidden/>
           </w:rPr>
-          <w:instrText xml:space="preserve"> PAGEREF _Toc27754480 \h </w:instrText>
+          <w:instrText xml:space="preserve"> PAGEREF _Toc27772959 \h </w:instrText>
         </w:r>
         <w:r>
           <w:rPr>
@@ -377,7 +377,7 @@
             <w:noProof/>
             <w:webHidden/>
           </w:rPr>
-          <w:t>5</w:t>
+          <w:t>4</w:t>
         </w:r>
         <w:r>
           <w:rPr>
@@ -400,7 +400,7 @@
           <w:sz w:val="22"/>
         </w:rPr>
       </w:pPr>
-      <w:hyperlink w:anchor="_Toc27754481" w:history="1">
+      <w:hyperlink w:anchor="_Toc27772960" w:history="1">
         <w:r>
           <w:rPr>
             <w:rStyle w:val="Hyperlink"/>
@@ -427,7 +427,7 @@
             <w:noProof/>
             <w:webHidden/>
           </w:rPr>
-          <w:instrText xml:space="preserve"> PAGEREF _Toc27754481 \h </w:instrText>
+          <w:instrText xml:space="preserve"> PAGEREF _Toc27772960 \h </w:instrText>
         </w:r>
         <w:r>
           <w:rPr>
@@ -447,7 +447,7 @@
             <w:noProof/>
             <w:webHidden/>
           </w:rPr>
-          <w:t>5</w:t>
+          <w:t>4</w:t>
         </w:r>
         <w:r>
           <w:rPr>
@@ -470,7 +470,7 @@
           <w:sz w:val="22"/>
         </w:rPr>
       </w:pPr>
-      <w:hyperlink w:anchor="_Toc27754482" w:history="1">
+      <w:hyperlink w:anchor="_Toc27772961" w:history="1">
         <w:r>
           <w:rPr>
             <w:rStyle w:val="Hyperlink"/>
@@ -497,7 +497,7 @@
             <w:noProof/>
             <w:webHidden/>
           </w:rPr>
-          <w:instrText xml:space="preserve"> PAGEREF _Toc27754482 \h </w:instrText>
+          <w:instrText xml:space="preserve"> PAGEREF _Toc27772961 \h </w:instrText>
         </w:r>
         <w:r>
           <w:rPr>
@@ -517,7 +517,7 @@
             <w:noProof/>
             <w:webHidden/>
           </w:rPr>
-          <w:t>6</w:t>
+          <w:t>5</w:t>
         </w:r>
         <w:r>
           <w:rPr>
@@ -540,7 +540,7 @@
           <w:sz w:val="22"/>
         </w:rPr>
       </w:pPr>
-      <w:hyperlink w:anchor="_Toc27754483" w:history="1">
+      <w:hyperlink w:anchor="_Toc27772962" w:history="1">
         <w:r>
           <w:rPr>
             <w:rStyle w:val="Hyperlink"/>
@@ -567,7 +567,7 @@
             <w:noProof/>
             <w:webHidden/>
           </w:rPr>
-          <w:instrText xml:space="preserve"> PAGEREF _Toc27754483 \h </w:instrText>
+          <w:instrText xml:space="preserve"> PAGEREF _Toc27772962 \h </w:instrText>
         </w:r>
         <w:r>
           <w:rPr>
@@ -587,7 +587,7 @@
             <w:noProof/>
             <w:webHidden/>
           </w:rPr>
-          <w:t>7</w:t>
+          <w:t>6</w:t>
         </w:r>
         <w:r>
           <w:rPr>
@@ -610,7 +610,7 @@
           <w:sz w:val="22"/>
         </w:rPr>
       </w:pPr>
-      <w:hyperlink w:anchor="_Toc27754484" w:history="1">
+      <w:hyperlink w:anchor="_Toc27772963" w:history="1">
         <w:r>
           <w:rPr>
             <w:rStyle w:val="Hyperlink"/>
@@ -637,7 +637,7 @@
             <w:noProof/>
             <w:webHidden/>
           </w:rPr>
-          <w:instrText xml:space="preserve"> PAGEREF _Toc27754484 \h </w:instrText>
+          <w:instrText xml:space="preserve"> PAGEREF _Toc27772963 \h </w:instrText>
         </w:r>
         <w:r>
           <w:rPr>
@@ -657,7 +657,7 @@
             <w:noProof/>
             <w:webHidden/>
           </w:rPr>
-          <w:t>7</w:t>
+          <w:t>6</w:t>
         </w:r>
         <w:r>
           <w:rPr>
@@ -680,7 +680,7 @@
           <w:sz w:val="22"/>
         </w:rPr>
       </w:pPr>
-      <w:hyperlink w:anchor="_Toc27754485" w:history="1">
+      <w:hyperlink w:anchor="_Toc27772964" w:history="1">
         <w:r>
           <w:rPr>
             <w:rStyle w:val="Hyperlink"/>
@@ -707,7 +707,7 @@
             <w:noProof/>
             <w:webHidden/>
           </w:rPr>
-          <w:instrText xml:space="preserve"> PAGEREF _Toc27754485 \h </w:instrText>
+          <w:instrText xml:space="preserve"> PAGEREF _Toc27772964 \h </w:instrText>
         </w:r>
         <w:r>
           <w:rPr>
@@ -727,7 +727,7 @@
             <w:noProof/>
             <w:webHidden/>
           </w:rPr>
-          <w:t>8</w:t>
+          <w:t>7</w:t>
         </w:r>
         <w:r>
           <w:rPr>
@@ -750,7 +750,7 @@
           <w:sz w:val="22"/>
         </w:rPr>
       </w:pPr>
-      <w:hyperlink w:anchor="_Toc27754486" w:history="1">
+      <w:hyperlink w:anchor="_Toc27772965" w:history="1">
         <w:r>
           <w:rPr>
             <w:rStyle w:val="Hyperlink"/>
@@ -777,7 +777,7 @@
             <w:noProof/>
             <w:webHidden/>
           </w:rPr>
-          <w:instrText xml:space="preserve"> PAGEREF _Toc27754486 \h </w:instrText>
+          <w:instrText xml:space="preserve"> PAGEREF _Toc27772965 \h </w:instrText>
         </w:r>
         <w:r>
           <w:rPr>
@@ -797,7 +797,7 @@
             <w:noProof/>
             <w:webHidden/>
           </w:rPr>
-          <w:t>9</w:t>
+          <w:t>8</w:t>
         </w:r>
         <w:r>
           <w:rPr>
@@ -820,7 +820,7 @@
           <w:sz w:val="22"/>
         </w:rPr>
       </w:pPr>
-      <w:hyperlink w:anchor="_Toc27754487" w:history="1">
+      <w:hyperlink w:anchor="_Toc27772966" w:history="1">
         <w:r>
           <w:rPr>
             <w:rStyle w:val="Hyperlink"/>
@@ -847,7 +847,7 @@
             <w:noProof/>
             <w:webHidden/>
           </w:rPr>
-          <w:instrText xml:space="preserve"> PAGEREF _Toc27754487 \h </w:instrText>
+          <w:instrText xml:space="preserve"> PAGEREF _Toc27772966 \h </w:instrText>
         </w:r>
         <w:r>
           <w:rPr>
@@ -867,7 +867,7 @@
             <w:noProof/>
             <w:webHidden/>
           </w:rPr>
-          <w:t>9</w:t>
+          <w:t>8</w:t>
         </w:r>
         <w:r>
           <w:rPr>
@@ -890,7 +890,7 @@
           <w:sz w:val="22"/>
         </w:rPr>
       </w:pPr>
-      <w:hyperlink w:anchor="_Toc27754488" w:history="1">
+      <w:hyperlink w:anchor="_Toc27772967" w:history="1">
         <w:r>
           <w:rPr>
             <w:rStyle w:val="Hyperlink"/>
@@ -917,7 +917,7 @@
             <w:noProof/>
             <w:webHidden/>
           </w:rPr>
-          <w:instrText xml:space="preserve"> PAGEREF _Toc27754488 \h </w:instrText>
+          <w:instrText xml:space="preserve"> PAGEREF _Toc27772967 \h </w:instrText>
         </w:r>
         <w:r>
           <w:rPr>
@@ -937,7 +937,7 @@
             <w:noProof/>
             <w:webHidden/>
           </w:rPr>
-          <w:t>9</w:t>
+          <w:t>8</w:t>
         </w:r>
         <w:r>
           <w:rPr>
@@ -960,7 +960,7 @@
           <w:sz w:val="22"/>
         </w:rPr>
       </w:pPr>
-      <w:hyperlink w:anchor="_Toc27754489" w:history="1">
+      <w:hyperlink w:anchor="_Toc27772968" w:history="1">
         <w:r>
           <w:rPr>
             <w:rStyle w:val="Hyperlink"/>
@@ -987,7 +987,7 @@
             <w:noProof/>
             <w:webHidden/>
           </w:rPr>
-          <w:instrText xml:space="preserve"> PAGEREF _Toc27754489 \h </w:instrText>
+          <w:instrText xml:space="preserve"> PAGEREF _Toc27772968 \h </w:instrText>
         </w:r>
         <w:r>
           <w:rPr>
@@ -1007,7 +1007,7 @@
             <w:noProof/>
             <w:webHidden/>
           </w:rPr>
-          <w:t>10</w:t>
+          <w:t>9</w:t>
         </w:r>
         <w:r>
           <w:rPr>
@@ -1030,7 +1030,7 @@
           <w:sz w:val="22"/>
         </w:rPr>
       </w:pPr>
-      <w:hyperlink w:anchor="_Toc27754490" w:history="1">
+      <w:hyperlink w:anchor="_Toc27772969" w:history="1">
         <w:r>
           <w:rPr>
             <w:rStyle w:val="Hyperlink"/>
@@ -1057,7 +1057,7 @@
             <w:noProof/>
             <w:webHidden/>
           </w:rPr>
-          <w:instrText xml:space="preserve"> PAGEREF _Toc27754490 \h </w:instrText>
+          <w:instrText xml:space="preserve"> PAGEREF _Toc27772969 \h </w:instrText>
         </w:r>
         <w:r>
           <w:rPr>
@@ -1097,11 +1097,15 @@
       <w:pPr>
         <w:spacing w:line="259" w:lineRule="auto"/>
         <w:rPr>
-          <w:rFonts w:eastAsiaTheme="majorEastAsia"/>
-          <w:b/>
           <w:bCs/>
-          <w:szCs w:val="29"/>
-        </w:rPr>
+        </w:rPr>
+        <w:sectPr>
+          <w:pgSz w:w="11909" w:h="16834" w:code="9"/>
+          <w:pgMar w:top="994" w:right="1440" w:bottom="1440" w:left="1440" w:header="720" w:footer="720" w:gutter="0"/>
+          <w:pgNumType w:start="1"/>
+          <w:cols w:space="720"/>
+          <w:docGrid w:linePitch="360"/>
+        </w:sectPr>
       </w:pPr>
       <w:r>
         <w:rPr>
@@ -1117,7 +1121,7 @@
           <w:bCs/>
         </w:rPr>
       </w:pPr>
-      <w:bookmarkStart w:id="1" w:name="_Toc27754476"/>
+      <w:bookmarkStart w:id="1" w:name="_Toc27772955"/>
       <w:r>
         <w:rPr>
           <w:bCs/>
@@ -1499,7 +1503,7 @@
       <w:pPr>
         <w:pStyle w:val="Heading1"/>
       </w:pPr>
-      <w:bookmarkStart w:id="2" w:name="_Toc27754477"/>
+      <w:bookmarkStart w:id="2" w:name="_Toc27772956"/>
       <w:r>
         <w:t>Evolut</w:t>
       </w:r>
@@ -1537,7 +1541,7 @@
       <w:pPr>
         <w:pStyle w:val="Heading2"/>
       </w:pPr>
-      <w:bookmarkStart w:id="3" w:name="_Toc27754478"/>
+      <w:bookmarkStart w:id="3" w:name="_Toc27772957"/>
       <w:r>
         <w:t>Latest status of traffic violation detection system:</w:t>
       </w:r>
@@ -1707,7 +1711,7 @@
           <w:sz w:val="24"/>
         </w:rPr>
       </w:pPr>
-      <w:bookmarkStart w:id="4" w:name="_Toc27754479"/>
+      <w:bookmarkStart w:id="4" w:name="_Toc27772958"/>
       <w:r>
         <w:t>Benefits</w:t>
       </w:r>
@@ -2080,7 +2084,7 @@
       <w:pPr>
         <w:pStyle w:val="Heading1"/>
       </w:pPr>
-      <w:bookmarkStart w:id="5" w:name="_Toc27754480"/>
+      <w:bookmarkStart w:id="5" w:name="_Toc27772959"/>
       <w:r>
         <w:t>Existing System</w:t>
       </w:r>
@@ -2095,7 +2099,8 @@
       <w:pPr>
         <w:pStyle w:val="Heading2"/>
       </w:pPr>
-      <w:bookmarkStart w:id="6" w:name="_Toc27754481"/>
+      <w:bookmarkStart w:id="6" w:name="_Toc27772960"/>
+      <w:commentRangeStart w:id="7"/>
       <w:r>
         <w:t>A video based traffic violation detection system</w:t>
       </w:r>
@@ -2222,11 +2227,11 @@
       <w:pPr>
         <w:pStyle w:val="Heading2"/>
       </w:pPr>
-      <w:bookmarkStart w:id="7" w:name="_Toc27754482"/>
+      <w:bookmarkStart w:id="8" w:name="_Toc27772961"/>
       <w:r>
         <w:t>Traffic Violation Detection System based on RFID</w:t>
       </w:r>
-      <w:bookmarkEnd w:id="7"/>
+      <w:bookmarkEnd w:id="8"/>
     </w:p>
     <w:p>
       <w:r>
@@ -2377,11 +2382,11 @@
       <w:pPr>
         <w:pStyle w:val="Heading2"/>
       </w:pPr>
-      <w:bookmarkStart w:id="8" w:name="_Toc27754483"/>
+      <w:bookmarkStart w:id="9" w:name="_Toc27772962"/>
       <w:r>
         <w:t>Traffic Rules Violation Detection with Computer Vision</w:t>
       </w:r>
-      <w:bookmarkEnd w:id="8"/>
+      <w:bookmarkEnd w:id="9"/>
     </w:p>
     <w:p>
       <w:r>
@@ -2611,11 +2616,11 @@
       <w:pPr>
         <w:pStyle w:val="Heading2"/>
       </w:pPr>
-      <w:bookmarkStart w:id="9" w:name="_Toc27754484"/>
+      <w:bookmarkStart w:id="10" w:name="_Toc27772963"/>
       <w:r>
         <w:t>Intersection Violation Detection by Hikvision</w:t>
       </w:r>
-      <w:bookmarkEnd w:id="9"/>
+      <w:bookmarkEnd w:id="10"/>
     </w:p>
     <w:p>
       <w:r>
@@ -2750,16 +2755,24 @@
       <w:r>
         <w:fldChar w:fldCharType="end"/>
       </w:r>
+      <w:commentRangeEnd w:id="7"/>
+      <w:r>
+        <w:rPr>
+          <w:rStyle w:val="CommentReference"/>
+          <w:lang w:bidi="ne-NP"/>
+        </w:rPr>
+        <w:commentReference w:id="7"/>
+      </w:r>
     </w:p>
     <w:p>
       <w:pPr>
         <w:pStyle w:val="Heading1"/>
       </w:pPr>
-      <w:bookmarkStart w:id="10" w:name="_Toc27754485"/>
+      <w:bookmarkStart w:id="11" w:name="_Toc27772964"/>
       <w:r>
         <w:t>Customer’s perspective</w:t>
       </w:r>
-      <w:bookmarkEnd w:id="10"/>
+      <w:bookmarkEnd w:id="11"/>
     </w:p>
     <w:p>
       <w:pPr>
@@ -2770,6 +2783,7 @@
           <w:szCs w:val="24"/>
         </w:rPr>
       </w:pPr>
+      <w:commentRangeStart w:id="12"/>
       <w:r>
         <w:rPr>
           <w:rFonts w:ascii="Times New Roman" w:hAnsi="Times New Roman" w:cs="Times New Roman"/>
@@ -2982,6 +2996,15 @@
         </w:rPr>
         <w:fldChar w:fldCharType="end"/>
       </w:r>
+      <w:commentRangeEnd w:id="12"/>
+      <w:r>
+        <w:rPr>
+          <w:rStyle w:val="CommentReference"/>
+          <w:rFonts w:ascii="Times New Roman" w:eastAsiaTheme="minorHAnsi" w:hAnsi="Times New Roman" w:cstheme="minorBidi"/>
+          <w:lang w:eastAsia="en-US" w:bidi="ne-NP"/>
+        </w:rPr>
+        <w:commentReference w:id="12"/>
+      </w:r>
     </w:p>
     <w:p>
       <w:pPr>
@@ -2997,24 +3020,24 @@
       <w:pPr>
         <w:pStyle w:val="Heading1"/>
       </w:pPr>
-      <w:bookmarkStart w:id="11" w:name="_Toc27754486"/>
+      <w:bookmarkStart w:id="13" w:name="_Toc27772965"/>
       <w:r>
         <w:t>Observation of existing or similar system</w:t>
       </w:r>
       <w:r>
         <w:t>s</w:t>
       </w:r>
-      <w:bookmarkEnd w:id="11"/>
+      <w:bookmarkEnd w:id="13"/>
     </w:p>
     <w:p>
       <w:pPr>
         <w:pStyle w:val="Heading2"/>
       </w:pPr>
-      <w:bookmarkStart w:id="12" w:name="_Toc27754487"/>
+      <w:bookmarkStart w:id="14" w:name="_Toc27772966"/>
       <w:r>
         <w:t>Table of Comparison</w:t>
       </w:r>
-      <w:bookmarkEnd w:id="12"/>
+      <w:bookmarkEnd w:id="14"/>
     </w:p>
     <w:tbl>
       <w:tblPr>
@@ -3446,6 +3469,7 @@
                 <w:szCs w:val="24"/>
               </w:rPr>
             </w:pPr>
+            <w:commentRangeStart w:id="15"/>
           </w:p>
         </w:tc>
         <w:tc>
@@ -3541,6 +3565,15 @@
               </w:rPr>
               <w:t>targeted vehicle detection, object detection</w:t>
             </w:r>
+            <w:commentRangeEnd w:id="15"/>
+            <w:r>
+              <w:rPr>
+                <w:rStyle w:val="CommentReference"/>
+                <w:rFonts w:eastAsiaTheme="minorHAnsi" w:cstheme="minorBidi"/>
+                <w:lang w:eastAsia="en-US" w:bidi="ne-NP"/>
+              </w:rPr>
+              <w:commentReference w:id="15"/>
+            </w:r>
           </w:p>
         </w:tc>
       </w:tr>
@@ -3550,13 +3583,14 @@
       <w:pPr>
         <w:pStyle w:val="Heading2"/>
       </w:pPr>
-      <w:bookmarkStart w:id="13" w:name="_Toc27754488"/>
+      <w:bookmarkStart w:id="16" w:name="_Toc27772967"/>
       <w:r>
         <w:t>Common Features</w:t>
       </w:r>
-      <w:bookmarkEnd w:id="13"/>
-    </w:p>
-    <w:p>
+      <w:bookmarkEnd w:id="16"/>
+    </w:p>
+    <w:p>
+      <w:commentRangeStart w:id="17"/>
       <w:r>
         <w:t>The common Features between all the systems are:</w:t>
       </w:r>
@@ -3604,6 +3638,14 @@
       <w:r>
         <w:t>Direction violation</w:t>
       </w:r>
+      <w:commentRangeEnd w:id="17"/>
+      <w:r>
+        <w:rPr>
+          <w:rStyle w:val="CommentReference"/>
+          <w:lang w:bidi="ne-NP"/>
+        </w:rPr>
+        <w:commentReference w:id="17"/>
+      </w:r>
       <w:r>
         <w:br w:type="page"/>
       </w:r>
@@ -3612,11 +3654,11 @@
       <w:pPr>
         <w:pStyle w:val="Heading1"/>
       </w:pPr>
-      <w:bookmarkStart w:id="14" w:name="_Toc27754489"/>
+      <w:bookmarkStart w:id="18" w:name="_Toc27772968"/>
       <w:r>
         <w:t>Problem Statement</w:t>
       </w:r>
-      <w:bookmarkEnd w:id="14"/>
+      <w:bookmarkEnd w:id="18"/>
     </w:p>
     <w:p>
       <w:pPr>
@@ -3628,6 +3670,7 @@
           <w:spacing w:val="2"/>
         </w:rPr>
       </w:pPr>
+      <w:commentRangeStart w:id="19"/>
       <w:r>
         <w:t>According to Metro Traffic Division, there is average of 40-60 accidents per day</w:t>
       </w:r>
@@ -3861,6 +3904,14 @@
         </w:rPr>
         <w:t>The major violations include lane violation, illegal parking &amp; speeding.</w:t>
       </w:r>
+      <w:commentRangeEnd w:id="19"/>
+      <w:r>
+        <w:rPr>
+          <w:rStyle w:val="CommentReference"/>
+          <w:rFonts w:eastAsiaTheme="minorHAnsi" w:cstheme="minorBidi"/>
+        </w:rPr>
+        <w:commentReference w:id="19"/>
+      </w:r>
     </w:p>
     <w:p>
       <w:pPr>
@@ -3873,6 +3924,7 @@
           <w:shd w:val="clear" w:color="auto" w:fill="FFFFFF"/>
         </w:rPr>
       </w:pPr>
+      <w:commentRangeStart w:id="20"/>
       <w:r>
         <w:rPr>
           <w:color w:val="000000"/>
@@ -4000,6 +4052,457 @@
         </w:rPr>
         <w:t xml:space="preserve"> </w:t>
       </w:r>
+      <w:commentRangeEnd w:id="20"/>
+      <w:r>
+        <w:rPr>
+          <w:rStyle w:val="CommentReference"/>
+          <w:rFonts w:eastAsiaTheme="minorHAnsi" w:cstheme="minorBidi"/>
+        </w:rPr>
+        <w:commentReference w:id="20"/>
+      </w:r>
+    </w:p>
+    <w:p>
+      <w:pPr>
+        <w:rPr>
+          <w:rFonts w:eastAsia="Times New Roman" w:cs="Times New Roman"/>
+          <w:color w:val="000000"/>
+          <w:spacing w:val="2"/>
+          <w:szCs w:val="24"/>
+          <w:shd w:val="clear" w:color="auto" w:fill="FFFFFF"/>
+        </w:rPr>
+      </w:pPr>
+      <w:commentRangeStart w:id="21"/>
+      <w:r>
+        <w:rPr>
+          <w:color w:val="000000"/>
+          <w:spacing w:val="2"/>
+          <w:shd w:val="clear" w:color="auto" w:fill="FFFFFF"/>
+        </w:rPr>
+        <w:t xml:space="preserve">Traffic Violation problem is a genuine problem serving to impediment of growth of a country, it’s traffic set of rules &amp; regulations and </w:t>
+      </w:r>
+      <w:r>
+        <w:rPr>
+          <w:color w:val="000000"/>
+          <w:spacing w:val="2"/>
+          <w:shd w:val="clear" w:color="auto" w:fill="FFFFFF"/>
+        </w:rPr>
+        <w:t xml:space="preserve">a serious safety issue. Traffic Violation related issues are growing day by day and so are the fatalities related to it. </w:t>
+      </w:r>
+      <w:r>
+        <w:rPr>
+          <w:color w:val="000000"/>
+          <w:spacing w:val="2"/>
+          <w:shd w:val="clear" w:color="auto" w:fill="FFFFFF"/>
+        </w:rPr>
+        <w:t xml:space="preserve">Living in a constant threat </w:t>
+      </w:r>
+      <w:r>
+        <w:rPr>
+          <w:color w:val="000000"/>
+          <w:spacing w:val="2"/>
+          <w:shd w:val="clear" w:color="auto" w:fill="FFFFFF"/>
+        </w:rPr>
+        <w:t xml:space="preserve">in his/her day to day life is not what someone would want &amp; look forward to. </w:t>
+      </w:r>
+      <w:r>
+        <w:rPr>
+          <w:color w:val="000000"/>
+          <w:spacing w:val="2"/>
+          <w:shd w:val="clear" w:color="auto" w:fill="FFFFFF"/>
+        </w:rPr>
+        <w:t xml:space="preserve">Not only does, this pose a threat to road users, but a traffic violation accident or </w:t>
+      </w:r>
+      <w:r>
+        <w:rPr>
+          <w:color w:val="000000"/>
+          <w:spacing w:val="2"/>
+          <w:shd w:val="clear" w:color="auto" w:fill="FFFFFF"/>
+        </w:rPr>
+        <w:t>stopping</w:t>
+      </w:r>
+      <w:r>
+        <w:rPr>
+          <w:color w:val="000000"/>
+          <w:spacing w:val="2"/>
+          <w:shd w:val="clear" w:color="auto" w:fill="FFFFFF"/>
+        </w:rPr>
+        <w:t xml:space="preserve"> </w:t>
+      </w:r>
+      <w:r>
+        <w:rPr>
+          <w:color w:val="000000"/>
+          <w:spacing w:val="2"/>
+          <w:shd w:val="clear" w:color="auto" w:fill="FFFFFF"/>
+        </w:rPr>
+        <w:t xml:space="preserve">for a penalty causes a traffic jam around, not if, traffic jam, it affects the smooth flow of the traffic as well as may cause more accident to happen. </w:t>
+      </w:r>
+      <w:r>
+        <w:rPr>
+          <w:color w:val="000000"/>
+          <w:spacing w:val="2"/>
+          <w:shd w:val="clear" w:color="auto" w:fill="FFFFFF"/>
+        </w:rPr>
+        <w:t>“</w:t>
+      </w:r>
+      <w:r>
+        <w:rPr>
+          <w:rFonts w:eastAsia="Times New Roman" w:cs="Times New Roman"/>
+          <w:color w:val="000000"/>
+          <w:spacing w:val="2"/>
+          <w:szCs w:val="24"/>
+          <w:shd w:val="clear" w:color="auto" w:fill="FFFFFF"/>
+        </w:rPr>
+        <w:t>In your body; a biological system, all your cells must obey the rules too, like where to be, what to do, when to multiply. Cells which can be free of the rule telling them where to be are Lymphocytes (white blood cells / police cells)</w:t>
+      </w:r>
+      <w:r>
+        <w:rPr>
+          <w:rFonts w:eastAsia="Times New Roman" w:cs="Times New Roman"/>
+          <w:color w:val="000000"/>
+          <w:spacing w:val="2"/>
+          <w:szCs w:val="24"/>
+          <w:shd w:val="clear" w:color="auto" w:fill="FFFFFF"/>
+        </w:rPr>
+        <w:t>”</w:t>
+      </w:r>
+      <w:r>
+        <w:rPr>
+          <w:rFonts w:eastAsia="Times New Roman" w:cs="Times New Roman"/>
+          <w:color w:val="000000"/>
+          <w:spacing w:val="2"/>
+          <w:szCs w:val="24"/>
+          <w:shd w:val="clear" w:color="auto" w:fill="FFFFFF"/>
+        </w:rPr>
+        <w:t>.</w:t>
+      </w:r>
+      <w:r>
+        <w:rPr>
+          <w:rFonts w:eastAsia="Times New Roman" w:cs="Times New Roman"/>
+          <w:color w:val="000000"/>
+          <w:spacing w:val="2"/>
+          <w:szCs w:val="24"/>
+          <w:shd w:val="clear" w:color="auto" w:fill="FFFFFF"/>
+        </w:rPr>
+        <w:t xml:space="preserve"> </w:t>
+      </w:r>
+      <w:sdt>
+        <w:sdtPr>
+          <w:rPr>
+            <w:rFonts w:eastAsia="Times New Roman" w:cs="Times New Roman"/>
+            <w:color w:val="000000"/>
+            <w:spacing w:val="2"/>
+            <w:szCs w:val="24"/>
+            <w:shd w:val="clear" w:color="auto" w:fill="FFFFFF"/>
+          </w:rPr>
+          <w:id w:val="1768418464"/>
+          <w:citation/>
+        </w:sdtPr>
+        <w:sdtContent>
+          <w:r>
+            <w:rPr>
+              <w:rFonts w:eastAsia="Times New Roman" w:cs="Times New Roman"/>
+              <w:color w:val="000000"/>
+              <w:spacing w:val="2"/>
+              <w:szCs w:val="24"/>
+              <w:shd w:val="clear" w:color="auto" w:fill="FFFFFF"/>
+            </w:rPr>
+            <w:fldChar w:fldCharType="begin"/>
+          </w:r>
+          <w:r>
+            <w:rPr>
+              <w:rFonts w:eastAsia="Times New Roman" w:cs="Times New Roman"/>
+              <w:color w:val="000000"/>
+              <w:spacing w:val="2"/>
+              <w:szCs w:val="24"/>
+              <w:shd w:val="clear" w:color="auto" w:fill="FFFFFF"/>
+            </w:rPr>
+            <w:instrText xml:space="preserve"> CITATION Jam18 \l 1033 </w:instrText>
+          </w:r>
+          <w:r>
+            <w:rPr>
+              <w:rFonts w:eastAsia="Times New Roman" w:cs="Times New Roman"/>
+              <w:color w:val="000000"/>
+              <w:spacing w:val="2"/>
+              <w:szCs w:val="24"/>
+              <w:shd w:val="clear" w:color="auto" w:fill="FFFFFF"/>
+            </w:rPr>
+            <w:fldChar w:fldCharType="separate"/>
+          </w:r>
+          <w:r>
+            <w:rPr>
+              <w:rFonts w:eastAsia="Times New Roman" w:cs="Times New Roman"/>
+              <w:noProof/>
+              <w:color w:val="000000"/>
+              <w:spacing w:val="2"/>
+              <w:szCs w:val="24"/>
+              <w:shd w:val="clear" w:color="auto" w:fill="FFFFFF"/>
+            </w:rPr>
+            <w:t>[13]</w:t>
+          </w:r>
+          <w:r>
+            <w:rPr>
+              <w:rFonts w:eastAsia="Times New Roman" w:cs="Times New Roman"/>
+              <w:color w:val="000000"/>
+              <w:spacing w:val="2"/>
+              <w:szCs w:val="24"/>
+              <w:shd w:val="clear" w:color="auto" w:fill="FFFFFF"/>
+            </w:rPr>
+            <w:fldChar w:fldCharType="end"/>
+          </w:r>
+        </w:sdtContent>
+      </w:sdt>
+      <w:r>
+        <w:rPr>
+          <w:rFonts w:eastAsia="Times New Roman" w:cs="Times New Roman"/>
+          <w:color w:val="000000"/>
+          <w:spacing w:val="2"/>
+          <w:szCs w:val="24"/>
+          <w:shd w:val="clear" w:color="auto" w:fill="FFFFFF"/>
+        </w:rPr>
+        <w:t xml:space="preserve"> </w:t>
+      </w:r>
+      <w:r>
+        <w:rPr>
+          <w:rFonts w:eastAsia="Times New Roman" w:cs="Times New Roman"/>
+          <w:color w:val="000000"/>
+          <w:spacing w:val="2"/>
+          <w:szCs w:val="24"/>
+          <w:shd w:val="clear" w:color="auto" w:fill="FFFFFF"/>
+        </w:rPr>
+        <w:t>There is another reason that such behaviour is so prevalent. There is no correlation between the amount of the fine and the magnitude of the crime, fines are ridiculously low. The ability to prove guilt is limited due to shortcomings in the law: it's much more profitable to break the law. Case and point: The Taiwanese MSG factory, which has destroyed the environment and wildlife, that bypassed all environmental controls and promises; thereby making profits in the millions of dollars while the penalties are inconsequential.</w:t>
+      </w:r>
+      <w:r>
+        <w:rPr>
+          <w:rFonts w:eastAsia="Times New Roman" w:cs="Times New Roman"/>
+          <w:color w:val="000000"/>
+          <w:spacing w:val="2"/>
+          <w:szCs w:val="24"/>
+          <w:shd w:val="clear" w:color="auto" w:fill="FFFFFF"/>
+        </w:rPr>
+        <w:t xml:space="preserve"> </w:t>
+      </w:r>
+      <w:sdt>
+        <w:sdtPr>
+          <w:rPr>
+            <w:rFonts w:eastAsia="Times New Roman" w:cs="Times New Roman"/>
+            <w:color w:val="000000"/>
+            <w:spacing w:val="2"/>
+            <w:szCs w:val="24"/>
+            <w:shd w:val="clear" w:color="auto" w:fill="FFFFFF"/>
+          </w:rPr>
+          <w:id w:val="1606619517"/>
+          <w:citation/>
+        </w:sdtPr>
+        <w:sdtContent>
+          <w:r>
+            <w:rPr>
+              <w:rFonts w:eastAsia="Times New Roman" w:cs="Times New Roman"/>
+              <w:color w:val="000000"/>
+              <w:spacing w:val="2"/>
+              <w:szCs w:val="24"/>
+              <w:shd w:val="clear" w:color="auto" w:fill="FFFFFF"/>
+            </w:rPr>
+            <w:fldChar w:fldCharType="begin"/>
+          </w:r>
+          <w:r>
+            <w:rPr>
+              <w:rFonts w:eastAsia="Times New Roman" w:cs="Times New Roman"/>
+              <w:color w:val="000000"/>
+              <w:spacing w:val="2"/>
+              <w:szCs w:val="24"/>
+              <w:shd w:val="clear" w:color="auto" w:fill="FFFFFF"/>
+            </w:rPr>
+            <w:instrText xml:space="preserve"> CITATION Roy11 \l 1033 </w:instrText>
+          </w:r>
+          <w:r>
+            <w:rPr>
+              <w:rFonts w:eastAsia="Times New Roman" w:cs="Times New Roman"/>
+              <w:color w:val="000000"/>
+              <w:spacing w:val="2"/>
+              <w:szCs w:val="24"/>
+              <w:shd w:val="clear" w:color="auto" w:fill="FFFFFF"/>
+            </w:rPr>
+            <w:fldChar w:fldCharType="separate"/>
+          </w:r>
+          <w:r>
+            <w:rPr>
+              <w:rFonts w:eastAsia="Times New Roman" w:cs="Times New Roman"/>
+              <w:noProof/>
+              <w:color w:val="000000"/>
+              <w:spacing w:val="2"/>
+              <w:szCs w:val="24"/>
+              <w:shd w:val="clear" w:color="auto" w:fill="FFFFFF"/>
+            </w:rPr>
+            <w:t>[14]</w:t>
+          </w:r>
+          <w:r>
+            <w:rPr>
+              <w:rFonts w:eastAsia="Times New Roman" w:cs="Times New Roman"/>
+              <w:color w:val="000000"/>
+              <w:spacing w:val="2"/>
+              <w:szCs w:val="24"/>
+              <w:shd w:val="clear" w:color="auto" w:fill="FFFFFF"/>
+            </w:rPr>
+            <w:fldChar w:fldCharType="end"/>
+          </w:r>
+        </w:sdtContent>
+      </w:sdt>
+      <w:r>
+        <w:rPr>
+          <w:rFonts w:eastAsia="Times New Roman" w:cs="Times New Roman"/>
+          <w:color w:val="000000"/>
+          <w:spacing w:val="2"/>
+          <w:szCs w:val="24"/>
+          <w:shd w:val="clear" w:color="auto" w:fill="FFFFFF"/>
+        </w:rPr>
+        <w:t xml:space="preserve"> </w:t>
+      </w:r>
+      <w:r>
+        <w:rPr>
+          <w:rFonts w:eastAsia="Times New Roman" w:cs="Times New Roman"/>
+          <w:color w:val="000000"/>
+          <w:spacing w:val="2"/>
+          <w:szCs w:val="24"/>
+          <w:shd w:val="clear" w:color="auto" w:fill="FFFFFF"/>
+        </w:rPr>
+        <w:t xml:space="preserve">This is not a static problem, as traffic violations increase, so does the negligence of the driver to follow the rules, psychology states. </w:t>
+      </w:r>
+      <w:r>
+        <w:rPr>
+          <w:rFonts w:eastAsia="Times New Roman" w:cs="Times New Roman"/>
+          <w:color w:val="000000"/>
+          <w:spacing w:val="2"/>
+          <w:szCs w:val="24"/>
+          <w:shd w:val="clear" w:color="auto" w:fill="FFFFFF"/>
+        </w:rPr>
+        <w:t>As the number of vehicles start to grow, and traffic congestion lumps up even more, traffic violation has started to become even more and more serious problem.</w:t>
+      </w:r>
+      <w:commentRangeEnd w:id="21"/>
+      <w:r>
+        <w:rPr>
+          <w:rStyle w:val="CommentReference"/>
+        </w:rPr>
+        <w:commentReference w:id="21"/>
+      </w:r>
+    </w:p>
+    <w:p>
+      <w:pPr>
+        <w:rPr>
+          <w:rFonts w:eastAsia="Times New Roman" w:cs="Times New Roman"/>
+          <w:color w:val="000000"/>
+          <w:spacing w:val="2"/>
+          <w:szCs w:val="24"/>
+          <w:shd w:val="clear" w:color="auto" w:fill="FFFFFF"/>
+        </w:rPr>
+      </w:pPr>
+      <w:r>
+        <w:rPr>
+          <w:rFonts w:eastAsia="Times New Roman" w:cs="Times New Roman"/>
+          <w:color w:val="000000"/>
+          <w:spacing w:val="2"/>
+          <w:szCs w:val="24"/>
+          <w:shd w:val="clear" w:color="auto" w:fill="FFFFFF"/>
+        </w:rPr>
+        <w:t xml:space="preserve">The system will try to solve the </w:t>
+      </w:r>
+    </w:p>
+    <w:p>
+      <w:pPr>
+        <w:rPr>
+          <w:rFonts w:eastAsia="Times New Roman" w:cs="Times New Roman"/>
+          <w:color w:val="000000"/>
+          <w:spacing w:val="2"/>
+          <w:szCs w:val="24"/>
+          <w:shd w:val="clear" w:color="auto" w:fill="FFFFFF"/>
+        </w:rPr>
+      </w:pPr>
+      <w:commentRangeStart w:id="22"/>
+      <w:r>
+        <w:rPr>
+          <w:rFonts w:eastAsia="Times New Roman" w:cs="Times New Roman"/>
+          <w:color w:val="000000"/>
+          <w:spacing w:val="2"/>
+          <w:szCs w:val="24"/>
+          <w:shd w:val="clear" w:color="auto" w:fill="FFFFFF"/>
+        </w:rPr>
+        <w:t>When our system will be ready, it will be most useful to traffic police officers, both on road and sitting in front of CCTV in headquarters. They will be able to catch offenders more effectively than manual way of catching. Both on duty officers and officers staying in the headquarters can get the offense report</w:t>
+      </w:r>
+      <w:r>
+        <w:rPr>
+          <w:rFonts w:eastAsia="Times New Roman" w:cs="Times New Roman"/>
+          <w:color w:val="000000"/>
+          <w:spacing w:val="2"/>
+          <w:szCs w:val="24"/>
+          <w:shd w:val="clear" w:color="auto" w:fill="FFFFFF"/>
+        </w:rPr>
+        <w:t xml:space="preserve">, and can make required law implementation. It will be also beneficial for students willing to learn more in this field, as code written by a student will be understood by another student easily. Besides this, </w:t>
+      </w:r>
+      <w:r>
+        <w:rPr>
+          <w:rFonts w:eastAsia="Times New Roman" w:cs="Times New Roman"/>
+          <w:color w:val="000000"/>
+          <w:spacing w:val="2"/>
+          <w:szCs w:val="24"/>
+          <w:shd w:val="clear" w:color="auto" w:fill="FFFFFF"/>
+        </w:rPr>
+        <w:t xml:space="preserve">it will be beneficial to the nation as a whole as it will be able to implement its law easily. This law enforcement will probably change the driver’s psychology and drivers will follow rules &amp; regulations thus making a road a safer place to travel on. Traffic flow can be smoother. </w:t>
+      </w:r>
+      <w:r>
+        <w:rPr>
+          <w:rFonts w:eastAsia="Times New Roman" w:cs="Times New Roman"/>
+          <w:color w:val="000000"/>
+          <w:spacing w:val="2"/>
+          <w:szCs w:val="24"/>
+          <w:shd w:val="clear" w:color="auto" w:fill="FFFFFF"/>
+        </w:rPr>
+        <w:t xml:space="preserve">Drivers will also </w:t>
+      </w:r>
+      <w:r>
+        <w:rPr>
+          <w:rFonts w:eastAsia="Times New Roman" w:cs="Times New Roman"/>
+          <w:color w:val="000000"/>
+          <w:spacing w:val="2"/>
+          <w:szCs w:val="24"/>
+          <w:shd w:val="clear" w:color="auto" w:fill="FFFFFF"/>
+        </w:rPr>
+        <w:t>be going</w:t>
+      </w:r>
+      <w:r>
+        <w:rPr>
+          <w:rFonts w:eastAsia="Times New Roman" w:cs="Times New Roman"/>
+          <w:color w:val="000000"/>
+          <w:spacing w:val="2"/>
+          <w:szCs w:val="24"/>
+          <w:shd w:val="clear" w:color="auto" w:fill="FFFFFF"/>
+        </w:rPr>
+        <w:t xml:space="preserve"> to have a proper privilege of driving in the roads as with other drivers following rules properly.</w:t>
+      </w:r>
+      <w:r>
+        <w:rPr>
+          <w:rFonts w:eastAsia="Times New Roman" w:cs="Times New Roman"/>
+          <w:color w:val="000000"/>
+          <w:spacing w:val="2"/>
+          <w:szCs w:val="24"/>
+          <w:shd w:val="clear" w:color="auto" w:fill="FFFFFF"/>
+        </w:rPr>
+        <w:t xml:space="preserve"> Next, it will be beneficial to all the research personnel. If a chance is there, then, if an accident detection system can be extended, then it can ob</w:t>
+      </w:r>
+      <w:r>
+        <w:rPr>
+          <w:rFonts w:eastAsia="Times New Roman" w:cs="Times New Roman"/>
+          <w:color w:val="000000"/>
+          <w:spacing w:val="2"/>
+          <w:szCs w:val="24"/>
+          <w:shd w:val="clear" w:color="auto" w:fill="FFFFFF"/>
+        </w:rPr>
+        <w:t>viously save lives on the road.</w:t>
+      </w:r>
+      <w:commentRangeEnd w:id="22"/>
+      <w:r>
+        <w:rPr>
+          <w:rStyle w:val="CommentReference"/>
+        </w:rPr>
+        <w:commentReference w:id="22"/>
+      </w:r>
     </w:p>
     <w:p>
       <w:pPr>
@@ -4016,15 +4519,18 @@
     <w:p>
       <w:pPr>
         <w:pStyle w:val="Heading1"/>
+        <w:rPr>
+          <w:noProof/>
+        </w:rPr>
       </w:pPr>
       <w:r>
         <w:br w:type="page"/>
       </w:r>
-      <w:bookmarkStart w:id="15" w:name="_Toc27754490"/>
+      <w:bookmarkStart w:id="23" w:name="_Toc27772969"/>
       <w:r>
         <w:t>References</w:t>
       </w:r>
-      <w:bookmarkEnd w:id="15"/>
+      <w:bookmarkEnd w:id="23"/>
       <w:r>
         <w:fldChar w:fldCharType="begin"/>
       </w:r>
@@ -4053,7 +4559,7 @@
       </w:tblGrid>
       <w:tr>
         <w:trPr>
-          <w:divId w:val="874392639"/>
+          <w:divId w:val="1658529939"/>
           <w:tblCellSpacing w:w="15" w:type="dxa"/>
         </w:trPr>
         <w:tc>
@@ -4099,7 +4605,7 @@
       </w:tr>
       <w:tr>
         <w:trPr>
-          <w:divId w:val="874392639"/>
+          <w:divId w:val="1658529939"/>
           <w:tblCellSpacing w:w="15" w:type="dxa"/>
         </w:trPr>
         <w:tc>
@@ -4145,7 +4651,7 @@
       </w:tr>
       <w:tr>
         <w:trPr>
-          <w:divId w:val="874392639"/>
+          <w:divId w:val="1658529939"/>
           <w:tblCellSpacing w:w="15" w:type="dxa"/>
         </w:trPr>
         <w:tc>
@@ -4191,7 +4697,7 @@
       </w:tr>
       <w:tr>
         <w:trPr>
-          <w:divId w:val="874392639"/>
+          <w:divId w:val="1658529939"/>
           <w:tblCellSpacing w:w="15" w:type="dxa"/>
         </w:trPr>
         <w:tc>
@@ -4237,7 +4743,7 @@
       </w:tr>
       <w:tr>
         <w:trPr>
-          <w:divId w:val="874392639"/>
+          <w:divId w:val="1658529939"/>
           <w:tblCellSpacing w:w="15" w:type="dxa"/>
         </w:trPr>
         <w:tc>
@@ -4283,7 +4789,7 @@
       </w:tr>
       <w:tr>
         <w:trPr>
-          <w:divId w:val="874392639"/>
+          <w:divId w:val="1658529939"/>
           <w:tblCellSpacing w:w="15" w:type="dxa"/>
         </w:trPr>
         <w:tc>
@@ -4329,7 +4835,7 @@
       </w:tr>
       <w:tr>
         <w:trPr>
-          <w:divId w:val="874392639"/>
+          <w:divId w:val="1658529939"/>
           <w:tblCellSpacing w:w="15" w:type="dxa"/>
         </w:trPr>
         <w:tc>
@@ -4389,7 +4895,7 @@
       </w:tr>
       <w:tr>
         <w:trPr>
-          <w:divId w:val="874392639"/>
+          <w:divId w:val="1658529939"/>
           <w:tblCellSpacing w:w="15" w:type="dxa"/>
         </w:trPr>
         <w:tc>
@@ -4435,7 +4941,7 @@
       </w:tr>
       <w:tr>
         <w:trPr>
-          <w:divId w:val="874392639"/>
+          <w:divId w:val="1658529939"/>
           <w:tblCellSpacing w:w="15" w:type="dxa"/>
         </w:trPr>
         <w:tc>
@@ -4481,7 +4987,7 @@
       </w:tr>
       <w:tr>
         <w:trPr>
-          <w:divId w:val="874392639"/>
+          <w:divId w:val="1658529939"/>
           <w:tblCellSpacing w:w="15" w:type="dxa"/>
         </w:trPr>
         <w:tc>
@@ -4541,7 +5047,7 @@
       </w:tr>
       <w:tr>
         <w:trPr>
-          <w:divId w:val="874392639"/>
+          <w:divId w:val="1658529939"/>
           <w:tblCellSpacing w:w="15" w:type="dxa"/>
         </w:trPr>
         <w:tc>
@@ -4587,7 +5093,7 @@
       </w:tr>
       <w:tr>
         <w:trPr>
-          <w:divId w:val="874392639"/>
+          <w:divId w:val="1658529939"/>
           <w:tblCellSpacing w:w="15" w:type="dxa"/>
         </w:trPr>
         <w:tc>
@@ -4631,16 +5137,127 @@
           </w:p>
         </w:tc>
       </w:tr>
+      <w:tr>
+        <w:trPr>
+          <w:divId w:val="1658529939"/>
+          <w:tblCellSpacing w:w="15" w:type="dxa"/>
+        </w:trPr>
+        <w:tc>
+          <w:tcPr>
+            <w:tcW w:w="50" w:type="pct"/>
+            <w:hideMark/>
+          </w:tcPr>
+          <w:p>
+            <w:pPr>
+              <w:pStyle w:val="Bibliography"/>
+              <w:rPr>
+                <w:noProof/>
+              </w:rPr>
+            </w:pPr>
+            <w:r>
+              <w:rPr>
+                <w:noProof/>
+              </w:rPr>
+              <w:t xml:space="preserve">[13] </w:t>
+            </w:r>
+          </w:p>
+        </w:tc>
+        <w:tc>
+          <w:tcPr>
+            <w:tcW w:w="0" w:type="auto"/>
+            <w:hideMark/>
+          </w:tcPr>
+          <w:p>
+            <w:pPr>
+              <w:pStyle w:val="Bibliography"/>
+              <w:rPr>
+                <w:noProof/>
+              </w:rPr>
+            </w:pPr>
+            <w:r>
+              <w:rPr>
+                <w:noProof/>
+              </w:rPr>
+              <w:t xml:space="preserve">J. Smith, </w:t>
+            </w:r>
+            <w:r>
+              <w:rPr>
+                <w:i/>
+                <w:iCs/>
+                <w:noProof/>
+              </w:rPr>
+              <w:t xml:space="preserve">Answered on 'Why should people follow traffic rules?', </w:t>
+            </w:r>
+            <w:r>
+              <w:rPr>
+                <w:noProof/>
+              </w:rPr>
+              <w:t xml:space="preserve">Quora, 2018. </w:t>
+            </w:r>
+          </w:p>
+        </w:tc>
+      </w:tr>
+      <w:tr>
+        <w:trPr>
+          <w:divId w:val="1658529939"/>
+          <w:tblCellSpacing w:w="15" w:type="dxa"/>
+        </w:trPr>
+        <w:tc>
+          <w:tcPr>
+            <w:tcW w:w="50" w:type="pct"/>
+            <w:hideMark/>
+          </w:tcPr>
+          <w:p>
+            <w:pPr>
+              <w:pStyle w:val="Bibliography"/>
+              <w:rPr>
+                <w:noProof/>
+              </w:rPr>
+            </w:pPr>
+            <w:r>
+              <w:rPr>
+                <w:noProof/>
+              </w:rPr>
+              <w:t xml:space="preserve">[14] </w:t>
+            </w:r>
+          </w:p>
+        </w:tc>
+        <w:tc>
+          <w:tcPr>
+            <w:tcW w:w="0" w:type="auto"/>
+            <w:hideMark/>
+          </w:tcPr>
+          <w:p>
+            <w:pPr>
+              <w:pStyle w:val="Bibliography"/>
+              <w:rPr>
+                <w:noProof/>
+              </w:rPr>
+            </w:pPr>
+            <w:r>
+              <w:rPr>
+                <w:noProof/>
+              </w:rPr>
+              <w:t xml:space="preserve">R. Little, </w:t>
+            </w:r>
+            <w:r>
+              <w:rPr>
+                <w:i/>
+                <w:iCs/>
+                <w:noProof/>
+              </w:rPr>
+              <w:t xml:space="preserve">Traffic violations are everyone's problem, </w:t>
+            </w:r>
+            <w:r>
+              <w:rPr>
+                <w:noProof/>
+              </w:rPr>
+              <w:t xml:space="preserve">Ho Chi Minh, Vietnam: Vietnam News, 2011. </w:t>
+            </w:r>
+          </w:p>
+        </w:tc>
+      </w:tr>
     </w:tbl>
-    <w:p>
-      <w:pPr>
-        <w:divId w:val="874392639"/>
-        <w:rPr>
-          <w:rFonts w:eastAsia="Times New Roman"/>
-          <w:noProof/>
-        </w:rPr>
-      </w:pPr>
-    </w:p>
     <w:p>
       <w:r>
         <w:fldChar w:fldCharType="end"/>
@@ -4649,11 +5266,175 @@
     <w:sectPr>
       <w:pgSz w:w="11909" w:h="16834" w:code="9"/>
       <w:pgMar w:top="994" w:right="1440" w:bottom="1440" w:left="1440" w:header="720" w:footer="720" w:gutter="0"/>
+      <w:pgNumType w:start="1"/>
       <w:cols w:space="720"/>
       <w:docGrid w:linePitch="360"/>
     </w:sectPr>
   </w:body>
 </w:document>
+</file>
+
+<file path=word/comments.xml><?xml version="1.0" encoding="utf-8"?>
+<w:comments xmlns:wpc="http://schemas.microsoft.com/office/word/2010/wordprocessingCanvas" xmlns:cx="http://schemas.microsoft.com/office/drawing/2014/chartex" xmlns:mc="http://schemas.openxmlformats.org/markup-compatibility/2006" xmlns:o="urn:schemas-microsoft-com:office:office" xmlns:r="http://schemas.openxmlformats.org/officeDocument/2006/relationships" xmlns:m="http://schemas.openxmlformats.org/officeDocument/2006/math" xmlns:v="urn:schemas-microsoft-com:vml" xmlns:wp14="http://schemas.microsoft.com/office/word/2010/wordprocessingDrawing" xmlns:wp="http://schemas.openxmlformats.org/drawingml/2006/wordprocessingDrawing" xmlns:w10="urn:schemas-microsoft-com:office:word" xmlns:w="http://schemas.openxmlformats.org/wordprocessingml/2006/main" xmlns:w14="http://schemas.microsoft.com/office/word/2010/wordml" xmlns:w15="http://schemas.microsoft.com/office/word/2012/wordml" xmlns:w16se="http://schemas.microsoft.com/office/word/2015/wordml/symex" xmlns:wpg="http://schemas.microsoft.com/office/word/2010/wordprocessingGroup" xmlns:wpi="http://schemas.microsoft.com/office/word/2010/wordprocessingInk" xmlns:wne="http://schemas.microsoft.com/office/word/2006/wordml" xmlns:wps="http://schemas.microsoft.com/office/word/2010/wordprocessingShape" mc:Ignorable="w14 w15 w16se wp14">
+  <w:comment w:id="7" w:author="Aashish Tamrakar" w:date="2019-12-20T22:17:00Z" w:initials="AT">
+    <w:p>
+      <w:pPr>
+        <w:pStyle w:val="CommentText"/>
+      </w:pPr>
+      <w:r>
+        <w:rPr>
+          <w:rStyle w:val="CommentReference"/>
+        </w:rPr>
+        <w:annotationRef/>
+      </w:r>
+      <w:r>
+        <w:t>1</w:t>
+      </w:r>
+      <w:r>
+        <w:rPr>
+          <w:vertAlign w:val="superscript"/>
+        </w:rPr>
+        <w:t>st</w:t>
+      </w:r>
+      <w:r>
+        <w:t xml:space="preserve"> Paragraph: Brief Description of the System</w:t>
+      </w:r>
+    </w:p>
+    <w:p>
+      <w:pPr>
+        <w:pStyle w:val="CommentText"/>
+      </w:pPr>
+      <w:r>
+        <w:t>Weakness &amp; Strengths of Systems studied</w:t>
+      </w:r>
+    </w:p>
+  </w:comment>
+  <w:comment w:id="12" w:author="Aashish Tamrakar" w:date="2019-12-20T22:17:00Z" w:initials="AT">
+    <w:p>
+      <w:pPr>
+        <w:pStyle w:val="CommentText"/>
+      </w:pPr>
+      <w:r>
+        <w:rPr>
+          <w:rStyle w:val="CommentReference"/>
+        </w:rPr>
+        <w:annotationRef/>
+      </w:r>
+      <w:r>
+        <w:t>Customer’s perspective for the current system</w:t>
+      </w:r>
+    </w:p>
+  </w:comment>
+  <w:comment w:id="15" w:author="Aashish Tamrakar" w:date="2019-12-20T22:16:00Z" w:initials="AT">
+    <w:p>
+      <w:pPr>
+        <w:pStyle w:val="CommentText"/>
+      </w:pPr>
+      <w:r>
+        <w:rPr>
+          <w:rStyle w:val="CommentReference"/>
+        </w:rPr>
+        <w:annotationRef/>
+      </w:r>
+      <w:r>
+        <w:t>Features and Methods study of various existing systems.</w:t>
+      </w:r>
+    </w:p>
+  </w:comment>
+  <w:comment w:id="17" w:author="Aashish Tamrakar" w:date="2019-12-20T22:15:00Z" w:initials="AT">
+    <w:p>
+      <w:pPr>
+        <w:pStyle w:val="CommentText"/>
+      </w:pPr>
+      <w:r>
+        <w:rPr>
+          <w:rStyle w:val="CommentReference"/>
+        </w:rPr>
+        <w:annotationRef/>
+      </w:r>
+      <w:r>
+        <w:t>The common features in all of the systems discussed  above</w:t>
+      </w:r>
+    </w:p>
+  </w:comment>
+  <w:comment w:id="19" w:author="Aashish Tamrakar" w:date="2019-12-20T17:19:00Z" w:initials="a">
+    <w:p>
+      <w:pPr>
+        <w:pStyle w:val="CommentText"/>
+      </w:pPr>
+      <w:r>
+        <w:rPr>
+          <w:rStyle w:val="CommentReference"/>
+        </w:rPr>
+        <w:annotationRef/>
+      </w:r>
+      <w:r>
+        <w:t>What is a problem?</w:t>
+      </w:r>
+    </w:p>
+  </w:comment>
+  <w:comment w:id="20" w:author="Aashish Tamrakar" w:date="2019-12-20T17:19:00Z" w:initials="AT">
+    <w:p>
+      <w:pPr>
+        <w:pStyle w:val="CommentText"/>
+      </w:pPr>
+      <w:r>
+        <w:rPr>
+          <w:rStyle w:val="CommentReference"/>
+        </w:rPr>
+        <w:annotationRef/>
+      </w:r>
+      <w:r>
+        <w:t>To whom, is it a problem?</w:t>
+      </w:r>
+    </w:p>
+  </w:comment>
+  <w:comment w:id="21" w:author="Aashish Tamrakar" w:date="2019-12-20T21:56:00Z" w:initials="AT">
+    <w:p>
+      <w:pPr>
+        <w:pStyle w:val="CommentText"/>
+      </w:pPr>
+      <w:r>
+        <w:rPr>
+          <w:rStyle w:val="CommentReference"/>
+        </w:rPr>
+        <w:annotationRef/>
+      </w:r>
+      <w:r>
+        <w:t>Why is it a problem?</w:t>
+      </w:r>
+    </w:p>
+  </w:comment>
+  <w:comment w:id="22" w:author="Aashish Tamrakar" w:date="2019-12-20T22:12:00Z" w:initials="AT">
+    <w:p>
+      <w:pPr>
+        <w:pStyle w:val="CommentText"/>
+      </w:pPr>
+      <w:r>
+        <w:rPr>
+          <w:rStyle w:val="CommentReference"/>
+        </w:rPr>
+        <w:annotationRef/>
+      </w:r>
+      <w:r>
+        <w:t>To whom will it affect?</w:t>
+      </w:r>
+    </w:p>
+  </w:comment>
+</w:comments>
+</file>
+
+<file path=word/commentsExtended.xml><?xml version="1.0" encoding="utf-8"?>
+<w15:commentsEx xmlns:wpc="http://schemas.microsoft.com/office/word/2010/wordprocessingCanvas" xmlns:cx="http://schemas.microsoft.com/office/drawing/2014/chartex" xmlns:mc="http://schemas.openxmlformats.org/markup-compatibility/2006" xmlns:o="urn:schemas-microsoft-com:office:office" xmlns:r="http://schemas.openxmlformats.org/officeDocument/2006/relationships" xmlns:m="http://schemas.openxmlformats.org/officeDocument/2006/math" xmlns:v="urn:schemas-microsoft-com:vml" xmlns:wp14="http://schemas.microsoft.com/office/word/2010/wordprocessingDrawing" xmlns:wp="http://schemas.openxmlformats.org/drawingml/2006/wordprocessingDrawing" xmlns:w10="urn:schemas-microsoft-com:office:word" xmlns:w="http://schemas.openxmlformats.org/wordprocessingml/2006/main" xmlns:w14="http://schemas.microsoft.com/office/word/2010/wordml" xmlns:w15="http://schemas.microsoft.com/office/word/2012/wordml" xmlns:w16se="http://schemas.microsoft.com/office/word/2015/wordml/symex" xmlns:wpg="http://schemas.microsoft.com/office/word/2010/wordprocessingGroup" xmlns:wpi="http://schemas.microsoft.com/office/word/2010/wordprocessingInk" xmlns:wne="http://schemas.microsoft.com/office/word/2006/wordml" xmlns:wps="http://schemas.microsoft.com/office/word/2010/wordprocessingShape" mc:Ignorable="w14 w15 w16se wp14">
+  <w15:commentEx w15:paraId="2A52F345" w15:done="0"/>
+  <w15:commentEx w15:paraId="5A70E431" w15:done="0"/>
+  <w15:commentEx w15:paraId="3970B2D6" w15:done="0"/>
+  <w15:commentEx w15:paraId="4C2408B3" w15:done="0"/>
+  <w15:commentEx w15:paraId="3C1C508B" w15:done="0"/>
+  <w15:commentEx w15:paraId="254AC262" w15:done="0"/>
+  <w15:commentEx w15:paraId="798E1140" w15:done="0"/>
+  <w15:commentEx w15:paraId="2233D889" w15:done="0"/>
+</w15:commentsEx>
 </file>
 
 <file path=word/endnotes.xml><?xml version="1.0" encoding="utf-8"?>
@@ -7133,6 +7914,14 @@
     <w:abstractNumId w:val="4"/>
   </w:num>
 </w:numbering>
+</file>
+
+<file path=word/people.xml><?xml version="1.0" encoding="utf-8"?>
+<w15:people xmlns:wpc="http://schemas.microsoft.com/office/word/2010/wordprocessingCanvas" xmlns:cx="http://schemas.microsoft.com/office/drawing/2014/chartex" xmlns:mc="http://schemas.openxmlformats.org/markup-compatibility/2006" xmlns:o="urn:schemas-microsoft-com:office:office" xmlns:r="http://schemas.openxmlformats.org/officeDocument/2006/relationships" xmlns:m="http://schemas.openxmlformats.org/officeDocument/2006/math" xmlns:v="urn:schemas-microsoft-com:vml" xmlns:wp14="http://schemas.microsoft.com/office/word/2010/wordprocessingDrawing" xmlns:wp="http://schemas.openxmlformats.org/drawingml/2006/wordprocessingDrawing" xmlns:w10="urn:schemas-microsoft-com:office:word" xmlns:w="http://schemas.openxmlformats.org/wordprocessingml/2006/main" xmlns:w14="http://schemas.microsoft.com/office/word/2010/wordml" xmlns:w15="http://schemas.microsoft.com/office/word/2012/wordml" xmlns:w16se="http://schemas.microsoft.com/office/word/2015/wordml/symex" xmlns:wpg="http://schemas.microsoft.com/office/word/2010/wordprocessingGroup" xmlns:wpi="http://schemas.microsoft.com/office/word/2010/wordprocessingInk" xmlns:wne="http://schemas.microsoft.com/office/word/2006/wordml" xmlns:wps="http://schemas.microsoft.com/office/word/2010/wordprocessingShape" mc:Ignorable="w14 w15 w16se wp14">
+  <w15:person w15:author="Aashish Tamrakar">
+    <w15:presenceInfo w15:providerId="Windows Live" w15:userId="182132251d6958d7"/>
+  </w15:person>
+</w15:people>
 </file>
 
 <file path=word/styles.xml><?xml version="1.0" encoding="utf-8"?>
@@ -7871,6 +8660,104 @@
       <w:szCs w:val="24"/>
     </w:rPr>
   </w:style>
+  <w:style w:type="character" w:styleId="CommentReference">
+    <w:name w:val="annotation reference"/>
+    <w:basedOn w:val="DefaultParagraphFont"/>
+    <w:uiPriority w:val="99"/>
+    <w:semiHidden/>
+    <w:unhideWhenUsed/>
+    <w:rsid w:val="00FA5086"/>
+    <w:rPr>
+      <w:sz w:val="16"/>
+      <w:szCs w:val="16"/>
+    </w:rPr>
+  </w:style>
+  <w:style w:type="paragraph" w:styleId="CommentText">
+    <w:name w:val="annotation text"/>
+    <w:basedOn w:val="Normal"/>
+    <w:link w:val="CommentTextChar"/>
+    <w:uiPriority w:val="99"/>
+    <w:semiHidden/>
+    <w:unhideWhenUsed/>
+    <w:rsid w:val="00FA5086"/>
+    <w:pPr>
+      <w:spacing w:line="240" w:lineRule="auto"/>
+    </w:pPr>
+    <w:rPr>
+      <w:sz w:val="20"/>
+      <w:szCs w:val="18"/>
+    </w:rPr>
+  </w:style>
+  <w:style w:type="character" w:customStyle="1" w:styleId="CommentTextChar">
+    <w:name w:val="Comment Text Char"/>
+    <w:basedOn w:val="DefaultParagraphFont"/>
+    <w:link w:val="CommentText"/>
+    <w:uiPriority w:val="99"/>
+    <w:semiHidden/>
+    <w:rsid w:val="00FA5086"/>
+    <w:rPr>
+      <w:sz w:val="20"/>
+      <w:szCs w:val="18"/>
+    </w:rPr>
+  </w:style>
+  <w:style w:type="paragraph" w:styleId="CommentSubject">
+    <w:name w:val="annotation subject"/>
+    <w:basedOn w:val="CommentText"/>
+    <w:next w:val="CommentText"/>
+    <w:link w:val="CommentSubjectChar"/>
+    <w:uiPriority w:val="99"/>
+    <w:semiHidden/>
+    <w:unhideWhenUsed/>
+    <w:rsid w:val="00FA5086"/>
+    <w:rPr>
+      <w:b/>
+      <w:bCs/>
+    </w:rPr>
+  </w:style>
+  <w:style w:type="character" w:customStyle="1" w:styleId="CommentSubjectChar">
+    <w:name w:val="Comment Subject Char"/>
+    <w:basedOn w:val="CommentTextChar"/>
+    <w:link w:val="CommentSubject"/>
+    <w:uiPriority w:val="99"/>
+    <w:semiHidden/>
+    <w:rsid w:val="00FA5086"/>
+    <w:rPr>
+      <w:b/>
+      <w:bCs/>
+      <w:sz w:val="20"/>
+      <w:szCs w:val="18"/>
+    </w:rPr>
+  </w:style>
+  <w:style w:type="paragraph" w:styleId="BalloonText">
+    <w:name w:val="Balloon Text"/>
+    <w:basedOn w:val="Normal"/>
+    <w:link w:val="BalloonTextChar"/>
+    <w:uiPriority w:val="99"/>
+    <w:semiHidden/>
+    <w:unhideWhenUsed/>
+    <w:rsid w:val="00FA5086"/>
+    <w:pPr>
+      <w:spacing w:after="0" w:line="240" w:lineRule="auto"/>
+    </w:pPr>
+    <w:rPr>
+      <w:rFonts w:ascii="Segoe UI" w:hAnsi="Segoe UI" w:cs="Segoe UI"/>
+      <w:sz w:val="18"/>
+      <w:szCs w:val="16"/>
+    </w:rPr>
+  </w:style>
+  <w:style w:type="character" w:customStyle="1" w:styleId="BalloonTextChar">
+    <w:name w:val="Balloon Text Char"/>
+    <w:basedOn w:val="DefaultParagraphFont"/>
+    <w:link w:val="BalloonText"/>
+    <w:uiPriority w:val="99"/>
+    <w:semiHidden/>
+    <w:rsid w:val="00FA5086"/>
+    <w:rPr>
+      <w:rFonts w:ascii="Segoe UI" w:hAnsi="Segoe UI" w:cs="Segoe UI"/>
+      <w:sz w:val="18"/>
+      <w:szCs w:val="16"/>
+    </w:rPr>
+  </w:style>
 </w:styles>
 </file>
 
@@ -8349,11 +9236,50 @@
     <b:URL>https://www.nepalitimes.com/banner/nepals-deadly-roads-take-their-toll/</b:URL>
     <b:RefOrder>12</b:RefOrder>
   </b:Source>
+  <b:Source>
+    <b:Tag>Jam18</b:Tag>
+    <b:SourceType>Misc</b:SourceType>
+    <b:Guid>{7660591D-D3E3-4336-ADC4-42F8482BF4EA}</b:Guid>
+    <b:Title>Answered on 'Why should people follow traffic rules?'</b:Title>
+    <b:Year>2018</b:Year>
+    <b:Publisher>Quora</b:Publisher>
+    <b:Author>
+      <b:Author>
+        <b:NameList>
+          <b:Person>
+            <b:Last>Smith</b:Last>
+            <b:First>James</b:First>
+          </b:Person>
+        </b:NameList>
+      </b:Author>
+    </b:Author>
+    <b:RefOrder>13</b:RefOrder>
+  </b:Source>
+  <b:Source>
+    <b:Tag>Roy11</b:Tag>
+    <b:SourceType>Misc</b:SourceType>
+    <b:Guid>{6686EDB3-674F-45CC-9456-E555DE330CE3}</b:Guid>
+    <b:Author>
+      <b:Author>
+        <b:NameList>
+          <b:Person>
+            <b:Last>Little</b:Last>
+            <b:First>Roy</b:First>
+          </b:Person>
+        </b:NameList>
+      </b:Author>
+    </b:Author>
+    <b:Title>Traffic violations are everyone's problem</b:Title>
+    <b:Year>2011</b:Year>
+    <b:City>Ho Chi Minh, Vietnam</b:City>
+    <b:Publisher>Vietnam News</b:Publisher>
+    <b:RefOrder>14</b:RefOrder>
+  </b:Source>
 </b:Sources>
 </file>
 
 <file path=customXml/itemProps1.xml><?xml version="1.0" encoding="utf-8"?>
-<ds:datastoreItem xmlns:ds="http://schemas.openxmlformats.org/officeDocument/2006/customXml" ds:itemID="{C12AD11E-9E73-4E8A-BEF9-2B5D36FA4FC6}">
+<ds:datastoreItem xmlns:ds="http://schemas.openxmlformats.org/officeDocument/2006/customXml" ds:itemID="{AC3DCCB5-B967-4BD9-A5F4-F21600688AB9}">
   <ds:schemaRefs>
     <ds:schemaRef ds:uri="http://schemas.openxmlformats.org/officeDocument/2006/bibliography"/>
   </ds:schemaRefs>

</xml_diff>

<commit_message>
research, & links added. proposal updated
</commit_message>
<xml_diff>
--- a/proposal.docx
+++ b/proposal.docx
@@ -5410,54 +5410,64 @@
       <w:r>
         <w:t>To develop a system that can record those violations &amp; notify to the user.</w:t>
       </w:r>
-      <w:bookmarkStart w:id="38" w:name="_GoBack"/>
+      <w:r>
+        <w:rPr>
+          <w:shd w:val="clear" w:color="auto" w:fill="FFFFFF"/>
+        </w:rPr>
+        <w:br w:type="page"/>
+      </w:r>
+    </w:p>
+    <w:p>
+      <w:pPr>
+        <w:pStyle w:val="Heading1"/>
+        <w:rPr>
+          <w:shd w:val="clear" w:color="auto" w:fill="FFFFFF"/>
+        </w:rPr>
+      </w:pPr>
+      <w:bookmarkStart w:id="38" w:name="_Toc28845893"/>
+      <w:r>
+        <w:rPr>
+          <w:shd w:val="clear" w:color="auto" w:fill="FFFFFF"/>
+        </w:rPr>
+        <w:t>Literature Review</w:t>
+      </w:r>
       <w:bookmarkEnd w:id="38"/>
-      <w:r>
-        <w:rPr>
-          <w:shd w:val="clear" w:color="auto" w:fill="FFFFFF"/>
-        </w:rPr>
+    </w:p>
+    <w:p>
+      <w:bookmarkStart w:id="39" w:name="_GoBack"/>
+      <w:bookmarkEnd w:id="39"/>
+    </w:p>
+    <w:p>
+      <w:pPr>
+        <w:rPr>
+          <w:noProof/>
+        </w:rPr>
+      </w:pPr>
+      <w:r>
         <w:br w:type="page"/>
       </w:r>
-    </w:p>
-    <w:p>
-      <w:pPr>
-        <w:pStyle w:val="Heading1"/>
-        <w:rPr>
-          <w:shd w:val="clear" w:color="auto" w:fill="FFFFFF"/>
-        </w:rPr>
-      </w:pPr>
-      <w:bookmarkStart w:id="39" w:name="_Toc28845893"/>
-      <w:r>
-        <w:rPr>
-          <w:shd w:val="clear" w:color="auto" w:fill="FFFFFF"/>
-        </w:rPr>
-        <w:t>Literature Review</w:t>
-      </w:r>
-      <w:bookmarkEnd w:id="39"/>
-    </w:p>
-    <w:p/>
-    <w:p>
-      <w:pPr>
-        <w:pStyle w:val="Heading1"/>
-        <w:rPr>
-          <w:noProof/>
-        </w:rPr>
-      </w:pPr>
-      <w:r>
-        <w:br w:type="page"/>
-      </w:r>
       <w:bookmarkStart w:id="40" w:name="_Toc28845894"/>
       <w:r>
         <w:t>References</w:t>
       </w:r>
       <w:bookmarkEnd w:id="40"/>
       <w:r>
+        <w:rPr>
+          <w:rFonts w:eastAsiaTheme="majorEastAsia" w:cstheme="majorBidi"/>
+          <w:b/>
+          <w:szCs w:val="29"/>
+        </w:rPr>
         <w:fldChar w:fldCharType="begin"/>
       </w:r>
       <w:r>
         <w:instrText xml:space="preserve"> BIBLIOGRAPHY </w:instrText>
       </w:r>
       <w:r>
+        <w:rPr>
+          <w:rFonts w:eastAsiaTheme="majorEastAsia" w:cstheme="majorBidi"/>
+          <w:b/>
+          <w:szCs w:val="29"/>
+        </w:rPr>
         <w:fldChar w:fldCharType="separate"/>
       </w:r>
     </w:p>
@@ -10880,7 +10890,7 @@
 </file>
 
 <file path=customXml/itemProps1.xml><?xml version="1.0" encoding="utf-8"?>
-<ds:datastoreItem xmlns:ds="http://schemas.openxmlformats.org/officeDocument/2006/customXml" ds:itemID="{B78E9F37-4A02-44FA-84D7-99B6D80DDF45}">
+<ds:datastoreItem xmlns:ds="http://schemas.openxmlformats.org/officeDocument/2006/customXml" ds:itemID="{0F2729D2-26B6-44C3-BF9B-5022F0FDB919}">
   <ds:schemaRefs>
     <ds:schemaRef ds:uri="http://schemas.openxmlformats.org/officeDocument/2006/bibliography"/>
   </ds:schemaRefs>

</xml_diff>

<commit_message>
Commit 1 - 8:33
</commit_message>
<xml_diff>
--- a/proposal.docx
+++ b/proposal.docx
@@ -1317,23 +1317,7 @@
             <w:noProof/>
             <w:shd w:val="clear" w:color="auto" w:fill="FFFFFF"/>
           </w:rPr>
-          <w:t>Literature R</w:t>
-        </w:r>
-        <w:r>
-          <w:rPr>
-            <w:rStyle w:val="Hyperlink"/>
-            <w:noProof/>
-            <w:shd w:val="clear" w:color="auto" w:fill="FFFFFF"/>
-          </w:rPr>
-          <w:t>e</w:t>
-        </w:r>
-        <w:r>
-          <w:rPr>
-            <w:rStyle w:val="Hyperlink"/>
-            <w:noProof/>
-            <w:shd w:val="clear" w:color="auto" w:fill="FFFFFF"/>
-          </w:rPr>
-          <w:t>view</w:t>
+          <w:t>Literature Review</w:t>
         </w:r>
         <w:r>
           <w:rPr>
@@ -5436,6 +5420,7 @@
       <w:bookmarkEnd w:id="38"/>
     </w:p>
     <w:p>
+      <w:commentRangeStart w:id="39"/>
       <w:r>
         <w:t>Following the many p</w:t>
       </w:r>
@@ -5451,8 +5436,16 @@
       <w:r>
         <w:t xml:space="preserve">&amp; numerous other methods. The classification of that object is made by different architectures like Darknet, mobilenet etc. </w:t>
       </w:r>
-    </w:p>
-    <w:p>
+      <w:commentRangeEnd w:id="39"/>
+      <w:r>
+        <w:rPr>
+          <w:rStyle w:val="CommentReference"/>
+        </w:rPr>
+        <w:commentReference w:id="39"/>
+      </w:r>
+    </w:p>
+    <w:p>
+      <w:commentRangeStart w:id="40"/>
       <w:r>
         <w:t>Released in late 201</w:t>
       </w:r>
@@ -5579,8 +5572,16 @@
           </w:r>
         </w:sdtContent>
       </w:sdt>
-    </w:p>
-    <w:p>
+      <w:commentRangeEnd w:id="40"/>
+      <w:r>
+        <w:rPr>
+          <w:rStyle w:val="CommentReference"/>
+        </w:rPr>
+        <w:commentReference w:id="40"/>
+      </w:r>
+    </w:p>
+    <w:p>
+      <w:commentRangeStart w:id="41"/>
       <w:r>
         <w:t xml:space="preserve">In 2020, </w:t>
       </w:r>
@@ -5665,8 +5666,16 @@
           </w:r>
         </w:sdtContent>
       </w:sdt>
-    </w:p>
-    <w:p>
+      <w:commentRangeEnd w:id="41"/>
+      <w:r>
+        <w:rPr>
+          <w:rStyle w:val="CommentReference"/>
+        </w:rPr>
+        <w:commentReference w:id="41"/>
+      </w:r>
+    </w:p>
+    <w:p>
+      <w:commentRangeStart w:id="42"/>
       <w:r>
         <w:t xml:space="preserve">In the completed development of </w:t>
       </w:r>
@@ -5722,10 +5731,7 @@
         <w:t xml:space="preserve"> 3 seconds.</w:t>
       </w:r>
       <w:r>
-        <w:t xml:space="preserve"> The requirement for it arises due to the fact that </w:t>
-      </w:r>
-      <w:r>
-        <w:t>to detect an object</w:t>
+        <w:t xml:space="preserve"> The requirement for it arises due to the fact that to detect an object</w:t>
       </w:r>
       <w:r>
         <w:t xml:space="preserve"> </w:t>
@@ -5782,31 +5788,7 @@
         <w:t xml:space="preserve"> </w:t>
       </w:r>
       <w:r>
-        <w:t>Major reason behind erroneous</w:t>
-      </w:r>
-      <w:r>
-        <w:t xml:space="preserve"> </w:t>
-      </w:r>
-      <w:r>
-        <w:t>tracking of vehicle images is occlusion on the stop-line</w:t>
-      </w:r>
-      <w:r>
-        <w:t xml:space="preserve"> </w:t>
-      </w:r>
-      <w:r>
-        <w:t>by pedestrians, speeding vehicles over the stop-line,</w:t>
-      </w:r>
-      <w:r>
-        <w:t xml:space="preserve"> </w:t>
-      </w:r>
-      <w:r>
-        <w:t>erratic changes in outdoor lighting conditions and</w:t>
-      </w:r>
-      <w:r>
-        <w:t xml:space="preserve"> </w:t>
-      </w:r>
-      <w:r>
-        <w:t>possible vibrations of the surveillance cameras.</w:t>
+        <w:t>Major reason behind erroneous tracking of vehicle images is occlusion on the stop-line by pedestrians, speeding vehicles over the stop-line, erratic changes in outdoor lighting conditions and possible vibrations of the surveillance cameras.</w:t>
       </w:r>
       <w:r>
         <w:t xml:space="preserve"> </w:t>
@@ -5838,8 +5820,16 @@
           </w:r>
         </w:sdtContent>
       </w:sdt>
-    </w:p>
-    <w:p>
+      <w:commentRangeEnd w:id="42"/>
+      <w:r>
+        <w:rPr>
+          <w:rStyle w:val="CommentReference"/>
+        </w:rPr>
+        <w:commentReference w:id="42"/>
+      </w:r>
+    </w:p>
+    <w:p>
+      <w:commentRangeStart w:id="43"/>
       <w:r>
         <w:t>A video-based traffic violation detection system</w:t>
       </w:r>
@@ -5849,15 +5839,458 @@
       <w:r>
         <w:t>improved background-updating algorithm by using wavelet transform on dynamic background, and then track moving vehicles by feature-based tracking method. A complete traffic violation detection system is realized in C++ with OpenCV.</w:t>
       </w:r>
-      <w:bookmarkStart w:id="39" w:name="_GoBack"/>
-      <w:bookmarkEnd w:id="39"/>
-    </w:p>
-    <w:p>
+      <w:r>
+        <w:t xml:space="preserve"> </w:t>
+      </w:r>
+      <w:r>
+        <w:t>This paper propo</w:t>
+      </w:r>
+      <w:r>
+        <w:t xml:space="preserve">ses video streams as </w:t>
+      </w:r>
+      <w:bookmarkStart w:id="44" w:name="_GoBack"/>
+      <w:bookmarkEnd w:id="44"/>
+      <w:r>
+        <w:t xml:space="preserve">the input, compares five of the prevalent methods in detection a vehicle in the video stream. </w:t>
+      </w:r>
+      <w:r>
+        <w:t xml:space="preserve">Background Difference Method, which is already described above; subtracting the current image from the </w:t>
+      </w:r>
+      <w:r>
+        <w:t>background image, binarization which means to take a grayscale image and conversion of the same to black and white image.</w:t>
+      </w:r>
+      <w:r>
+        <w:t xml:space="preserve"> This method needs to update the background image in real time when the environment changes. Inter</w:t>
+      </w:r>
+      <w:r>
+        <w:t>-</w:t>
+      </w:r>
+      <w:r>
+        <w:t xml:space="preserve">frame Difference Method, </w:t>
+      </w:r>
+      <w:r>
+        <w:t xml:space="preserve">which subtracts the current frame from the previous frame, and then changing area can be found by setting the threshold value.  Edge Detection Method, applying of edge detection and denoising on the input image </w:t>
+      </w:r>
+      <w:r>
+        <w:t>for result image. The result image is compared with a template image</w:t>
+      </w:r>
+      <w:r>
+        <w:t xml:space="preserve">, after matching. This method is not suitable for real-time image processing. Optical Flow Method, detects </w:t>
+      </w:r>
+      <w:r>
+        <w:t>moving objects by the change in the time domain of pixel intensity of an image sequence, and the relationship</w:t>
+      </w:r>
+      <w:r>
+        <w:t xml:space="preserve"> </w:t>
+      </w:r>
+      <w:r>
+        <w:t>between</w:t>
+      </w:r>
+      <w:r>
+        <w:t xml:space="preserve"> </w:t>
+      </w:r>
+      <w:r>
+        <w:t>the structure</w:t>
+      </w:r>
+      <w:r>
+        <w:t xml:space="preserve"> </w:t>
+      </w:r>
+      <w:r>
+        <w:t>of</w:t>
+      </w:r>
+      <w:r>
+        <w:t xml:space="preserve"> </w:t>
+      </w:r>
+      <w:r>
+        <w:t>objects and movement. This</w:t>
+      </w:r>
+      <w:r>
+        <w:t xml:space="preserve"> </w:t>
+      </w:r>
+      <w:r>
+        <w:t>method</w:t>
+      </w:r>
+      <w:r>
+        <w:t xml:space="preserve"> </w:t>
+      </w:r>
+      <w:r>
+        <w:t>is,</w:t>
+      </w:r>
+      <w:r>
+        <w:t xml:space="preserve"> </w:t>
+      </w:r>
+      <w:r>
+        <w:t>however,</w:t>
+      </w:r>
+      <w:r>
+        <w:t xml:space="preserve"> </w:t>
+      </w:r>
+      <w:r>
+        <w:t>computationally</w:t>
+      </w:r>
+      <w:r>
+        <w:t xml:space="preserve"> </w:t>
+      </w:r>
+      <w:r>
+        <w:t>intensive</w:t>
+      </w:r>
+      <w:r>
+        <w:t xml:space="preserve"> </w:t>
+      </w:r>
+      <w:r>
+        <w:t>and</w:t>
+      </w:r>
+      <w:r>
+        <w:t xml:space="preserve"> </w:t>
+      </w:r>
+      <w:r>
+        <w:t>is susceptible to noise.</w:t>
+      </w:r>
+      <w:r>
+        <w:t xml:space="preserve"> Block Matching Method, splits an image into M</w:t>
+      </w:r>
+      <w:r>
+        <w:rPr>
+          <w:rFonts w:cs="Times New Roman"/>
+        </w:rPr>
+        <w:t>×</w:t>
+      </w:r>
+      <w:r>
+        <w:t xml:space="preserve">N macro blocks. A motion vector is evaluated </w:t>
+      </w:r>
+      <w:r>
+        <w:tab/>
+        <w:t>by searching for optimal matching of a macro block of the current frame in the next frame.</w:t>
+      </w:r>
+      <w:r>
+        <w:t xml:space="preserve"> A </w:t>
+      </w:r>
+      <w:r>
+        <w:t>moving vehicle</w:t>
+      </w:r>
+      <w:r>
+        <w:t xml:space="preserve"> </w:t>
+      </w:r>
+      <w:r>
+        <w:t>is</w:t>
+      </w:r>
+      <w:r>
+        <w:t xml:space="preserve"> </w:t>
+      </w:r>
+      <w:r>
+        <w:t>composed of many macro blocks</w:t>
+      </w:r>
+      <w:r>
+        <w:t>.</w:t>
+      </w:r>
+    </w:p>
+    <w:p>
+      <w:r>
+        <w:t xml:space="preserve">The paper discusses about the use of </w:t>
+      </w:r>
+      <w:r>
+        <w:tab/>
+        <w:t>dynamical background update based on the wavelet transform, that is combined with background difference and feature-based tracking for detection of moving vehicle.</w:t>
+      </w:r>
+      <w:r>
+        <w:t xml:space="preserve"> A weighting parameter </w:t>
+      </w:r>
+      <w:r>
+        <w:rPr>
+          <w:rFonts w:cs="Times New Roman"/>
+        </w:rPr>
+        <w:t>α</w:t>
+      </w:r>
+      <w:r>
+        <w:t xml:space="preserve"> is used to adjust the speed of background update </w:t>
+      </w:r>
+      <w:r>
+        <w:t xml:space="preserve">within the current image. </w:t>
+      </w:r>
+      <w:r>
+        <w:t>This</w:t>
+      </w:r>
+      <w:r>
+        <w:t xml:space="preserve"> </w:t>
+      </w:r>
+      <w:r>
+        <w:t>method</w:t>
+      </w:r>
+      <w:r>
+        <w:t xml:space="preserve"> </w:t>
+      </w:r>
+      <w:r>
+        <w:t>has</w:t>
+      </w:r>
+      <w:r>
+        <w:t xml:space="preserve"> </w:t>
+      </w:r>
+      <w:r>
+        <w:t>the</w:t>
+      </w:r>
+      <w:r>
+        <w:t xml:space="preserve"> </w:t>
+      </w:r>
+      <w:r>
+        <w:t>merit</w:t>
+      </w:r>
+      <w:r>
+        <w:t xml:space="preserve"> </w:t>
+      </w:r>
+      <w:r>
+        <w:t>of avoiding</w:t>
+      </w:r>
+      <w:r>
+        <w:t xml:space="preserve"> </w:t>
+      </w:r>
+      <w:r>
+        <w:t>the</w:t>
+      </w:r>
+      <w:r>
+        <w:t xml:space="preserve"> </w:t>
+      </w:r>
+      <w:r>
+        <w:t>interference</w:t>
+      </w:r>
+      <w:r>
+        <w:t xml:space="preserve"> </w:t>
+      </w:r>
+      <w:r>
+        <w:t>of</w:t>
+      </w:r>
+      <w:r>
+        <w:t xml:space="preserve"> </w:t>
+      </w:r>
+      <w:r>
+        <w:t>the</w:t>
+      </w:r>
+      <w:r>
+        <w:t xml:space="preserve"> </w:t>
+      </w:r>
+      <w:r>
+        <w:t>foreground,</w:t>
+      </w:r>
+      <w:r>
+        <w:t xml:space="preserve"> </w:t>
+      </w:r>
+      <w:r>
+        <w:t>when updating the background.</w:t>
+      </w:r>
+      <w:r>
+        <w:t xml:space="preserve"> This is required because i</w:t>
+      </w:r>
+      <w:r>
+        <w:t>f the background updates too fast, there</w:t>
+      </w:r>
+      <w:r>
+        <w:t xml:space="preserve"> </w:t>
+      </w:r>
+      <w:r>
+        <w:t>are</w:t>
+      </w:r>
+      <w:r>
+        <w:t xml:space="preserve"> </w:t>
+      </w:r>
+      <w:r>
+        <w:t>extra</w:t>
+      </w:r>
+      <w:r>
+        <w:t xml:space="preserve"> </w:t>
+      </w:r>
+      <w:r>
+        <w:t>holes</w:t>
+      </w:r>
+      <w:r>
+        <w:t xml:space="preserve"> </w:t>
+      </w:r>
+      <w:r>
+        <w:t>in</w:t>
+      </w:r>
+      <w:r>
+        <w:t xml:space="preserve"> </w:t>
+      </w:r>
+      <w:r>
+        <w:t>the</w:t>
+      </w:r>
+      <w:r>
+        <w:t xml:space="preserve"> </w:t>
+      </w:r>
+      <w:r>
+        <w:t>foreground</w:t>
+      </w:r>
+      <w:r>
+        <w:t xml:space="preserve"> </w:t>
+      </w:r>
+      <w:r>
+        <w:t>image</w:t>
+      </w:r>
+      <w:r>
+        <w:t xml:space="preserve"> </w:t>
+      </w:r>
+      <w:r>
+        <w:t>otherwise,</w:t>
+      </w:r>
+      <w:r>
+        <w:t xml:space="preserve"> </w:t>
+      </w:r>
+      <w:r>
+        <w:t>the</w:t>
+      </w:r>
+      <w:r>
+        <w:t xml:space="preserve"> </w:t>
+      </w:r>
+      <w:r>
+        <w:t>movement</w:t>
+      </w:r>
+      <w:r>
+        <w:t xml:space="preserve"> </w:t>
+      </w:r>
+      <w:r>
+        <w:t>affects</w:t>
+      </w:r>
+      <w:r>
+        <w:t xml:space="preserve"> </w:t>
+      </w:r>
+      <w:r>
+        <w:t>detection performance</w:t>
+      </w:r>
+      <w:r>
+        <w:t>.</w:t>
+      </w:r>
+      <w:r>
+        <w:t xml:space="preserve"> </w:t>
+      </w:r>
+      <w:r>
+        <w:t>2-D discrete wavelet transform</w:t>
+      </w:r>
+      <w:r>
+        <w:t xml:space="preserve"> is performed, that eliminates trajectory and solves the problem.</w:t>
+      </w:r>
+      <w:r>
+        <w:t xml:space="preserve"> The advantage of OpenCV is realized in this by use of various image processing functions such as Gaussian filtering function </w:t>
+      </w:r>
+      <w:proofErr w:type="gramStart"/>
+      <w:r>
+        <w:rPr>
+          <w:rFonts w:ascii="Consolas" w:hAnsi="Consolas"/>
+        </w:rPr>
+        <w:t>GaussianBlur(</w:t>
+      </w:r>
+      <w:proofErr w:type="gramEnd"/>
+      <w:r>
+        <w:rPr>
+          <w:rFonts w:ascii="Consolas" w:hAnsi="Consolas"/>
+        </w:rPr>
+        <w:t>),</w:t>
+      </w:r>
+      <w:r>
+        <w:rPr>
+          <w:rFonts w:cs="Times New Roman"/>
+        </w:rPr>
+        <w:t xml:space="preserve"> </w:t>
+      </w:r>
+      <w:r>
+        <w:rPr>
+          <w:rFonts w:cs="Times New Roman"/>
+        </w:rPr>
+        <w:t xml:space="preserve">image space mapping function </w:t>
+      </w:r>
+      <w:r>
+        <w:rPr>
+          <w:rFonts w:ascii="Consolas" w:hAnsi="Consolas"/>
+        </w:rPr>
+        <w:t>cvtColor()</w:t>
+      </w:r>
+      <w:r>
+        <w:rPr>
+          <w:rFonts w:cs="Times New Roman"/>
+        </w:rPr>
+        <w:t>etc.</w:t>
+      </w:r>
+      <w:r>
+        <w:rPr>
+          <w:rFonts w:cs="Times New Roman"/>
+        </w:rPr>
+        <w:t xml:space="preserve"> </w:t>
+      </w:r>
+      <w:r>
+        <w:rPr>
+          <w:rFonts w:cs="Times New Roman"/>
+        </w:rPr>
+        <w:t xml:space="preserve">The results are tested for different values of </w:t>
+      </w:r>
+      <w:r>
+        <w:rPr>
+          <w:rFonts w:cs="Times New Roman"/>
+        </w:rPr>
+        <w:t>α</w:t>
+      </w:r>
+      <w:r>
+        <w:rPr>
+          <w:rFonts w:cs="Times New Roman"/>
+        </w:rPr>
+        <w:t xml:space="preserve"> </w:t>
+      </w:r>
+      <w:r>
+        <w:rPr>
+          <w:rFonts w:cs="Times New Roman"/>
+        </w:rPr>
+        <w:tab/>
+      </w:r>
+      <w:r>
+        <w:rPr>
+          <w:rFonts w:cs="Times New Roman"/>
+        </w:rPr>
+        <w:t>(0.01, 0.03, 0.05 and 0.1)</w:t>
+      </w:r>
+      <w:r>
+        <w:rPr>
+          <w:rFonts w:cs="Times New Roman"/>
+        </w:rPr>
+        <w:t xml:space="preserve"> and it performs best on the </w:t>
+      </w:r>
+      <w:r>
+        <w:rPr>
+          <w:rFonts w:cs="Times New Roman"/>
+        </w:rPr>
+        <w:t>α</w:t>
+      </w:r>
+      <w:r>
+        <w:rPr>
+          <w:rFonts w:cs="Times New Roman"/>
+        </w:rPr>
+        <w:t>=0.03.</w:t>
+      </w:r>
+      <w:r>
+        <w:rPr>
+          <w:rFonts w:cs="Times New Roman"/>
+        </w:rPr>
+        <w:t xml:space="preserve"> Feature based tracking tracks then vehicle by the center, and decide whether they violate or not by thresholding. For every violation, the threshold is compared to the threshold</w:t>
+      </w:r>
+      <w:r>
+        <w:rPr>
+          <w:rFonts w:cs="Times New Roman"/>
+        </w:rPr>
+        <w:t xml:space="preserve">. For e.g.: </w:t>
+      </w:r>
+      <w:r>
+        <w:rPr>
+          <w:rFonts w:cs="Times New Roman"/>
+        </w:rPr>
+        <w:t xml:space="preserve"> </w:t>
+      </w:r>
+      <w:r>
+        <w:rPr>
+          <w:rFonts w:cs="Times New Roman"/>
+        </w:rPr>
+        <w:t xml:space="preserve">if Speed &lt; Threshold, it is speeding. </w:t>
+      </w:r>
       <w:sdt>
         <w:sdtPr>
           <w:id w:val="1998685329"/>
           <w:citation/>
         </w:sdtPr>
+        <w:sdtEndPr/>
         <w:sdtContent>
           <w:r>
             <w:fldChar w:fldCharType="begin"/>
@@ -5879,16 +6312,30 @@
           </w:r>
         </w:sdtContent>
       </w:sdt>
+      <w:commentRangeEnd w:id="43"/>
+      <w:r>
+        <w:rPr>
+          <w:rStyle w:val="CommentReference"/>
+        </w:rPr>
+        <w:commentReference w:id="43"/>
+      </w:r>
+    </w:p>
+    <w:p>
+      <w:pPr>
+        <w:rPr>
+          <w:rFonts w:cs="Times New Roman"/>
+        </w:rPr>
+      </w:pPr>
     </w:p>
     <w:p>
       <w:r>
         <w:br w:type="page"/>
       </w:r>
-      <w:bookmarkStart w:id="40" w:name="_Toc28845894"/>
+      <w:bookmarkStart w:id="45" w:name="_Toc28845894"/>
       <w:r>
         <w:t>References</w:t>
       </w:r>
-      <w:bookmarkEnd w:id="40"/>
+      <w:bookmarkEnd w:id="45"/>
       <w:r>
         <w:rPr>
           <w:rFonts w:eastAsiaTheme="majorEastAsia" w:cstheme="majorBidi"/>
@@ -6897,8 +7344,13 @@
         <w:annotationRef/>
       </w:r>
       <w:r>
-        <w:t>The common features in all of the systems discussed  above</w:t>
-      </w:r>
+        <w:t xml:space="preserve">The common features in all of the systems </w:t>
+      </w:r>
+      <w:proofErr w:type="gramStart"/>
+      <w:r>
+        <w:t>discussed  above</w:t>
+      </w:r>
+      <w:proofErr w:type="gramEnd"/>
     </w:p>
   </w:comment>
   <w:comment w:id="30" w:author="Aashish Tamrakar" w:date="2019-12-20T17:19:00Z" w:initials="a">
@@ -6978,6 +7430,102 @@
       </w:r>
       <w:r>
         <w:t>To whom will it affect?</w:t>
+      </w:r>
+    </w:p>
+  </w:comment>
+  <w:comment w:id="39" w:author="Aashish Tamrakar" w:date="2020-01-12T07:44:00Z" w:initials="AT">
+    <w:p>
+      <w:pPr>
+        <w:pStyle w:val="CommentText"/>
+      </w:pPr>
+      <w:r>
+        <w:rPr>
+          <w:rStyle w:val="CommentReference"/>
+        </w:rPr>
+        <w:annotationRef/>
+      </w:r>
+      <w:r>
+        <w:t>Background for the literature review</w:t>
+      </w:r>
+    </w:p>
+  </w:comment>
+  <w:comment w:id="40" w:author="Aashish Tamrakar" w:date="2020-01-12T07:45:00Z" w:initials="AT">
+    <w:p>
+      <w:pPr>
+        <w:pStyle w:val="CommentText"/>
+        <w:numPr>
+          <w:ilvl w:val="0"/>
+          <w:numId w:val="30"/>
+        </w:numPr>
+      </w:pPr>
+      <w:r>
+        <w:rPr>
+          <w:rStyle w:val="CommentReference"/>
+        </w:rPr>
+        <w:annotationRef/>
+      </w:r>
+      <w:r>
+        <w:t>Rahatzamancse</w:t>
+      </w:r>
+    </w:p>
+  </w:comment>
+  <w:comment w:id="41" w:author="Aashish Tamrakar" w:date="2020-01-12T07:45:00Z" w:initials="AT">
+    <w:p>
+      <w:pPr>
+        <w:pStyle w:val="CommentText"/>
+        <w:numPr>
+          <w:ilvl w:val="0"/>
+          <w:numId w:val="30"/>
+        </w:numPr>
+      </w:pPr>
+      <w:r>
+        <w:rPr>
+          <w:rStyle w:val="CommentReference"/>
+        </w:rPr>
+        <w:annotationRef/>
+      </w:r>
+      <w:r>
+        <w:t>Pythonawesome (improved)</w:t>
+      </w:r>
+    </w:p>
+  </w:comment>
+  <w:comment w:id="42" w:author="Aashish Tamrakar" w:date="2020-01-12T07:46:00Z" w:initials="AT">
+    <w:p>
+      <w:pPr>
+        <w:pStyle w:val="CommentText"/>
+        <w:numPr>
+          <w:ilvl w:val="0"/>
+          <w:numId w:val="30"/>
+        </w:numPr>
+      </w:pPr>
+      <w:r>
+        <w:rPr>
+          <w:rStyle w:val="CommentReference"/>
+        </w:rPr>
+        <w:annotationRef/>
+      </w:r>
+      <w:r>
+        <w:t>RLVDS</w:t>
+      </w:r>
+    </w:p>
+  </w:comment>
+  <w:comment w:id="43" w:author="Aashish Tamrakar" w:date="2020-01-12T08:32:00Z" w:initials="AT">
+    <w:p>
+      <w:pPr>
+        <w:pStyle w:val="CommentText"/>
+        <w:numPr>
+          <w:ilvl w:val="0"/>
+          <w:numId w:val="30"/>
+        </w:numPr>
+      </w:pPr>
+      <w:r>
+        <w:rPr>
+          <w:rStyle w:val="CommentReference"/>
+        </w:rPr>
+        <w:annotationRef/>
+      </w:r>
+      <w:r>
+        <w:t>A video-based traffc violation detection system</w:t>
       </w:r>
     </w:p>
   </w:comment>
@@ -7006,6 +7554,11 @@
   <w15:commentEx w15:paraId="798E1140" w15:done="0"/>
   <w15:commentEx w15:paraId="3D90165C" w15:done="0"/>
   <w15:commentEx w15:paraId="2233D889" w15:done="0"/>
+  <w15:commentEx w15:paraId="1805D242" w15:done="0"/>
+  <w15:commentEx w15:paraId="2766877C" w15:done="0"/>
+  <w15:commentEx w15:paraId="70073356" w15:done="0"/>
+  <w15:commentEx w15:paraId="26799F51" w15:done="0"/>
+  <w15:commentEx w15:paraId="424235A7" w15:done="0"/>
 </w15:commentsEx>
 </file>
 
@@ -8072,6 +8625,95 @@
     </w:lvl>
   </w:abstractNum>
   <w:abstractNum w:abstractNumId="10" w15:restartNumberingAfterBreak="0">
+    <w:nsid w:val="307E1BD5"/>
+    <w:multiLevelType w:val="hybridMultilevel"/>
+    <w:tmpl w:val="4EFA40C4"/>
+    <w:lvl w:ilvl="0" w:tplc="0409000F">
+      <w:start w:val="1"/>
+      <w:numFmt w:val="decimal"/>
+      <w:lvlText w:val="%1."/>
+      <w:lvlJc w:val="left"/>
+      <w:pPr>
+        <w:ind w:left="720" w:hanging="360"/>
+      </w:pPr>
+      <w:rPr>
+        <w:rFonts w:hint="default"/>
+      </w:rPr>
+    </w:lvl>
+    <w:lvl w:ilvl="1" w:tplc="04090019" w:tentative="1">
+      <w:start w:val="1"/>
+      <w:numFmt w:val="lowerLetter"/>
+      <w:lvlText w:val="%2."/>
+      <w:lvlJc w:val="left"/>
+      <w:pPr>
+        <w:ind w:left="1440" w:hanging="360"/>
+      </w:pPr>
+    </w:lvl>
+    <w:lvl w:ilvl="2" w:tplc="0409001B" w:tentative="1">
+      <w:start w:val="1"/>
+      <w:numFmt w:val="lowerRoman"/>
+      <w:lvlText w:val="%3."/>
+      <w:lvlJc w:val="right"/>
+      <w:pPr>
+        <w:ind w:left="2160" w:hanging="180"/>
+      </w:pPr>
+    </w:lvl>
+    <w:lvl w:ilvl="3" w:tplc="0409000F" w:tentative="1">
+      <w:start w:val="1"/>
+      <w:numFmt w:val="decimal"/>
+      <w:lvlText w:val="%4."/>
+      <w:lvlJc w:val="left"/>
+      <w:pPr>
+        <w:ind w:left="2880" w:hanging="360"/>
+      </w:pPr>
+    </w:lvl>
+    <w:lvl w:ilvl="4" w:tplc="04090019" w:tentative="1">
+      <w:start w:val="1"/>
+      <w:numFmt w:val="lowerLetter"/>
+      <w:lvlText w:val="%5."/>
+      <w:lvlJc w:val="left"/>
+      <w:pPr>
+        <w:ind w:left="3600" w:hanging="360"/>
+      </w:pPr>
+    </w:lvl>
+    <w:lvl w:ilvl="5" w:tplc="0409001B" w:tentative="1">
+      <w:start w:val="1"/>
+      <w:numFmt w:val="lowerRoman"/>
+      <w:lvlText w:val="%6."/>
+      <w:lvlJc w:val="right"/>
+      <w:pPr>
+        <w:ind w:left="4320" w:hanging="180"/>
+      </w:pPr>
+    </w:lvl>
+    <w:lvl w:ilvl="6" w:tplc="0409000F" w:tentative="1">
+      <w:start w:val="1"/>
+      <w:numFmt w:val="decimal"/>
+      <w:lvlText w:val="%7."/>
+      <w:lvlJc w:val="left"/>
+      <w:pPr>
+        <w:ind w:left="5040" w:hanging="360"/>
+      </w:pPr>
+    </w:lvl>
+    <w:lvl w:ilvl="7" w:tplc="04090019" w:tentative="1">
+      <w:start w:val="1"/>
+      <w:numFmt w:val="lowerLetter"/>
+      <w:lvlText w:val="%8."/>
+      <w:lvlJc w:val="left"/>
+      <w:pPr>
+        <w:ind w:left="5760" w:hanging="360"/>
+      </w:pPr>
+    </w:lvl>
+    <w:lvl w:ilvl="8" w:tplc="0409001B" w:tentative="1">
+      <w:start w:val="1"/>
+      <w:numFmt w:val="lowerRoman"/>
+      <w:lvlText w:val="%9."/>
+      <w:lvlJc w:val="right"/>
+      <w:pPr>
+        <w:ind w:left="6480" w:hanging="180"/>
+      </w:pPr>
+    </w:lvl>
+  </w:abstractNum>
+  <w:abstractNum w:abstractNumId="11" w15:restartNumberingAfterBreak="0">
     <w:nsid w:val="316B23DC"/>
     <w:multiLevelType w:val="hybridMultilevel"/>
     <w:tmpl w:val="0B728F88"/>
@@ -8184,7 +8826,7 @@
       </w:rPr>
     </w:lvl>
   </w:abstractNum>
-  <w:abstractNum w:abstractNumId="11" w15:restartNumberingAfterBreak="0">
+  <w:abstractNum w:abstractNumId="12" w15:restartNumberingAfterBreak="0">
     <w:nsid w:val="364D57C5"/>
     <w:multiLevelType w:val="hybridMultilevel"/>
     <w:tmpl w:val="CC9860E0"/>
@@ -8271,7 +8913,7 @@
       </w:pPr>
     </w:lvl>
   </w:abstractNum>
-  <w:abstractNum w:abstractNumId="12" w15:restartNumberingAfterBreak="0">
+  <w:abstractNum w:abstractNumId="13" w15:restartNumberingAfterBreak="0">
     <w:nsid w:val="3885176F"/>
     <w:multiLevelType w:val="hybridMultilevel"/>
     <w:tmpl w:val="48CE5586"/>
@@ -8360,7 +9002,7 @@
       </w:pPr>
     </w:lvl>
   </w:abstractNum>
-  <w:abstractNum w:abstractNumId="13" w15:restartNumberingAfterBreak="0">
+  <w:abstractNum w:abstractNumId="14" w15:restartNumberingAfterBreak="0">
     <w:nsid w:val="38E26B4C"/>
     <w:multiLevelType w:val="hybridMultilevel"/>
     <w:tmpl w:val="579A4696"/>
@@ -8473,7 +9115,7 @@
       </w:rPr>
     </w:lvl>
   </w:abstractNum>
-  <w:abstractNum w:abstractNumId="14" w15:restartNumberingAfterBreak="0">
+  <w:abstractNum w:abstractNumId="15" w15:restartNumberingAfterBreak="0">
     <w:nsid w:val="407A4F38"/>
     <w:multiLevelType w:val="hybridMultilevel"/>
     <w:tmpl w:val="29E0E7E4"/>
@@ -8562,7 +9204,7 @@
       </w:pPr>
     </w:lvl>
   </w:abstractNum>
-  <w:abstractNum w:abstractNumId="15" w15:restartNumberingAfterBreak="0">
+  <w:abstractNum w:abstractNumId="16" w15:restartNumberingAfterBreak="0">
     <w:nsid w:val="44AF26FA"/>
     <w:multiLevelType w:val="hybridMultilevel"/>
     <w:tmpl w:val="579A4696"/>
@@ -8675,7 +9317,7 @@
       </w:rPr>
     </w:lvl>
   </w:abstractNum>
-  <w:abstractNum w:abstractNumId="16" w15:restartNumberingAfterBreak="0">
+  <w:abstractNum w:abstractNumId="17" w15:restartNumberingAfterBreak="0">
     <w:nsid w:val="4D8D57F9"/>
     <w:multiLevelType w:val="hybridMultilevel"/>
     <w:tmpl w:val="5060E8BC"/>
@@ -8788,7 +9430,7 @@
       </w:rPr>
     </w:lvl>
   </w:abstractNum>
-  <w:abstractNum w:abstractNumId="17" w15:restartNumberingAfterBreak="0">
+  <w:abstractNum w:abstractNumId="18" w15:restartNumberingAfterBreak="0">
     <w:nsid w:val="4DFD3296"/>
     <w:multiLevelType w:val="hybridMultilevel"/>
     <w:tmpl w:val="64883104"/>
@@ -8877,7 +9519,7 @@
       </w:pPr>
     </w:lvl>
   </w:abstractNum>
-  <w:abstractNum w:abstractNumId="18" w15:restartNumberingAfterBreak="0">
+  <w:abstractNum w:abstractNumId="19" w15:restartNumberingAfterBreak="0">
     <w:nsid w:val="4ED202C4"/>
     <w:multiLevelType w:val="hybridMultilevel"/>
     <w:tmpl w:val="579A4696"/>
@@ -8966,7 +9608,7 @@
       </w:pPr>
     </w:lvl>
   </w:abstractNum>
-  <w:abstractNum w:abstractNumId="19" w15:restartNumberingAfterBreak="0">
+  <w:abstractNum w:abstractNumId="20" w15:restartNumberingAfterBreak="0">
     <w:nsid w:val="50E703F4"/>
     <w:multiLevelType w:val="hybridMultilevel"/>
     <w:tmpl w:val="579A4696"/>
@@ -9055,7 +9697,7 @@
       </w:pPr>
     </w:lvl>
   </w:abstractNum>
-  <w:abstractNum w:abstractNumId="20" w15:restartNumberingAfterBreak="0">
+  <w:abstractNum w:abstractNumId="21" w15:restartNumberingAfterBreak="0">
     <w:nsid w:val="55D17B84"/>
     <w:multiLevelType w:val="hybridMultilevel"/>
     <w:tmpl w:val="579A4696"/>
@@ -9144,7 +9786,7 @@
       </w:pPr>
     </w:lvl>
   </w:abstractNum>
-  <w:abstractNum w:abstractNumId="21" w15:restartNumberingAfterBreak="0">
+  <w:abstractNum w:abstractNumId="22" w15:restartNumberingAfterBreak="0">
     <w:nsid w:val="560B2C4D"/>
     <w:multiLevelType w:val="hybridMultilevel"/>
     <w:tmpl w:val="9C667216"/>
@@ -9257,7 +9899,96 @@
       </w:rPr>
     </w:lvl>
   </w:abstractNum>
-  <w:abstractNum w:abstractNumId="22" w15:restartNumberingAfterBreak="0">
+  <w:abstractNum w:abstractNumId="23" w15:restartNumberingAfterBreak="0">
+    <w:nsid w:val="630D2FDC"/>
+    <w:multiLevelType w:val="hybridMultilevel"/>
+    <w:tmpl w:val="2580ED34"/>
+    <w:lvl w:ilvl="0" w:tplc="0409000F">
+      <w:start w:val="1"/>
+      <w:numFmt w:val="decimal"/>
+      <w:lvlText w:val="%1."/>
+      <w:lvlJc w:val="left"/>
+      <w:pPr>
+        <w:ind w:left="720" w:hanging="360"/>
+      </w:pPr>
+      <w:rPr>
+        <w:rFonts w:hint="default"/>
+      </w:rPr>
+    </w:lvl>
+    <w:lvl w:ilvl="1" w:tplc="04090019" w:tentative="1">
+      <w:start w:val="1"/>
+      <w:numFmt w:val="lowerLetter"/>
+      <w:lvlText w:val="%2."/>
+      <w:lvlJc w:val="left"/>
+      <w:pPr>
+        <w:ind w:left="1440" w:hanging="360"/>
+      </w:pPr>
+    </w:lvl>
+    <w:lvl w:ilvl="2" w:tplc="0409001B" w:tentative="1">
+      <w:start w:val="1"/>
+      <w:numFmt w:val="lowerRoman"/>
+      <w:lvlText w:val="%3."/>
+      <w:lvlJc w:val="right"/>
+      <w:pPr>
+        <w:ind w:left="2160" w:hanging="180"/>
+      </w:pPr>
+    </w:lvl>
+    <w:lvl w:ilvl="3" w:tplc="0409000F" w:tentative="1">
+      <w:start w:val="1"/>
+      <w:numFmt w:val="decimal"/>
+      <w:lvlText w:val="%4."/>
+      <w:lvlJc w:val="left"/>
+      <w:pPr>
+        <w:ind w:left="2880" w:hanging="360"/>
+      </w:pPr>
+    </w:lvl>
+    <w:lvl w:ilvl="4" w:tplc="04090019" w:tentative="1">
+      <w:start w:val="1"/>
+      <w:numFmt w:val="lowerLetter"/>
+      <w:lvlText w:val="%5."/>
+      <w:lvlJc w:val="left"/>
+      <w:pPr>
+        <w:ind w:left="3600" w:hanging="360"/>
+      </w:pPr>
+    </w:lvl>
+    <w:lvl w:ilvl="5" w:tplc="0409001B" w:tentative="1">
+      <w:start w:val="1"/>
+      <w:numFmt w:val="lowerRoman"/>
+      <w:lvlText w:val="%6."/>
+      <w:lvlJc w:val="right"/>
+      <w:pPr>
+        <w:ind w:left="4320" w:hanging="180"/>
+      </w:pPr>
+    </w:lvl>
+    <w:lvl w:ilvl="6" w:tplc="0409000F" w:tentative="1">
+      <w:start w:val="1"/>
+      <w:numFmt w:val="decimal"/>
+      <w:lvlText w:val="%7."/>
+      <w:lvlJc w:val="left"/>
+      <w:pPr>
+        <w:ind w:left="5040" w:hanging="360"/>
+      </w:pPr>
+    </w:lvl>
+    <w:lvl w:ilvl="7" w:tplc="04090019" w:tentative="1">
+      <w:start w:val="1"/>
+      <w:numFmt w:val="lowerLetter"/>
+      <w:lvlText w:val="%8."/>
+      <w:lvlJc w:val="left"/>
+      <w:pPr>
+        <w:ind w:left="5760" w:hanging="360"/>
+      </w:pPr>
+    </w:lvl>
+    <w:lvl w:ilvl="8" w:tplc="0409001B" w:tentative="1">
+      <w:start w:val="1"/>
+      <w:numFmt w:val="lowerRoman"/>
+      <w:lvlText w:val="%9."/>
+      <w:lvlJc w:val="right"/>
+      <w:pPr>
+        <w:ind w:left="6480" w:hanging="180"/>
+      </w:pPr>
+    </w:lvl>
+  </w:abstractNum>
+  <w:abstractNum w:abstractNumId="24" w15:restartNumberingAfterBreak="0">
     <w:nsid w:val="65536E76"/>
     <w:multiLevelType w:val="hybridMultilevel"/>
     <w:tmpl w:val="C4847806"/>
@@ -9346,7 +10077,7 @@
       </w:pPr>
     </w:lvl>
   </w:abstractNum>
-  <w:abstractNum w:abstractNumId="23" w15:restartNumberingAfterBreak="0">
+  <w:abstractNum w:abstractNumId="25" w15:restartNumberingAfterBreak="0">
     <w:nsid w:val="68D27F1F"/>
     <w:multiLevelType w:val="hybridMultilevel"/>
     <w:tmpl w:val="49384A40"/>
@@ -9459,7 +10190,7 @@
       </w:rPr>
     </w:lvl>
   </w:abstractNum>
-  <w:abstractNum w:abstractNumId="24" w15:restartNumberingAfterBreak="0">
+  <w:abstractNum w:abstractNumId="26" w15:restartNumberingAfterBreak="0">
     <w:nsid w:val="6FF438AD"/>
     <w:multiLevelType w:val="hybridMultilevel"/>
     <w:tmpl w:val="E51C1D92"/>
@@ -9572,7 +10303,7 @@
       </w:rPr>
     </w:lvl>
   </w:abstractNum>
-  <w:abstractNum w:abstractNumId="25" w15:restartNumberingAfterBreak="0">
+  <w:abstractNum w:abstractNumId="27" w15:restartNumberingAfterBreak="0">
     <w:nsid w:val="77426B3A"/>
     <w:multiLevelType w:val="hybridMultilevel"/>
     <w:tmpl w:val="37A29C54"/>
@@ -9684,7 +10415,7 @@
       </w:rPr>
     </w:lvl>
   </w:abstractNum>
-  <w:abstractNum w:abstractNumId="26" w15:restartNumberingAfterBreak="0">
+  <w:abstractNum w:abstractNumId="28" w15:restartNumberingAfterBreak="0">
     <w:nsid w:val="77780405"/>
     <w:multiLevelType w:val="hybridMultilevel"/>
     <w:tmpl w:val="579A4696"/>
@@ -9773,7 +10504,7 @@
       </w:pPr>
     </w:lvl>
   </w:abstractNum>
-  <w:abstractNum w:abstractNumId="27" w15:restartNumberingAfterBreak="0">
+  <w:abstractNum w:abstractNumId="29" w15:restartNumberingAfterBreak="0">
     <w:nsid w:val="7ED75787"/>
     <w:multiLevelType w:val="hybridMultilevel"/>
     <w:tmpl w:val="06682AF2"/>
@@ -9872,22 +10603,22 @@
     <w:abstractNumId w:val="1"/>
   </w:num>
   <w:num w:numId="3">
-    <w:abstractNumId w:val="27"/>
+    <w:abstractNumId w:val="29"/>
   </w:num>
   <w:num w:numId="4">
-    <w:abstractNumId w:val="11"/>
+    <w:abstractNumId w:val="12"/>
   </w:num>
   <w:num w:numId="5">
-    <w:abstractNumId w:val="14"/>
+    <w:abstractNumId w:val="15"/>
   </w:num>
   <w:num w:numId="6">
-    <w:abstractNumId w:val="25"/>
+    <w:abstractNumId w:val="27"/>
   </w:num>
   <w:num w:numId="7">
     <w:abstractNumId w:val="0"/>
   </w:num>
   <w:num w:numId="8">
-    <w:abstractNumId w:val="17"/>
+    <w:abstractNumId w:val="18"/>
   </w:num>
   <w:num w:numId="9">
     <w:abstractNumId w:val="6"/>
@@ -9899,37 +10630,37 @@
     <w:abstractNumId w:val="9"/>
   </w:num>
   <w:num w:numId="12">
-    <w:abstractNumId w:val="10"/>
+    <w:abstractNumId w:val="11"/>
   </w:num>
   <w:num w:numId="13">
+    <w:abstractNumId w:val="26"/>
+  </w:num>
+  <w:num w:numId="14">
     <w:abstractNumId w:val="24"/>
   </w:num>
-  <w:num w:numId="14">
-    <w:abstractNumId w:val="22"/>
-  </w:num>
   <w:num w:numId="15">
-    <w:abstractNumId w:val="12"/>
+    <w:abstractNumId w:val="13"/>
   </w:num>
   <w:num w:numId="16">
-    <w:abstractNumId w:val="26"/>
+    <w:abstractNumId w:val="28"/>
   </w:num>
   <w:num w:numId="17">
+    <w:abstractNumId w:val="21"/>
+  </w:num>
+  <w:num w:numId="18">
     <w:abstractNumId w:val="20"/>
   </w:num>
-  <w:num w:numId="18">
+  <w:num w:numId="19">
     <w:abstractNumId w:val="19"/>
   </w:num>
-  <w:num w:numId="19">
-    <w:abstractNumId w:val="18"/>
-  </w:num>
   <w:num w:numId="20">
-    <w:abstractNumId w:val="15"/>
+    <w:abstractNumId w:val="16"/>
   </w:num>
   <w:num w:numId="21">
     <w:abstractNumId w:val="7"/>
   </w:num>
   <w:num w:numId="22">
-    <w:abstractNumId w:val="13"/>
+    <w:abstractNumId w:val="14"/>
   </w:num>
   <w:num w:numId="23">
     <w:abstractNumId w:val="3"/>
@@ -9938,16 +10669,22 @@
     <w:abstractNumId w:val="5"/>
   </w:num>
   <w:num w:numId="25">
-    <w:abstractNumId w:val="23"/>
+    <w:abstractNumId w:val="25"/>
   </w:num>
   <w:num w:numId="26">
-    <w:abstractNumId w:val="16"/>
+    <w:abstractNumId w:val="17"/>
   </w:num>
   <w:num w:numId="27">
-    <w:abstractNumId w:val="21"/>
+    <w:abstractNumId w:val="22"/>
   </w:num>
   <w:num w:numId="28">
     <w:abstractNumId w:val="2"/>
+  </w:num>
+  <w:num w:numId="29">
+    <w:abstractNumId w:val="10"/>
+  </w:num>
+  <w:num w:numId="30">
+    <w:abstractNumId w:val="23"/>
   </w:num>
 </w:numbering>
 </file>
@@ -11385,7 +12122,7 @@
 </file>
 
 <file path=customXml/itemProps1.xml><?xml version="1.0" encoding="utf-8"?>
-<ds:datastoreItem xmlns:ds="http://schemas.openxmlformats.org/officeDocument/2006/customXml" ds:itemID="{8CE00994-CB32-4654-98AD-049189516C57}">
+<ds:datastoreItem xmlns:ds="http://schemas.openxmlformats.org/officeDocument/2006/customXml" ds:itemID="{B33F6A7B-3D1B-49A6-9FEE-F7D77D057000}">
   <ds:schemaRefs>
     <ds:schemaRef ds:uri="http://schemas.openxmlformats.org/officeDocument/2006/bibliography"/>
   </ds:schemaRefs>

</xml_diff>

<commit_message>
commit 2 - 9:56
</commit_message>
<xml_diff>
--- a/proposal.docx
+++ b/proposal.docx
@@ -47,7 +47,7 @@
       <w:r>
         <w:fldChar w:fldCharType="separate"/>
       </w:r>
-      <w:hyperlink w:anchor="_Toc28845875" w:history="1">
+      <w:hyperlink w:anchor="_Toc29715366" w:history="1">
         <w:r>
           <w:rPr>
             <w:rStyle w:val="Hyperlink"/>
@@ -74,7 +74,7 @@
             <w:noProof/>
             <w:webHidden/>
           </w:rPr>
-          <w:instrText xml:space="preserve"> PAGEREF _Toc28845875 \h </w:instrText>
+          <w:instrText xml:space="preserve"> PAGEREF _Toc29715366 \h </w:instrText>
         </w:r>
         <w:r>
           <w:rPr>
@@ -117,7 +117,7 @@
           <w:sz w:val="22"/>
         </w:rPr>
       </w:pPr>
-      <w:hyperlink w:anchor="_Toc28845876" w:history="1">
+      <w:hyperlink w:anchor="_Toc29715367" w:history="1">
         <w:r>
           <w:rPr>
             <w:rStyle w:val="Hyperlink"/>
@@ -145,7 +145,7 @@
             <w:noProof/>
             <w:webHidden/>
           </w:rPr>
-          <w:instrText xml:space="preserve"> PAGEREF _Toc28845876 \h </w:instrText>
+          <w:instrText xml:space="preserve"> PAGEREF _Toc29715367 \h </w:instrText>
         </w:r>
         <w:r>
           <w:rPr>
@@ -188,7 +188,7 @@
           <w:sz w:val="22"/>
         </w:rPr>
       </w:pPr>
-      <w:hyperlink w:anchor="_Toc28845877" w:history="1">
+      <w:hyperlink w:anchor="_Toc29715368" w:history="1">
         <w:r>
           <w:rPr>
             <w:rStyle w:val="Hyperlink"/>
@@ -215,7 +215,7 @@
             <w:noProof/>
             <w:webHidden/>
           </w:rPr>
-          <w:instrText xml:space="preserve"> PAGEREF _Toc28845877 \h </w:instrText>
+          <w:instrText xml:space="preserve"> PAGEREF _Toc29715368 \h </w:instrText>
         </w:r>
         <w:r>
           <w:rPr>
@@ -258,7 +258,7 @@
           <w:sz w:val="22"/>
         </w:rPr>
       </w:pPr>
-      <w:hyperlink w:anchor="_Toc28845878" w:history="1">
+      <w:hyperlink w:anchor="_Toc29715369" w:history="1">
         <w:r>
           <w:rPr>
             <w:rStyle w:val="Hyperlink"/>
@@ -285,7 +285,7 @@
             <w:noProof/>
             <w:webHidden/>
           </w:rPr>
-          <w:instrText xml:space="preserve"> PAGEREF _Toc28845878 \h </w:instrText>
+          <w:instrText xml:space="preserve"> PAGEREF _Toc29715369 \h </w:instrText>
         </w:r>
         <w:r>
           <w:rPr>
@@ -328,7 +328,7 @@
           <w:sz w:val="22"/>
         </w:rPr>
       </w:pPr>
-      <w:hyperlink w:anchor="_Toc28845879" w:history="1">
+      <w:hyperlink w:anchor="_Toc29715370" w:history="1">
         <w:r>
           <w:rPr>
             <w:rStyle w:val="Hyperlink"/>
@@ -355,7 +355,7 @@
             <w:noProof/>
             <w:webHidden/>
           </w:rPr>
-          <w:instrText xml:space="preserve"> PAGEREF _Toc28845879 \h </w:instrText>
+          <w:instrText xml:space="preserve"> PAGEREF _Toc29715370 \h </w:instrText>
         </w:r>
         <w:r>
           <w:rPr>
@@ -398,7 +398,7 @@
           <w:sz w:val="22"/>
         </w:rPr>
       </w:pPr>
-      <w:hyperlink w:anchor="_Toc28845880" w:history="1">
+      <w:hyperlink w:anchor="_Toc29715371" w:history="1">
         <w:r>
           <w:rPr>
             <w:rStyle w:val="Hyperlink"/>
@@ -425,7 +425,7 @@
             <w:noProof/>
             <w:webHidden/>
           </w:rPr>
-          <w:instrText xml:space="preserve"> PAGEREF _Toc28845880 \h </w:instrText>
+          <w:instrText xml:space="preserve"> PAGEREF _Toc29715371 \h </w:instrText>
         </w:r>
         <w:r>
           <w:rPr>
@@ -468,7 +468,7 @@
           <w:sz w:val="22"/>
         </w:rPr>
       </w:pPr>
-      <w:hyperlink w:anchor="_Toc28845881" w:history="1">
+      <w:hyperlink w:anchor="_Toc29715372" w:history="1">
         <w:r>
           <w:rPr>
             <w:rStyle w:val="Hyperlink"/>
@@ -495,7 +495,7 @@
             <w:noProof/>
             <w:webHidden/>
           </w:rPr>
-          <w:instrText xml:space="preserve"> PAGEREF _Toc28845881 \h </w:instrText>
+          <w:instrText xml:space="preserve"> PAGEREF _Toc29715372 \h </w:instrText>
         </w:r>
         <w:r>
           <w:rPr>
@@ -538,7 +538,7 @@
           <w:sz w:val="22"/>
         </w:rPr>
       </w:pPr>
-      <w:hyperlink w:anchor="_Toc28845882" w:history="1">
+      <w:hyperlink w:anchor="_Toc29715373" w:history="1">
         <w:r>
           <w:rPr>
             <w:rStyle w:val="Hyperlink"/>
@@ -565,7 +565,7 @@
             <w:noProof/>
             <w:webHidden/>
           </w:rPr>
-          <w:instrText xml:space="preserve"> PAGEREF _Toc28845882 \h </w:instrText>
+          <w:instrText xml:space="preserve"> PAGEREF _Toc29715373 \h </w:instrText>
         </w:r>
         <w:r>
           <w:rPr>
@@ -608,7 +608,7 @@
           <w:sz w:val="22"/>
         </w:rPr>
       </w:pPr>
-      <w:hyperlink w:anchor="_Toc28845883" w:history="1">
+      <w:hyperlink w:anchor="_Toc29715374" w:history="1">
         <w:r>
           <w:rPr>
             <w:rStyle w:val="Hyperlink"/>
@@ -635,7 +635,7 @@
             <w:noProof/>
             <w:webHidden/>
           </w:rPr>
-          <w:instrText xml:space="preserve"> PAGEREF _Toc28845883 \h </w:instrText>
+          <w:instrText xml:space="preserve"> PAGEREF _Toc29715374 \h </w:instrText>
         </w:r>
         <w:r>
           <w:rPr>
@@ -678,7 +678,7 @@
           <w:sz w:val="22"/>
         </w:rPr>
       </w:pPr>
-      <w:hyperlink w:anchor="_Toc28845884" w:history="1">
+      <w:hyperlink w:anchor="_Toc29715375" w:history="1">
         <w:r>
           <w:rPr>
             <w:rStyle w:val="Hyperlink"/>
@@ -693,6 +693,8 @@
           </w:rPr>
           <w:tab/>
         </w:r>
+        <w:bookmarkStart w:id="0" w:name="_GoBack"/>
+        <w:bookmarkEnd w:id="0"/>
         <w:r>
           <w:rPr>
             <w:noProof/>
@@ -705,7 +707,7 @@
             <w:noProof/>
             <w:webHidden/>
           </w:rPr>
-          <w:instrText xml:space="preserve"> PAGEREF _Toc28845884 \h </w:instrText>
+          <w:instrText xml:space="preserve"> PAGEREF _Toc29715375 \h </w:instrText>
         </w:r>
         <w:r>
           <w:rPr>
@@ -748,7 +750,7 @@
           <w:sz w:val="22"/>
         </w:rPr>
       </w:pPr>
-      <w:hyperlink w:anchor="_Toc28845885" w:history="1">
+      <w:hyperlink w:anchor="_Toc29715376" w:history="1">
         <w:r>
           <w:rPr>
             <w:rStyle w:val="Hyperlink"/>
@@ -775,7 +777,7 @@
             <w:noProof/>
             <w:webHidden/>
           </w:rPr>
-          <w:instrText xml:space="preserve"> PAGEREF _Toc28845885 \h </w:instrText>
+          <w:instrText xml:space="preserve"> PAGEREF _Toc29715376 \h </w:instrText>
         </w:r>
         <w:r>
           <w:rPr>
@@ -818,7 +820,7 @@
           <w:sz w:val="22"/>
         </w:rPr>
       </w:pPr>
-      <w:hyperlink w:anchor="_Toc28845886" w:history="1">
+      <w:hyperlink w:anchor="_Toc29715377" w:history="1">
         <w:r>
           <w:rPr>
             <w:rStyle w:val="Hyperlink"/>
@@ -845,7 +847,7 @@
             <w:noProof/>
             <w:webHidden/>
           </w:rPr>
-          <w:instrText xml:space="preserve"> PAGEREF _Toc28845886 \h </w:instrText>
+          <w:instrText xml:space="preserve"> PAGEREF _Toc29715377 \h </w:instrText>
         </w:r>
         <w:r>
           <w:rPr>
@@ -888,7 +890,7 @@
           <w:sz w:val="22"/>
         </w:rPr>
       </w:pPr>
-      <w:hyperlink w:anchor="_Toc28845887" w:history="1">
+      <w:hyperlink w:anchor="_Toc29715378" w:history="1">
         <w:r>
           <w:rPr>
             <w:rStyle w:val="Hyperlink"/>
@@ -915,7 +917,7 @@
             <w:noProof/>
             <w:webHidden/>
           </w:rPr>
-          <w:instrText xml:space="preserve"> PAGEREF _Toc28845887 \h </w:instrText>
+          <w:instrText xml:space="preserve"> PAGEREF _Toc29715378 \h </w:instrText>
         </w:r>
         <w:r>
           <w:rPr>
@@ -958,7 +960,7 @@
           <w:sz w:val="22"/>
         </w:rPr>
       </w:pPr>
-      <w:hyperlink w:anchor="_Toc28845888" w:history="1">
+      <w:hyperlink w:anchor="_Toc29715379" w:history="1">
         <w:r>
           <w:rPr>
             <w:rStyle w:val="Hyperlink"/>
@@ -985,7 +987,7 @@
             <w:noProof/>
             <w:webHidden/>
           </w:rPr>
-          <w:instrText xml:space="preserve"> PAGEREF _Toc28845888 \h </w:instrText>
+          <w:instrText xml:space="preserve"> PAGEREF _Toc29715379 \h </w:instrText>
         </w:r>
         <w:r>
           <w:rPr>
@@ -1028,7 +1030,7 @@
           <w:sz w:val="22"/>
         </w:rPr>
       </w:pPr>
-      <w:hyperlink w:anchor="_Toc28845889" w:history="1">
+      <w:hyperlink w:anchor="_Toc29715380" w:history="1">
         <w:r>
           <w:rPr>
             <w:rStyle w:val="Hyperlink"/>
@@ -1055,7 +1057,7 @@
             <w:noProof/>
             <w:webHidden/>
           </w:rPr>
-          <w:instrText xml:space="preserve"> PAGEREF _Toc28845889 \h </w:instrText>
+          <w:instrText xml:space="preserve"> PAGEREF _Toc29715380 \h </w:instrText>
         </w:r>
         <w:r>
           <w:rPr>
@@ -1098,7 +1100,7 @@
           <w:sz w:val="22"/>
         </w:rPr>
       </w:pPr>
-      <w:hyperlink w:anchor="_Toc28845890" w:history="1">
+      <w:hyperlink w:anchor="_Toc29715381" w:history="1">
         <w:r>
           <w:rPr>
             <w:rStyle w:val="Hyperlink"/>
@@ -1126,7 +1128,7 @@
             <w:noProof/>
             <w:webHidden/>
           </w:rPr>
-          <w:instrText xml:space="preserve"> PAGEREF _Toc28845890 \h </w:instrText>
+          <w:instrText xml:space="preserve"> PAGEREF _Toc29715381 \h </w:instrText>
         </w:r>
         <w:r>
           <w:rPr>
@@ -1169,7 +1171,7 @@
           <w:sz w:val="22"/>
         </w:rPr>
       </w:pPr>
-      <w:hyperlink w:anchor="_Toc28845891" w:history="1">
+      <w:hyperlink w:anchor="_Toc29715382" w:history="1">
         <w:r>
           <w:rPr>
             <w:rStyle w:val="Hyperlink"/>
@@ -1196,7 +1198,7 @@
             <w:noProof/>
             <w:webHidden/>
           </w:rPr>
-          <w:instrText xml:space="preserve"> PAGEREF _Toc28845891 \h </w:instrText>
+          <w:instrText xml:space="preserve"> PAGEREF _Toc29715382 \h </w:instrText>
         </w:r>
         <w:r>
           <w:rPr>
@@ -1239,7 +1241,7 @@
           <w:sz w:val="22"/>
         </w:rPr>
       </w:pPr>
-      <w:hyperlink w:anchor="_Toc28845892" w:history="1">
+      <w:hyperlink w:anchor="_Toc29715383" w:history="1">
         <w:r>
           <w:rPr>
             <w:rStyle w:val="Hyperlink"/>
@@ -1267,7 +1269,7 @@
             <w:noProof/>
             <w:webHidden/>
           </w:rPr>
-          <w:instrText xml:space="preserve"> PAGEREF _Toc28845892 \h </w:instrText>
+          <w:instrText xml:space="preserve"> PAGEREF _Toc29715383 \h </w:instrText>
         </w:r>
         <w:r>
           <w:rPr>
@@ -1310,7 +1312,7 @@
           <w:sz w:val="22"/>
         </w:rPr>
       </w:pPr>
-      <w:hyperlink w:anchor="_Toc28845893" w:history="1">
+      <w:hyperlink w:anchor="_Toc29715384" w:history="1">
         <w:r>
           <w:rPr>
             <w:rStyle w:val="Hyperlink"/>
@@ -1338,7 +1340,7 @@
             <w:noProof/>
             <w:webHidden/>
           </w:rPr>
-          <w:instrText xml:space="preserve"> PAGEREF _Toc28845893 \h </w:instrText>
+          <w:instrText xml:space="preserve"> PAGEREF _Toc29715384 \h </w:instrText>
         </w:r>
         <w:r>
           <w:rPr>
@@ -1381,7 +1383,7 @@
           <w:sz w:val="22"/>
         </w:rPr>
       </w:pPr>
-      <w:hyperlink w:anchor="_Toc28845894" w:history="1">
+      <w:hyperlink w:anchor="_Toc29715385" w:history="1">
         <w:r>
           <w:rPr>
             <w:rStyle w:val="Hyperlink"/>
@@ -1408,7 +1410,7 @@
             <w:noProof/>
             <w:webHidden/>
           </w:rPr>
-          <w:instrText xml:space="preserve"> PAGEREF _Toc28845894 \h </w:instrText>
+          <w:instrText xml:space="preserve"> PAGEREF _Toc29715385 \h </w:instrText>
         </w:r>
         <w:r>
           <w:rPr>
@@ -1428,7 +1430,7 @@
             <w:noProof/>
             <w:webHidden/>
           </w:rPr>
-          <w:t>13</w:t>
+          <w:t>16</w:t>
         </w:r>
         <w:r>
           <w:rPr>
@@ -1469,22 +1471,22 @@
       <w:pPr>
         <w:pStyle w:val="Heading1"/>
       </w:pPr>
-      <w:bookmarkStart w:id="0" w:name="_Toc28845875"/>
-      <w:commentRangeStart w:id="1"/>
+      <w:bookmarkStart w:id="1" w:name="_Toc29715366"/>
+      <w:commentRangeStart w:id="2"/>
       <w:r>
         <w:lastRenderedPageBreak/>
         <w:t>Acknowledgements</w:t>
       </w:r>
-      <w:commentRangeEnd w:id="1"/>
+      <w:commentRangeEnd w:id="2"/>
       <w:r>
         <w:rPr>
           <w:rStyle w:val="CommentReference"/>
           <w:rFonts w:eastAsiaTheme="minorHAnsi" w:cstheme="minorBidi"/>
           <w:b w:val="0"/>
         </w:rPr>
-        <w:commentReference w:id="1"/>
-      </w:r>
-      <w:bookmarkEnd w:id="0"/>
+        <w:commentReference w:id="2"/>
+      </w:r>
+      <w:bookmarkEnd w:id="1"/>
     </w:p>
     <w:p>
       <w:r>
@@ -1624,23 +1626,23 @@
           <w:bCs/>
         </w:rPr>
       </w:pPr>
-      <w:bookmarkStart w:id="2" w:name="_Toc28845876"/>
+      <w:bookmarkStart w:id="3" w:name="_Toc29715367"/>
       <w:r>
         <w:rPr>
           <w:bCs/>
         </w:rPr>
         <w:t>Introduction</w:t>
       </w:r>
-      <w:bookmarkEnd w:id="2"/>
-    </w:p>
-    <w:p>
-      <w:pPr>
-        <w:rPr>
-          <w:rFonts w:cs="Times New Roman"/>
-          <w:szCs w:val="24"/>
-        </w:rPr>
-      </w:pPr>
-      <w:commentRangeStart w:id="3"/>
+      <w:bookmarkEnd w:id="3"/>
+    </w:p>
+    <w:p>
+      <w:pPr>
+        <w:rPr>
+          <w:rFonts w:cs="Times New Roman"/>
+          <w:szCs w:val="24"/>
+        </w:rPr>
+      </w:pPr>
+      <w:commentRangeStart w:id="4"/>
       <w:r>
         <w:rPr>
           <w:rFonts w:cs="Times New Roman"/>
@@ -1724,22 +1726,22 @@
         </w:rPr>
         <w:fldChar w:fldCharType="end"/>
       </w:r>
-      <w:commentRangeEnd w:id="3"/>
+      <w:commentRangeEnd w:id="4"/>
       <w:r>
         <w:rPr>
           <w:rStyle w:val="CommentReference"/>
         </w:rPr>
-        <w:commentReference w:id="3"/>
-      </w:r>
-    </w:p>
-    <w:p>
-      <w:pPr>
-        <w:rPr>
-          <w:rFonts w:cs="Times New Roman"/>
-          <w:szCs w:val="24"/>
-        </w:rPr>
-      </w:pPr>
-      <w:commentRangeStart w:id="4"/>
+        <w:commentReference w:id="4"/>
+      </w:r>
+    </w:p>
+    <w:p>
+      <w:pPr>
+        <w:rPr>
+          <w:rFonts w:cs="Times New Roman"/>
+          <w:szCs w:val="24"/>
+        </w:rPr>
+      </w:pPr>
+      <w:commentRangeStart w:id="5"/>
       <w:r>
         <w:rPr>
           <w:rFonts w:cs="Times New Roman"/>
@@ -1763,22 +1765,22 @@
         </w:rPr>
         <w:t>A traffic ticket is a notice issued by a law enforcement official to a driver, indicating that the user has violated traffic laws. Traffic tickets generally come in two forms a moving violation such as exceeding the speed limit or non-moving violation such as a parking violation with the ticket also being known as parking ticket.</w:t>
       </w:r>
-      <w:commentRangeEnd w:id="4"/>
+      <w:commentRangeEnd w:id="5"/>
       <w:r>
         <w:rPr>
           <w:rStyle w:val="CommentReference"/>
         </w:rPr>
-        <w:commentReference w:id="4"/>
-      </w:r>
-    </w:p>
-    <w:p>
-      <w:pPr>
-        <w:rPr>
-          <w:rFonts w:cs="Times New Roman"/>
-          <w:szCs w:val="24"/>
-        </w:rPr>
-      </w:pPr>
-      <w:commentRangeStart w:id="5"/>
+        <w:commentReference w:id="5"/>
+      </w:r>
+    </w:p>
+    <w:p>
+      <w:pPr>
+        <w:rPr>
+          <w:rFonts w:cs="Times New Roman"/>
+          <w:szCs w:val="24"/>
+        </w:rPr>
+      </w:pPr>
+      <w:commentRangeStart w:id="6"/>
       <w:r>
         <w:rPr>
           <w:rFonts w:cs="Times New Roman"/>
@@ -1814,22 +1816,22 @@
         </w:rPr>
         <w:t xml:space="preserve"> 1,500. As many as 378,927 rule violators were booked in the fiscal 2017-18. Out of them 5,060 motorists and two-wheeler riders were caught with the help of Closed Circuit Television (CCTV) cameras installed at more than 200 locations in the valley. Less than 2% of violators were caught using the CCTV cameras. </w:t>
       </w:r>
-      <w:commentRangeEnd w:id="5"/>
+      <w:commentRangeEnd w:id="6"/>
       <w:r>
         <w:rPr>
           <w:rStyle w:val="CommentReference"/>
         </w:rPr>
-        <w:commentReference w:id="5"/>
-      </w:r>
-    </w:p>
-    <w:p>
-      <w:pPr>
-        <w:rPr>
-          <w:rFonts w:cs="Times New Roman"/>
-          <w:szCs w:val="24"/>
-        </w:rPr>
-      </w:pPr>
-      <w:commentRangeStart w:id="6"/>
+        <w:commentReference w:id="6"/>
+      </w:r>
+    </w:p>
+    <w:p>
+      <w:pPr>
+        <w:rPr>
+          <w:rFonts w:cs="Times New Roman"/>
+          <w:szCs w:val="24"/>
+        </w:rPr>
+      </w:pPr>
+      <w:commentRangeStart w:id="7"/>
       <w:r>
         <w:rPr>
           <w:rFonts w:cs="Times New Roman"/>
@@ -1837,22 +1839,22 @@
         </w:rPr>
         <w:t>Violation of lane discipline is driving recklessly on the road without using turn signals and not following the lane discipline. Violation of lane discipline tops the traffic offence chart with 33,377 violations though many violators of lane discipline are not fined.</w:t>
       </w:r>
-      <w:commentRangeEnd w:id="6"/>
+      <w:commentRangeEnd w:id="7"/>
       <w:r>
         <w:rPr>
           <w:rStyle w:val="CommentReference"/>
         </w:rPr>
-        <w:commentReference w:id="6"/>
-      </w:r>
-    </w:p>
-    <w:p>
-      <w:pPr>
-        <w:rPr>
-          <w:rFonts w:cs="Times New Roman"/>
-          <w:szCs w:val="24"/>
-        </w:rPr>
-      </w:pPr>
-      <w:commentRangeStart w:id="7"/>
+        <w:commentReference w:id="7"/>
+      </w:r>
+    </w:p>
+    <w:p>
+      <w:pPr>
+        <w:rPr>
+          <w:rFonts w:cs="Times New Roman"/>
+          <w:szCs w:val="24"/>
+        </w:rPr>
+      </w:pPr>
+      <w:commentRangeStart w:id="8"/>
       <w:r>
         <w:rPr>
           <w:rFonts w:cs="Times New Roman"/>
@@ -1860,12 +1862,12 @@
         </w:rPr>
         <w:t>Speeding is excessive speed (driving above the speed limit) or inappropriate speed (driving too fast for the prevailing conditions) recognized as a major contributory factor in both the number and severity of traffic crashes. Very few speeding tickets are issued in Kathmandu valley as speed monitoring is only enforced randomly on very few occasions with limited resources.</w:t>
       </w:r>
-      <w:commentRangeEnd w:id="7"/>
+      <w:commentRangeEnd w:id="8"/>
       <w:r>
         <w:rPr>
           <w:rStyle w:val="CommentReference"/>
         </w:rPr>
-        <w:commentReference w:id="7"/>
+        <w:commentReference w:id="8"/>
       </w:r>
     </w:p>
     <w:p>
@@ -1915,7 +1917,7 @@
           <w:szCs w:val="24"/>
         </w:rPr>
       </w:pPr>
-      <w:commentRangeStart w:id="8"/>
+      <w:commentRangeStart w:id="9"/>
       <w:r>
         <w:rPr>
           <w:rFonts w:cs="Times New Roman"/>
@@ -1995,22 +1997,22 @@
         </w:rPr>
         <w:fldChar w:fldCharType="end"/>
       </w:r>
-      <w:commentRangeEnd w:id="8"/>
+      <w:commentRangeEnd w:id="9"/>
       <w:r>
         <w:rPr>
           <w:rStyle w:val="CommentReference"/>
         </w:rPr>
-        <w:commentReference w:id="8"/>
-      </w:r>
-    </w:p>
-    <w:p>
-      <w:pPr>
-        <w:rPr>
-          <w:rFonts w:cs="Times New Roman"/>
-          <w:szCs w:val="24"/>
-        </w:rPr>
-      </w:pPr>
-      <w:commentRangeStart w:id="9"/>
+        <w:commentReference w:id="9"/>
+      </w:r>
+    </w:p>
+    <w:p>
+      <w:pPr>
+        <w:rPr>
+          <w:rFonts w:cs="Times New Roman"/>
+          <w:szCs w:val="24"/>
+        </w:rPr>
+      </w:pPr>
+      <w:commentRangeStart w:id="10"/>
       <w:r>
         <w:rPr>
           <w:rFonts w:cs="Times New Roman"/>
@@ -2062,26 +2064,26 @@
         </w:rPr>
         <w:fldChar w:fldCharType="end"/>
       </w:r>
-      <w:commentRangeEnd w:id="9"/>
+      <w:commentRangeEnd w:id="10"/>
       <w:r>
         <w:rPr>
           <w:rStyle w:val="CommentReference"/>
         </w:rPr>
-        <w:commentReference w:id="9"/>
+        <w:commentReference w:id="10"/>
       </w:r>
     </w:p>
     <w:p>
       <w:pPr>
         <w:pStyle w:val="Heading1"/>
       </w:pPr>
-      <w:bookmarkStart w:id="10" w:name="_Toc28845877"/>
+      <w:bookmarkStart w:id="11" w:name="_Toc29715368"/>
       <w:r>
         <w:t>Evolut</w:t>
       </w:r>
       <w:r>
         <w:t>ion of traffic detection system</w:t>
       </w:r>
-      <w:bookmarkEnd w:id="10"/>
+      <w:bookmarkEnd w:id="11"/>
     </w:p>
     <w:p>
       <w:pPr>
@@ -2091,7 +2093,7 @@
           <w:shd w:val="clear" w:color="auto" w:fill="FFFFFF"/>
         </w:rPr>
       </w:pPr>
-      <w:commentRangeStart w:id="11"/>
+      <w:commentRangeStart w:id="12"/>
       <w:r>
         <w:rPr>
           <w:rFonts w:cs="Times New Roman"/>
@@ -2107,23 +2109,23 @@
         </w:rPr>
         <w:t xml:space="preserve"> On average 3,287 people are killed every day in road accidents. Different remedies have been made through the period. Due to advancement of technologies and increase of population the problem doesn’t seem to be declining. In cities, where the number of vehicles continuously increases faster than the available traffic infrastructure to support them, congestion is a difficult issue to deal with and it becomes even worse in case of car accidents. </w:t>
       </w:r>
-      <w:commentRangeEnd w:id="11"/>
+      <w:commentRangeEnd w:id="12"/>
       <w:r>
         <w:rPr>
           <w:rStyle w:val="CommentReference"/>
         </w:rPr>
-        <w:commentReference w:id="11"/>
+        <w:commentReference w:id="12"/>
       </w:r>
     </w:p>
     <w:p>
       <w:pPr>
         <w:pStyle w:val="Heading2"/>
       </w:pPr>
-      <w:bookmarkStart w:id="12" w:name="_Toc28845878"/>
+      <w:bookmarkStart w:id="13" w:name="_Toc29715369"/>
       <w:r>
         <w:t>Latest status of traffic violation detection system:</w:t>
       </w:r>
-      <w:bookmarkEnd w:id="12"/>
+      <w:bookmarkEnd w:id="13"/>
     </w:p>
     <w:p>
       <w:pPr>
@@ -2135,7 +2137,7 @@
           <w:szCs w:val="24"/>
         </w:rPr>
       </w:pPr>
-      <w:commentRangeStart w:id="13"/>
+      <w:commentRangeStart w:id="14"/>
       <w:r>
         <w:rPr>
           <w:rFonts w:cs="Times New Roman"/>
@@ -2262,13 +2264,13 @@
         </w:rPr>
         <w:fldChar w:fldCharType="end"/>
       </w:r>
-      <w:commentRangeEnd w:id="13"/>
+      <w:commentRangeEnd w:id="14"/>
       <w:r>
         <w:rPr>
           <w:rStyle w:val="CommentReference"/>
           <w:lang w:bidi="ne-NP"/>
         </w:rPr>
-        <w:commentReference w:id="13"/>
+        <w:commentReference w:id="14"/>
       </w:r>
     </w:p>
     <w:p>
@@ -2281,7 +2283,7 @@
           <w:szCs w:val="24"/>
         </w:rPr>
       </w:pPr>
-      <w:commentRangeStart w:id="14"/>
+      <w:commentRangeStart w:id="15"/>
       <w:r>
         <w:rPr>
           <w:rFonts w:cs="Times New Roman"/>
@@ -2289,13 +2291,13 @@
         </w:rPr>
         <w:t xml:space="preserve">The system we are about to use is called “Traffic Violation Detection System” using image processing algorithm. We are planning to implement HD CCTV cameras as well as sensors at various places of roads (according to the study of road and traffic conditions). Our system should be able to scan the image of cars and its number plate. The violation will be recorded as a proof. The information about the driver will be present in the system so it will be very easy to fine the person. </w:t>
       </w:r>
-      <w:commentRangeEnd w:id="14"/>
+      <w:commentRangeEnd w:id="15"/>
       <w:r>
         <w:rPr>
           <w:rStyle w:val="CommentReference"/>
           <w:lang w:bidi="ne-NP"/>
         </w:rPr>
-        <w:commentReference w:id="14"/>
+        <w:commentReference w:id="15"/>
       </w:r>
     </w:p>
     <w:p>
@@ -2305,11 +2307,11 @@
           <w:sz w:val="24"/>
         </w:rPr>
       </w:pPr>
-      <w:bookmarkStart w:id="15" w:name="_Toc28845879"/>
+      <w:bookmarkStart w:id="16" w:name="_Toc29715370"/>
       <w:r>
         <w:t>Benefits</w:t>
       </w:r>
-      <w:bookmarkEnd w:id="15"/>
+      <w:bookmarkEnd w:id="16"/>
     </w:p>
     <w:p>
       <w:pPr>
@@ -2647,11 +2649,11 @@
       <w:pPr>
         <w:pStyle w:val="Heading1"/>
       </w:pPr>
-      <w:bookmarkStart w:id="16" w:name="_Toc28845880"/>
+      <w:bookmarkStart w:id="17" w:name="_Toc29715371"/>
       <w:r>
         <w:t>Existing System</w:t>
       </w:r>
-      <w:bookmarkEnd w:id="16"/>
+      <w:bookmarkEnd w:id="17"/>
     </w:p>
     <w:p>
       <w:r>
@@ -2662,12 +2664,12 @@
       <w:pPr>
         <w:pStyle w:val="Heading2"/>
       </w:pPr>
-      <w:bookmarkStart w:id="17" w:name="_Toc28845881"/>
-      <w:commentRangeStart w:id="18"/>
+      <w:bookmarkStart w:id="18" w:name="_Toc29715372"/>
+      <w:commentRangeStart w:id="19"/>
       <w:r>
         <w:t>A video based traffic violation detection system</w:t>
       </w:r>
-      <w:bookmarkEnd w:id="17"/>
+      <w:bookmarkEnd w:id="18"/>
       <w:r>
         <w:t xml:space="preserve"> </w:t>
       </w:r>
@@ -2796,11 +2798,11 @@
       <w:pPr>
         <w:pStyle w:val="Heading2"/>
       </w:pPr>
-      <w:bookmarkStart w:id="19" w:name="_Toc28845882"/>
+      <w:bookmarkStart w:id="20" w:name="_Toc29715373"/>
       <w:r>
         <w:t>Traffic Violation Detection System based on RFID</w:t>
       </w:r>
-      <w:bookmarkEnd w:id="19"/>
+      <w:bookmarkEnd w:id="20"/>
     </w:p>
     <w:p>
       <w:r>
@@ -2958,11 +2960,11 @@
       <w:pPr>
         <w:pStyle w:val="Heading2"/>
       </w:pPr>
-      <w:bookmarkStart w:id="20" w:name="_Toc28845883"/>
+      <w:bookmarkStart w:id="21" w:name="_Toc29715374"/>
       <w:r>
         <w:t>Traffic Rules Violation Detection with Computer Vision</w:t>
       </w:r>
-      <w:bookmarkEnd w:id="20"/>
+      <w:bookmarkEnd w:id="21"/>
     </w:p>
     <w:p>
       <w:r>
@@ -3233,11 +3235,11 @@
       <w:pPr>
         <w:pStyle w:val="Heading2"/>
       </w:pPr>
-      <w:bookmarkStart w:id="21" w:name="_Toc28845884"/>
+      <w:bookmarkStart w:id="22" w:name="_Toc29715375"/>
       <w:r>
         <w:t>Intersection Violation Detection by Hikvision</w:t>
       </w:r>
-      <w:bookmarkEnd w:id="21"/>
+      <w:bookmarkEnd w:id="22"/>
     </w:p>
     <w:p>
       <w:r>
@@ -3372,24 +3374,24 @@
       <w:r>
         <w:fldChar w:fldCharType="end"/>
       </w:r>
-      <w:commentRangeEnd w:id="18"/>
+      <w:commentRangeEnd w:id="19"/>
       <w:r>
         <w:rPr>
           <w:rStyle w:val="CommentReference"/>
           <w:lang w:bidi="ne-NP"/>
         </w:rPr>
-        <w:commentReference w:id="18"/>
+        <w:commentReference w:id="19"/>
       </w:r>
     </w:p>
     <w:p>
       <w:pPr>
         <w:pStyle w:val="Heading1"/>
       </w:pPr>
-      <w:bookmarkStart w:id="22" w:name="_Toc28845885"/>
+      <w:bookmarkStart w:id="23" w:name="_Toc29715376"/>
       <w:r>
         <w:t>Customer’s perspective</w:t>
       </w:r>
-      <w:bookmarkEnd w:id="22"/>
+      <w:bookmarkEnd w:id="23"/>
     </w:p>
     <w:p>
       <w:pPr>
@@ -3400,7 +3402,7 @@
           <w:szCs w:val="24"/>
         </w:rPr>
       </w:pPr>
-      <w:commentRangeStart w:id="23"/>
+      <w:commentRangeStart w:id="24"/>
       <w:r>
         <w:rPr>
           <w:rFonts w:ascii="Times New Roman" w:hAnsi="Times New Roman" w:cs="Times New Roman"/>
@@ -3613,38 +3615,38 @@
         </w:rPr>
         <w:fldChar w:fldCharType="end"/>
       </w:r>
-      <w:commentRangeEnd w:id="23"/>
+      <w:commentRangeEnd w:id="24"/>
       <w:r>
         <w:rPr>
           <w:rStyle w:val="CommentReference"/>
           <w:rFonts w:ascii="Times New Roman" w:eastAsiaTheme="minorHAnsi" w:hAnsi="Times New Roman" w:cstheme="minorBidi"/>
           <w:lang w:eastAsia="en-US" w:bidi="ne-NP"/>
         </w:rPr>
-        <w:commentReference w:id="23"/>
+        <w:commentReference w:id="24"/>
       </w:r>
     </w:p>
     <w:p>
       <w:pPr>
         <w:pStyle w:val="Heading1"/>
       </w:pPr>
-      <w:bookmarkStart w:id="24" w:name="_Toc28845886"/>
+      <w:bookmarkStart w:id="25" w:name="_Toc29715377"/>
       <w:r>
         <w:t>Observation of existing or similar system</w:t>
       </w:r>
       <w:r>
         <w:t>s</w:t>
       </w:r>
-      <w:bookmarkEnd w:id="24"/>
+      <w:bookmarkEnd w:id="25"/>
     </w:p>
     <w:p>
       <w:pPr>
         <w:pStyle w:val="Heading2"/>
       </w:pPr>
-      <w:bookmarkStart w:id="25" w:name="_Toc28845887"/>
+      <w:bookmarkStart w:id="26" w:name="_Toc29715378"/>
       <w:r>
         <w:t>Table of Comparison</w:t>
       </w:r>
-      <w:bookmarkEnd w:id="25"/>
+      <w:bookmarkEnd w:id="26"/>
     </w:p>
     <w:tbl>
       <w:tblPr>
@@ -4076,7 +4078,7 @@
                 <w:szCs w:val="24"/>
               </w:rPr>
             </w:pPr>
-            <w:commentRangeStart w:id="26"/>
+            <w:commentRangeStart w:id="27"/>
           </w:p>
         </w:tc>
         <w:tc>
@@ -4172,14 +4174,14 @@
               </w:rPr>
               <w:t>targeted vehicle detection, object detection</w:t>
             </w:r>
-            <w:commentRangeEnd w:id="26"/>
+            <w:commentRangeEnd w:id="27"/>
             <w:r>
               <w:rPr>
                 <w:rStyle w:val="CommentReference"/>
                 <w:rFonts w:eastAsiaTheme="minorHAnsi" w:cstheme="minorBidi"/>
                 <w:lang w:eastAsia="en-US" w:bidi="ne-NP"/>
               </w:rPr>
-              <w:commentReference w:id="26"/>
+              <w:commentReference w:id="27"/>
             </w:r>
           </w:p>
         </w:tc>
@@ -4190,14 +4192,14 @@
       <w:pPr>
         <w:pStyle w:val="Heading2"/>
       </w:pPr>
-      <w:bookmarkStart w:id="27" w:name="_Toc28845888"/>
+      <w:bookmarkStart w:id="28" w:name="_Toc29715379"/>
       <w:r>
         <w:t>Common Features</w:t>
       </w:r>
-      <w:bookmarkEnd w:id="27"/>
-    </w:p>
-    <w:p>
-      <w:commentRangeStart w:id="28"/>
+      <w:bookmarkEnd w:id="28"/>
+    </w:p>
+    <w:p>
+      <w:commentRangeStart w:id="29"/>
       <w:r>
         <w:t>The common Features between all the systems are:</w:t>
       </w:r>
@@ -4245,13 +4247,13 @@
       <w:r>
         <w:t>Direction violation</w:t>
       </w:r>
-      <w:commentRangeEnd w:id="28"/>
+      <w:commentRangeEnd w:id="29"/>
       <w:r>
         <w:rPr>
           <w:rStyle w:val="CommentReference"/>
           <w:lang w:bidi="ne-NP"/>
         </w:rPr>
-        <w:commentReference w:id="28"/>
+        <w:commentReference w:id="29"/>
       </w:r>
     </w:p>
     <w:p>
@@ -4273,11 +4275,11 @@
       <w:pPr>
         <w:pStyle w:val="Heading1"/>
       </w:pPr>
-      <w:bookmarkStart w:id="29" w:name="_Toc28845889"/>
+      <w:bookmarkStart w:id="30" w:name="_Toc29715380"/>
       <w:r>
         <w:t>Problem Statement</w:t>
       </w:r>
-      <w:bookmarkEnd w:id="29"/>
+      <w:bookmarkEnd w:id="30"/>
     </w:p>
     <w:p>
       <w:pPr>
@@ -4289,7 +4291,7 @@
           <w:spacing w:val="2"/>
         </w:rPr>
       </w:pPr>
-      <w:commentRangeStart w:id="30"/>
+      <w:commentRangeStart w:id="31"/>
       <w:r>
         <w:t>According to Metro Traffic Division, there is average of 40-60 accidents per day</w:t>
       </w:r>
@@ -4523,13 +4525,13 @@
         </w:rPr>
         <w:t>The major violations include lane violation, illegal parking &amp; speeding.</w:t>
       </w:r>
-      <w:commentRangeEnd w:id="30"/>
+      <w:commentRangeEnd w:id="31"/>
       <w:r>
         <w:rPr>
           <w:rStyle w:val="CommentReference"/>
           <w:rFonts w:eastAsiaTheme="minorHAnsi" w:cstheme="minorBidi"/>
         </w:rPr>
-        <w:commentReference w:id="30"/>
+        <w:commentReference w:id="31"/>
       </w:r>
     </w:p>
     <w:p>
@@ -4543,7 +4545,7 @@
           <w:shd w:val="clear" w:color="auto" w:fill="FFFFFF"/>
         </w:rPr>
       </w:pPr>
-      <w:commentRangeStart w:id="31"/>
+      <w:commentRangeStart w:id="32"/>
       <w:r>
         <w:rPr>
           <w:color w:val="000000"/>
@@ -4671,13 +4673,13 @@
         </w:rPr>
         <w:t xml:space="preserve"> </w:t>
       </w:r>
-      <w:commentRangeEnd w:id="31"/>
+      <w:commentRangeEnd w:id="32"/>
       <w:r>
         <w:rPr>
           <w:rStyle w:val="CommentReference"/>
           <w:rFonts w:eastAsiaTheme="minorHAnsi" w:cstheme="minorBidi"/>
         </w:rPr>
-        <w:commentReference w:id="31"/>
+        <w:commentReference w:id="32"/>
       </w:r>
     </w:p>
     <w:p>
@@ -4690,7 +4692,7 @@
           <w:shd w:val="clear" w:color="auto" w:fill="FFFFFF"/>
         </w:rPr>
       </w:pPr>
-      <w:commentRangeStart w:id="32"/>
+      <w:commentRangeStart w:id="33"/>
       <w:r>
         <w:rPr>
           <w:color w:val="000000"/>
@@ -4997,12 +4999,12 @@
         </w:rPr>
         <w:t>As the number of vehicles start to grow, and traffic congestion lumps up even more, traffic violation has started to become even more and more serious problem.</w:t>
       </w:r>
-      <w:commentRangeEnd w:id="32"/>
+      <w:commentRangeEnd w:id="33"/>
       <w:r>
         <w:rPr>
           <w:rStyle w:val="CommentReference"/>
         </w:rPr>
-        <w:commentReference w:id="32"/>
+        <w:commentReference w:id="33"/>
       </w:r>
     </w:p>
     <w:p>
@@ -5015,7 +5017,7 @@
           <w:shd w:val="clear" w:color="auto" w:fill="FFFFFF"/>
         </w:rPr>
       </w:pPr>
-      <w:commentRangeStart w:id="33"/>
+      <w:commentRangeStart w:id="34"/>
       <w:r>
         <w:rPr>
           <w:rFonts w:eastAsia="Times New Roman" w:cs="Times New Roman"/>
@@ -5046,12 +5048,12 @@
         </w:rPr>
         <w:t xml:space="preserve">We will try to implement algorithm for detecting &amp; providing an alert about speeding to concerned people. </w:t>
       </w:r>
-      <w:commentRangeEnd w:id="33"/>
+      <w:commentRangeEnd w:id="34"/>
       <w:r>
         <w:rPr>
           <w:rStyle w:val="CommentReference"/>
         </w:rPr>
-        <w:commentReference w:id="33"/>
+        <w:commentReference w:id="34"/>
       </w:r>
       <w:r>
         <w:rPr>
@@ -5154,7 +5156,7 @@
           <w:shd w:val="clear" w:color="auto" w:fill="FFFFFF"/>
         </w:rPr>
       </w:pPr>
-      <w:commentRangeStart w:id="34"/>
+      <w:commentRangeStart w:id="35"/>
       <w:r>
         <w:rPr>
           <w:rFonts w:eastAsia="Times New Roman" w:cs="Times New Roman"/>
@@ -5235,12 +5237,12 @@
         </w:rPr>
         <w:t>viously save lives on the road.</w:t>
       </w:r>
-      <w:commentRangeEnd w:id="34"/>
+      <w:commentRangeEnd w:id="35"/>
       <w:r>
         <w:rPr>
           <w:rStyle w:val="CommentReference"/>
         </w:rPr>
-        <w:commentReference w:id="34"/>
+        <w:commentReference w:id="35"/>
       </w:r>
     </w:p>
     <w:p>
@@ -5274,7 +5276,7 @@
           <w:shd w:val="clear" w:color="auto" w:fill="FFFFFF"/>
         </w:rPr>
       </w:pPr>
-      <w:bookmarkStart w:id="35" w:name="_Toc28845890"/>
+      <w:bookmarkStart w:id="36" w:name="_Toc29715381"/>
       <w:r>
         <w:rPr>
           <w:rFonts w:eastAsia="Times New Roman"/>
@@ -5282,17 +5284,17 @@
         </w:rPr>
         <w:t>Aims &amp; Objectives</w:t>
       </w:r>
-      <w:bookmarkEnd w:id="35"/>
+      <w:bookmarkEnd w:id="36"/>
     </w:p>
     <w:p>
       <w:pPr>
         <w:pStyle w:val="Heading2"/>
       </w:pPr>
-      <w:bookmarkStart w:id="36" w:name="_Toc28845891"/>
+      <w:bookmarkStart w:id="37" w:name="_Toc29715382"/>
       <w:r>
         <w:t>Aims</w:t>
       </w:r>
-      <w:bookmarkEnd w:id="36"/>
+      <w:bookmarkEnd w:id="37"/>
     </w:p>
     <w:p>
       <w:r>
@@ -5322,7 +5324,6 @@
           <w:numId w:val="28"/>
         </w:numPr>
       </w:pPr>
-      <w:bookmarkStart w:id="37" w:name="_Toc28845892"/>
       <w:r>
         <w:t xml:space="preserve">To develop a complete traffic violation detection system </w:t>
       </w:r>
@@ -5334,13 +5335,14 @@
           <w:shd w:val="clear" w:color="auto" w:fill="FFFFFF"/>
         </w:rPr>
       </w:pPr>
+      <w:bookmarkStart w:id="38" w:name="_Toc29715383"/>
       <w:r>
         <w:rPr>
           <w:shd w:val="clear" w:color="auto" w:fill="FFFFFF"/>
         </w:rPr>
         <w:t>Objectives</w:t>
       </w:r>
-      <w:bookmarkEnd w:id="37"/>
+      <w:bookmarkEnd w:id="38"/>
     </w:p>
     <w:p>
       <w:pPr>
@@ -5410,17 +5412,17 @@
           <w:shd w:val="clear" w:color="auto" w:fill="FFFFFF"/>
         </w:rPr>
       </w:pPr>
-      <w:bookmarkStart w:id="38" w:name="_Toc28845893"/>
+      <w:bookmarkStart w:id="39" w:name="_Toc29715384"/>
       <w:r>
         <w:rPr>
           <w:shd w:val="clear" w:color="auto" w:fill="FFFFFF"/>
         </w:rPr>
         <w:t>Literature Review</w:t>
       </w:r>
-      <w:bookmarkEnd w:id="38"/>
-    </w:p>
-    <w:p>
-      <w:commentRangeStart w:id="39"/>
+      <w:bookmarkEnd w:id="39"/>
+    </w:p>
+    <w:p>
+      <w:commentRangeStart w:id="40"/>
       <w:r>
         <w:t>Following the many p</w:t>
       </w:r>
@@ -5431,21 +5433,27 @@
         <w:t>primary aspect is the detection of the object, classification of that object &amp; the nature of violation it commits.</w:t>
       </w:r>
       <w:r>
-        <w:t xml:space="preserve"> Object detection can be achieved using different algorithms like Background Difference Algorithm, Edge Detection with Hough Transform, </w:t>
+        <w:t xml:space="preserve"> Object detection can be achieved using different algorithms like Background Difference Algorithm, </w:t>
+      </w:r>
+      <w:r>
+        <w:t xml:space="preserve">Dynamic Background Difference with Wavelet transform (improved background difference) algorithm, </w:t>
+      </w:r>
+      <w:r>
+        <w:t xml:space="preserve">Edge Detection with Hough Transform, </w:t>
       </w:r>
       <w:r>
         <w:t xml:space="preserve">&amp; numerous other methods. The classification of that object is made by different architectures like Darknet, mobilenet etc. </w:t>
       </w:r>
-      <w:commentRangeEnd w:id="39"/>
+      <w:commentRangeEnd w:id="40"/>
       <w:r>
         <w:rPr>
           <w:rStyle w:val="CommentReference"/>
         </w:rPr>
-        <w:commentReference w:id="39"/>
-      </w:r>
-    </w:p>
-    <w:p>
-      <w:commentRangeStart w:id="40"/>
+        <w:commentReference w:id="40"/>
+      </w:r>
+    </w:p>
+    <w:p>
+      <w:commentRangeStart w:id="41"/>
       <w:r>
         <w:t>Released in late 201</w:t>
       </w:r>
@@ -5572,16 +5580,16 @@
           </w:r>
         </w:sdtContent>
       </w:sdt>
-      <w:commentRangeEnd w:id="40"/>
+      <w:commentRangeEnd w:id="41"/>
       <w:r>
         <w:rPr>
           <w:rStyle w:val="CommentReference"/>
         </w:rPr>
-        <w:commentReference w:id="40"/>
-      </w:r>
-    </w:p>
-    <w:p>
-      <w:commentRangeStart w:id="41"/>
+        <w:commentReference w:id="41"/>
+      </w:r>
+    </w:p>
+    <w:p>
+      <w:commentRangeStart w:id="42"/>
       <w:r>
         <w:t xml:space="preserve">In 2020, </w:t>
       </w:r>
@@ -5666,16 +5674,16 @@
           </w:r>
         </w:sdtContent>
       </w:sdt>
-      <w:commentRangeEnd w:id="41"/>
+      <w:commentRangeEnd w:id="42"/>
       <w:r>
         <w:rPr>
           <w:rStyle w:val="CommentReference"/>
         </w:rPr>
-        <w:commentReference w:id="41"/>
-      </w:r>
-    </w:p>
-    <w:p>
-      <w:commentRangeStart w:id="42"/>
+        <w:commentReference w:id="42"/>
+      </w:r>
+    </w:p>
+    <w:p>
+      <w:commentRangeStart w:id="43"/>
       <w:r>
         <w:t xml:space="preserve">In the completed development of </w:t>
       </w:r>
@@ -5820,16 +5828,16 @@
           </w:r>
         </w:sdtContent>
       </w:sdt>
-      <w:commentRangeEnd w:id="42"/>
+      <w:commentRangeEnd w:id="43"/>
       <w:r>
         <w:rPr>
           <w:rStyle w:val="CommentReference"/>
         </w:rPr>
-        <w:commentReference w:id="42"/>
-      </w:r>
-    </w:p>
-    <w:p>
-      <w:commentRangeStart w:id="43"/>
+        <w:commentReference w:id="43"/>
+      </w:r>
+    </w:p>
+    <w:p>
+      <w:commentRangeStart w:id="44"/>
       <w:r>
         <w:t>A video-based traffic violation detection system</w:t>
       </w:r>
@@ -5846,12 +5854,7 @@
         <w:t>This paper propo</w:t>
       </w:r>
       <w:r>
-        <w:t xml:space="preserve">ses video streams as </w:t>
-      </w:r>
-      <w:bookmarkStart w:id="44" w:name="_GoBack"/>
-      <w:bookmarkEnd w:id="44"/>
-      <w:r>
-        <w:t xml:space="preserve">the input, compares five of the prevalent methods in detection a vehicle in the video stream. </w:t>
+        <w:t xml:space="preserve">ses video streams as the input, compares five of the prevalent methods in detection a vehicle in the video stream. </w:t>
       </w:r>
       <w:r>
         <w:t xml:space="preserve">Background Difference Method, which is already described above; subtracting the current image from the </w:t>
@@ -6312,47 +6315,200 @@
           </w:r>
         </w:sdtContent>
       </w:sdt>
-      <w:commentRangeEnd w:id="43"/>
+      <w:commentRangeEnd w:id="44"/>
       <w:r>
         <w:rPr>
           <w:rStyle w:val="CommentReference"/>
         </w:rPr>
-        <w:commentReference w:id="43"/>
-      </w:r>
-    </w:p>
-    <w:p>
-      <w:pPr>
-        <w:rPr>
-          <w:rFonts w:cs="Times New Roman"/>
-        </w:rPr>
-      </w:pPr>
-    </w:p>
-    <w:p>
+        <w:commentReference w:id="44"/>
+      </w:r>
+    </w:p>
+    <w:p>
+      <w:pPr>
+        <w:rPr>
+          <w:rFonts w:cs="Times New Roman"/>
+        </w:rPr>
+      </w:pPr>
+      <w:r>
+        <w:rPr>
+          <w:rFonts w:cs="Times New Roman"/>
+        </w:rPr>
+        <w:t>High-Level Traffic-Violation Detection for Embedded Traffic Analysis</w:t>
+      </w:r>
+      <w:r>
+        <w:rPr>
+          <w:rFonts w:cs="Times New Roman"/>
+        </w:rPr>
+        <w:t xml:space="preserve"> on the other hand uses </w:t>
+      </w:r>
+      <w:r>
+        <w:rPr>
+          <w:rFonts w:cs="Times New Roman"/>
+        </w:rPr>
+        <w:t xml:space="preserve">background segmentation and novel road model for obtaining candidate traffic participants. A region-based tracking system equipped with static occlusion-reasoning, tracks the positions of the objects in the scene. </w:t>
+      </w:r>
+      <w:r>
+        <w:rPr>
+          <w:rFonts w:cs="Times New Roman"/>
+        </w:rPr>
+        <w:t xml:space="preserve">Experiments show that they have achieved the processing rate of </w:t>
+      </w:r>
+      <w:r>
+        <w:rPr>
+          <w:rFonts w:cs="Times New Roman"/>
+        </w:rPr>
+        <w:tab/>
+        <w:t>63-150 Hz, with high average correct road detection, object-type classification rates of 93-94% and event detection accuracy of 85%.</w:t>
+      </w:r>
+      <w:r>
+        <w:rPr>
+          <w:rFonts w:cs="Times New Roman"/>
+        </w:rPr>
+        <w:t xml:space="preserve"> </w:t>
+      </w:r>
+      <w:r>
+        <w:rPr>
+          <w:rFonts w:cs="Times New Roman"/>
+        </w:rPr>
+        <w:t>This paper emphasizes a road model used with the b</w:t>
+      </w:r>
+      <w:r>
+        <w:rPr>
+          <w:rFonts w:cs="Times New Roman"/>
+        </w:rPr>
+        <w:t xml:space="preserve">ackground difference algorithm. Also, a series of consistency test are performed in-order to prevent false foreground regions i.e., false vehicle objects in the scene. Earlier proposed systems couldn’t prevent </w:t>
+      </w:r>
+      <w:r>
+        <w:rPr>
+          <w:rFonts w:cs="Times New Roman"/>
+        </w:rPr>
+        <w:t xml:space="preserve">vehicles that enter the scene and stop for a relatively long period of time from identifying as a default background object. They don’t know whether the visible object in the background is correct. A Road Detection Algorithm for estimation of model for pixels in the background that belong to the traffic roads is used, </w:t>
+      </w:r>
+      <w:r>
+        <w:rPr>
+          <w:rFonts w:cs="Times New Roman"/>
+        </w:rPr>
+        <w:t xml:space="preserve">vehicles dominantly moving on the road, forms the training set and the pixels thus are classified as a road, forming a road model. </w:t>
+      </w:r>
+      <w:r>
+        <w:rPr>
+          <w:rFonts w:cs="Times New Roman"/>
+        </w:rPr>
+        <w:t>Previously, static objects occlusions were just implicitly handled using heuristics. For e.g.: a tree that is occluding the background is just implicitly by simple formulae</w:t>
+      </w:r>
+      <w:r>
+        <w:rPr>
+          <w:rFonts w:cs="Times New Roman"/>
+        </w:rPr>
+        <w:t xml:space="preserve">. The system </w:t>
+      </w:r>
+      <w:r>
+        <w:rPr>
+          <w:rFonts w:cs="Times New Roman"/>
+        </w:rPr>
+        <w:t>presents an approach for handling it by obtaining the regions in the background</w:t>
+      </w:r>
+      <w:r>
+        <w:rPr>
+          <w:rFonts w:cs="Times New Roman"/>
+        </w:rPr>
+        <w:t xml:space="preserve"> that frequently occlude. For Thin-Structure Occlusions (TSO) by a thin object such as a thin light pole, sign pole, by splitting the vehicle, </w:t>
+      </w:r>
+      <w:r>
+        <w:rPr>
+          <w:rFonts w:cs="Times New Roman"/>
+        </w:rPr>
+        <w:t>e.g. when the driver moves behind, vehicle gets split into two parts. A vehicle is enclosed by a bounding box, one side (back) of the tracked object remains static, while the opposite side moves in the direction of the object motion.</w:t>
+      </w:r>
+      <w:r>
+        <w:rPr>
+          <w:rFonts w:cs="Times New Roman"/>
+        </w:rPr>
+        <w:t xml:space="preserve"> These two observations are combined to obtain occluded regions. </w:t>
+      </w:r>
+      <w:r>
+        <w:rPr>
+          <w:rFonts w:cs="Times New Roman"/>
+        </w:rPr>
+        <w:t xml:space="preserve">A naïve Bayesian classifier is used for the classification of objects. Different other 5 semantic elements such as vehicle or object length, width, </w:t>
+      </w:r>
+      <w:r>
+        <w:rPr>
+          <w:rFonts w:cs="Times New Roman"/>
+        </w:rPr>
+        <w:t>object’s maximum speed, etc.</w:t>
+      </w:r>
+      <w:r>
+        <w:rPr>
+          <w:rFonts w:cs="Times New Roman"/>
+        </w:rPr>
+        <w:t xml:space="preserve"> The authors added the possibility of enhancement by inclusion of shadow handler for splitting more falsely merged objects. </w:t>
+      </w:r>
+      <w:sdt>
+        <w:sdtPr>
+          <w:rPr>
+            <w:rFonts w:cs="Times New Roman"/>
+          </w:rPr>
+          <w:id w:val="-446538743"/>
+          <w:citation/>
+        </w:sdtPr>
+        <w:sdtContent>
+          <w:r>
+            <w:rPr>
+              <w:rFonts w:cs="Times New Roman"/>
+            </w:rPr>
+            <w:fldChar w:fldCharType="begin"/>
+          </w:r>
+          <w:r>
+            <w:rPr>
+              <w:rFonts w:cs="Times New Roman"/>
+            </w:rPr>
+            <w:instrText xml:space="preserve"> CITATION Vijay \l 1033 </w:instrText>
+          </w:r>
+          <w:r>
+            <w:rPr>
+              <w:rFonts w:cs="Times New Roman"/>
+            </w:rPr>
+            <w:fldChar w:fldCharType="separate"/>
+          </w:r>
+          <w:r>
+            <w:rPr>
+              <w:rFonts w:cs="Times New Roman"/>
+              <w:noProof/>
+            </w:rPr>
+            <w:t>[17]</w:t>
+          </w:r>
+          <w:r>
+            <w:rPr>
+              <w:rFonts w:cs="Times New Roman"/>
+            </w:rPr>
+            <w:fldChar w:fldCharType="end"/>
+          </w:r>
+        </w:sdtContent>
+      </w:sdt>
+    </w:p>
+    <w:p>
+      <w:pPr>
+        <w:pStyle w:val="Heading1"/>
+        <w:rPr>
+          <w:noProof/>
+        </w:rPr>
+      </w:pPr>
       <w:r>
         <w:br w:type="page"/>
       </w:r>
-      <w:bookmarkStart w:id="45" w:name="_Toc28845894"/>
+      <w:bookmarkStart w:id="45" w:name="_Toc29715385"/>
       <w:r>
         <w:t>References</w:t>
       </w:r>
       <w:bookmarkEnd w:id="45"/>
       <w:r>
-        <w:rPr>
-          <w:rFonts w:eastAsiaTheme="majorEastAsia" w:cstheme="majorBidi"/>
-          <w:b/>
-          <w:szCs w:val="29"/>
-        </w:rPr>
         <w:fldChar w:fldCharType="begin"/>
       </w:r>
       <w:r>
         <w:instrText xml:space="preserve"> BIBLIOGRAPHY </w:instrText>
       </w:r>
       <w:r>
-        <w:rPr>
-          <w:rFonts w:eastAsiaTheme="majorEastAsia" w:cstheme="majorBidi"/>
-          <w:b/>
-          <w:szCs w:val="29"/>
-        </w:rPr>
         <w:fldChar w:fldCharType="separate"/>
       </w:r>
     </w:p>
@@ -6374,7 +6530,7 @@
       </w:tblGrid>
       <w:tr>
         <w:trPr>
-          <w:divId w:val="1658529939"/>
+          <w:divId w:val="420376171"/>
           <w:tblCellSpacing w:w="15" w:type="dxa"/>
         </w:trPr>
         <w:tc>
@@ -6420,7 +6576,7 @@
       </w:tr>
       <w:tr>
         <w:trPr>
-          <w:divId w:val="1658529939"/>
+          <w:divId w:val="420376171"/>
           <w:tblCellSpacing w:w="15" w:type="dxa"/>
         </w:trPr>
         <w:tc>
@@ -6466,7 +6622,7 @@
       </w:tr>
       <w:tr>
         <w:trPr>
-          <w:divId w:val="1658529939"/>
+          <w:divId w:val="420376171"/>
           <w:tblCellSpacing w:w="15" w:type="dxa"/>
         </w:trPr>
         <w:tc>
@@ -6512,7 +6668,7 @@
       </w:tr>
       <w:tr>
         <w:trPr>
-          <w:divId w:val="1658529939"/>
+          <w:divId w:val="420376171"/>
           <w:tblCellSpacing w:w="15" w:type="dxa"/>
         </w:trPr>
         <w:tc>
@@ -6558,7 +6714,7 @@
       </w:tr>
       <w:tr>
         <w:trPr>
-          <w:divId w:val="1658529939"/>
+          <w:divId w:val="420376171"/>
           <w:tblCellSpacing w:w="15" w:type="dxa"/>
         </w:trPr>
         <w:tc>
@@ -6604,7 +6760,7 @@
       </w:tr>
       <w:tr>
         <w:trPr>
-          <w:divId w:val="1658529939"/>
+          <w:divId w:val="420376171"/>
           <w:tblCellSpacing w:w="15" w:type="dxa"/>
         </w:trPr>
         <w:tc>
@@ -6650,7 +6806,7 @@
       </w:tr>
       <w:tr>
         <w:trPr>
-          <w:divId w:val="1658529939"/>
+          <w:divId w:val="420376171"/>
           <w:tblCellSpacing w:w="15" w:type="dxa"/>
         </w:trPr>
         <w:tc>
@@ -6710,7 +6866,7 @@
       </w:tr>
       <w:tr>
         <w:trPr>
-          <w:divId w:val="1658529939"/>
+          <w:divId w:val="420376171"/>
           <w:tblCellSpacing w:w="15" w:type="dxa"/>
         </w:trPr>
         <w:tc>
@@ -6756,7 +6912,7 @@
       </w:tr>
       <w:tr>
         <w:trPr>
-          <w:divId w:val="1658529939"/>
+          <w:divId w:val="420376171"/>
           <w:tblCellSpacing w:w="15" w:type="dxa"/>
         </w:trPr>
         <w:tc>
@@ -6802,7 +6958,7 @@
       </w:tr>
       <w:tr>
         <w:trPr>
-          <w:divId w:val="1658529939"/>
+          <w:divId w:val="420376171"/>
           <w:tblCellSpacing w:w="15" w:type="dxa"/>
         </w:trPr>
         <w:tc>
@@ -6862,7 +7018,7 @@
       </w:tr>
       <w:tr>
         <w:trPr>
-          <w:divId w:val="1658529939"/>
+          <w:divId w:val="420376171"/>
           <w:tblCellSpacing w:w="15" w:type="dxa"/>
         </w:trPr>
         <w:tc>
@@ -6908,7 +7064,7 @@
       </w:tr>
       <w:tr>
         <w:trPr>
-          <w:divId w:val="1658529939"/>
+          <w:divId w:val="420376171"/>
           <w:tblCellSpacing w:w="15" w:type="dxa"/>
         </w:trPr>
         <w:tc>
@@ -6954,7 +7110,7 @@
       </w:tr>
       <w:tr>
         <w:trPr>
-          <w:divId w:val="1658529939"/>
+          <w:divId w:val="420376171"/>
           <w:tblCellSpacing w:w="15" w:type="dxa"/>
         </w:trPr>
         <w:tc>
@@ -7014,7 +7170,7 @@
       </w:tr>
       <w:tr>
         <w:trPr>
-          <w:divId w:val="1658529939"/>
+          <w:divId w:val="420376171"/>
           <w:tblCellSpacing w:w="15" w:type="dxa"/>
         </w:trPr>
         <w:tc>
@@ -7072,7 +7228,182 @@
           </w:p>
         </w:tc>
       </w:tr>
+      <w:tr>
+        <w:trPr>
+          <w:divId w:val="420376171"/>
+          <w:tblCellSpacing w:w="15" w:type="dxa"/>
+        </w:trPr>
+        <w:tc>
+          <w:tcPr>
+            <w:tcW w:w="50" w:type="pct"/>
+            <w:hideMark/>
+          </w:tcPr>
+          <w:p>
+            <w:pPr>
+              <w:pStyle w:val="Bibliography"/>
+              <w:rPr>
+                <w:noProof/>
+              </w:rPr>
+            </w:pPr>
+            <w:r>
+              <w:rPr>
+                <w:noProof/>
+              </w:rPr>
+              <w:t xml:space="preserve">[15] </w:t>
+            </w:r>
+          </w:p>
+        </w:tc>
+        <w:tc>
+          <w:tcPr>
+            <w:tcW w:w="0" w:type="auto"/>
+            <w:hideMark/>
+          </w:tcPr>
+          <w:p>
+            <w:pPr>
+              <w:pStyle w:val="Bibliography"/>
+              <w:rPr>
+                <w:noProof/>
+              </w:rPr>
+            </w:pPr>
+            <w:r>
+              <w:rPr>
+                <w:noProof/>
+              </w:rPr>
+              <w:t>A. N. M. Sakib and P. Roy, "Traffic Signal Violation Detection System using Computer Vision," Published in GitHub, Khulna, Bangladesh, 2020.</w:t>
+            </w:r>
+          </w:p>
+        </w:tc>
+      </w:tr>
+      <w:tr>
+        <w:trPr>
+          <w:divId w:val="420376171"/>
+          <w:tblCellSpacing w:w="15" w:type="dxa"/>
+        </w:trPr>
+        <w:tc>
+          <w:tcPr>
+            <w:tcW w:w="50" w:type="pct"/>
+            <w:hideMark/>
+          </w:tcPr>
+          <w:p>
+            <w:pPr>
+              <w:pStyle w:val="Bibliography"/>
+              <w:rPr>
+                <w:noProof/>
+              </w:rPr>
+            </w:pPr>
+            <w:r>
+              <w:rPr>
+                <w:noProof/>
+              </w:rPr>
+              <w:t xml:space="preserve">[16] </w:t>
+            </w:r>
+          </w:p>
+        </w:tc>
+        <w:tc>
+          <w:tcPr>
+            <w:tcW w:w="0" w:type="auto"/>
+            <w:hideMark/>
+          </w:tcPr>
+          <w:p>
+            <w:pPr>
+              <w:pStyle w:val="Bibliography"/>
+              <w:rPr>
+                <w:noProof/>
+              </w:rPr>
+            </w:pPr>
+            <w:r>
+              <w:rPr>
+                <w:noProof/>
+              </w:rPr>
+              <w:t xml:space="preserve">S. Saha, S. Basu, M. Nasipuri and D. K. Basu, "Development of an automated Red Light Violation Detection System (RLVDS) for Indian vehicles," in </w:t>
+            </w:r>
+            <w:r>
+              <w:rPr>
+                <w:i/>
+                <w:iCs/>
+                <w:noProof/>
+              </w:rPr>
+              <w:t>IEEE National Conference on Computing and Communication Systems (COCOSYS-09) CS11</w:t>
+            </w:r>
+            <w:r>
+              <w:rPr>
+                <w:noProof/>
+              </w:rPr>
+              <w:t xml:space="preserve">, Kolkata, India. </w:t>
+            </w:r>
+          </w:p>
+        </w:tc>
+      </w:tr>
+      <w:tr>
+        <w:trPr>
+          <w:divId w:val="420376171"/>
+          <w:tblCellSpacing w:w="15" w:type="dxa"/>
+        </w:trPr>
+        <w:tc>
+          <w:tcPr>
+            <w:tcW w:w="50" w:type="pct"/>
+            <w:hideMark/>
+          </w:tcPr>
+          <w:p>
+            <w:pPr>
+              <w:pStyle w:val="Bibliography"/>
+              <w:rPr>
+                <w:noProof/>
+              </w:rPr>
+            </w:pPr>
+            <w:r>
+              <w:rPr>
+                <w:noProof/>
+              </w:rPr>
+              <w:t xml:space="preserve">[17] </w:t>
+            </w:r>
+          </w:p>
+        </w:tc>
+        <w:tc>
+          <w:tcPr>
+            <w:tcW w:w="0" w:type="auto"/>
+            <w:hideMark/>
+          </w:tcPr>
+          <w:p>
+            <w:pPr>
+              <w:pStyle w:val="Bibliography"/>
+              <w:rPr>
+                <w:noProof/>
+              </w:rPr>
+            </w:pPr>
+            <w:r>
+              <w:rPr>
+                <w:noProof/>
+              </w:rPr>
+              <w:t xml:space="preserve">J. A. Vijverberg, J. Han, P. H. de With, D. Cornelissen and A. N. de Koning, "High-Level Traffic-Violation Detection for Embedded Traffic Analysis," in </w:t>
+            </w:r>
+            <w:r>
+              <w:rPr>
+                <w:i/>
+                <w:iCs/>
+                <w:noProof/>
+              </w:rPr>
+              <w:t>Acoustics, Speech, and Signal Processing. ICASSP-88., 1988 International Conference</w:t>
+            </w:r>
+            <w:r>
+              <w:rPr>
+                <w:noProof/>
+              </w:rPr>
+              <w:t xml:space="preserve">, Eindhoven, The Netherlands, 2007 May. </w:t>
+            </w:r>
+          </w:p>
+        </w:tc>
+      </w:tr>
     </w:tbl>
+    <w:p>
+      <w:pPr>
+        <w:divId w:val="420376171"/>
+        <w:rPr>
+          <w:rFonts w:eastAsia="Times New Roman"/>
+          <w:noProof/>
+        </w:rPr>
+      </w:pPr>
+    </w:p>
     <w:p>
       <w:r>
         <w:fldChar w:fldCharType="end"/>
@@ -7091,7 +7422,7 @@
 
 <file path=word/comments.xml><?xml version="1.0" encoding="utf-8"?>
 <w:comments xmlns:wpc="http://schemas.microsoft.com/office/word/2010/wordprocessingCanvas" xmlns:cx="http://schemas.microsoft.com/office/drawing/2014/chartex" xmlns:mc="http://schemas.openxmlformats.org/markup-compatibility/2006" xmlns:o="urn:schemas-microsoft-com:office:office" xmlns:r="http://schemas.openxmlformats.org/officeDocument/2006/relationships" xmlns:m="http://schemas.openxmlformats.org/officeDocument/2006/math" xmlns:v="urn:schemas-microsoft-com:vml" xmlns:wp14="http://schemas.microsoft.com/office/word/2010/wordprocessingDrawing" xmlns:wp="http://schemas.openxmlformats.org/drawingml/2006/wordprocessingDrawing" xmlns:w10="urn:schemas-microsoft-com:office:word" xmlns:w="http://schemas.openxmlformats.org/wordprocessingml/2006/main" xmlns:w14="http://schemas.microsoft.com/office/word/2010/wordml" xmlns:w15="http://schemas.microsoft.com/office/word/2012/wordml" xmlns:w16se="http://schemas.microsoft.com/office/word/2015/wordml/symex" xmlns:wpg="http://schemas.microsoft.com/office/word/2010/wordprocessingGroup" xmlns:wpi="http://schemas.microsoft.com/office/word/2010/wordprocessingInk" xmlns:wne="http://schemas.microsoft.com/office/word/2006/wordml" xmlns:wps="http://schemas.microsoft.com/office/word/2010/wordprocessingShape" mc:Ignorable="w14 w15 w16se wp14">
-  <w:comment w:id="1" w:author="Aashish Tamrakar" w:date="2019-12-23T12:36:00Z" w:initials="AT">
+  <w:comment w:id="2" w:author="Aashish Tamrakar" w:date="2019-12-23T12:36:00Z" w:initials="AT">
     <w:p>
       <w:pPr>
         <w:pStyle w:val="CommentText"/>
@@ -7107,7 +7438,7 @@
       </w:r>
     </w:p>
   </w:comment>
-  <w:comment w:id="3" w:author="Aashish Tamrakar" w:date="2019-12-23T12:00:00Z" w:initials="AT">
+  <w:comment w:id="4" w:author="Aashish Tamrakar" w:date="2019-12-23T12:00:00Z" w:initials="AT">
     <w:p>
       <w:pPr>
         <w:pStyle w:val="CommentText"/>
@@ -7120,22 +7451,6 @@
       </w:r>
       <w:r>
         <w:t>About traffic rules</w:t>
-      </w:r>
-    </w:p>
-  </w:comment>
-  <w:comment w:id="4" w:author="Aashish Tamrakar" w:date="2019-12-23T12:02:00Z" w:initials="AT">
-    <w:p>
-      <w:pPr>
-        <w:pStyle w:val="CommentText"/>
-      </w:pPr>
-      <w:r>
-        <w:rPr>
-          <w:rStyle w:val="CommentReference"/>
-        </w:rPr>
-        <w:annotationRef/>
-      </w:r>
-      <w:r>
-        <w:t>About traffic violation</w:t>
       </w:r>
     </w:p>
   </w:comment>
@@ -7151,23 +7466,23 @@
         <w:annotationRef/>
       </w:r>
       <w:r>
+        <w:t>About traffic violation</w:t>
+      </w:r>
+    </w:p>
+  </w:comment>
+  <w:comment w:id="6" w:author="Aashish Tamrakar" w:date="2019-12-23T12:02:00Z" w:initials="AT">
+    <w:p>
+      <w:pPr>
+        <w:pStyle w:val="CommentText"/>
+      </w:pPr>
+      <w:r>
+        <w:rPr>
+          <w:rStyle w:val="CommentReference"/>
+        </w:rPr>
+        <w:annotationRef/>
+      </w:r>
+      <w:r>
         <w:t>Violation facts and CCTV details</w:t>
-      </w:r>
-    </w:p>
-  </w:comment>
-  <w:comment w:id="6" w:author="Aashish Tamrakar" w:date="2019-12-23T12:03:00Z" w:initials="AT">
-    <w:p>
-      <w:pPr>
-        <w:pStyle w:val="CommentText"/>
-      </w:pPr>
-      <w:r>
-        <w:rPr>
-          <w:rStyle w:val="CommentReference"/>
-        </w:rPr>
-        <w:annotationRef/>
-      </w:r>
-      <w:r>
-        <w:t>Lane violation + stats</w:t>
       </w:r>
     </w:p>
   </w:comment>
@@ -7183,11 +7498,27 @@
         <w:annotationRef/>
       </w:r>
       <w:r>
+        <w:t>Lane violation + stats</w:t>
+      </w:r>
+    </w:p>
+  </w:comment>
+  <w:comment w:id="8" w:author="Aashish Tamrakar" w:date="2019-12-23T12:03:00Z" w:initials="AT">
+    <w:p>
+      <w:pPr>
+        <w:pStyle w:val="CommentText"/>
+      </w:pPr>
+      <w:r>
+        <w:rPr>
+          <w:rStyle w:val="CommentReference"/>
+        </w:rPr>
+        <w:annotationRef/>
+      </w:r>
+      <w:r>
         <w:t>About speeding</w:t>
       </w:r>
     </w:p>
   </w:comment>
-  <w:comment w:id="8" w:author="Aashish Tamrakar" w:date="2019-12-23T12:04:00Z" w:initials="AT">
+  <w:comment w:id="9" w:author="Aashish Tamrakar" w:date="2019-12-23T12:04:00Z" w:initials="AT">
     <w:p>
       <w:pPr>
         <w:pStyle w:val="CommentText"/>
@@ -7203,7 +7534,7 @@
       </w:r>
     </w:p>
   </w:comment>
-  <w:comment w:id="9" w:author="Aashish Tamrakar" w:date="2019-12-23T12:05:00Z" w:initials="AT">
+  <w:comment w:id="10" w:author="Aashish Tamrakar" w:date="2019-12-23T12:05:00Z" w:initials="AT">
     <w:p>
       <w:pPr>
         <w:pStyle w:val="CommentText"/>
@@ -7219,7 +7550,7 @@
       </w:r>
     </w:p>
   </w:comment>
-  <w:comment w:id="11" w:author="Aashish Tamrakar" w:date="2019-12-23T12:45:00Z" w:initials="AT">
+  <w:comment w:id="12" w:author="Aashish Tamrakar" w:date="2019-12-23T12:45:00Z" w:initials="AT">
     <w:p>
       <w:pPr>
         <w:pStyle w:val="CommentText"/>
@@ -7232,22 +7563,6 @@
       </w:r>
       <w:r>
         <w:t>Data + slight details</w:t>
-      </w:r>
-    </w:p>
-  </w:comment>
-  <w:comment w:id="13" w:author="Aashish Tamrakar" w:date="2019-12-23T12:48:00Z" w:initials="AT">
-    <w:p>
-      <w:pPr>
-        <w:pStyle w:val="CommentText"/>
-      </w:pPr>
-      <w:r>
-        <w:rPr>
-          <w:rStyle w:val="CommentReference"/>
-        </w:rPr>
-        <w:annotationRef/>
-      </w:r>
-      <w:r>
-        <w:t>History + latest status</w:t>
       </w:r>
     </w:p>
   </w:comment>
@@ -7263,11 +7578,27 @@
         <w:annotationRef/>
       </w:r>
       <w:r>
+        <w:t>History + latest status</w:t>
+      </w:r>
+    </w:p>
+  </w:comment>
+  <w:comment w:id="15" w:author="Aashish Tamrakar" w:date="2019-12-23T12:48:00Z" w:initials="AT">
+    <w:p>
+      <w:pPr>
+        <w:pStyle w:val="CommentText"/>
+      </w:pPr>
+      <w:r>
+        <w:rPr>
+          <w:rStyle w:val="CommentReference"/>
+        </w:rPr>
+        <w:annotationRef/>
+      </w:r>
+      <w:r>
         <w:t>What will we do?</w:t>
       </w:r>
     </w:p>
   </w:comment>
-  <w:comment w:id="18" w:author="Aashish Tamrakar" w:date="2019-12-20T22:17:00Z" w:initials="AT">
+  <w:comment w:id="19" w:author="Aashish Tamrakar" w:date="2019-12-20T22:17:00Z" w:initials="AT">
     <w:p>
       <w:pPr>
         <w:pStyle w:val="CommentText"/>
@@ -7300,7 +7631,7 @@
       </w:r>
     </w:p>
   </w:comment>
-  <w:comment w:id="23" w:author="Aashish Tamrakar" w:date="2019-12-20T22:17:00Z" w:initials="AT">
+  <w:comment w:id="24" w:author="Aashish Tamrakar" w:date="2019-12-20T22:17:00Z" w:initials="AT">
     <w:p>
       <w:pPr>
         <w:pStyle w:val="CommentText"/>
@@ -7316,7 +7647,7 @@
       </w:r>
     </w:p>
   </w:comment>
-  <w:comment w:id="26" w:author="Aashish Tamrakar" w:date="2019-12-20T22:16:00Z" w:initials="AT">
+  <w:comment w:id="27" w:author="Aashish Tamrakar" w:date="2019-12-20T22:16:00Z" w:initials="AT">
     <w:p>
       <w:pPr>
         <w:pStyle w:val="CommentText"/>
@@ -7332,7 +7663,7 @@
       </w:r>
     </w:p>
   </w:comment>
-  <w:comment w:id="28" w:author="Aashish Tamrakar" w:date="2019-12-20T22:15:00Z" w:initials="AT">
+  <w:comment w:id="29" w:author="Aashish Tamrakar" w:date="2019-12-20T22:15:00Z" w:initials="AT">
     <w:p>
       <w:pPr>
         <w:pStyle w:val="CommentText"/>
@@ -7353,7 +7684,7 @@
       <w:proofErr w:type="gramEnd"/>
     </w:p>
   </w:comment>
-  <w:comment w:id="30" w:author="Aashish Tamrakar" w:date="2019-12-20T17:19:00Z" w:initials="a">
+  <w:comment w:id="31" w:author="Aashish Tamrakar" w:date="2019-12-20T17:19:00Z" w:initials="a">
     <w:p>
       <w:pPr>
         <w:pStyle w:val="CommentText"/>
@@ -7369,7 +7700,7 @@
       </w:r>
     </w:p>
   </w:comment>
-  <w:comment w:id="31" w:author="Aashish Tamrakar" w:date="2019-12-20T17:19:00Z" w:initials="AT">
+  <w:comment w:id="32" w:author="Aashish Tamrakar" w:date="2019-12-20T17:19:00Z" w:initials="AT">
     <w:p>
       <w:pPr>
         <w:pStyle w:val="CommentText"/>
@@ -7385,7 +7716,7 @@
       </w:r>
     </w:p>
   </w:comment>
-  <w:comment w:id="32" w:author="Aashish Tamrakar" w:date="2019-12-20T21:56:00Z" w:initials="AT">
+  <w:comment w:id="33" w:author="Aashish Tamrakar" w:date="2019-12-20T21:56:00Z" w:initials="AT">
     <w:p>
       <w:pPr>
         <w:pStyle w:val="CommentText"/>
@@ -7401,7 +7732,7 @@
       </w:r>
     </w:p>
   </w:comment>
-  <w:comment w:id="33" w:author="Aashish Tamrakar" w:date="2019-12-23T10:46:00Z" w:initials="AT">
+  <w:comment w:id="34" w:author="Aashish Tamrakar" w:date="2019-12-23T10:46:00Z" w:initials="AT">
     <w:p>
       <w:pPr>
         <w:pStyle w:val="CommentText"/>
@@ -7417,7 +7748,7 @@
       </w:r>
     </w:p>
   </w:comment>
-  <w:comment w:id="34" w:author="Aashish Tamrakar" w:date="2019-12-20T22:12:00Z" w:initials="AT">
+  <w:comment w:id="35" w:author="Aashish Tamrakar" w:date="2019-12-20T22:12:00Z" w:initials="AT">
     <w:p>
       <w:pPr>
         <w:pStyle w:val="CommentText"/>
@@ -7433,7 +7764,7 @@
       </w:r>
     </w:p>
   </w:comment>
-  <w:comment w:id="39" w:author="Aashish Tamrakar" w:date="2020-01-12T07:44:00Z" w:initials="AT">
+  <w:comment w:id="40" w:author="Aashish Tamrakar" w:date="2020-01-12T07:44:00Z" w:initials="AT">
     <w:p>
       <w:pPr>
         <w:pStyle w:val="CommentText"/>
@@ -7449,7 +7780,7 @@
       </w:r>
     </w:p>
   </w:comment>
-  <w:comment w:id="40" w:author="Aashish Tamrakar" w:date="2020-01-12T07:45:00Z" w:initials="AT">
+  <w:comment w:id="41" w:author="Aashish Tamrakar" w:date="2020-01-12T07:45:00Z" w:initials="AT">
     <w:p>
       <w:pPr>
         <w:pStyle w:val="CommentText"/>
@@ -7469,7 +7800,7 @@
       </w:r>
     </w:p>
   </w:comment>
-  <w:comment w:id="41" w:author="Aashish Tamrakar" w:date="2020-01-12T07:45:00Z" w:initials="AT">
+  <w:comment w:id="42" w:author="Aashish Tamrakar" w:date="2020-01-12T07:45:00Z" w:initials="AT">
     <w:p>
       <w:pPr>
         <w:pStyle w:val="CommentText"/>
@@ -7489,7 +7820,7 @@
       </w:r>
     </w:p>
   </w:comment>
-  <w:comment w:id="42" w:author="Aashish Tamrakar" w:date="2020-01-12T07:46:00Z" w:initials="AT">
+  <w:comment w:id="43" w:author="Aashish Tamrakar" w:date="2020-01-12T07:46:00Z" w:initials="AT">
     <w:p>
       <w:pPr>
         <w:pStyle w:val="CommentText"/>
@@ -7509,7 +7840,7 @@
       </w:r>
     </w:p>
   </w:comment>
-  <w:comment w:id="43" w:author="Aashish Tamrakar" w:date="2020-01-12T08:32:00Z" w:initials="AT">
+  <w:comment w:id="44" w:author="Aashish Tamrakar" w:date="2020-01-12T08:32:00Z" w:initials="AT">
     <w:p>
       <w:pPr>
         <w:pStyle w:val="CommentText"/>
@@ -12118,11 +12449,50 @@
     </b:Author>
     <b:RefOrder>16</b:RefOrder>
   </b:Source>
+  <b:Source>
+    <b:Tag>Vijay</b:Tag>
+    <b:SourceType>ConferenceProceedings</b:SourceType>
+    <b:Guid>{23CB3CAF-9AF4-4EB3-9755-BD2C0298F048}</b:Guid>
+    <b:Title>High-Level Traffic-Violation Detection for Embedded Traffic Analysis</b:Title>
+    <b:Year>2007 May</b:Year>
+    <b:ConferenceName>Acoustics, Speech, and Signal Processing. ICASSP-88., 1988 International Conference</b:ConferenceName>
+    <b:City>Eindhoven, The Netherlands</b:City>
+    <b:Author>
+      <b:Author>
+        <b:NameList>
+          <b:Person>
+            <b:Last>Vijverberg</b:Last>
+            <b:Middle>A.</b:Middle>
+            <b:First>Julien</b:First>
+          </b:Person>
+          <b:Person>
+            <b:Last>Han</b:Last>
+            <b:First>Jungong</b:First>
+          </b:Person>
+          <b:Person>
+            <b:Last>de With</b:Last>
+            <b:Middle>H.N.</b:Middle>
+            <b:First>Peter</b:First>
+          </b:Person>
+          <b:Person>
+            <b:Last>Cornelissen</b:Last>
+            <b:First>Dion</b:First>
+          </b:Person>
+          <b:Person>
+            <b:Last>de Koning</b:Last>
+            <b:Middle>Nick</b:Middle>
+            <b:First>A.H.M.</b:First>
+          </b:Person>
+        </b:NameList>
+      </b:Author>
+    </b:Author>
+    <b:RefOrder>17</b:RefOrder>
+  </b:Source>
 </b:Sources>
 </file>
 
 <file path=customXml/itemProps1.xml><?xml version="1.0" encoding="utf-8"?>
-<ds:datastoreItem xmlns:ds="http://schemas.openxmlformats.org/officeDocument/2006/customXml" ds:itemID="{B33F6A7B-3D1B-49A6-9FEE-F7D77D057000}">
+<ds:datastoreItem xmlns:ds="http://schemas.openxmlformats.org/officeDocument/2006/customXml" ds:itemID="{900C317D-EEC1-4193-88F3-E3ABB605EA23}">
   <ds:schemaRefs>
     <ds:schemaRef ds:uri="http://schemas.openxmlformats.org/officeDocument/2006/bibliography"/>
   </ds:schemaRefs>

</xml_diff>

<commit_message>
Commit 3 - 14:35
</commit_message>
<xml_diff>
--- a/proposal.docx
+++ b/proposal.docx
@@ -693,8 +693,6 @@
           </w:rPr>
           <w:tab/>
         </w:r>
-        <w:bookmarkStart w:id="0" w:name="_GoBack"/>
-        <w:bookmarkEnd w:id="0"/>
         <w:r>
           <w:rPr>
             <w:noProof/>
@@ -1471,22 +1469,22 @@
       <w:pPr>
         <w:pStyle w:val="Heading1"/>
       </w:pPr>
-      <w:bookmarkStart w:id="1" w:name="_Toc29715366"/>
-      <w:commentRangeStart w:id="2"/>
+      <w:bookmarkStart w:id="0" w:name="_Toc29715366"/>
+      <w:commentRangeStart w:id="1"/>
       <w:r>
         <w:lastRenderedPageBreak/>
         <w:t>Acknowledgements</w:t>
       </w:r>
-      <w:commentRangeEnd w:id="2"/>
+      <w:commentRangeEnd w:id="1"/>
       <w:r>
         <w:rPr>
           <w:rStyle w:val="CommentReference"/>
           <w:rFonts w:eastAsiaTheme="minorHAnsi" w:cstheme="minorBidi"/>
           <w:b w:val="0"/>
         </w:rPr>
-        <w:commentReference w:id="2"/>
-      </w:r>
-      <w:bookmarkEnd w:id="1"/>
+        <w:commentReference w:id="1"/>
+      </w:r>
+      <w:bookmarkEnd w:id="0"/>
     </w:p>
     <w:p>
       <w:r>
@@ -1626,14 +1624,113 @@
           <w:bCs/>
         </w:rPr>
       </w:pPr>
-      <w:bookmarkStart w:id="3" w:name="_Toc29715367"/>
+      <w:bookmarkStart w:id="2" w:name="_Toc29715367"/>
       <w:r>
         <w:rPr>
           <w:bCs/>
         </w:rPr>
         <w:t>Introduction</w:t>
       </w:r>
-      <w:bookmarkEnd w:id="3"/>
+      <w:bookmarkEnd w:id="2"/>
+    </w:p>
+    <w:p>
+      <w:pPr>
+        <w:rPr>
+          <w:rFonts w:cs="Times New Roman"/>
+          <w:szCs w:val="24"/>
+        </w:rPr>
+      </w:pPr>
+      <w:commentRangeStart w:id="3"/>
+      <w:r>
+        <w:rPr>
+          <w:rFonts w:cs="Times New Roman"/>
+          <w:szCs w:val="24"/>
+        </w:rPr>
+        <w:t>Traffic on roads means all the vehicles and pedestrian. Traffic rules are those rules which govern traffic and regulate vehicles.</w:t>
+      </w:r>
+      <w:r>
+        <w:rPr>
+          <w:rFonts w:cs="Times New Roman"/>
+          <w:color w:val="222222"/>
+          <w:szCs w:val="24"/>
+          <w:shd w:val="clear" w:color="auto" w:fill="FFFFFF"/>
+        </w:rPr>
+        <w:t xml:space="preserve"> Traffic is formally organized in many jurisdictions, with marked </w:t>
+      </w:r>
+      <w:r>
+        <w:rPr>
+          <w:rFonts w:cs="Times New Roman"/>
+          <w:szCs w:val="24"/>
+        </w:rPr>
+        <w:t>lanes, junctions, intersections, traffic signals or signs</w:t>
+      </w:r>
+      <w:r>
+        <w:rPr>
+          <w:rFonts w:cs="Times New Roman"/>
+          <w:color w:val="222222"/>
+          <w:szCs w:val="24"/>
+          <w:shd w:val="clear" w:color="auto" w:fill="FFFFFF"/>
+        </w:rPr>
+        <w:t>.</w:t>
+      </w:r>
+      <w:r>
+        <w:rPr>
+          <w:rFonts w:cs="Times New Roman"/>
+          <w:szCs w:val="24"/>
+        </w:rPr>
+        <w:t xml:space="preserve"> As the number of vehicles on road increased, need for the traffic rules was realized due to recurring accidents which could be prevented by following simple rules. In 1865, first traffic rule was introduced in Britain. Later as the number of vehicles grew rules were added to increase safety and make traffic efficient. In Kathmandu valley though the number of vehicles grew the road, technology used are still the same. Many people do not know all the rules and many of those who know does not follow the rules.  To prevent accidents many traffic rules are enforced. These rules must be followed by all the motorists. </w:t>
+      </w:r>
+      <w:r>
+        <w:rPr>
+          <w:rFonts w:cs="Times New Roman"/>
+          <w:szCs w:val="24"/>
+        </w:rPr>
+        <w:fldChar w:fldCharType="begin"/>
+      </w:r>
+      <w:r>
+        <w:rPr>
+          <w:rFonts w:cs="Times New Roman"/>
+          <w:szCs w:val="24"/>
+        </w:rPr>
+        <w:instrText xml:space="preserve"> CITATION THT \l 1033 </w:instrText>
+      </w:r>
+      <w:r>
+        <w:rPr>
+          <w:rFonts w:cs="Times New Roman"/>
+          <w:szCs w:val="24"/>
+        </w:rPr>
+        <w:fldChar w:fldCharType="separate"/>
+      </w:r>
+      <w:r>
+        <w:rPr>
+          <w:rFonts w:cs="Times New Roman"/>
+          <w:noProof/>
+          <w:szCs w:val="24"/>
+        </w:rPr>
+        <w:t xml:space="preserve"> </w:t>
+      </w:r>
+      <w:r>
+        <w:rPr>
+          <w:rFonts w:cs="Times New Roman"/>
+          <w:noProof/>
+          <w:szCs w:val="24"/>
+        </w:rPr>
+        <w:t>[1]</w:t>
+      </w:r>
+      <w:r>
+        <w:rPr>
+          <w:rFonts w:cs="Times New Roman"/>
+          <w:szCs w:val="24"/>
+        </w:rPr>
+        <w:fldChar w:fldCharType="end"/>
+      </w:r>
+      <w:commentRangeEnd w:id="3"/>
+      <w:r>
+        <w:rPr>
+          <w:rStyle w:val="CommentReference"/>
+        </w:rPr>
+        <w:commentReference w:id="3"/>
+      </w:r>
     </w:p>
     <w:p>
       <w:pPr>
@@ -1648,30 +1745,51 @@
           <w:rFonts w:cs="Times New Roman"/>
           <w:szCs w:val="24"/>
         </w:rPr>
-        <w:t>Traffic on roads means all the vehicles and pedestrian. Traffic rules are those rules which govern traffic and regulate vehicles.</w:t>
-      </w:r>
-      <w:r>
-        <w:rPr>
-          <w:rFonts w:cs="Times New Roman"/>
-          <w:color w:val="222222"/>
-          <w:szCs w:val="24"/>
-          <w:shd w:val="clear" w:color="auto" w:fill="FFFFFF"/>
-        </w:rPr>
-        <w:t xml:space="preserve"> Traffic is formally organized in many jurisdictions, with marked </w:t>
-      </w:r>
-      <w:r>
-        <w:rPr>
-          <w:rFonts w:cs="Times New Roman"/>
-          <w:szCs w:val="24"/>
-        </w:rPr>
-        <w:t>lanes, junctions, intersections, traffic signals or signs</w:t>
-      </w:r>
-      <w:r>
-        <w:rPr>
-          <w:rFonts w:cs="Times New Roman"/>
-          <w:color w:val="222222"/>
-          <w:szCs w:val="24"/>
-          <w:shd w:val="clear" w:color="auto" w:fill="FFFFFF"/>
+        <w:t>Traffic violation occurs when driver fails to follow the traffic rules that regulates vehicle operation on the road. If any motorists fail to follow the traffic rules traffic ticket is issued to the driver. The main duty of the traffic police is to make motorists and two wheel drivers follow the rules and if they do not follow the rules traffic ticket is issued.</w:t>
+      </w:r>
+      <w:r>
+        <w:rPr>
+          <w:rFonts w:cs="Times New Roman"/>
+          <w:color w:val="444950"/>
+          <w:szCs w:val="24"/>
+          <w:shd w:val="clear" w:color="auto" w:fill="F1F0F0"/>
+        </w:rPr>
+        <w:t xml:space="preserve"> </w:t>
+      </w:r>
+      <w:r>
+        <w:rPr>
+          <w:rFonts w:cs="Times New Roman"/>
+          <w:szCs w:val="24"/>
+        </w:rPr>
+        <w:t>A traffic ticket is a notice issued by a law enforcement official to a driver, indicating that the user has violated traffic laws. Traffic tickets generally come in two forms a moving violation such as exceeding the speed limit or non-moving violation such as a parking violation with the ticket also being known as parking ticket.</w:t>
+      </w:r>
+      <w:commentRangeEnd w:id="4"/>
+      <w:r>
+        <w:rPr>
+          <w:rStyle w:val="CommentReference"/>
+        </w:rPr>
+        <w:commentReference w:id="4"/>
+      </w:r>
+    </w:p>
+    <w:p>
+      <w:pPr>
+        <w:rPr>
+          <w:rFonts w:cs="Times New Roman"/>
+          <w:szCs w:val="24"/>
+        </w:rPr>
+      </w:pPr>
+      <w:commentRangeStart w:id="5"/>
+      <w:r>
+        <w:rPr>
+          <w:rFonts w:cs="Times New Roman"/>
+          <w:szCs w:val="24"/>
+        </w:rPr>
+        <w:t>Any person caught violating traffic rules is slapped a fine between Rs</w:t>
+      </w:r>
+      <w:r>
+        <w:rPr>
+          <w:rFonts w:cs="Times New Roman"/>
+          <w:szCs w:val="24"/>
         </w:rPr>
         <w:t>.</w:t>
       </w:r>
@@ -1680,194 +1798,74 @@
           <w:rFonts w:cs="Times New Roman"/>
           <w:szCs w:val="24"/>
         </w:rPr>
-        <w:t xml:space="preserve"> As the number of vehicles on road increased, need for the traffic rules was realized due to recurring accidents which could be prevented by following simple rules. In 1865, first traffic rule was introduced in Britain. Later as the number of vehicles grew rules were added to increase safety and make traffic efficient. In Kathmandu valley though the number of vehicles grew the road, technology used are still the same. Many people do not know all the rules and many of those who know does not follow the rules.  To prevent accidents many traffic rules are enforced. These rules must be followed by all the motorists. </w:t>
-      </w:r>
-      <w:r>
-        <w:rPr>
-          <w:rFonts w:cs="Times New Roman"/>
-          <w:szCs w:val="24"/>
-        </w:rPr>
-        <w:fldChar w:fldCharType="begin"/>
-      </w:r>
-      <w:r>
-        <w:rPr>
-          <w:rFonts w:cs="Times New Roman"/>
-          <w:szCs w:val="24"/>
-        </w:rPr>
-        <w:instrText xml:space="preserve"> CITATION THT \l 1033 </w:instrText>
-      </w:r>
-      <w:r>
-        <w:rPr>
-          <w:rFonts w:cs="Times New Roman"/>
-          <w:szCs w:val="24"/>
-        </w:rPr>
-        <w:fldChar w:fldCharType="separate"/>
-      </w:r>
-      <w:r>
-        <w:rPr>
-          <w:rFonts w:cs="Times New Roman"/>
-          <w:noProof/>
-          <w:szCs w:val="24"/>
-        </w:rPr>
-        <w:t xml:space="preserve"> </w:t>
-      </w:r>
-      <w:r>
-        <w:rPr>
-          <w:rFonts w:cs="Times New Roman"/>
-          <w:noProof/>
-          <w:szCs w:val="24"/>
-        </w:rPr>
-        <w:t>[1]</w:t>
-      </w:r>
-      <w:r>
-        <w:rPr>
-          <w:rFonts w:cs="Times New Roman"/>
-          <w:szCs w:val="24"/>
-        </w:rPr>
-        <w:fldChar w:fldCharType="end"/>
-      </w:r>
-      <w:commentRangeEnd w:id="4"/>
+        <w:t xml:space="preserve"> 500 and Rs</w:t>
+      </w:r>
+      <w:r>
+        <w:rPr>
+          <w:rFonts w:cs="Times New Roman"/>
+          <w:szCs w:val="24"/>
+        </w:rPr>
+        <w:t>.</w:t>
+      </w:r>
+      <w:r>
+        <w:rPr>
+          <w:rFonts w:cs="Times New Roman"/>
+          <w:szCs w:val="24"/>
+        </w:rPr>
+        <w:t xml:space="preserve"> 1,500. As many as 378,927 rule violators were booked in the fiscal 2017-18. Out of them 5,060 motorists and two-wheeler riders were caught with the help of Closed Circuit Television (CCTV) cameras installed at more than 200 locations in the valley. Less than 2% of violators were caught using the CCTV cameras. </w:t>
+      </w:r>
+      <w:commentRangeEnd w:id="5"/>
       <w:r>
         <w:rPr>
           <w:rStyle w:val="CommentReference"/>
         </w:rPr>
-        <w:commentReference w:id="4"/>
-      </w:r>
-    </w:p>
-    <w:p>
-      <w:pPr>
-        <w:rPr>
-          <w:rFonts w:cs="Times New Roman"/>
-          <w:szCs w:val="24"/>
-        </w:rPr>
-      </w:pPr>
-      <w:commentRangeStart w:id="5"/>
-      <w:r>
-        <w:rPr>
-          <w:rFonts w:cs="Times New Roman"/>
-          <w:szCs w:val="24"/>
-        </w:rPr>
-        <w:t>Traffic violation occurs when driver fails to follow the traffic rules that regulates vehicle operation on the road. If any motorists fail to follow the traffic rules traffic ticket is issued to the driver. The main duty of the traffic police is to make motorists and two wheel drivers follow the rules and if they do not follow the rules traffic ticket is issued.</w:t>
-      </w:r>
-      <w:r>
-        <w:rPr>
-          <w:rFonts w:cs="Times New Roman"/>
-          <w:color w:val="444950"/>
-          <w:szCs w:val="24"/>
-          <w:shd w:val="clear" w:color="auto" w:fill="F1F0F0"/>
-        </w:rPr>
-        <w:t xml:space="preserve"> </w:t>
-      </w:r>
-      <w:r>
-        <w:rPr>
-          <w:rFonts w:cs="Times New Roman"/>
-          <w:szCs w:val="24"/>
-        </w:rPr>
-        <w:t>A traffic ticket is a notice issued by a law enforcement official to a driver, indicating that the user has violated traffic laws. Traffic tickets generally come in two forms a moving violation such as exceeding the speed limit or non-moving violation such as a parking violation with the ticket also being known as parking ticket.</w:t>
-      </w:r>
-      <w:commentRangeEnd w:id="5"/>
+        <w:commentReference w:id="5"/>
+      </w:r>
+    </w:p>
+    <w:p>
+      <w:pPr>
+        <w:rPr>
+          <w:rFonts w:cs="Times New Roman"/>
+          <w:szCs w:val="24"/>
+        </w:rPr>
+      </w:pPr>
+      <w:commentRangeStart w:id="6"/>
+      <w:r>
+        <w:rPr>
+          <w:rFonts w:cs="Times New Roman"/>
+          <w:szCs w:val="24"/>
+        </w:rPr>
+        <w:t>Violation of lane discipline is driving recklessly on the road without using turn signals and not following the lane discipline. Violation of lane discipline tops the traffic offence chart with 33,377 violations though many violators of lane discipline are not fined.</w:t>
+      </w:r>
+      <w:commentRangeEnd w:id="6"/>
       <w:r>
         <w:rPr>
           <w:rStyle w:val="CommentReference"/>
         </w:rPr>
-        <w:commentReference w:id="5"/>
-      </w:r>
-    </w:p>
-    <w:p>
-      <w:pPr>
-        <w:rPr>
-          <w:rFonts w:cs="Times New Roman"/>
-          <w:szCs w:val="24"/>
-        </w:rPr>
-      </w:pPr>
-      <w:commentRangeStart w:id="6"/>
-      <w:r>
-        <w:rPr>
-          <w:rFonts w:cs="Times New Roman"/>
-          <w:szCs w:val="24"/>
-        </w:rPr>
-        <w:t>Any person caught violating traffic rules is slapped a fine between Rs</w:t>
-      </w:r>
-      <w:r>
-        <w:rPr>
-          <w:rFonts w:cs="Times New Roman"/>
-          <w:szCs w:val="24"/>
-        </w:rPr>
-        <w:t>.</w:t>
-      </w:r>
-      <w:r>
-        <w:rPr>
-          <w:rFonts w:cs="Times New Roman"/>
-          <w:szCs w:val="24"/>
-        </w:rPr>
-        <w:t xml:space="preserve"> 500 and Rs</w:t>
-      </w:r>
-      <w:r>
-        <w:rPr>
-          <w:rFonts w:cs="Times New Roman"/>
-          <w:szCs w:val="24"/>
-        </w:rPr>
-        <w:t>.</w:t>
-      </w:r>
-      <w:r>
-        <w:rPr>
-          <w:rFonts w:cs="Times New Roman"/>
-          <w:szCs w:val="24"/>
-        </w:rPr>
-        <w:t xml:space="preserve"> 1,500. As many as 378,927 rule violators were booked in the fiscal 2017-18. Out of them 5,060 motorists and two-wheeler riders were caught with the help of Closed Circuit Television (CCTV) cameras installed at more than 200 locations in the valley. Less than 2% of violators were caught using the CCTV cameras. </w:t>
-      </w:r>
-      <w:commentRangeEnd w:id="6"/>
+        <w:commentReference w:id="6"/>
+      </w:r>
+    </w:p>
+    <w:p>
+      <w:pPr>
+        <w:rPr>
+          <w:rFonts w:cs="Times New Roman"/>
+          <w:szCs w:val="24"/>
+        </w:rPr>
+      </w:pPr>
+      <w:commentRangeStart w:id="7"/>
+      <w:r>
+        <w:rPr>
+          <w:rFonts w:cs="Times New Roman"/>
+          <w:szCs w:val="24"/>
+        </w:rPr>
+        <w:t>Speeding is excessive speed (driving above the speed limit) or inappropriate speed (driving too fast for the prevailing conditions) recognized as a major contributory factor in both the number and severity of traffic crashes. Very few speeding tickets are issued in Kathmandu valley as speed monitoring is only enforced randomly on very few occasions with limited resources.</w:t>
+      </w:r>
+      <w:commentRangeEnd w:id="7"/>
       <w:r>
         <w:rPr>
           <w:rStyle w:val="CommentReference"/>
         </w:rPr>
-        <w:commentReference w:id="6"/>
-      </w:r>
-    </w:p>
-    <w:p>
-      <w:pPr>
-        <w:rPr>
-          <w:rFonts w:cs="Times New Roman"/>
-          <w:szCs w:val="24"/>
-        </w:rPr>
-      </w:pPr>
-      <w:commentRangeStart w:id="7"/>
-      <w:r>
-        <w:rPr>
-          <w:rFonts w:cs="Times New Roman"/>
-          <w:szCs w:val="24"/>
-        </w:rPr>
-        <w:t>Violation of lane discipline is driving recklessly on the road without using turn signals and not following the lane discipline. Violation of lane discipline tops the traffic offence chart with 33,377 violations though many violators of lane discipline are not fined.</w:t>
-      </w:r>
-      <w:commentRangeEnd w:id="7"/>
-      <w:r>
-        <w:rPr>
-          <w:rStyle w:val="CommentReference"/>
-        </w:rPr>
         <w:commentReference w:id="7"/>
-      </w:r>
-    </w:p>
-    <w:p>
-      <w:pPr>
-        <w:rPr>
-          <w:rFonts w:cs="Times New Roman"/>
-          <w:szCs w:val="24"/>
-        </w:rPr>
-      </w:pPr>
-      <w:commentRangeStart w:id="8"/>
-      <w:r>
-        <w:rPr>
-          <w:rFonts w:cs="Times New Roman"/>
-          <w:szCs w:val="24"/>
-        </w:rPr>
-        <w:t>Speeding is excessive speed (driving above the speed limit) or inappropriate speed (driving too fast for the prevailing conditions) recognized as a major contributory factor in both the number and severity of traffic crashes. Very few speeding tickets are issued in Kathmandu valley as speed monitoring is only enforced randomly on very few occasions with limited resources.</w:t>
-      </w:r>
-      <w:commentRangeEnd w:id="8"/>
-      <w:r>
-        <w:rPr>
-          <w:rStyle w:val="CommentReference"/>
-        </w:rPr>
-        <w:commentReference w:id="8"/>
       </w:r>
     </w:p>
     <w:p>
@@ -1917,31 +1915,134 @@
           <w:szCs w:val="24"/>
         </w:rPr>
       </w:pPr>
+      <w:commentRangeStart w:id="8"/>
+      <w:r>
+        <w:rPr>
+          <w:rFonts w:cs="Times New Roman"/>
+          <w:szCs w:val="24"/>
+        </w:rPr>
+        <w:t>Detection system is a software that is used to monitor the traffic violation. Traffic violation detection system is the software that uses real time object detection to detect the violation committed by the driver. Real-time object detection is the task of doing object detection in real-time with fast inference while maintaining a base level of accuracy. Video footage from the CCTV is used as the data input for the system. Open</w:t>
+      </w:r>
+      <w:r>
+        <w:rPr>
+          <w:rFonts w:cs="Times New Roman"/>
+          <w:szCs w:val="24"/>
+        </w:rPr>
+        <w:t>-</w:t>
+      </w:r>
+      <w:r>
+        <w:rPr>
+          <w:rFonts w:cs="Times New Roman"/>
+          <w:szCs w:val="24"/>
+        </w:rPr>
+        <w:t>CV</w:t>
+      </w:r>
+      <w:r>
+        <w:rPr>
+          <w:rFonts w:cs="Times New Roman"/>
+          <w:szCs w:val="24"/>
+        </w:rPr>
+        <w:t xml:space="preserve"> </w:t>
+      </w:r>
+      <w:r>
+        <w:rPr>
+          <w:rFonts w:cs="Times New Roman"/>
+          <w:szCs w:val="24"/>
+        </w:rPr>
+        <w:t xml:space="preserve">can be used for real time object detection with the help of frameworks like You Only Look Once (YOLO). </w:t>
+      </w:r>
+      <w:r>
+        <w:rPr>
+          <w:rFonts w:cs="Times New Roman"/>
+          <w:szCs w:val="24"/>
+        </w:rPr>
+        <w:fldChar w:fldCharType="begin"/>
+      </w:r>
+      <w:r>
+        <w:rPr>
+          <w:rFonts w:cs="Times New Roman"/>
+          <w:szCs w:val="24"/>
+        </w:rPr>
+        <w:instrText xml:space="preserve"> CITATION Tow \l 1033 </w:instrText>
+      </w:r>
+      <w:r>
+        <w:rPr>
+          <w:rFonts w:cs="Times New Roman"/>
+          <w:szCs w:val="24"/>
+        </w:rPr>
+        <w:fldChar w:fldCharType="separate"/>
+      </w:r>
+      <w:r>
+        <w:rPr>
+          <w:rFonts w:cs="Times New Roman"/>
+          <w:noProof/>
+          <w:szCs w:val="24"/>
+        </w:rPr>
+        <w:t xml:space="preserve"> </w:t>
+      </w:r>
+      <w:r>
+        <w:rPr>
+          <w:rFonts w:cs="Times New Roman"/>
+          <w:noProof/>
+          <w:szCs w:val="24"/>
+        </w:rPr>
+        <w:t>[2]</w:t>
+      </w:r>
+      <w:r>
+        <w:rPr>
+          <w:rFonts w:cs="Times New Roman"/>
+          <w:szCs w:val="24"/>
+        </w:rPr>
+        <w:fldChar w:fldCharType="end"/>
+      </w:r>
+      <w:commentRangeEnd w:id="8"/>
+      <w:r>
+        <w:rPr>
+          <w:rStyle w:val="CommentReference"/>
+        </w:rPr>
+        <w:commentReference w:id="8"/>
+      </w:r>
+    </w:p>
+    <w:p>
+      <w:pPr>
+        <w:rPr>
+          <w:rFonts w:cs="Times New Roman"/>
+          <w:szCs w:val="24"/>
+        </w:rPr>
+      </w:pPr>
       <w:commentRangeStart w:id="9"/>
       <w:r>
         <w:rPr>
           <w:rFonts w:cs="Times New Roman"/>
           <w:szCs w:val="24"/>
         </w:rPr>
-        <w:t>Detection system is a software that is used to monitor the traffic violation. Traffic violation detection system is the software that uses real time object detection to detect the violation committed by the driver. Real-time object detection is the task of doing object detection in real-time with fast inference while maintaining a base level of accuracy. Video footage from the CCTV is used as the data input for the system. Open</w:t>
-      </w:r>
-      <w:r>
-        <w:rPr>
-          <w:rFonts w:cs="Times New Roman"/>
-          <w:szCs w:val="24"/>
-        </w:rPr>
-        <w:t>-</w:t>
-      </w:r>
-      <w:r>
-        <w:rPr>
-          <w:rFonts w:cs="Times New Roman"/>
-          <w:szCs w:val="24"/>
-        </w:rPr>
-        <w:t>CV</w:t>
-      </w:r>
-      <w:r>
-        <w:rPr>
-          <w:rFonts w:cs="Times New Roman"/>
+        <w:t xml:space="preserve">Speed of the YOLO framework is 45 frames per second which is better than realtime.  Network understands generalized object representation which allowed them to train the network on real world images and predictions on artwork was still fairly accurate. It is also open source. </w:t>
+      </w:r>
+      <w:r>
+        <w:rPr>
+          <w:rFonts w:cs="Times New Roman"/>
+          <w:szCs w:val="24"/>
+        </w:rPr>
+        <w:fldChar w:fldCharType="begin"/>
+      </w:r>
+      <w:r>
+        <w:rPr>
+          <w:rFonts w:cs="Times New Roman"/>
+          <w:szCs w:val="24"/>
+        </w:rPr>
+        <w:instrText xml:space="preserve"> CITATION Pap \l 1033 </w:instrText>
+      </w:r>
+      <w:r>
+        <w:rPr>
+          <w:rFonts w:cs="Times New Roman"/>
+          <w:szCs w:val="24"/>
+        </w:rPr>
+        <w:fldChar w:fldCharType="separate"/>
+      </w:r>
+      <w:r>
+        <w:rPr>
+          <w:rFonts w:cs="Times New Roman"/>
+          <w:noProof/>
           <w:szCs w:val="24"/>
         </w:rPr>
         <w:t xml:space="preserve"> </w:t>
@@ -1949,46 +2050,10 @@
       <w:r>
         <w:rPr>
           <w:rFonts w:cs="Times New Roman"/>
-          <w:szCs w:val="24"/>
-        </w:rPr>
-        <w:t xml:space="preserve">can be used for real time object detection with the help of frameworks like You Only Look Once (YOLO). </w:t>
-      </w:r>
-      <w:r>
-        <w:rPr>
-          <w:rFonts w:cs="Times New Roman"/>
-          <w:szCs w:val="24"/>
-        </w:rPr>
-        <w:fldChar w:fldCharType="begin"/>
-      </w:r>
-      <w:r>
-        <w:rPr>
-          <w:rFonts w:cs="Times New Roman"/>
-          <w:szCs w:val="24"/>
-        </w:rPr>
-        <w:instrText xml:space="preserve"> CITATION Tow \l 1033 </w:instrText>
-      </w:r>
-      <w:r>
-        <w:rPr>
-          <w:rFonts w:cs="Times New Roman"/>
-          <w:szCs w:val="24"/>
-        </w:rPr>
-        <w:fldChar w:fldCharType="separate"/>
-      </w:r>
-      <w:r>
-        <w:rPr>
-          <w:rFonts w:cs="Times New Roman"/>
           <w:noProof/>
           <w:szCs w:val="24"/>
         </w:rPr>
-        <w:t xml:space="preserve"> </w:t>
-      </w:r>
-      <w:r>
-        <w:rPr>
-          <w:rFonts w:cs="Times New Roman"/>
-          <w:noProof/>
-          <w:szCs w:val="24"/>
-        </w:rPr>
-        <w:t>[2]</w:t>
+        <w:t>[3]</w:t>
       </w:r>
       <w:r>
         <w:rPr>
@@ -2007,125 +2072,58 @@
     </w:p>
     <w:p>
       <w:pPr>
-        <w:rPr>
-          <w:rFonts w:cs="Times New Roman"/>
-          <w:szCs w:val="24"/>
-        </w:rPr>
-      </w:pPr>
-      <w:commentRangeStart w:id="10"/>
-      <w:r>
-        <w:rPr>
-          <w:rFonts w:cs="Times New Roman"/>
-          <w:szCs w:val="24"/>
-        </w:rPr>
-        <w:t xml:space="preserve">Speed of the YOLO framework is 45 frames per second which is better than realtime.  Network understands generalized object representation which allowed them to train the network on real world images and predictions on artwork was still fairly accurate. It is also open source. </w:t>
-      </w:r>
-      <w:r>
-        <w:rPr>
-          <w:rFonts w:cs="Times New Roman"/>
-          <w:szCs w:val="24"/>
-        </w:rPr>
-        <w:fldChar w:fldCharType="begin"/>
-      </w:r>
-      <w:r>
-        <w:rPr>
-          <w:rFonts w:cs="Times New Roman"/>
-          <w:szCs w:val="24"/>
-        </w:rPr>
-        <w:instrText xml:space="preserve"> CITATION Pap \l 1033 </w:instrText>
-      </w:r>
-      <w:r>
-        <w:rPr>
-          <w:rFonts w:cs="Times New Roman"/>
-          <w:szCs w:val="24"/>
-        </w:rPr>
-        <w:fldChar w:fldCharType="separate"/>
-      </w:r>
-      <w:r>
-        <w:rPr>
-          <w:rFonts w:cs="Times New Roman"/>
-          <w:noProof/>
-          <w:szCs w:val="24"/>
-        </w:rPr>
-        <w:t xml:space="preserve"> </w:t>
-      </w:r>
-      <w:r>
-        <w:rPr>
-          <w:rFonts w:cs="Times New Roman"/>
-          <w:noProof/>
-          <w:szCs w:val="24"/>
-        </w:rPr>
-        <w:t>[3]</w:t>
-      </w:r>
-      <w:r>
-        <w:rPr>
-          <w:rFonts w:cs="Times New Roman"/>
-          <w:szCs w:val="24"/>
-        </w:rPr>
-        <w:fldChar w:fldCharType="end"/>
-      </w:r>
-      <w:commentRangeEnd w:id="10"/>
+        <w:pStyle w:val="Heading1"/>
+      </w:pPr>
+      <w:bookmarkStart w:id="10" w:name="_Toc29715368"/>
+      <w:r>
+        <w:t>Evolut</w:t>
+      </w:r>
+      <w:r>
+        <w:t>ion of traffic detection system</w:t>
+      </w:r>
+      <w:bookmarkEnd w:id="10"/>
+    </w:p>
+    <w:p>
+      <w:pPr>
+        <w:rPr>
+          <w:rFonts w:cs="Times New Roman"/>
+          <w:szCs w:val="24"/>
+          <w:shd w:val="clear" w:color="auto" w:fill="FFFFFF"/>
+        </w:rPr>
+      </w:pPr>
+      <w:commentRangeStart w:id="11"/>
+      <w:r>
+        <w:rPr>
+          <w:rFonts w:cs="Times New Roman"/>
+          <w:szCs w:val="24"/>
+        </w:rPr>
+        <w:t>Traffic violation has been one of the major problem since the development of roads and vehicles.</w:t>
+      </w:r>
+      <w:r>
+        <w:rPr>
+          <w:rFonts w:cs="Times New Roman"/>
+          <w:szCs w:val="24"/>
+          <w:shd w:val="clear" w:color="auto" w:fill="FFFFFF"/>
+        </w:rPr>
+        <w:t xml:space="preserve"> On average 3,287 people are killed every day in road accidents. Different remedies have been made through the period. Due to advancement of technologies and increase of population the problem doesn’t seem to be declining. In cities, where the number of vehicles continuously increases faster than the available traffic infrastructure to support them, congestion is a difficult issue to deal with and it becomes even worse in case of car accidents. </w:t>
+      </w:r>
+      <w:commentRangeEnd w:id="11"/>
       <w:r>
         <w:rPr>
           <w:rStyle w:val="CommentReference"/>
         </w:rPr>
-        <w:commentReference w:id="10"/>
-      </w:r>
-    </w:p>
-    <w:p>
-      <w:pPr>
-        <w:pStyle w:val="Heading1"/>
-      </w:pPr>
-      <w:bookmarkStart w:id="11" w:name="_Toc29715368"/>
-      <w:r>
-        <w:t>Evolut</w:t>
-      </w:r>
-      <w:r>
-        <w:t>ion of traffic detection system</w:t>
-      </w:r>
-      <w:bookmarkEnd w:id="11"/>
-    </w:p>
-    <w:p>
-      <w:pPr>
-        <w:rPr>
-          <w:rFonts w:cs="Times New Roman"/>
-          <w:szCs w:val="24"/>
-          <w:shd w:val="clear" w:color="auto" w:fill="FFFFFF"/>
-        </w:rPr>
-      </w:pPr>
-      <w:commentRangeStart w:id="12"/>
-      <w:r>
-        <w:rPr>
-          <w:rFonts w:cs="Times New Roman"/>
-          <w:szCs w:val="24"/>
-        </w:rPr>
-        <w:t>Traffic violation has been one of the major problem since the development of roads and vehicles.</w:t>
-      </w:r>
-      <w:r>
-        <w:rPr>
-          <w:rFonts w:cs="Times New Roman"/>
-          <w:szCs w:val="24"/>
-          <w:shd w:val="clear" w:color="auto" w:fill="FFFFFF"/>
-        </w:rPr>
-        <w:t xml:space="preserve"> On average 3,287 people are killed every day in road accidents. Different remedies have been made through the period. Due to advancement of technologies and increase of population the problem doesn’t seem to be declining. In cities, where the number of vehicles continuously increases faster than the available traffic infrastructure to support them, congestion is a difficult issue to deal with and it becomes even worse in case of car accidents. </w:t>
-      </w:r>
-      <w:commentRangeEnd w:id="12"/>
-      <w:r>
-        <w:rPr>
-          <w:rStyle w:val="CommentReference"/>
-        </w:rPr>
-        <w:commentReference w:id="12"/>
+        <w:commentReference w:id="11"/>
       </w:r>
     </w:p>
     <w:p>
       <w:pPr>
         <w:pStyle w:val="Heading2"/>
       </w:pPr>
-      <w:bookmarkStart w:id="13" w:name="_Toc29715369"/>
+      <w:bookmarkStart w:id="12" w:name="_Toc29715369"/>
       <w:r>
         <w:t>Latest status of traffic violation detection system:</w:t>
       </w:r>
-      <w:bookmarkEnd w:id="13"/>
+      <w:bookmarkEnd w:id="12"/>
     </w:p>
     <w:p>
       <w:pPr>
@@ -2137,7 +2135,7 @@
           <w:szCs w:val="24"/>
         </w:rPr>
       </w:pPr>
-      <w:commentRangeStart w:id="14"/>
+      <w:commentRangeStart w:id="13"/>
       <w:r>
         <w:rPr>
           <w:rFonts w:cs="Times New Roman"/>
@@ -2264,13 +2262,13 @@
         </w:rPr>
         <w:fldChar w:fldCharType="end"/>
       </w:r>
-      <w:commentRangeEnd w:id="14"/>
+      <w:commentRangeEnd w:id="13"/>
       <w:r>
         <w:rPr>
           <w:rStyle w:val="CommentReference"/>
           <w:lang w:bidi="ne-NP"/>
         </w:rPr>
-        <w:commentReference w:id="14"/>
+        <w:commentReference w:id="13"/>
       </w:r>
     </w:p>
     <w:p>
@@ -2283,7 +2281,7 @@
           <w:szCs w:val="24"/>
         </w:rPr>
       </w:pPr>
-      <w:commentRangeStart w:id="15"/>
+      <w:commentRangeStart w:id="14"/>
       <w:r>
         <w:rPr>
           <w:rFonts w:cs="Times New Roman"/>
@@ -2291,13 +2289,13 @@
         </w:rPr>
         <w:t xml:space="preserve">The system we are about to use is called “Traffic Violation Detection System” using image processing algorithm. We are planning to implement HD CCTV cameras as well as sensors at various places of roads (according to the study of road and traffic conditions). Our system should be able to scan the image of cars and its number plate. The violation will be recorded as a proof. The information about the driver will be present in the system so it will be very easy to fine the person. </w:t>
       </w:r>
-      <w:commentRangeEnd w:id="15"/>
+      <w:commentRangeEnd w:id="14"/>
       <w:r>
         <w:rPr>
           <w:rStyle w:val="CommentReference"/>
           <w:lang w:bidi="ne-NP"/>
         </w:rPr>
-        <w:commentReference w:id="15"/>
+        <w:commentReference w:id="14"/>
       </w:r>
     </w:p>
     <w:p>
@@ -2307,11 +2305,11 @@
           <w:sz w:val="24"/>
         </w:rPr>
       </w:pPr>
-      <w:bookmarkStart w:id="16" w:name="_Toc29715370"/>
+      <w:bookmarkStart w:id="15" w:name="_Toc29715370"/>
       <w:r>
         <w:t>Benefits</w:t>
       </w:r>
-      <w:bookmarkEnd w:id="16"/>
+      <w:bookmarkEnd w:id="15"/>
     </w:p>
     <w:p>
       <w:pPr>
@@ -2649,27 +2647,27 @@
       <w:pPr>
         <w:pStyle w:val="Heading1"/>
       </w:pPr>
-      <w:bookmarkStart w:id="17" w:name="_Toc29715371"/>
+      <w:bookmarkStart w:id="16" w:name="_Toc29715371"/>
       <w:r>
         <w:t>Existing System</w:t>
       </w:r>
+      <w:bookmarkEnd w:id="16"/>
+    </w:p>
+    <w:p>
+      <w:r>
+        <w:t>We have studied the following systems and observed the respective strengths &amp; weaknesses of the system.</w:t>
+      </w:r>
+    </w:p>
+    <w:p>
+      <w:pPr>
+        <w:pStyle w:val="Heading2"/>
+      </w:pPr>
+      <w:bookmarkStart w:id="17" w:name="_Toc29715372"/>
+      <w:commentRangeStart w:id="18"/>
+      <w:r>
+        <w:t>A video based traffic violation detection system</w:t>
+      </w:r>
       <w:bookmarkEnd w:id="17"/>
-    </w:p>
-    <w:p>
-      <w:r>
-        <w:t>We have studied the following systems and observed the respective strengths &amp; weaknesses of the system.</w:t>
-      </w:r>
-    </w:p>
-    <w:p>
-      <w:pPr>
-        <w:pStyle w:val="Heading2"/>
-      </w:pPr>
-      <w:bookmarkStart w:id="18" w:name="_Toc29715372"/>
-      <w:commentRangeStart w:id="19"/>
-      <w:r>
-        <w:t>A video based traffic violation detection system</w:t>
-      </w:r>
-      <w:bookmarkEnd w:id="18"/>
       <w:r>
         <w:t xml:space="preserve"> </w:t>
       </w:r>
@@ -2798,11 +2796,11 @@
       <w:pPr>
         <w:pStyle w:val="Heading2"/>
       </w:pPr>
-      <w:bookmarkStart w:id="20" w:name="_Toc29715373"/>
+      <w:bookmarkStart w:id="19" w:name="_Toc29715373"/>
       <w:r>
         <w:t>Traffic Violation Detection System based on RFID</w:t>
       </w:r>
-      <w:bookmarkEnd w:id="20"/>
+      <w:bookmarkEnd w:id="19"/>
     </w:p>
     <w:p>
       <w:r>
@@ -2960,11 +2958,11 @@
       <w:pPr>
         <w:pStyle w:val="Heading2"/>
       </w:pPr>
-      <w:bookmarkStart w:id="21" w:name="_Toc29715374"/>
+      <w:bookmarkStart w:id="20" w:name="_Toc29715374"/>
       <w:r>
         <w:t>Traffic Rules Violation Detection with Computer Vision</w:t>
       </w:r>
-      <w:bookmarkEnd w:id="21"/>
+      <w:bookmarkEnd w:id="20"/>
     </w:p>
     <w:p>
       <w:r>
@@ -3208,7 +3206,6 @@
           <w:id w:val="1109088441"/>
           <w:citation/>
         </w:sdtPr>
-        <w:sdtEndPr/>
         <w:sdtContent>
           <w:r>
             <w:fldChar w:fldCharType="begin"/>
@@ -3235,11 +3232,11 @@
       <w:pPr>
         <w:pStyle w:val="Heading2"/>
       </w:pPr>
-      <w:bookmarkStart w:id="22" w:name="_Toc29715375"/>
+      <w:bookmarkStart w:id="21" w:name="_Toc29715375"/>
       <w:r>
         <w:t>Intersection Violation Detection by Hikvision</w:t>
       </w:r>
-      <w:bookmarkEnd w:id="22"/>
+      <w:bookmarkEnd w:id="21"/>
     </w:p>
     <w:p>
       <w:r>
@@ -3374,24 +3371,24 @@
       <w:r>
         <w:fldChar w:fldCharType="end"/>
       </w:r>
-      <w:commentRangeEnd w:id="19"/>
+      <w:commentRangeEnd w:id="18"/>
       <w:r>
         <w:rPr>
           <w:rStyle w:val="CommentReference"/>
           <w:lang w:bidi="ne-NP"/>
         </w:rPr>
-        <w:commentReference w:id="19"/>
+        <w:commentReference w:id="18"/>
       </w:r>
     </w:p>
     <w:p>
       <w:pPr>
         <w:pStyle w:val="Heading1"/>
       </w:pPr>
-      <w:bookmarkStart w:id="23" w:name="_Toc29715376"/>
+      <w:bookmarkStart w:id="22" w:name="_Toc29715376"/>
       <w:r>
         <w:t>Customer’s perspective</w:t>
       </w:r>
-      <w:bookmarkEnd w:id="23"/>
+      <w:bookmarkEnd w:id="22"/>
     </w:p>
     <w:p>
       <w:pPr>
@@ -3402,7 +3399,7 @@
           <w:szCs w:val="24"/>
         </w:rPr>
       </w:pPr>
-      <w:commentRangeStart w:id="24"/>
+      <w:commentRangeStart w:id="23"/>
       <w:r>
         <w:rPr>
           <w:rFonts w:ascii="Times New Roman" w:hAnsi="Times New Roman" w:cs="Times New Roman"/>
@@ -3615,38 +3612,38 @@
         </w:rPr>
         <w:fldChar w:fldCharType="end"/>
       </w:r>
-      <w:commentRangeEnd w:id="24"/>
+      <w:commentRangeEnd w:id="23"/>
       <w:r>
         <w:rPr>
           <w:rStyle w:val="CommentReference"/>
           <w:rFonts w:ascii="Times New Roman" w:eastAsiaTheme="minorHAnsi" w:hAnsi="Times New Roman" w:cstheme="minorBidi"/>
           <w:lang w:eastAsia="en-US" w:bidi="ne-NP"/>
         </w:rPr>
-        <w:commentReference w:id="24"/>
+        <w:commentReference w:id="23"/>
       </w:r>
     </w:p>
     <w:p>
       <w:pPr>
         <w:pStyle w:val="Heading1"/>
       </w:pPr>
-      <w:bookmarkStart w:id="25" w:name="_Toc29715377"/>
+      <w:bookmarkStart w:id="24" w:name="_Toc29715377"/>
       <w:r>
         <w:t>Observation of existing or similar system</w:t>
       </w:r>
       <w:r>
         <w:t>s</w:t>
       </w:r>
+      <w:bookmarkEnd w:id="24"/>
+    </w:p>
+    <w:p>
+      <w:pPr>
+        <w:pStyle w:val="Heading2"/>
+      </w:pPr>
+      <w:bookmarkStart w:id="25" w:name="_Toc29715378"/>
+      <w:r>
+        <w:t>Table of Comparison</w:t>
+      </w:r>
       <w:bookmarkEnd w:id="25"/>
-    </w:p>
-    <w:p>
-      <w:pPr>
-        <w:pStyle w:val="Heading2"/>
-      </w:pPr>
-      <w:bookmarkStart w:id="26" w:name="_Toc29715378"/>
-      <w:r>
-        <w:t>Table of Comparison</w:t>
-      </w:r>
-      <w:bookmarkEnd w:id="26"/>
     </w:p>
     <w:tbl>
       <w:tblPr>
@@ -4078,7 +4075,7 @@
                 <w:szCs w:val="24"/>
               </w:rPr>
             </w:pPr>
-            <w:commentRangeStart w:id="27"/>
+            <w:commentRangeStart w:id="26"/>
           </w:p>
         </w:tc>
         <w:tc>
@@ -4174,14 +4171,14 @@
               </w:rPr>
               <w:t>targeted vehicle detection, object detection</w:t>
             </w:r>
-            <w:commentRangeEnd w:id="27"/>
+            <w:commentRangeEnd w:id="26"/>
             <w:r>
               <w:rPr>
                 <w:rStyle w:val="CommentReference"/>
                 <w:rFonts w:eastAsiaTheme="minorHAnsi" w:cstheme="minorBidi"/>
                 <w:lang w:eastAsia="en-US" w:bidi="ne-NP"/>
               </w:rPr>
-              <w:commentReference w:id="27"/>
+              <w:commentReference w:id="26"/>
             </w:r>
           </w:p>
         </w:tc>
@@ -4192,14 +4189,14 @@
       <w:pPr>
         <w:pStyle w:val="Heading2"/>
       </w:pPr>
-      <w:bookmarkStart w:id="28" w:name="_Toc29715379"/>
+      <w:bookmarkStart w:id="27" w:name="_Toc29715379"/>
       <w:r>
         <w:t>Common Features</w:t>
       </w:r>
-      <w:bookmarkEnd w:id="28"/>
-    </w:p>
-    <w:p>
-      <w:commentRangeStart w:id="29"/>
+      <w:bookmarkEnd w:id="27"/>
+    </w:p>
+    <w:p>
+      <w:commentRangeStart w:id="28"/>
       <w:r>
         <w:t>The common Features between all the systems are:</w:t>
       </w:r>
@@ -4247,13 +4244,13 @@
       <w:r>
         <w:t>Direction violation</w:t>
       </w:r>
-      <w:commentRangeEnd w:id="29"/>
+      <w:commentRangeEnd w:id="28"/>
       <w:r>
         <w:rPr>
           <w:rStyle w:val="CommentReference"/>
           <w:lang w:bidi="ne-NP"/>
         </w:rPr>
-        <w:commentReference w:id="29"/>
+        <w:commentReference w:id="28"/>
       </w:r>
     </w:p>
     <w:p>
@@ -4275,11 +4272,11 @@
       <w:pPr>
         <w:pStyle w:val="Heading1"/>
       </w:pPr>
-      <w:bookmarkStart w:id="30" w:name="_Toc29715380"/>
+      <w:bookmarkStart w:id="29" w:name="_Toc29715380"/>
       <w:r>
         <w:t>Problem Statement</w:t>
       </w:r>
-      <w:bookmarkEnd w:id="30"/>
+      <w:bookmarkEnd w:id="29"/>
     </w:p>
     <w:p>
       <w:pPr>
@@ -4291,7 +4288,7 @@
           <w:spacing w:val="2"/>
         </w:rPr>
       </w:pPr>
-      <w:commentRangeStart w:id="31"/>
+      <w:commentRangeStart w:id="30"/>
       <w:r>
         <w:t>According to Metro Traffic Division, there is average of 40-60 accidents per day</w:t>
       </w:r>
@@ -4303,7 +4300,6 @@
           <w:id w:val="-1169636223"/>
           <w:citation/>
         </w:sdtPr>
-        <w:sdtEndPr/>
         <w:sdtContent>
           <w:r>
             <w:fldChar w:fldCharType="begin"/>
@@ -4457,7 +4453,6 @@
           <w:id w:val="-1498114124"/>
           <w:citation/>
         </w:sdtPr>
-        <w:sdtEndPr/>
         <w:sdtContent>
           <w:r>
             <w:rPr>
@@ -4525,13 +4520,13 @@
         </w:rPr>
         <w:t>The major violations include lane violation, illegal parking &amp; speeding.</w:t>
       </w:r>
-      <w:commentRangeEnd w:id="31"/>
+      <w:commentRangeEnd w:id="30"/>
       <w:r>
         <w:rPr>
           <w:rStyle w:val="CommentReference"/>
           <w:rFonts w:eastAsiaTheme="minorHAnsi" w:cstheme="minorBidi"/>
         </w:rPr>
-        <w:commentReference w:id="31"/>
+        <w:commentReference w:id="30"/>
       </w:r>
     </w:p>
     <w:p>
@@ -4545,7 +4540,7 @@
           <w:shd w:val="clear" w:color="auto" w:fill="FFFFFF"/>
         </w:rPr>
       </w:pPr>
-      <w:commentRangeStart w:id="32"/>
+      <w:commentRangeStart w:id="31"/>
       <w:r>
         <w:rPr>
           <w:color w:val="000000"/>
@@ -4625,7 +4620,6 @@
           <w:id w:val="-1845781360"/>
           <w:citation/>
         </w:sdtPr>
-        <w:sdtEndPr/>
         <w:sdtContent>
           <w:r>
             <w:rPr>
@@ -4673,13 +4667,13 @@
         </w:rPr>
         <w:t xml:space="preserve"> </w:t>
       </w:r>
-      <w:commentRangeEnd w:id="32"/>
+      <w:commentRangeEnd w:id="31"/>
       <w:r>
         <w:rPr>
           <w:rStyle w:val="CommentReference"/>
           <w:rFonts w:eastAsiaTheme="minorHAnsi" w:cstheme="minorBidi"/>
         </w:rPr>
-        <w:commentReference w:id="32"/>
+        <w:commentReference w:id="31"/>
       </w:r>
     </w:p>
     <w:p>
@@ -4692,7 +4686,7 @@
           <w:shd w:val="clear" w:color="auto" w:fill="FFFFFF"/>
         </w:rPr>
       </w:pPr>
-      <w:commentRangeStart w:id="33"/>
+      <w:commentRangeStart w:id="32"/>
       <w:r>
         <w:rPr>
           <w:color w:val="000000"/>
@@ -4817,7 +4811,6 @@
           <w:id w:val="1768418464"/>
           <w:citation/>
         </w:sdtPr>
-        <w:sdtEndPr/>
         <w:sdtContent>
           <w:r>
             <w:rPr>
@@ -4914,7 +4907,6 @@
           <w:id w:val="1606619517"/>
           <w:citation/>
         </w:sdtPr>
-        <w:sdtEndPr/>
         <w:sdtContent>
           <w:r>
             <w:rPr>
@@ -4999,12 +4991,12 @@
         </w:rPr>
         <w:t>As the number of vehicles start to grow, and traffic congestion lumps up even more, traffic violation has started to become even more and more serious problem.</w:t>
       </w:r>
-      <w:commentRangeEnd w:id="33"/>
+      <w:commentRangeEnd w:id="32"/>
       <w:r>
         <w:rPr>
           <w:rStyle w:val="CommentReference"/>
         </w:rPr>
-        <w:commentReference w:id="33"/>
+        <w:commentReference w:id="32"/>
       </w:r>
     </w:p>
     <w:p>
@@ -5017,7 +5009,7 @@
           <w:shd w:val="clear" w:color="auto" w:fill="FFFFFF"/>
         </w:rPr>
       </w:pPr>
-      <w:commentRangeStart w:id="34"/>
+      <w:commentRangeStart w:id="33"/>
       <w:r>
         <w:rPr>
           <w:rFonts w:eastAsia="Times New Roman" w:cs="Times New Roman"/>
@@ -5048,12 +5040,12 @@
         </w:rPr>
         <w:t xml:space="preserve">We will try to implement algorithm for detecting &amp; providing an alert about speeding to concerned people. </w:t>
       </w:r>
-      <w:commentRangeEnd w:id="34"/>
+      <w:commentRangeEnd w:id="33"/>
       <w:r>
         <w:rPr>
           <w:rStyle w:val="CommentReference"/>
         </w:rPr>
-        <w:commentReference w:id="34"/>
+        <w:commentReference w:id="33"/>
       </w:r>
       <w:r>
         <w:rPr>
@@ -5156,7 +5148,7 @@
           <w:shd w:val="clear" w:color="auto" w:fill="FFFFFF"/>
         </w:rPr>
       </w:pPr>
-      <w:commentRangeStart w:id="35"/>
+      <w:commentRangeStart w:id="34"/>
       <w:r>
         <w:rPr>
           <w:rFonts w:eastAsia="Times New Roman" w:cs="Times New Roman"/>
@@ -5237,12 +5229,12 @@
         </w:rPr>
         <w:t>viously save lives on the road.</w:t>
       </w:r>
-      <w:commentRangeEnd w:id="35"/>
+      <w:commentRangeEnd w:id="34"/>
       <w:r>
         <w:rPr>
           <w:rStyle w:val="CommentReference"/>
         </w:rPr>
-        <w:commentReference w:id="35"/>
+        <w:commentReference w:id="34"/>
       </w:r>
     </w:p>
     <w:p>
@@ -5276,7 +5268,7 @@
           <w:shd w:val="clear" w:color="auto" w:fill="FFFFFF"/>
         </w:rPr>
       </w:pPr>
-      <w:bookmarkStart w:id="36" w:name="_Toc29715381"/>
+      <w:bookmarkStart w:id="35" w:name="_Toc29715381"/>
       <w:r>
         <w:rPr>
           <w:rFonts w:eastAsia="Times New Roman"/>
@@ -5284,17 +5276,17 @@
         </w:rPr>
         <w:t>Aims &amp; Objectives</w:t>
       </w:r>
+      <w:bookmarkEnd w:id="35"/>
+    </w:p>
+    <w:p>
+      <w:pPr>
+        <w:pStyle w:val="Heading2"/>
+      </w:pPr>
+      <w:bookmarkStart w:id="36" w:name="_Toc29715382"/>
+      <w:r>
+        <w:t>Aims</w:t>
+      </w:r>
       <w:bookmarkEnd w:id="36"/>
-    </w:p>
-    <w:p>
-      <w:pPr>
-        <w:pStyle w:val="Heading2"/>
-      </w:pPr>
-      <w:bookmarkStart w:id="37" w:name="_Toc29715382"/>
-      <w:r>
-        <w:t>Aims</w:t>
-      </w:r>
-      <w:bookmarkEnd w:id="37"/>
     </w:p>
     <w:p>
       <w:r>
@@ -5335,14 +5327,14 @@
           <w:shd w:val="clear" w:color="auto" w:fill="FFFFFF"/>
         </w:rPr>
       </w:pPr>
-      <w:bookmarkStart w:id="38" w:name="_Toc29715383"/>
+      <w:bookmarkStart w:id="37" w:name="_Toc29715383"/>
       <w:r>
         <w:rPr>
           <w:shd w:val="clear" w:color="auto" w:fill="FFFFFF"/>
         </w:rPr>
         <w:t>Objectives</w:t>
       </w:r>
-      <w:bookmarkEnd w:id="38"/>
+      <w:bookmarkEnd w:id="37"/>
     </w:p>
     <w:p>
       <w:pPr>
@@ -5412,48 +5404,48 @@
           <w:shd w:val="clear" w:color="auto" w:fill="FFFFFF"/>
         </w:rPr>
       </w:pPr>
-      <w:bookmarkStart w:id="39" w:name="_Toc29715384"/>
+      <w:bookmarkStart w:id="38" w:name="_Toc29715384"/>
       <w:r>
         <w:rPr>
           <w:shd w:val="clear" w:color="auto" w:fill="FFFFFF"/>
         </w:rPr>
         <w:t>Literature Review</w:t>
       </w:r>
-      <w:bookmarkEnd w:id="39"/>
+      <w:bookmarkEnd w:id="38"/>
+    </w:p>
+    <w:p>
+      <w:commentRangeStart w:id="39"/>
+      <w:r>
+        <w:t>Following the many p</w:t>
+      </w:r>
+      <w:r>
+        <w:t xml:space="preserve">apers, there are many approaches to realization of traffic violation detection system. But, in all of the papers, the common </w:t>
+      </w:r>
+      <w:r>
+        <w:t>primary aspect is the detection of the object, classification of that object &amp; the nature of violation it commits.</w:t>
+      </w:r>
+      <w:r>
+        <w:t xml:space="preserve"> Object detection can be achieved using different algorithms like Background Difference Algorithm, </w:t>
+      </w:r>
+      <w:r>
+        <w:t xml:space="preserve">Dynamic Background Difference with Wavelet transform (improved background difference) algorithm, </w:t>
+      </w:r>
+      <w:r>
+        <w:t xml:space="preserve">Edge Detection with Hough Transform, </w:t>
+      </w:r>
+      <w:r>
+        <w:t xml:space="preserve">&amp; numerous other methods. The classification of that object is made by different architectures like Darknet, mobilenet etc. </w:t>
+      </w:r>
+      <w:commentRangeEnd w:id="39"/>
+      <w:r>
+        <w:rPr>
+          <w:rStyle w:val="CommentReference"/>
+        </w:rPr>
+        <w:commentReference w:id="39"/>
+      </w:r>
     </w:p>
     <w:p>
       <w:commentRangeStart w:id="40"/>
-      <w:r>
-        <w:t>Following the many p</w:t>
-      </w:r>
-      <w:r>
-        <w:t xml:space="preserve">apers, there are many approaches to realization of traffic violation detection system. But, in all of the papers, the common </w:t>
-      </w:r>
-      <w:r>
-        <w:t>primary aspect is the detection of the object, classification of that object &amp; the nature of violation it commits.</w:t>
-      </w:r>
-      <w:r>
-        <w:t xml:space="preserve"> Object detection can be achieved using different algorithms like Background Difference Algorithm, </w:t>
-      </w:r>
-      <w:r>
-        <w:t xml:space="preserve">Dynamic Background Difference with Wavelet transform (improved background difference) algorithm, </w:t>
-      </w:r>
-      <w:r>
-        <w:t xml:space="preserve">Edge Detection with Hough Transform, </w:t>
-      </w:r>
-      <w:r>
-        <w:t xml:space="preserve">&amp; numerous other methods. The classification of that object is made by different architectures like Darknet, mobilenet etc. </w:t>
-      </w:r>
-      <w:commentRangeEnd w:id="40"/>
-      <w:r>
-        <w:rPr>
-          <w:rStyle w:val="CommentReference"/>
-        </w:rPr>
-        <w:commentReference w:id="40"/>
-      </w:r>
-    </w:p>
-    <w:p>
-      <w:commentRangeStart w:id="41"/>
       <w:r>
         <w:t>Released in late 201</w:t>
       </w:r>
@@ -5558,7 +5550,6 @@
           <w:id w:val="-237716288"/>
           <w:citation/>
         </w:sdtPr>
-        <w:sdtEndPr/>
         <w:sdtContent>
           <w:r>
             <w:fldChar w:fldCharType="begin"/>
@@ -5580,16 +5571,16 @@
           </w:r>
         </w:sdtContent>
       </w:sdt>
-      <w:commentRangeEnd w:id="41"/>
+      <w:commentRangeEnd w:id="40"/>
       <w:r>
         <w:rPr>
           <w:rStyle w:val="CommentReference"/>
         </w:rPr>
-        <w:commentReference w:id="41"/>
-      </w:r>
-    </w:p>
-    <w:p>
-      <w:commentRangeStart w:id="42"/>
+        <w:commentReference w:id="40"/>
+      </w:r>
+    </w:p>
+    <w:p>
+      <w:commentRangeStart w:id="41"/>
       <w:r>
         <w:t xml:space="preserve">In 2020, </w:t>
       </w:r>
@@ -5652,7 +5643,6 @@
           <w:id w:val="1376273125"/>
           <w:citation/>
         </w:sdtPr>
-        <w:sdtEndPr/>
         <w:sdtContent>
           <w:r>
             <w:fldChar w:fldCharType="begin"/>
@@ -5674,16 +5664,16 @@
           </w:r>
         </w:sdtContent>
       </w:sdt>
-      <w:commentRangeEnd w:id="42"/>
+      <w:commentRangeEnd w:id="41"/>
       <w:r>
         <w:rPr>
           <w:rStyle w:val="CommentReference"/>
         </w:rPr>
-        <w:commentReference w:id="42"/>
-      </w:r>
-    </w:p>
-    <w:p>
-      <w:commentRangeStart w:id="43"/>
+        <w:commentReference w:id="41"/>
+      </w:r>
+    </w:p>
+    <w:p>
+      <w:commentRangeStart w:id="42"/>
       <w:r>
         <w:t xml:space="preserve">In the completed development of </w:t>
       </w:r>
@@ -5806,7 +5796,6 @@
           <w:id w:val="-459426273"/>
           <w:citation/>
         </w:sdtPr>
-        <w:sdtEndPr/>
         <w:sdtContent>
           <w:r>
             <w:fldChar w:fldCharType="begin"/>
@@ -5828,16 +5817,16 @@
           </w:r>
         </w:sdtContent>
       </w:sdt>
-      <w:commentRangeEnd w:id="43"/>
+      <w:commentRangeEnd w:id="42"/>
       <w:r>
         <w:rPr>
           <w:rStyle w:val="CommentReference"/>
         </w:rPr>
-        <w:commentReference w:id="43"/>
-      </w:r>
-    </w:p>
-    <w:p>
-      <w:commentRangeStart w:id="44"/>
+        <w:commentReference w:id="42"/>
+      </w:r>
+    </w:p>
+    <w:p>
+      <w:commentRangeStart w:id="43"/>
       <w:r>
         <w:t>A video-based traffic violation detection system</w:t>
       </w:r>
@@ -6172,14 +6161,12 @@
       <w:r>
         <w:t xml:space="preserve"> The advantage of OpenCV is realized in this by use of various image processing functions such as Gaussian filtering function </w:t>
       </w:r>
-      <w:proofErr w:type="gramStart"/>
       <w:r>
         <w:rPr>
           <w:rFonts w:ascii="Consolas" w:hAnsi="Consolas"/>
         </w:rPr>
         <w:t>GaussianBlur(</w:t>
       </w:r>
-      <w:proofErr w:type="gramEnd"/>
       <w:r>
         <w:rPr>
           <w:rFonts w:ascii="Consolas" w:hAnsi="Consolas"/>
@@ -6220,19 +6207,7 @@
         <w:rPr>
           <w:rFonts w:cs="Times New Roman"/>
         </w:rPr>
-        <w:t xml:space="preserve">The results are tested for different values of </w:t>
-      </w:r>
-      <w:r>
-        <w:rPr>
-          <w:rFonts w:cs="Times New Roman"/>
-        </w:rPr>
-        <w:t>α</w:t>
-      </w:r>
-      <w:r>
-        <w:rPr>
-          <w:rFonts w:cs="Times New Roman"/>
-        </w:rPr>
-        <w:t xml:space="preserve"> </w:t>
+        <w:t xml:space="preserve">The results are tested for different values of α </w:t>
       </w:r>
       <w:r>
         <w:rPr>
@@ -6250,19 +6225,7 @@
         <w:rPr>
           <w:rFonts w:cs="Times New Roman"/>
         </w:rPr>
-        <w:t xml:space="preserve"> and it performs best on the </w:t>
-      </w:r>
-      <w:r>
-        <w:rPr>
-          <w:rFonts w:cs="Times New Roman"/>
-        </w:rPr>
-        <w:t>α</w:t>
-      </w:r>
-      <w:r>
-        <w:rPr>
-          <w:rFonts w:cs="Times New Roman"/>
-        </w:rPr>
-        <w:t>=0.03.</w:t>
+        <w:t xml:space="preserve"> and it performs best on the α=0.03.</w:t>
       </w:r>
       <w:r>
         <w:rPr>
@@ -6293,7 +6256,6 @@
           <w:id w:val="1998685329"/>
           <w:citation/>
         </w:sdtPr>
-        <w:sdtEndPr/>
         <w:sdtContent>
           <w:r>
             <w:fldChar w:fldCharType="begin"/>
@@ -6315,20 +6277,21 @@
           </w:r>
         </w:sdtContent>
       </w:sdt>
-      <w:commentRangeEnd w:id="44"/>
+      <w:commentRangeEnd w:id="43"/>
       <w:r>
         <w:rPr>
           <w:rStyle w:val="CommentReference"/>
         </w:rPr>
-        <w:commentReference w:id="44"/>
-      </w:r>
-    </w:p>
-    <w:p>
-      <w:pPr>
-        <w:rPr>
-          <w:rFonts w:cs="Times New Roman"/>
-        </w:rPr>
-      </w:pPr>
+        <w:commentReference w:id="43"/>
+      </w:r>
+    </w:p>
+    <w:p>
+      <w:pPr>
+        <w:rPr>
+          <w:rFonts w:cs="Times New Roman"/>
+        </w:rPr>
+      </w:pPr>
+      <w:commentRangeStart w:id="44"/>
       <w:r>
         <w:rPr>
           <w:rFonts w:cs="Times New Roman"/>
@@ -6486,10 +6449,507 @@
           </w:r>
         </w:sdtContent>
       </w:sdt>
-    </w:p>
-    <w:p>
-      <w:pPr>
-        <w:pStyle w:val="Heading1"/>
+      <w:commentRangeEnd w:id="44"/>
+      <w:r>
+        <w:rPr>
+          <w:rStyle w:val="CommentReference"/>
+        </w:rPr>
+        <w:commentReference w:id="44"/>
+      </w:r>
+    </w:p>
+    <w:p>
+      <w:pPr>
+        <w:rPr>
+          <w:rFonts w:cs="Times New Roman"/>
+        </w:rPr>
+      </w:pPr>
+      <w:commentRangeStart w:id="45"/>
+      <w:r>
+        <w:rPr>
+          <w:rFonts w:cs="Times New Roman"/>
+        </w:rPr>
+        <w:t>Traffic Violation Detection System based on RFID</w:t>
+      </w:r>
+      <w:r>
+        <w:rPr>
+          <w:rFonts w:cs="Times New Roman"/>
+        </w:rPr>
+        <w:t xml:space="preserve"> </w:t>
+      </w:r>
+      <w:r>
+        <w:rPr>
+          <w:rFonts w:cs="Times New Roman"/>
+        </w:rPr>
+        <w:t xml:space="preserve">features an RFID system. This system contains antennas, readers, tags and </w:t>
+      </w:r>
+      <w:r>
+        <w:rPr>
+          <w:rFonts w:cs="Times New Roman"/>
+        </w:rPr>
+        <w:t>software</w:t>
+      </w:r>
+      <w:r>
+        <w:rPr>
+          <w:rFonts w:cs="Times New Roman"/>
+        </w:rPr>
+        <w:t xml:space="preserve"> &amp; is specialized for detecting violations in the sections of highways</w:t>
+      </w:r>
+      <w:r>
+        <w:rPr>
+          <w:rFonts w:cs="Times New Roman"/>
+        </w:rPr>
+        <w:t xml:space="preserve">. </w:t>
+      </w:r>
+      <w:r>
+        <w:rPr>
+          <w:rFonts w:cs="Times New Roman"/>
+        </w:rPr>
+        <w:t xml:space="preserve">The </w:t>
+      </w:r>
+      <w:r>
+        <w:rPr>
+          <w:rFonts w:cs="Times New Roman"/>
+        </w:rPr>
+        <w:t>genetic algorithm of artificial intelligence or feedback is used.</w:t>
+      </w:r>
+      <w:r>
+        <w:rPr>
+          <w:rFonts w:cs="Times New Roman"/>
+        </w:rPr>
+        <w:t xml:space="preserve"> </w:t>
+      </w:r>
+      <w:r>
+        <w:rPr>
+          <w:rFonts w:cs="Times New Roman"/>
+        </w:rPr>
+        <w:t xml:space="preserve">Light poles equipped with RFID readers are placed on the </w:t>
+      </w:r>
+      <w:r>
+        <w:rPr>
+          <w:rFonts w:cs="Times New Roman"/>
+        </w:rPr>
+        <w:t>for violations. RFID tags are attached to highway on entrance and they are taken off while they exit from the highway.</w:t>
+      </w:r>
+      <w:r>
+        <w:rPr>
+          <w:rFonts w:cs="Times New Roman"/>
+        </w:rPr>
+        <w:t xml:space="preserve"> By the use of genetic algorithms, offences including No-parking in the parking zone, vehicle retrogress,</w:t>
+      </w:r>
+      <w:r>
+        <w:rPr>
+          <w:rFonts w:cs="Times New Roman"/>
+        </w:rPr>
+        <w:t xml:space="preserve"> speeding, and also creates exceptional cases for emergency vehicles. </w:t>
+      </w:r>
+      <w:r>
+        <w:rPr>
+          <w:rFonts w:cs="Times New Roman"/>
+        </w:rPr>
+        <w:t>While moving along the highway, the vehicle constantly reports itself through using communicative signals between the tags and the present readers in the intelligent light poles.</w:t>
+      </w:r>
+      <w:r>
+        <w:rPr>
+          <w:rFonts w:cs="Times New Roman"/>
+        </w:rPr>
+        <w:t xml:space="preserve"> </w:t>
+      </w:r>
+      <w:sdt>
+        <w:sdtPr>
+          <w:rPr>
+            <w:rFonts w:cs="Times New Roman"/>
+          </w:rPr>
+          <w:id w:val="-1481994608"/>
+          <w:citation/>
+        </w:sdtPr>
+        <w:sdtContent>
+          <w:r>
+            <w:rPr>
+              <w:rFonts w:cs="Times New Roman"/>
+            </w:rPr>
+            <w:fldChar w:fldCharType="begin"/>
+          </w:r>
+          <w:r>
+            <w:rPr>
+              <w:rFonts w:cs="Times New Roman"/>
+            </w:rPr>
+            <w:instrText xml:space="preserve"> CITATION Haj13 \l 1033 </w:instrText>
+          </w:r>
+          <w:r>
+            <w:rPr>
+              <w:rFonts w:cs="Times New Roman"/>
+            </w:rPr>
+            <w:fldChar w:fldCharType="separate"/>
+          </w:r>
+          <w:r>
+            <w:rPr>
+              <w:rFonts w:cs="Times New Roman"/>
+              <w:noProof/>
+            </w:rPr>
+            <w:t>[7]</w:t>
+          </w:r>
+          <w:r>
+            <w:rPr>
+              <w:rFonts w:cs="Times New Roman"/>
+            </w:rPr>
+            <w:fldChar w:fldCharType="end"/>
+          </w:r>
+        </w:sdtContent>
+      </w:sdt>
+      <w:commentRangeEnd w:id="45"/>
+      <w:r>
+        <w:rPr>
+          <w:rStyle w:val="CommentReference"/>
+        </w:rPr>
+        <w:commentReference w:id="45"/>
+      </w:r>
+      <w:r>
+        <w:rPr>
+          <w:rFonts w:cs="Times New Roman"/>
+        </w:rPr>
+        <w:t xml:space="preserve"> </w:t>
+      </w:r>
+    </w:p>
+    <w:p>
+      <w:r>
+        <w:rPr>
+          <w:rFonts w:cs="Times New Roman"/>
+        </w:rPr>
+        <w:t>Automatic Real Time System for Traffic Security and Violation Detection</w:t>
+      </w:r>
+      <w:r>
+        <w:rPr>
+          <w:rFonts w:cs="Times New Roman"/>
+        </w:rPr>
+        <w:t>, uses video processing technique.</w:t>
+      </w:r>
+      <w:r>
+        <w:rPr>
+          <w:rFonts w:cs="Times New Roman"/>
+        </w:rPr>
+        <w:t xml:space="preserve"> This paper helps to overcome </w:t>
+      </w:r>
+      <w:r>
+        <w:rPr>
+          <w:rFonts w:cs="Times New Roman"/>
+        </w:rPr>
+        <w:t>all the problems related to ov</w:t>
+      </w:r>
+      <w:r>
+        <w:rPr>
+          <w:rFonts w:cs="Times New Roman"/>
+        </w:rPr>
+        <w:t>er speeding, illegal lan</w:t>
+      </w:r>
+      <w:r>
+        <w:rPr>
+          <w:rFonts w:cs="Times New Roman"/>
+        </w:rPr>
+        <w:t xml:space="preserve">e </w:t>
+      </w:r>
+      <w:r>
+        <w:rPr>
+          <w:rFonts w:cs="Times New Roman"/>
+        </w:rPr>
+        <w:t>changes</w:t>
+      </w:r>
+      <w:r>
+        <w:rPr>
+          <w:rFonts w:cs="Times New Roman"/>
+        </w:rPr>
+        <w:t xml:space="preserve"> and red light violatio</w:t>
+      </w:r>
+      <w:r>
+        <w:rPr>
+          <w:rFonts w:cs="Times New Roman"/>
+        </w:rPr>
+        <w:t xml:space="preserve">n. </w:t>
+      </w:r>
+      <w:r>
+        <w:rPr>
+          <w:rFonts w:cs="Times New Roman"/>
+        </w:rPr>
+        <w:t xml:space="preserve">Notification of violation is issued to both traffic control department and traffic violator with proper evidences. </w:t>
+      </w:r>
+      <w:r>
+        <w:rPr>
+          <w:rFonts w:cs="Times New Roman"/>
+        </w:rPr>
+        <w:t>A high resolution camera is used to capture the video continuously. If violations are detected, then the number plate of the vehicle is captured using camera &amp; it is processed to obtain the number. Candidate</w:t>
+      </w:r>
+      <w:r>
+        <w:rPr>
+          <w:rFonts w:cs="Times New Roman"/>
+        </w:rPr>
+        <w:t xml:space="preserve"> </w:t>
+      </w:r>
+      <w:r>
+        <w:rPr>
+          <w:rFonts w:cs="Times New Roman"/>
+        </w:rPr>
+        <w:t xml:space="preserve">plate regions are extracted using a pre-processing function, accuracy increase while decrease of computational time. A tree of LBP based cascade classifiers is used for classifications of plate regions into one; LBP is a type of visual descriptor used for classification in computer vision. A violator is considered when base profile of the blob intersects the solid line considerably; a high resolution image is used to grab a snapshot of the violating vehicle. For lane detection, a background model is used to segment the foreground from the background of the scene. </w:t>
+      </w:r>
+      <w:r>
+        <w:rPr>
+          <w:rFonts w:cs="Times New Roman"/>
+        </w:rPr>
+        <w:t>In this</w:t>
+      </w:r>
+      <w:r>
+        <w:rPr>
+          <w:rFonts w:cs="Times New Roman"/>
+        </w:rPr>
+        <w:t xml:space="preserve"> </w:t>
+      </w:r>
+      <w:r>
+        <w:rPr>
+          <w:rFonts w:cs="Times New Roman"/>
+        </w:rPr>
+        <w:t>violation region is a solid line region on the road and</w:t>
+      </w:r>
+      <w:r>
+        <w:rPr>
+          <w:rFonts w:cs="Times New Roman"/>
+        </w:rPr>
+        <w:t xml:space="preserve"> </w:t>
+      </w:r>
+      <w:r>
+        <w:rPr>
+          <w:rFonts w:cs="Times New Roman"/>
+        </w:rPr>
+        <w:t>region of interest specifies the area of the image that</w:t>
+      </w:r>
+      <w:r>
+        <w:rPr>
+          <w:rFonts w:cs="Times New Roman"/>
+        </w:rPr>
+        <w:t xml:space="preserve"> </w:t>
+      </w:r>
+      <w:r>
+        <w:rPr>
+          <w:rFonts w:cs="Times New Roman"/>
+        </w:rPr>
+        <w:t>will be processed for violations.</w:t>
+      </w:r>
+      <w:r>
+        <w:rPr>
+          <w:rFonts w:cs="Times New Roman"/>
+        </w:rPr>
+        <w:t xml:space="preserve"> </w:t>
+      </w:r>
+      <w:r>
+        <w:rPr>
+          <w:rFonts w:cs="Times New Roman"/>
+        </w:rPr>
+        <w:t>Background model is created initially using a single</w:t>
+      </w:r>
+      <w:r>
+        <w:rPr>
+          <w:rFonts w:cs="Times New Roman"/>
+        </w:rPr>
+        <w:t xml:space="preserve"> </w:t>
+      </w:r>
+      <w:r>
+        <w:rPr>
+          <w:rFonts w:cs="Times New Roman"/>
+        </w:rPr>
+        <w:t>frame and is then updated for every new image frame</w:t>
+      </w:r>
+      <w:r>
+        <w:rPr>
+          <w:rFonts w:cs="Times New Roman"/>
+        </w:rPr>
+        <w:t xml:space="preserve"> </w:t>
+      </w:r>
+      <w:r>
+        <w:rPr>
+          <w:rFonts w:cs="Times New Roman"/>
+        </w:rPr>
+        <w:t>acquired from the camera</w:t>
+      </w:r>
+      <w:r>
+        <w:rPr>
+          <w:rFonts w:cs="Times New Roman"/>
+        </w:rPr>
+        <w:t>.</w:t>
+      </w:r>
+      <w:r>
+        <w:t xml:space="preserve"> Gaussian mixture model </w:t>
+      </w:r>
+      <w:r>
+        <w:t xml:space="preserve">is used for every pixel in the image. </w:t>
+      </w:r>
+      <w:r>
+        <w:t>For shadow detection it is performed per pixel for the non-background pixels</w:t>
+      </w:r>
+      <w:r>
+        <w:t xml:space="preserve"> </w:t>
+      </w:r>
+      <w:r>
+        <w:t>using the rationale that shadows have similar</w:t>
+      </w:r>
+      <w:r>
+        <w:t xml:space="preserve"> c</w:t>
+      </w:r>
+      <w:r>
+        <w:t>hromaticity but lower brightness than the background model</w:t>
+      </w:r>
+      <w:r>
+        <w:t>.</w:t>
+      </w:r>
+      <w:r>
+        <w:t xml:space="preserve"> The foreground image extracted from the background</w:t>
+      </w:r>
+      <w:r>
+        <w:t xml:space="preserve"> </w:t>
+      </w:r>
+      <w:r>
+        <w:t xml:space="preserve">subtraction module is further processed for shadow pixels using </w:t>
+      </w:r>
+      <w:r>
+        <w:t xml:space="preserve">the </w:t>
+      </w:r>
+      <w:r>
+        <w:t>shadow detection algorithm</w:t>
+      </w:r>
+      <w:r>
+        <w:t>.</w:t>
+      </w:r>
+      <w:r>
+        <w:t xml:space="preserve"> RGB vector distances is used for identifying shadow pixels. </w:t>
+      </w:r>
+    </w:p>
+    <w:p>
+      <w:pPr>
+        <w:rPr>
+          <w:rFonts w:cs="Times New Roman"/>
+        </w:rPr>
+      </w:pPr>
+      <w:r>
+        <w:t>P</w:t>
+      </w:r>
+      <w:r>
+        <w:t>arts of base profile of a blob</w:t>
+      </w:r>
+      <w:r>
+        <w:t xml:space="preserve"> </w:t>
+      </w:r>
+      <w:r>
+        <w:t>resulting from stripping out the part that intersects</w:t>
+      </w:r>
+      <w:r>
+        <w:t xml:space="preserve"> </w:t>
+      </w:r>
+      <w:r>
+        <w:t>with the violation area, a blob is considered to be</w:t>
+      </w:r>
+      <w:r>
+        <w:t xml:space="preserve"> </w:t>
+      </w:r>
+      <w:r>
+        <w:t>involved in illegal solid line crossing</w:t>
+      </w:r>
+      <w:r>
+        <w:t>.</w:t>
+      </w:r>
+      <w:r>
+        <w:t xml:space="preserve"> For red light violations, a similar stop line technique is used, which is already discussed earlier.</w:t>
+      </w:r>
+      <w:r>
+        <w:t xml:space="preserve"> Background difference method is used for calculating Threshold, which is in turn used for detection of the violation.</w:t>
+      </w:r>
+      <w:r>
+        <w:t xml:space="preserve"> In this paper’s approach, speeding is detected simply using two sensors separated at a distance and speed is calculated on the basis of time taken by the vehicle to cover that distance.</w:t>
+      </w:r>
+      <w:r>
+        <w:t xml:space="preserve"> The classification is LBP but extended one by another paper which proposes Multi-</w:t>
+      </w:r>
+      <w:r>
+        <w:t>Scale</w:t>
+      </w:r>
+      <w:r>
+        <w:t xml:space="preserve"> Block Local Binary Patterns MB-LBP is used</w:t>
+      </w:r>
+      <w:r>
+        <w:t xml:space="preserve"> for license plate recognition and classification</w:t>
+      </w:r>
+      <w:r>
+        <w:t>.</w:t>
+      </w:r>
+      <w:r>
+        <w:t xml:space="preserve"> T</w:t>
+      </w:r>
+      <w:r>
+        <w:t>he computation is done based on average</w:t>
+      </w:r>
+      <w:r>
+        <w:t xml:space="preserve"> </w:t>
+      </w:r>
+      <w:r>
+        <w:t>values of block sub regions, instead of individual pixels.</w:t>
+      </w:r>
+      <w:r>
+        <w:t xml:space="preserve"> </w:t>
+      </w:r>
+      <w:r>
+        <w:t>MB-LBP is more robust than LBP.</w:t>
+      </w:r>
+      <w:r>
+        <w:t xml:space="preserve"> On experimentation, it was found that there were few false detections and system was able to achieve an average accuracy of 85%.</w:t>
+      </w:r>
+      <w:r>
+        <w:t xml:space="preserve"> In this system, Code Compose Studio (CCS) was used as in IDE.</w:t>
+      </w:r>
+      <w:bookmarkStart w:id="46" w:name="_GoBack"/>
+      <w:bookmarkEnd w:id="46"/>
+      <w:r>
+        <w:t xml:space="preserve"> </w:t>
+      </w:r>
+      <w:sdt>
+        <w:sdtPr>
+          <w:rPr>
+            <w:rFonts w:cs="Times New Roman"/>
+          </w:rPr>
+          <w:id w:val="-599251907"/>
+          <w:citation/>
+        </w:sdtPr>
+        <w:sdtContent>
+          <w:r>
+            <w:rPr>
+              <w:rFonts w:cs="Times New Roman"/>
+            </w:rPr>
+            <w:fldChar w:fldCharType="begin"/>
+          </w:r>
+          <w:r>
+            <w:rPr>
+              <w:rFonts w:cs="Times New Roman"/>
+            </w:rPr>
+            <w:instrText xml:space="preserve"> CITATION Raj18 \l 1033 </w:instrText>
+          </w:r>
+          <w:r>
+            <w:rPr>
+              <w:rFonts w:cs="Times New Roman"/>
+            </w:rPr>
+            <w:fldChar w:fldCharType="separate"/>
+          </w:r>
+          <w:r>
+            <w:rPr>
+              <w:rFonts w:cs="Times New Roman"/>
+              <w:noProof/>
+            </w:rPr>
+            <w:t>[18]</w:t>
+          </w:r>
+          <w:r>
+            <w:rPr>
+              <w:rFonts w:cs="Times New Roman"/>
+            </w:rPr>
+            <w:fldChar w:fldCharType="end"/>
+          </w:r>
+        </w:sdtContent>
+      </w:sdt>
+    </w:p>
+    <w:p>
+      <w:pPr>
         <w:rPr>
           <w:noProof/>
         </w:rPr>
@@ -6497,11 +6957,11 @@
       <w:r>
         <w:br w:type="page"/>
       </w:r>
-      <w:bookmarkStart w:id="45" w:name="_Toc29715385"/>
+      <w:bookmarkStart w:id="47" w:name="_Toc29715385"/>
       <w:r>
         <w:t>References</w:t>
       </w:r>
-      <w:bookmarkEnd w:id="45"/>
+      <w:bookmarkEnd w:id="47"/>
       <w:r>
         <w:fldChar w:fldCharType="begin"/>
       </w:r>
@@ -6540,7 +7000,6 @@
           </w:tcPr>
           <w:p>
             <w:pPr>
-              <w:pStyle w:val="Bibliography"/>
               <w:rPr>
                 <w:noProof/>
               </w:rPr>
@@ -6560,7 +7019,6 @@
           </w:tcPr>
           <w:p>
             <w:pPr>
-              <w:pStyle w:val="Bibliography"/>
               <w:rPr>
                 <w:noProof/>
               </w:rPr>
@@ -6586,7 +7044,6 @@
           </w:tcPr>
           <w:p>
             <w:pPr>
-              <w:pStyle w:val="Bibliography"/>
               <w:rPr>
                 <w:noProof/>
               </w:rPr>
@@ -6606,7 +7063,6 @@
           </w:tcPr>
           <w:p>
             <w:pPr>
-              <w:pStyle w:val="Bibliography"/>
               <w:rPr>
                 <w:noProof/>
               </w:rPr>
@@ -6632,7 +7088,6 @@
           </w:tcPr>
           <w:p>
             <w:pPr>
-              <w:pStyle w:val="Bibliography"/>
               <w:rPr>
                 <w:noProof/>
               </w:rPr>
@@ -6652,7 +7107,6 @@
           </w:tcPr>
           <w:p>
             <w:pPr>
-              <w:pStyle w:val="Bibliography"/>
               <w:rPr>
                 <w:noProof/>
               </w:rPr>
@@ -6678,7 +7132,6 @@
           </w:tcPr>
           <w:p>
             <w:pPr>
-              <w:pStyle w:val="Bibliography"/>
               <w:rPr>
                 <w:noProof/>
               </w:rPr>
@@ -6698,7 +7151,6 @@
           </w:tcPr>
           <w:p>
             <w:pPr>
-              <w:pStyle w:val="Bibliography"/>
               <w:rPr>
                 <w:noProof/>
               </w:rPr>
@@ -6724,7 +7176,6 @@
           </w:tcPr>
           <w:p>
             <w:pPr>
-              <w:pStyle w:val="Bibliography"/>
               <w:rPr>
                 <w:noProof/>
               </w:rPr>
@@ -6744,7 +7195,6 @@
           </w:tcPr>
           <w:p>
             <w:pPr>
-              <w:pStyle w:val="Bibliography"/>
               <w:rPr>
                 <w:noProof/>
               </w:rPr>
@@ -6770,7 +7220,6 @@
           </w:tcPr>
           <w:p>
             <w:pPr>
-              <w:pStyle w:val="Bibliography"/>
               <w:rPr>
                 <w:noProof/>
               </w:rPr>
@@ -6790,7 +7239,6 @@
           </w:tcPr>
           <w:p>
             <w:pPr>
-              <w:pStyle w:val="Bibliography"/>
               <w:rPr>
                 <w:noProof/>
               </w:rPr>
@@ -6816,7 +7264,6 @@
           </w:tcPr>
           <w:p>
             <w:pPr>
-              <w:pStyle w:val="Bibliography"/>
               <w:rPr>
                 <w:noProof/>
               </w:rPr>
@@ -6836,7 +7283,6 @@
           </w:tcPr>
           <w:p>
             <w:pPr>
-              <w:pStyle w:val="Bibliography"/>
               <w:rPr>
                 <w:noProof/>
               </w:rPr>
@@ -6876,7 +7322,6 @@
           </w:tcPr>
           <w:p>
             <w:pPr>
-              <w:pStyle w:val="Bibliography"/>
               <w:rPr>
                 <w:noProof/>
               </w:rPr>
@@ -6896,7 +7341,6 @@
           </w:tcPr>
           <w:p>
             <w:pPr>
-              <w:pStyle w:val="Bibliography"/>
               <w:rPr>
                 <w:noProof/>
               </w:rPr>
@@ -6922,7 +7366,6 @@
           </w:tcPr>
           <w:p>
             <w:pPr>
-              <w:pStyle w:val="Bibliography"/>
               <w:rPr>
                 <w:noProof/>
               </w:rPr>
@@ -6942,7 +7385,6 @@
           </w:tcPr>
           <w:p>
             <w:pPr>
-              <w:pStyle w:val="Bibliography"/>
               <w:rPr>
                 <w:noProof/>
               </w:rPr>
@@ -6968,7 +7410,6 @@
           </w:tcPr>
           <w:p>
             <w:pPr>
-              <w:pStyle w:val="Bibliography"/>
               <w:rPr>
                 <w:noProof/>
               </w:rPr>
@@ -6988,7 +7429,6 @@
           </w:tcPr>
           <w:p>
             <w:pPr>
-              <w:pStyle w:val="Bibliography"/>
               <w:rPr>
                 <w:noProof/>
               </w:rPr>
@@ -7028,7 +7468,6 @@
           </w:tcPr>
           <w:p>
             <w:pPr>
-              <w:pStyle w:val="Bibliography"/>
               <w:rPr>
                 <w:noProof/>
               </w:rPr>
@@ -7048,7 +7487,6 @@
           </w:tcPr>
           <w:p>
             <w:pPr>
-              <w:pStyle w:val="Bibliography"/>
               <w:rPr>
                 <w:noProof/>
               </w:rPr>
@@ -7074,7 +7512,6 @@
           </w:tcPr>
           <w:p>
             <w:pPr>
-              <w:pStyle w:val="Bibliography"/>
               <w:rPr>
                 <w:noProof/>
               </w:rPr>
@@ -7094,7 +7531,6 @@
           </w:tcPr>
           <w:p>
             <w:pPr>
-              <w:pStyle w:val="Bibliography"/>
               <w:rPr>
                 <w:noProof/>
               </w:rPr>
@@ -7120,7 +7556,6 @@
           </w:tcPr>
           <w:p>
             <w:pPr>
-              <w:pStyle w:val="Bibliography"/>
               <w:rPr>
                 <w:noProof/>
               </w:rPr>
@@ -7140,7 +7575,6 @@
           </w:tcPr>
           <w:p>
             <w:pPr>
-              <w:pStyle w:val="Bibliography"/>
               <w:rPr>
                 <w:noProof/>
               </w:rPr>
@@ -7180,7 +7614,6 @@
           </w:tcPr>
           <w:p>
             <w:pPr>
-              <w:pStyle w:val="Bibliography"/>
               <w:rPr>
                 <w:noProof/>
               </w:rPr>
@@ -7200,7 +7633,6 @@
           </w:tcPr>
           <w:p>
             <w:pPr>
-              <w:pStyle w:val="Bibliography"/>
               <w:rPr>
                 <w:noProof/>
               </w:rPr>
@@ -7240,7 +7672,6 @@
           </w:tcPr>
           <w:p>
             <w:pPr>
-              <w:pStyle w:val="Bibliography"/>
               <w:rPr>
                 <w:noProof/>
               </w:rPr>
@@ -7260,7 +7691,6 @@
           </w:tcPr>
           <w:p>
             <w:pPr>
-              <w:pStyle w:val="Bibliography"/>
               <w:rPr>
                 <w:noProof/>
               </w:rPr>
@@ -7286,7 +7716,6 @@
           </w:tcPr>
           <w:p>
             <w:pPr>
-              <w:pStyle w:val="Bibliography"/>
               <w:rPr>
                 <w:noProof/>
               </w:rPr>
@@ -7306,7 +7735,6 @@
           </w:tcPr>
           <w:p>
             <w:pPr>
-              <w:pStyle w:val="Bibliography"/>
               <w:rPr>
                 <w:noProof/>
               </w:rPr>
@@ -7346,7 +7774,6 @@
           </w:tcPr>
           <w:p>
             <w:pPr>
-              <w:pStyle w:val="Bibliography"/>
               <w:rPr>
                 <w:noProof/>
               </w:rPr>
@@ -7366,7 +7793,6 @@
           </w:tcPr>
           <w:p>
             <w:pPr>
-              <w:pStyle w:val="Bibliography"/>
               <w:rPr>
                 <w:noProof/>
               </w:rPr>
@@ -7422,7 +7848,7 @@
 
 <file path=word/comments.xml><?xml version="1.0" encoding="utf-8"?>
 <w:comments xmlns:wpc="http://schemas.microsoft.com/office/word/2010/wordprocessingCanvas" xmlns:cx="http://schemas.microsoft.com/office/drawing/2014/chartex" xmlns:mc="http://schemas.openxmlformats.org/markup-compatibility/2006" xmlns:o="urn:schemas-microsoft-com:office:office" xmlns:r="http://schemas.openxmlformats.org/officeDocument/2006/relationships" xmlns:m="http://schemas.openxmlformats.org/officeDocument/2006/math" xmlns:v="urn:schemas-microsoft-com:vml" xmlns:wp14="http://schemas.microsoft.com/office/word/2010/wordprocessingDrawing" xmlns:wp="http://schemas.openxmlformats.org/drawingml/2006/wordprocessingDrawing" xmlns:w10="urn:schemas-microsoft-com:office:word" xmlns:w="http://schemas.openxmlformats.org/wordprocessingml/2006/main" xmlns:w14="http://schemas.microsoft.com/office/word/2010/wordml" xmlns:w15="http://schemas.microsoft.com/office/word/2012/wordml" xmlns:w16se="http://schemas.microsoft.com/office/word/2015/wordml/symex" xmlns:wpg="http://schemas.microsoft.com/office/word/2010/wordprocessingGroup" xmlns:wpi="http://schemas.microsoft.com/office/word/2010/wordprocessingInk" xmlns:wne="http://schemas.microsoft.com/office/word/2006/wordml" xmlns:wps="http://schemas.microsoft.com/office/word/2010/wordprocessingShape" mc:Ignorable="w14 w15 w16se wp14">
-  <w:comment w:id="2" w:author="Aashish Tamrakar" w:date="2019-12-23T12:36:00Z" w:initials="AT">
+  <w:comment w:id="1" w:author="Aashish Tamrakar" w:date="2019-12-23T12:36:00Z" w:initials="AT">
     <w:p>
       <w:pPr>
         <w:pStyle w:val="CommentText"/>
@@ -7438,7 +7864,7 @@
       </w:r>
     </w:p>
   </w:comment>
-  <w:comment w:id="4" w:author="Aashish Tamrakar" w:date="2019-12-23T12:00:00Z" w:initials="AT">
+  <w:comment w:id="3" w:author="Aashish Tamrakar" w:date="2019-12-23T12:00:00Z" w:initials="AT">
     <w:p>
       <w:pPr>
         <w:pStyle w:val="CommentText"/>
@@ -7451,6 +7877,22 @@
       </w:r>
       <w:r>
         <w:t>About traffic rules</w:t>
+      </w:r>
+    </w:p>
+  </w:comment>
+  <w:comment w:id="4" w:author="Aashish Tamrakar" w:date="2019-12-23T12:02:00Z" w:initials="AT">
+    <w:p>
+      <w:pPr>
+        <w:pStyle w:val="CommentText"/>
+      </w:pPr>
+      <w:r>
+        <w:rPr>
+          <w:rStyle w:val="CommentReference"/>
+        </w:rPr>
+        <w:annotationRef/>
+      </w:r>
+      <w:r>
+        <w:t>About traffic violation</w:t>
       </w:r>
     </w:p>
   </w:comment>
@@ -7466,11 +7908,11 @@
         <w:annotationRef/>
       </w:r>
       <w:r>
-        <w:t>About traffic violation</w:t>
+        <w:t>Violation facts and CCTV details</w:t>
       </w:r>
     </w:p>
   </w:comment>
-  <w:comment w:id="6" w:author="Aashish Tamrakar" w:date="2019-12-23T12:02:00Z" w:initials="AT">
+  <w:comment w:id="6" w:author="Aashish Tamrakar" w:date="2019-12-23T12:03:00Z" w:initials="AT">
     <w:p>
       <w:pPr>
         <w:pStyle w:val="CommentText"/>
@@ -7482,7 +7924,7 @@
         <w:annotationRef/>
       </w:r>
       <w:r>
-        <w:t>Violation facts and CCTV details</w:t>
+        <w:t>Lane violation + stats</w:t>
       </w:r>
     </w:p>
   </w:comment>
@@ -7498,11 +7940,11 @@
         <w:annotationRef/>
       </w:r>
       <w:r>
-        <w:t>Lane violation + stats</w:t>
+        <w:t>About speeding</w:t>
       </w:r>
     </w:p>
   </w:comment>
-  <w:comment w:id="8" w:author="Aashish Tamrakar" w:date="2019-12-23T12:03:00Z" w:initials="AT">
+  <w:comment w:id="8" w:author="Aashish Tamrakar" w:date="2019-12-23T12:04:00Z" w:initials="AT">
     <w:p>
       <w:pPr>
         <w:pStyle w:val="CommentText"/>
@@ -7514,11 +7956,11 @@
         <w:annotationRef/>
       </w:r>
       <w:r>
-        <w:t>About speeding</w:t>
+        <w:t>About detection</w:t>
       </w:r>
     </w:p>
   </w:comment>
-  <w:comment w:id="9" w:author="Aashish Tamrakar" w:date="2019-12-23T12:04:00Z" w:initials="AT">
+  <w:comment w:id="9" w:author="Aashish Tamrakar" w:date="2019-12-23T12:05:00Z" w:initials="AT">
     <w:p>
       <w:pPr>
         <w:pStyle w:val="CommentText"/>
@@ -7530,11 +7972,11 @@
         <w:annotationRef/>
       </w:r>
       <w:r>
-        <w:t>About detection</w:t>
+        <w:t>About YOLO</w:t>
       </w:r>
     </w:p>
   </w:comment>
-  <w:comment w:id="10" w:author="Aashish Tamrakar" w:date="2019-12-23T12:05:00Z" w:initials="AT">
+  <w:comment w:id="11" w:author="Aashish Tamrakar" w:date="2019-12-23T12:45:00Z" w:initials="AT">
     <w:p>
       <w:pPr>
         <w:pStyle w:val="CommentText"/>
@@ -7546,11 +7988,11 @@
         <w:annotationRef/>
       </w:r>
       <w:r>
-        <w:t>About YOLO</w:t>
+        <w:t>Data + slight details</w:t>
       </w:r>
     </w:p>
   </w:comment>
-  <w:comment w:id="12" w:author="Aashish Tamrakar" w:date="2019-12-23T12:45:00Z" w:initials="AT">
+  <w:comment w:id="13" w:author="Aashish Tamrakar" w:date="2019-12-23T12:48:00Z" w:initials="AT">
     <w:p>
       <w:pPr>
         <w:pStyle w:val="CommentText"/>
@@ -7562,7 +8004,7 @@
         <w:annotationRef/>
       </w:r>
       <w:r>
-        <w:t>Data + slight details</w:t>
+        <w:t>History + latest status</w:t>
       </w:r>
     </w:p>
   </w:comment>
@@ -7578,11 +8020,11 @@
         <w:annotationRef/>
       </w:r>
       <w:r>
-        <w:t>History + latest status</w:t>
+        <w:t>What will we do?</w:t>
       </w:r>
     </w:p>
   </w:comment>
-  <w:comment w:id="15" w:author="Aashish Tamrakar" w:date="2019-12-23T12:48:00Z" w:initials="AT">
+  <w:comment w:id="18" w:author="Aashish Tamrakar" w:date="2019-12-20T22:17:00Z" w:initials="AT">
     <w:p>
       <w:pPr>
         <w:pStyle w:val="CommentText"/>
@@ -7594,11 +8036,28 @@
         <w:annotationRef/>
       </w:r>
       <w:r>
-        <w:t>What will we do?</w:t>
+        <w:t>1</w:t>
+      </w:r>
+      <w:r>
+        <w:rPr>
+          <w:vertAlign w:val="superscript"/>
+        </w:rPr>
+        <w:t>st</w:t>
+      </w:r>
+      <w:r>
+        <w:t xml:space="preserve"> Paragraph: Brief Description of the System</w:t>
+      </w:r>
+    </w:p>
+    <w:p>
+      <w:pPr>
+        <w:pStyle w:val="CommentText"/>
+      </w:pPr>
+      <w:r>
+        <w:t>Weakness &amp; Strengths of Systems studied</w:t>
       </w:r>
     </w:p>
   </w:comment>
-  <w:comment w:id="19" w:author="Aashish Tamrakar" w:date="2019-12-20T22:17:00Z" w:initials="AT">
+  <w:comment w:id="23" w:author="Aashish Tamrakar" w:date="2019-12-20T22:17:00Z" w:initials="AT">
     <w:p>
       <w:pPr>
         <w:pStyle w:val="CommentText"/>
@@ -7610,28 +8069,27 @@
         <w:annotationRef/>
       </w:r>
       <w:r>
-        <w:t>1</w:t>
-      </w:r>
-      <w:r>
-        <w:rPr>
-          <w:vertAlign w:val="superscript"/>
-        </w:rPr>
-        <w:t>st</w:t>
-      </w:r>
-      <w:r>
-        <w:t xml:space="preserve"> Paragraph: Brief Description of the System</w:t>
-      </w:r>
-    </w:p>
+        <w:t>Customer’s perspective for the current system</w:t>
+      </w:r>
+    </w:p>
+  </w:comment>
+  <w:comment w:id="26" w:author="Aashish Tamrakar" w:date="2019-12-20T22:16:00Z" w:initials="AT">
     <w:p>
       <w:pPr>
         <w:pStyle w:val="CommentText"/>
       </w:pPr>
       <w:r>
-        <w:t>Weakness &amp; Strengths of Systems studied</w:t>
+        <w:rPr>
+          <w:rStyle w:val="CommentReference"/>
+        </w:rPr>
+        <w:annotationRef/>
+      </w:r>
+      <w:r>
+        <w:t>Features and Methods study of various existing systems.</w:t>
       </w:r>
     </w:p>
   </w:comment>
-  <w:comment w:id="24" w:author="Aashish Tamrakar" w:date="2019-12-20T22:17:00Z" w:initials="AT">
+  <w:comment w:id="28" w:author="Aashish Tamrakar" w:date="2019-12-20T22:15:00Z" w:initials="AT">
     <w:p>
       <w:pPr>
         <w:pStyle w:val="CommentText"/>
@@ -7643,11 +8101,11 @@
         <w:annotationRef/>
       </w:r>
       <w:r>
-        <w:t>Customer’s perspective for the current system</w:t>
+        <w:t>The common features in all of the systems discussed  above</w:t>
       </w:r>
     </w:p>
   </w:comment>
-  <w:comment w:id="27" w:author="Aashish Tamrakar" w:date="2019-12-20T22:16:00Z" w:initials="AT">
+  <w:comment w:id="30" w:author="Aashish Tamrakar" w:date="2019-12-20T17:19:00Z" w:initials="a">
     <w:p>
       <w:pPr>
         <w:pStyle w:val="CommentText"/>
@@ -7659,11 +8117,11 @@
         <w:annotationRef/>
       </w:r>
       <w:r>
-        <w:t>Features and Methods study of various existing systems.</w:t>
+        <w:t>What is a problem?</w:t>
       </w:r>
     </w:p>
   </w:comment>
-  <w:comment w:id="29" w:author="Aashish Tamrakar" w:date="2019-12-20T22:15:00Z" w:initials="AT">
+  <w:comment w:id="31" w:author="Aashish Tamrakar" w:date="2019-12-20T17:19:00Z" w:initials="AT">
     <w:p>
       <w:pPr>
         <w:pStyle w:val="CommentText"/>
@@ -7675,16 +8133,11 @@
         <w:annotationRef/>
       </w:r>
       <w:r>
-        <w:t xml:space="preserve">The common features in all of the systems </w:t>
-      </w:r>
-      <w:proofErr w:type="gramStart"/>
-      <w:r>
-        <w:t>discussed  above</w:t>
-      </w:r>
-      <w:proofErr w:type="gramEnd"/>
+        <w:t>To whom, is it a problem?</w:t>
+      </w:r>
     </w:p>
   </w:comment>
-  <w:comment w:id="31" w:author="Aashish Tamrakar" w:date="2019-12-20T17:19:00Z" w:initials="a">
+  <w:comment w:id="32" w:author="Aashish Tamrakar" w:date="2019-12-20T21:56:00Z" w:initials="AT">
     <w:p>
       <w:pPr>
         <w:pStyle w:val="CommentText"/>
@@ -7696,11 +8149,11 @@
         <w:annotationRef/>
       </w:r>
       <w:r>
-        <w:t>What is a problem?</w:t>
+        <w:t>Why is it a problem?</w:t>
       </w:r>
     </w:p>
   </w:comment>
-  <w:comment w:id="32" w:author="Aashish Tamrakar" w:date="2019-12-20T17:19:00Z" w:initials="AT">
+  <w:comment w:id="33" w:author="Aashish Tamrakar" w:date="2019-12-23T10:46:00Z" w:initials="AT">
     <w:p>
       <w:pPr>
         <w:pStyle w:val="CommentText"/>
@@ -7712,11 +8165,11 @@
         <w:annotationRef/>
       </w:r>
       <w:r>
-        <w:t>To whom, is it a problem?</w:t>
+        <w:t>What is our goal to solve?</w:t>
       </w:r>
     </w:p>
   </w:comment>
-  <w:comment w:id="33" w:author="Aashish Tamrakar" w:date="2019-12-20T21:56:00Z" w:initials="AT">
+  <w:comment w:id="34" w:author="Aashish Tamrakar" w:date="2019-12-20T22:12:00Z" w:initials="AT">
     <w:p>
       <w:pPr>
         <w:pStyle w:val="CommentText"/>
@@ -7728,11 +8181,11 @@
         <w:annotationRef/>
       </w:r>
       <w:r>
-        <w:t>Why is it a problem?</w:t>
+        <w:t>To whom will it affect?</w:t>
       </w:r>
     </w:p>
   </w:comment>
-  <w:comment w:id="34" w:author="Aashish Tamrakar" w:date="2019-12-23T10:46:00Z" w:initials="AT">
+  <w:comment w:id="39" w:author="Aashish Tamrakar" w:date="2020-01-12T07:44:00Z" w:initials="AT">
     <w:p>
       <w:pPr>
         <w:pStyle w:val="CommentText"/>
@@ -7744,43 +8197,11 @@
         <w:annotationRef/>
       </w:r>
       <w:r>
-        <w:t>What is our goal to solve?</w:t>
+        <w:t>Background for the literature review</w:t>
       </w:r>
     </w:p>
   </w:comment>
-  <w:comment w:id="35" w:author="Aashish Tamrakar" w:date="2019-12-20T22:12:00Z" w:initials="AT">
-    <w:p>
-      <w:pPr>
-        <w:pStyle w:val="CommentText"/>
-      </w:pPr>
-      <w:r>
-        <w:rPr>
-          <w:rStyle w:val="CommentReference"/>
-        </w:rPr>
-        <w:annotationRef/>
-      </w:r>
-      <w:r>
-        <w:t>To whom will it affect?</w:t>
-      </w:r>
-    </w:p>
-  </w:comment>
-  <w:comment w:id="40" w:author="Aashish Tamrakar" w:date="2020-01-12T07:44:00Z" w:initials="AT">
-    <w:p>
-      <w:pPr>
-        <w:pStyle w:val="CommentText"/>
-      </w:pPr>
-      <w:r>
-        <w:rPr>
-          <w:rStyle w:val="CommentReference"/>
-        </w:rPr>
-        <w:annotationRef/>
-      </w:r>
-      <w:r>
-        <w:t>Background for the literature review</w:t>
-      </w:r>
-    </w:p>
-  </w:comment>
-  <w:comment w:id="41" w:author="Aashish Tamrakar" w:date="2020-01-12T07:45:00Z" w:initials="AT">
+  <w:comment w:id="40" w:author="Aashish Tamrakar" w:date="2020-01-12T07:45:00Z" w:initials="AT">
     <w:p>
       <w:pPr>
         <w:pStyle w:val="CommentText"/>
@@ -7800,7 +8221,7 @@
       </w:r>
     </w:p>
   </w:comment>
-  <w:comment w:id="42" w:author="Aashish Tamrakar" w:date="2020-01-12T07:45:00Z" w:initials="AT">
+  <w:comment w:id="41" w:author="Aashish Tamrakar" w:date="2020-01-12T07:45:00Z" w:initials="AT">
     <w:p>
       <w:pPr>
         <w:pStyle w:val="CommentText"/>
@@ -7820,7 +8241,7 @@
       </w:r>
     </w:p>
   </w:comment>
-  <w:comment w:id="43" w:author="Aashish Tamrakar" w:date="2020-01-12T07:46:00Z" w:initials="AT">
+  <w:comment w:id="42" w:author="Aashish Tamrakar" w:date="2020-01-12T07:46:00Z" w:initials="AT">
     <w:p>
       <w:pPr>
         <w:pStyle w:val="CommentText"/>
@@ -7840,7 +8261,7 @@
       </w:r>
     </w:p>
   </w:comment>
-  <w:comment w:id="44" w:author="Aashish Tamrakar" w:date="2020-01-12T08:32:00Z" w:initials="AT">
+  <w:comment w:id="43" w:author="Aashish Tamrakar" w:date="2020-01-12T08:32:00Z" w:initials="AT">
     <w:p>
       <w:pPr>
         <w:pStyle w:val="CommentText"/>
@@ -7857,6 +8278,49 @@
       </w:r>
       <w:r>
         <w:t>A video-based traffc violation detection system</w:t>
+      </w:r>
+    </w:p>
+  </w:comment>
+  <w:comment w:id="44" w:author="Aashish Tamrakar" w:date="2020-01-12T10:00:00Z" w:initials="AT">
+    <w:p>
+      <w:pPr>
+        <w:pStyle w:val="CommentText"/>
+        <w:numPr>
+          <w:ilvl w:val="0"/>
+          <w:numId w:val="30"/>
+        </w:numPr>
+      </w:pPr>
+      <w:r>
+        <w:rPr>
+          <w:rStyle w:val="CommentReference"/>
+        </w:rPr>
+        <w:annotationRef/>
+      </w:r>
+      <w:r>
+        <w:rPr>
+          <w:rFonts w:cs="Times New Roman"/>
+        </w:rPr>
+        <w:t>High-Level Traffic-Violation Detection</w:t>
+      </w:r>
+    </w:p>
+  </w:comment>
+  <w:comment w:id="45" w:author="Aashish Tamrakar" w:date="2020-01-12T10:34:00Z" w:initials="AT">
+    <w:p>
+      <w:pPr>
+        <w:pStyle w:val="CommentText"/>
+        <w:numPr>
+          <w:ilvl w:val="0"/>
+          <w:numId w:val="31"/>
+        </w:numPr>
+      </w:pPr>
+      <w:r>
+        <w:rPr>
+          <w:rStyle w:val="CommentReference"/>
+        </w:rPr>
+        <w:annotationRef/>
+      </w:r>
+      <w:r>
+        <w:t>Traffic Violation Detection System based on RFID</w:t>
       </w:r>
     </w:p>
   </w:comment>
@@ -7890,6 +8354,8 @@
   <w15:commentEx w15:paraId="70073356" w15:done="0"/>
   <w15:commentEx w15:paraId="26799F51" w15:done="0"/>
   <w15:commentEx w15:paraId="424235A7" w15:done="0"/>
+  <w15:commentEx w15:paraId="0FFCD319" w15:done="0"/>
+  <w15:commentEx w15:paraId="73005A80" w15:done="0"/>
 </w15:commentsEx>
 </file>
 
@@ -10231,6 +10697,95 @@
     </w:lvl>
   </w:abstractNum>
   <w:abstractNum w:abstractNumId="23" w15:restartNumberingAfterBreak="0">
+    <w:nsid w:val="614A3042"/>
+    <w:multiLevelType w:val="hybridMultilevel"/>
+    <w:tmpl w:val="BED48492"/>
+    <w:lvl w:ilvl="0" w:tplc="0409000F">
+      <w:start w:val="7"/>
+      <w:numFmt w:val="decimal"/>
+      <w:lvlText w:val="%1."/>
+      <w:lvlJc w:val="left"/>
+      <w:pPr>
+        <w:ind w:left="720" w:hanging="360"/>
+      </w:pPr>
+      <w:rPr>
+        <w:rFonts w:hint="default"/>
+      </w:rPr>
+    </w:lvl>
+    <w:lvl w:ilvl="1" w:tplc="04090019" w:tentative="1">
+      <w:start w:val="1"/>
+      <w:numFmt w:val="lowerLetter"/>
+      <w:lvlText w:val="%2."/>
+      <w:lvlJc w:val="left"/>
+      <w:pPr>
+        <w:ind w:left="1440" w:hanging="360"/>
+      </w:pPr>
+    </w:lvl>
+    <w:lvl w:ilvl="2" w:tplc="0409001B" w:tentative="1">
+      <w:start w:val="1"/>
+      <w:numFmt w:val="lowerRoman"/>
+      <w:lvlText w:val="%3."/>
+      <w:lvlJc w:val="right"/>
+      <w:pPr>
+        <w:ind w:left="2160" w:hanging="180"/>
+      </w:pPr>
+    </w:lvl>
+    <w:lvl w:ilvl="3" w:tplc="0409000F" w:tentative="1">
+      <w:start w:val="1"/>
+      <w:numFmt w:val="decimal"/>
+      <w:lvlText w:val="%4."/>
+      <w:lvlJc w:val="left"/>
+      <w:pPr>
+        <w:ind w:left="2880" w:hanging="360"/>
+      </w:pPr>
+    </w:lvl>
+    <w:lvl w:ilvl="4" w:tplc="04090019" w:tentative="1">
+      <w:start w:val="1"/>
+      <w:numFmt w:val="lowerLetter"/>
+      <w:lvlText w:val="%5."/>
+      <w:lvlJc w:val="left"/>
+      <w:pPr>
+        <w:ind w:left="3600" w:hanging="360"/>
+      </w:pPr>
+    </w:lvl>
+    <w:lvl w:ilvl="5" w:tplc="0409001B" w:tentative="1">
+      <w:start w:val="1"/>
+      <w:numFmt w:val="lowerRoman"/>
+      <w:lvlText w:val="%6."/>
+      <w:lvlJc w:val="right"/>
+      <w:pPr>
+        <w:ind w:left="4320" w:hanging="180"/>
+      </w:pPr>
+    </w:lvl>
+    <w:lvl w:ilvl="6" w:tplc="0409000F" w:tentative="1">
+      <w:start w:val="1"/>
+      <w:numFmt w:val="decimal"/>
+      <w:lvlText w:val="%7."/>
+      <w:lvlJc w:val="left"/>
+      <w:pPr>
+        <w:ind w:left="5040" w:hanging="360"/>
+      </w:pPr>
+    </w:lvl>
+    <w:lvl w:ilvl="7" w:tplc="04090019" w:tentative="1">
+      <w:start w:val="1"/>
+      <w:numFmt w:val="lowerLetter"/>
+      <w:lvlText w:val="%8."/>
+      <w:lvlJc w:val="left"/>
+      <w:pPr>
+        <w:ind w:left="5760" w:hanging="360"/>
+      </w:pPr>
+    </w:lvl>
+    <w:lvl w:ilvl="8" w:tplc="0409001B" w:tentative="1">
+      <w:start w:val="1"/>
+      <w:numFmt w:val="lowerRoman"/>
+      <w:lvlText w:val="%9."/>
+      <w:lvlJc w:val="right"/>
+      <w:pPr>
+        <w:ind w:left="6480" w:hanging="180"/>
+      </w:pPr>
+    </w:lvl>
+  </w:abstractNum>
+  <w:abstractNum w:abstractNumId="24" w15:restartNumberingAfterBreak="0">
     <w:nsid w:val="630D2FDC"/>
     <w:multiLevelType w:val="hybridMultilevel"/>
     <w:tmpl w:val="2580ED34"/>
@@ -10319,7 +10874,7 @@
       </w:pPr>
     </w:lvl>
   </w:abstractNum>
-  <w:abstractNum w:abstractNumId="24" w15:restartNumberingAfterBreak="0">
+  <w:abstractNum w:abstractNumId="25" w15:restartNumberingAfterBreak="0">
     <w:nsid w:val="65536E76"/>
     <w:multiLevelType w:val="hybridMultilevel"/>
     <w:tmpl w:val="C4847806"/>
@@ -10408,7 +10963,7 @@
       </w:pPr>
     </w:lvl>
   </w:abstractNum>
-  <w:abstractNum w:abstractNumId="25" w15:restartNumberingAfterBreak="0">
+  <w:abstractNum w:abstractNumId="26" w15:restartNumberingAfterBreak="0">
     <w:nsid w:val="68D27F1F"/>
     <w:multiLevelType w:val="hybridMultilevel"/>
     <w:tmpl w:val="49384A40"/>
@@ -10521,7 +11076,7 @@
       </w:rPr>
     </w:lvl>
   </w:abstractNum>
-  <w:abstractNum w:abstractNumId="26" w15:restartNumberingAfterBreak="0">
+  <w:abstractNum w:abstractNumId="27" w15:restartNumberingAfterBreak="0">
     <w:nsid w:val="6FF438AD"/>
     <w:multiLevelType w:val="hybridMultilevel"/>
     <w:tmpl w:val="E51C1D92"/>
@@ -10634,7 +11189,7 @@
       </w:rPr>
     </w:lvl>
   </w:abstractNum>
-  <w:abstractNum w:abstractNumId="27" w15:restartNumberingAfterBreak="0">
+  <w:abstractNum w:abstractNumId="28" w15:restartNumberingAfterBreak="0">
     <w:nsid w:val="77426B3A"/>
     <w:multiLevelType w:val="hybridMultilevel"/>
     <w:tmpl w:val="37A29C54"/>
@@ -10746,7 +11301,7 @@
       </w:rPr>
     </w:lvl>
   </w:abstractNum>
-  <w:abstractNum w:abstractNumId="28" w15:restartNumberingAfterBreak="0">
+  <w:abstractNum w:abstractNumId="29" w15:restartNumberingAfterBreak="0">
     <w:nsid w:val="77780405"/>
     <w:multiLevelType w:val="hybridMultilevel"/>
     <w:tmpl w:val="579A4696"/>
@@ -10835,7 +11390,7 @@
       </w:pPr>
     </w:lvl>
   </w:abstractNum>
-  <w:abstractNum w:abstractNumId="29" w15:restartNumberingAfterBreak="0">
+  <w:abstractNum w:abstractNumId="30" w15:restartNumberingAfterBreak="0">
     <w:nsid w:val="7ED75787"/>
     <w:multiLevelType w:val="hybridMultilevel"/>
     <w:tmpl w:val="06682AF2"/>
@@ -10934,7 +11489,7 @@
     <w:abstractNumId w:val="1"/>
   </w:num>
   <w:num w:numId="3">
-    <w:abstractNumId w:val="29"/>
+    <w:abstractNumId w:val="30"/>
   </w:num>
   <w:num w:numId="4">
     <w:abstractNumId w:val="12"/>
@@ -10943,7 +11498,7 @@
     <w:abstractNumId w:val="15"/>
   </w:num>
   <w:num w:numId="6">
-    <w:abstractNumId w:val="27"/>
+    <w:abstractNumId w:val="28"/>
   </w:num>
   <w:num w:numId="7">
     <w:abstractNumId w:val="0"/>
@@ -10964,16 +11519,16 @@
     <w:abstractNumId w:val="11"/>
   </w:num>
   <w:num w:numId="13">
-    <w:abstractNumId w:val="26"/>
+    <w:abstractNumId w:val="27"/>
   </w:num>
   <w:num w:numId="14">
-    <w:abstractNumId w:val="24"/>
+    <w:abstractNumId w:val="25"/>
   </w:num>
   <w:num w:numId="15">
     <w:abstractNumId w:val="13"/>
   </w:num>
   <w:num w:numId="16">
-    <w:abstractNumId w:val="28"/>
+    <w:abstractNumId w:val="29"/>
   </w:num>
   <w:num w:numId="17">
     <w:abstractNumId w:val="21"/>
@@ -11000,7 +11555,7 @@
     <w:abstractNumId w:val="5"/>
   </w:num>
   <w:num w:numId="25">
-    <w:abstractNumId w:val="25"/>
+    <w:abstractNumId w:val="26"/>
   </w:num>
   <w:num w:numId="26">
     <w:abstractNumId w:val="17"/>
@@ -11015,6 +11570,9 @@
     <w:abstractNumId w:val="10"/>
   </w:num>
   <w:num w:numId="30">
+    <w:abstractNumId w:val="24"/>
+  </w:num>
+  <w:num w:numId="31">
     <w:abstractNumId w:val="23"/>
   </w:num>
 </w:numbering>
@@ -11473,7 +12031,6 @@
   <w:style w:type="character" w:default="1" w:styleId="DefaultParagraphFont">
     <w:name w:val="Default Paragraph Font"/>
     <w:uiPriority w:val="1"/>
-    <w:semiHidden/>
     <w:unhideWhenUsed/>
   </w:style>
   <w:style w:type="table" w:default="1" w:styleId="TableNormal">
@@ -12488,11 +13045,49 @@
     </b:Author>
     <b:RefOrder>17</b:RefOrder>
   </b:Source>
+  <b:Source>
+    <b:Tag>Raj18</b:Tag>
+    <b:SourceType>JournalArticle</b:SourceType>
+    <b:Guid>{EDFD0769-F36F-4D32-9815-108050F20EEE}</b:Guid>
+    <b:Title>Automatic Real Time System for Traffic Security and Violation Detection</b:Title>
+    <b:Year>Mar-Apr 2018</b:Year>
+    <b:JournalName>International Journal of Trend in Scientific Research and Development</b:JournalName>
+    <b:Pages>116-121</b:Pages>
+    <b:Volume>2</b:Volume>
+    <b:Issue>3</b:Issue>
+    <b:Author>
+      <b:Author>
+        <b:NameList>
+          <b:Person>
+            <b:Last>Raj</b:Last>
+            <b:First>Piyush</b:First>
+          </b:Person>
+          <b:Person>
+            <b:Last>Dhormare</b:Last>
+            <b:First>Deepak</b:First>
+          </b:Person>
+          <b:Person>
+            <b:Last>Singh</b:Last>
+            <b:First>Samrika</b:First>
+          </b:Person>
+          <b:Person>
+            <b:Last>Nawade</b:Last>
+            <b:First>Sneha</b:First>
+          </b:Person>
+          <b:Person>
+            <b:Last>Yawale</b:Last>
+            <b:First>Prof. R. U.</b:First>
+          </b:Person>
+        </b:NameList>
+      </b:Author>
+    </b:Author>
+    <b:RefOrder>18</b:RefOrder>
+  </b:Source>
 </b:Sources>
 </file>
 
 <file path=customXml/itemProps1.xml><?xml version="1.0" encoding="utf-8"?>
-<ds:datastoreItem xmlns:ds="http://schemas.openxmlformats.org/officeDocument/2006/customXml" ds:itemID="{900C317D-EEC1-4193-88F3-E3ABB605EA23}">
+<ds:datastoreItem xmlns:ds="http://schemas.openxmlformats.org/officeDocument/2006/customXml" ds:itemID="{797D6800-CABD-4F7C-BC1A-7098B3820CB4}">
   <ds:schemaRefs>
     <ds:schemaRef ds:uri="http://schemas.openxmlformats.org/officeDocument/2006/bibliography"/>
   </ds:schemaRefs>

</xml_diff>

<commit_message>
Commit 4 - 15:00
</commit_message>
<xml_diff>
--- a/proposal.docx
+++ b/proposal.docx
@@ -47,7 +47,7 @@
       <w:r>
         <w:fldChar w:fldCharType="separate"/>
       </w:r>
-      <w:hyperlink w:anchor="_Toc29715366" w:history="1">
+      <w:hyperlink w:anchor="_Toc29733542" w:history="1">
         <w:r>
           <w:rPr>
             <w:rStyle w:val="Hyperlink"/>
@@ -74,7 +74,7 @@
             <w:noProof/>
             <w:webHidden/>
           </w:rPr>
-          <w:instrText xml:space="preserve"> PAGEREF _Toc29715366 \h </w:instrText>
+          <w:instrText xml:space="preserve"> PAGEREF _Toc29733542 \h </w:instrText>
         </w:r>
         <w:r>
           <w:rPr>
@@ -117,7 +117,7 @@
           <w:sz w:val="22"/>
         </w:rPr>
       </w:pPr>
-      <w:hyperlink w:anchor="_Toc29715367" w:history="1">
+      <w:hyperlink w:anchor="_Toc29733543" w:history="1">
         <w:r>
           <w:rPr>
             <w:rStyle w:val="Hyperlink"/>
@@ -145,7 +145,7 @@
             <w:noProof/>
             <w:webHidden/>
           </w:rPr>
-          <w:instrText xml:space="preserve"> PAGEREF _Toc29715367 \h </w:instrText>
+          <w:instrText xml:space="preserve"> PAGEREF _Toc29733543 \h </w:instrText>
         </w:r>
         <w:r>
           <w:rPr>
@@ -188,7 +188,7 @@
           <w:sz w:val="22"/>
         </w:rPr>
       </w:pPr>
-      <w:hyperlink w:anchor="_Toc29715368" w:history="1">
+      <w:hyperlink w:anchor="_Toc29733544" w:history="1">
         <w:r>
           <w:rPr>
             <w:rStyle w:val="Hyperlink"/>
@@ -215,7 +215,7 @@
             <w:noProof/>
             <w:webHidden/>
           </w:rPr>
-          <w:instrText xml:space="preserve"> PAGEREF _Toc29715368 \h </w:instrText>
+          <w:instrText xml:space="preserve"> PAGEREF _Toc29733544 \h </w:instrText>
         </w:r>
         <w:r>
           <w:rPr>
@@ -258,7 +258,7 @@
           <w:sz w:val="22"/>
         </w:rPr>
       </w:pPr>
-      <w:hyperlink w:anchor="_Toc29715369" w:history="1">
+      <w:hyperlink w:anchor="_Toc29733545" w:history="1">
         <w:r>
           <w:rPr>
             <w:rStyle w:val="Hyperlink"/>
@@ -285,7 +285,7 @@
             <w:noProof/>
             <w:webHidden/>
           </w:rPr>
-          <w:instrText xml:space="preserve"> PAGEREF _Toc29715369 \h </w:instrText>
+          <w:instrText xml:space="preserve"> PAGEREF _Toc29733545 \h </w:instrText>
         </w:r>
         <w:r>
           <w:rPr>
@@ -328,7 +328,7 @@
           <w:sz w:val="22"/>
         </w:rPr>
       </w:pPr>
-      <w:hyperlink w:anchor="_Toc29715370" w:history="1">
+      <w:hyperlink w:anchor="_Toc29733546" w:history="1">
         <w:r>
           <w:rPr>
             <w:rStyle w:val="Hyperlink"/>
@@ -355,7 +355,7 @@
             <w:noProof/>
             <w:webHidden/>
           </w:rPr>
-          <w:instrText xml:space="preserve"> PAGEREF _Toc29715370 \h </w:instrText>
+          <w:instrText xml:space="preserve"> PAGEREF _Toc29733546 \h </w:instrText>
         </w:r>
         <w:r>
           <w:rPr>
@@ -398,7 +398,7 @@
           <w:sz w:val="22"/>
         </w:rPr>
       </w:pPr>
-      <w:hyperlink w:anchor="_Toc29715371" w:history="1">
+      <w:hyperlink w:anchor="_Toc29733547" w:history="1">
         <w:r>
           <w:rPr>
             <w:rStyle w:val="Hyperlink"/>
@@ -425,7 +425,7 @@
             <w:noProof/>
             <w:webHidden/>
           </w:rPr>
-          <w:instrText xml:space="preserve"> PAGEREF _Toc29715371 \h </w:instrText>
+          <w:instrText xml:space="preserve"> PAGEREF _Toc29733547 \h </w:instrText>
         </w:r>
         <w:r>
           <w:rPr>
@@ -468,7 +468,7 @@
           <w:sz w:val="22"/>
         </w:rPr>
       </w:pPr>
-      <w:hyperlink w:anchor="_Toc29715372" w:history="1">
+      <w:hyperlink w:anchor="_Toc29733548" w:history="1">
         <w:r>
           <w:rPr>
             <w:rStyle w:val="Hyperlink"/>
@@ -495,7 +495,7 @@
             <w:noProof/>
             <w:webHidden/>
           </w:rPr>
-          <w:instrText xml:space="preserve"> PAGEREF _Toc29715372 \h </w:instrText>
+          <w:instrText xml:space="preserve"> PAGEREF _Toc29733548 \h </w:instrText>
         </w:r>
         <w:r>
           <w:rPr>
@@ -538,7 +538,7 @@
           <w:sz w:val="22"/>
         </w:rPr>
       </w:pPr>
-      <w:hyperlink w:anchor="_Toc29715373" w:history="1">
+      <w:hyperlink w:anchor="_Toc29733549" w:history="1">
         <w:r>
           <w:rPr>
             <w:rStyle w:val="Hyperlink"/>
@@ -565,7 +565,7 @@
             <w:noProof/>
             <w:webHidden/>
           </w:rPr>
-          <w:instrText xml:space="preserve"> PAGEREF _Toc29715373 \h </w:instrText>
+          <w:instrText xml:space="preserve"> PAGEREF _Toc29733549 \h </w:instrText>
         </w:r>
         <w:r>
           <w:rPr>
@@ -608,7 +608,7 @@
           <w:sz w:val="22"/>
         </w:rPr>
       </w:pPr>
-      <w:hyperlink w:anchor="_Toc29715374" w:history="1">
+      <w:hyperlink w:anchor="_Toc29733550" w:history="1">
         <w:r>
           <w:rPr>
             <w:rStyle w:val="Hyperlink"/>
@@ -635,7 +635,7 @@
             <w:noProof/>
             <w:webHidden/>
           </w:rPr>
-          <w:instrText xml:space="preserve"> PAGEREF _Toc29715374 \h </w:instrText>
+          <w:instrText xml:space="preserve"> PAGEREF _Toc29733550 \h </w:instrText>
         </w:r>
         <w:r>
           <w:rPr>
@@ -678,7 +678,7 @@
           <w:sz w:val="22"/>
         </w:rPr>
       </w:pPr>
-      <w:hyperlink w:anchor="_Toc29715375" w:history="1">
+      <w:hyperlink w:anchor="_Toc29733551" w:history="1">
         <w:r>
           <w:rPr>
             <w:rStyle w:val="Hyperlink"/>
@@ -705,7 +705,7 @@
             <w:noProof/>
             <w:webHidden/>
           </w:rPr>
-          <w:instrText xml:space="preserve"> PAGEREF _Toc29715375 \h </w:instrText>
+          <w:instrText xml:space="preserve"> PAGEREF _Toc29733551 \h </w:instrText>
         </w:r>
         <w:r>
           <w:rPr>
@@ -748,7 +748,7 @@
           <w:sz w:val="22"/>
         </w:rPr>
       </w:pPr>
-      <w:hyperlink w:anchor="_Toc29715376" w:history="1">
+      <w:hyperlink w:anchor="_Toc29733552" w:history="1">
         <w:r>
           <w:rPr>
             <w:rStyle w:val="Hyperlink"/>
@@ -775,7 +775,7 @@
             <w:noProof/>
             <w:webHidden/>
           </w:rPr>
-          <w:instrText xml:space="preserve"> PAGEREF _Toc29715376 \h </w:instrText>
+          <w:instrText xml:space="preserve"> PAGEREF _Toc29733552 \h </w:instrText>
         </w:r>
         <w:r>
           <w:rPr>
@@ -818,7 +818,7 @@
           <w:sz w:val="22"/>
         </w:rPr>
       </w:pPr>
-      <w:hyperlink w:anchor="_Toc29715377" w:history="1">
+      <w:hyperlink w:anchor="_Toc29733553" w:history="1">
         <w:r>
           <w:rPr>
             <w:rStyle w:val="Hyperlink"/>
@@ -845,7 +845,7 @@
             <w:noProof/>
             <w:webHidden/>
           </w:rPr>
-          <w:instrText xml:space="preserve"> PAGEREF _Toc29715377 \h </w:instrText>
+          <w:instrText xml:space="preserve"> PAGEREF _Toc29733553 \h </w:instrText>
         </w:r>
         <w:r>
           <w:rPr>
@@ -888,7 +888,7 @@
           <w:sz w:val="22"/>
         </w:rPr>
       </w:pPr>
-      <w:hyperlink w:anchor="_Toc29715378" w:history="1">
+      <w:hyperlink w:anchor="_Toc29733554" w:history="1">
         <w:r>
           <w:rPr>
             <w:rStyle w:val="Hyperlink"/>
@@ -915,7 +915,7 @@
             <w:noProof/>
             <w:webHidden/>
           </w:rPr>
-          <w:instrText xml:space="preserve"> PAGEREF _Toc29715378 \h </w:instrText>
+          <w:instrText xml:space="preserve"> PAGEREF _Toc29733554 \h </w:instrText>
         </w:r>
         <w:r>
           <w:rPr>
@@ -958,7 +958,7 @@
           <w:sz w:val="22"/>
         </w:rPr>
       </w:pPr>
-      <w:hyperlink w:anchor="_Toc29715379" w:history="1">
+      <w:hyperlink w:anchor="_Toc29733555" w:history="1">
         <w:r>
           <w:rPr>
             <w:rStyle w:val="Hyperlink"/>
@@ -985,7 +985,7 @@
             <w:noProof/>
             <w:webHidden/>
           </w:rPr>
-          <w:instrText xml:space="preserve"> PAGEREF _Toc29715379 \h </w:instrText>
+          <w:instrText xml:space="preserve"> PAGEREF _Toc29733555 \h </w:instrText>
         </w:r>
         <w:r>
           <w:rPr>
@@ -1028,7 +1028,7 @@
           <w:sz w:val="22"/>
         </w:rPr>
       </w:pPr>
-      <w:hyperlink w:anchor="_Toc29715380" w:history="1">
+      <w:hyperlink w:anchor="_Toc29733556" w:history="1">
         <w:r>
           <w:rPr>
             <w:rStyle w:val="Hyperlink"/>
@@ -1055,7 +1055,7 @@
             <w:noProof/>
             <w:webHidden/>
           </w:rPr>
-          <w:instrText xml:space="preserve"> PAGEREF _Toc29715380 \h </w:instrText>
+          <w:instrText xml:space="preserve"> PAGEREF _Toc29733556 \h </w:instrText>
         </w:r>
         <w:r>
           <w:rPr>
@@ -1098,7 +1098,7 @@
           <w:sz w:val="22"/>
         </w:rPr>
       </w:pPr>
-      <w:hyperlink w:anchor="_Toc29715381" w:history="1">
+      <w:hyperlink w:anchor="_Toc29733557" w:history="1">
         <w:r>
           <w:rPr>
             <w:rStyle w:val="Hyperlink"/>
@@ -1126,7 +1126,7 @@
             <w:noProof/>
             <w:webHidden/>
           </w:rPr>
-          <w:instrText xml:space="preserve"> PAGEREF _Toc29715381 \h </w:instrText>
+          <w:instrText xml:space="preserve"> PAGEREF _Toc29733557 \h </w:instrText>
         </w:r>
         <w:r>
           <w:rPr>
@@ -1169,7 +1169,7 @@
           <w:sz w:val="22"/>
         </w:rPr>
       </w:pPr>
-      <w:hyperlink w:anchor="_Toc29715382" w:history="1">
+      <w:hyperlink w:anchor="_Toc29733558" w:history="1">
         <w:r>
           <w:rPr>
             <w:rStyle w:val="Hyperlink"/>
@@ -1196,7 +1196,7 @@
             <w:noProof/>
             <w:webHidden/>
           </w:rPr>
-          <w:instrText xml:space="preserve"> PAGEREF _Toc29715382 \h </w:instrText>
+          <w:instrText xml:space="preserve"> PAGEREF _Toc29733558 \h </w:instrText>
         </w:r>
         <w:r>
           <w:rPr>
@@ -1239,7 +1239,7 @@
           <w:sz w:val="22"/>
         </w:rPr>
       </w:pPr>
-      <w:hyperlink w:anchor="_Toc29715383" w:history="1">
+      <w:hyperlink w:anchor="_Toc29733559" w:history="1">
         <w:r>
           <w:rPr>
             <w:rStyle w:val="Hyperlink"/>
@@ -1267,7 +1267,7 @@
             <w:noProof/>
             <w:webHidden/>
           </w:rPr>
-          <w:instrText xml:space="preserve"> PAGEREF _Toc29715383 \h </w:instrText>
+          <w:instrText xml:space="preserve"> PAGEREF _Toc29733559 \h </w:instrText>
         </w:r>
         <w:r>
           <w:rPr>
@@ -1310,7 +1310,7 @@
           <w:sz w:val="22"/>
         </w:rPr>
       </w:pPr>
-      <w:hyperlink w:anchor="_Toc29715384" w:history="1">
+      <w:hyperlink w:anchor="_Toc29733560" w:history="1">
         <w:r>
           <w:rPr>
             <w:rStyle w:val="Hyperlink"/>
@@ -1338,7 +1338,7 @@
             <w:noProof/>
             <w:webHidden/>
           </w:rPr>
-          <w:instrText xml:space="preserve"> PAGEREF _Toc29715384 \h </w:instrText>
+          <w:instrText xml:space="preserve"> PAGEREF _Toc29733560 \h </w:instrText>
         </w:r>
         <w:r>
           <w:rPr>
@@ -1359,76 +1359,6 @@
             <w:webHidden/>
           </w:rPr>
           <w:t>12</w:t>
-        </w:r>
-        <w:r>
-          <w:rPr>
-            <w:noProof/>
-            <w:webHidden/>
-          </w:rPr>
-          <w:fldChar w:fldCharType="end"/>
-        </w:r>
-      </w:hyperlink>
-    </w:p>
-    <w:p>
-      <w:pPr>
-        <w:pStyle w:val="TOC1"/>
-        <w:tabs>
-          <w:tab w:val="right" w:leader="dot" w:pos="9019"/>
-        </w:tabs>
-        <w:rPr>
-          <w:rFonts w:asciiTheme="minorHAnsi" w:eastAsiaTheme="minorEastAsia" w:hAnsiTheme="minorHAnsi" w:cstheme="minorBidi"/>
-          <w:noProof/>
-          <w:sz w:val="22"/>
-        </w:rPr>
-      </w:pPr>
-      <w:hyperlink w:anchor="_Toc29715385" w:history="1">
-        <w:r>
-          <w:rPr>
-            <w:rStyle w:val="Hyperlink"/>
-            <w:noProof/>
-          </w:rPr>
-          <w:t>References</w:t>
-        </w:r>
-        <w:r>
-          <w:rPr>
-            <w:noProof/>
-            <w:webHidden/>
-          </w:rPr>
-          <w:tab/>
-        </w:r>
-        <w:r>
-          <w:rPr>
-            <w:noProof/>
-            <w:webHidden/>
-          </w:rPr>
-          <w:fldChar w:fldCharType="begin"/>
-        </w:r>
-        <w:r>
-          <w:rPr>
-            <w:noProof/>
-            <w:webHidden/>
-          </w:rPr>
-          <w:instrText xml:space="preserve"> PAGEREF _Toc29715385 \h </w:instrText>
-        </w:r>
-        <w:r>
-          <w:rPr>
-            <w:noProof/>
-            <w:webHidden/>
-          </w:rPr>
-        </w:r>
-        <w:r>
-          <w:rPr>
-            <w:noProof/>
-            <w:webHidden/>
-          </w:rPr>
-          <w:fldChar w:fldCharType="separate"/>
-        </w:r>
-        <w:r>
-          <w:rPr>
-            <w:noProof/>
-            <w:webHidden/>
-          </w:rPr>
-          <w:t>16</w:t>
         </w:r>
         <w:r>
           <w:rPr>
@@ -1469,7 +1399,7 @@
       <w:pPr>
         <w:pStyle w:val="Heading1"/>
       </w:pPr>
-      <w:bookmarkStart w:id="0" w:name="_Toc29715366"/>
+      <w:bookmarkStart w:id="0" w:name="_Toc29733542"/>
       <w:commentRangeStart w:id="1"/>
       <w:r>
         <w:lastRenderedPageBreak/>
@@ -1624,7 +1554,7 @@
           <w:bCs/>
         </w:rPr>
       </w:pPr>
-      <w:bookmarkStart w:id="2" w:name="_Toc29715367"/>
+      <w:bookmarkStart w:id="2" w:name="_Toc29733543"/>
       <w:r>
         <w:rPr>
           <w:bCs/>
@@ -2074,7 +2004,7 @@
       <w:pPr>
         <w:pStyle w:val="Heading1"/>
       </w:pPr>
-      <w:bookmarkStart w:id="10" w:name="_Toc29715368"/>
+      <w:bookmarkStart w:id="10" w:name="_Toc29733544"/>
       <w:r>
         <w:t>Evolut</w:t>
       </w:r>
@@ -2119,7 +2049,7 @@
       <w:pPr>
         <w:pStyle w:val="Heading2"/>
       </w:pPr>
-      <w:bookmarkStart w:id="12" w:name="_Toc29715369"/>
+      <w:bookmarkStart w:id="12" w:name="_Toc29733545"/>
       <w:r>
         <w:t>Latest status of traffic violation detection system:</w:t>
       </w:r>
@@ -2305,7 +2235,7 @@
           <w:sz w:val="24"/>
         </w:rPr>
       </w:pPr>
-      <w:bookmarkStart w:id="15" w:name="_Toc29715370"/>
+      <w:bookmarkStart w:id="15" w:name="_Toc29733546"/>
       <w:r>
         <w:t>Benefits</w:t>
       </w:r>
@@ -2647,7 +2577,7 @@
       <w:pPr>
         <w:pStyle w:val="Heading1"/>
       </w:pPr>
-      <w:bookmarkStart w:id="16" w:name="_Toc29715371"/>
+      <w:bookmarkStart w:id="16" w:name="_Toc29733547"/>
       <w:r>
         <w:t>Existing System</w:t>
       </w:r>
@@ -2662,7 +2592,7 @@
       <w:pPr>
         <w:pStyle w:val="Heading2"/>
       </w:pPr>
-      <w:bookmarkStart w:id="17" w:name="_Toc29715372"/>
+      <w:bookmarkStart w:id="17" w:name="_Toc29733548"/>
       <w:commentRangeStart w:id="18"/>
       <w:r>
         <w:t>A video based traffic violation detection system</w:t>
@@ -2796,7 +2726,7 @@
       <w:pPr>
         <w:pStyle w:val="Heading2"/>
       </w:pPr>
-      <w:bookmarkStart w:id="19" w:name="_Toc29715373"/>
+      <w:bookmarkStart w:id="19" w:name="_Toc29733549"/>
       <w:r>
         <w:t>Traffic Violation Detection System based on RFID</w:t>
       </w:r>
@@ -2958,7 +2888,7 @@
       <w:pPr>
         <w:pStyle w:val="Heading2"/>
       </w:pPr>
-      <w:bookmarkStart w:id="20" w:name="_Toc29715374"/>
+      <w:bookmarkStart w:id="20" w:name="_Toc29733550"/>
       <w:r>
         <w:t>Traffic Rules Violation Detection with Computer Vision</w:t>
       </w:r>
@@ -3232,7 +3162,7 @@
       <w:pPr>
         <w:pStyle w:val="Heading2"/>
       </w:pPr>
-      <w:bookmarkStart w:id="21" w:name="_Toc29715375"/>
+      <w:bookmarkStart w:id="21" w:name="_Toc29733551"/>
       <w:r>
         <w:t>Intersection Violation Detection by Hikvision</w:t>
       </w:r>
@@ -3384,7 +3314,7 @@
       <w:pPr>
         <w:pStyle w:val="Heading1"/>
       </w:pPr>
-      <w:bookmarkStart w:id="22" w:name="_Toc29715376"/>
+      <w:bookmarkStart w:id="22" w:name="_Toc29733552"/>
       <w:r>
         <w:t>Customer’s perspective</w:t>
       </w:r>
@@ -3626,7 +3556,7 @@
       <w:pPr>
         <w:pStyle w:val="Heading1"/>
       </w:pPr>
-      <w:bookmarkStart w:id="24" w:name="_Toc29715377"/>
+      <w:bookmarkStart w:id="24" w:name="_Toc29733553"/>
       <w:r>
         <w:t>Observation of existing or similar system</w:t>
       </w:r>
@@ -3639,7 +3569,7 @@
       <w:pPr>
         <w:pStyle w:val="Heading2"/>
       </w:pPr>
-      <w:bookmarkStart w:id="25" w:name="_Toc29715378"/>
+      <w:bookmarkStart w:id="25" w:name="_Toc29733554"/>
       <w:r>
         <w:t>Table of Comparison</w:t>
       </w:r>
@@ -4189,7 +4119,7 @@
       <w:pPr>
         <w:pStyle w:val="Heading2"/>
       </w:pPr>
-      <w:bookmarkStart w:id="27" w:name="_Toc29715379"/>
+      <w:bookmarkStart w:id="27" w:name="_Toc29733555"/>
       <w:r>
         <w:t>Common Features</w:t>
       </w:r>
@@ -4272,7 +4202,7 @@
       <w:pPr>
         <w:pStyle w:val="Heading1"/>
       </w:pPr>
-      <w:bookmarkStart w:id="29" w:name="_Toc29715380"/>
+      <w:bookmarkStart w:id="29" w:name="_Toc29733556"/>
       <w:r>
         <w:t>Problem Statement</w:t>
       </w:r>
@@ -5268,7 +5198,7 @@
           <w:shd w:val="clear" w:color="auto" w:fill="FFFFFF"/>
         </w:rPr>
       </w:pPr>
-      <w:bookmarkStart w:id="35" w:name="_Toc29715381"/>
+      <w:bookmarkStart w:id="35" w:name="_Toc29733557"/>
       <w:r>
         <w:rPr>
           <w:rFonts w:eastAsia="Times New Roman"/>
@@ -5282,7 +5212,7 @@
       <w:pPr>
         <w:pStyle w:val="Heading2"/>
       </w:pPr>
-      <w:bookmarkStart w:id="36" w:name="_Toc29715382"/>
+      <w:bookmarkStart w:id="36" w:name="_Toc29733558"/>
       <w:r>
         <w:t>Aims</w:t>
       </w:r>
@@ -5327,7 +5257,7 @@
           <w:shd w:val="clear" w:color="auto" w:fill="FFFFFF"/>
         </w:rPr>
       </w:pPr>
-      <w:bookmarkStart w:id="37" w:name="_Toc29715383"/>
+      <w:bookmarkStart w:id="37" w:name="_Toc29733559"/>
       <w:r>
         <w:rPr>
           <w:shd w:val="clear" w:color="auto" w:fill="FFFFFF"/>
@@ -5404,7 +5334,7 @@
           <w:shd w:val="clear" w:color="auto" w:fill="FFFFFF"/>
         </w:rPr>
       </w:pPr>
-      <w:bookmarkStart w:id="38" w:name="_Toc29715384"/>
+      <w:bookmarkStart w:id="38" w:name="_Toc29733560"/>
       <w:r>
         <w:rPr>
           <w:shd w:val="clear" w:color="auto" w:fill="FFFFFF"/>
@@ -6161,12 +6091,14 @@
       <w:r>
         <w:t xml:space="preserve"> The advantage of OpenCV is realized in this by use of various image processing functions such as Gaussian filtering function </w:t>
       </w:r>
+      <w:proofErr w:type="gramStart"/>
       <w:r>
         <w:rPr>
           <w:rFonts w:ascii="Consolas" w:hAnsi="Consolas"/>
         </w:rPr>
         <w:t>GaussianBlur(</w:t>
       </w:r>
+      <w:proofErr w:type="gramEnd"/>
       <w:r>
         <w:rPr>
           <w:rFonts w:ascii="Consolas" w:hAnsi="Consolas"/>
@@ -6611,6 +6543,7 @@
       </w:r>
     </w:p>
     <w:p>
+      <w:commentRangeStart w:id="46"/>
       <w:r>
         <w:rPr>
           <w:rFonts w:cs="Times New Roman"/>
@@ -6900,8 +6833,6 @@
       <w:r>
         <w:t xml:space="preserve"> In this system, Code Compose Studio (CCS) was used as in IDE.</w:t>
       </w:r>
-      <w:bookmarkStart w:id="46" w:name="_GoBack"/>
-      <w:bookmarkEnd w:id="46"/>
       <w:r>
         <w:t xml:space="preserve"> </w:t>
       </w:r>
@@ -6947,6 +6878,183 @@
           </w:r>
         </w:sdtContent>
       </w:sdt>
+      <w:commentRangeEnd w:id="46"/>
+      <w:r>
+        <w:rPr>
+          <w:rStyle w:val="CommentReference"/>
+        </w:rPr>
+        <w:commentReference w:id="46"/>
+      </w:r>
+    </w:p>
+    <w:p>
+      <w:commentRangeStart w:id="47"/>
+      <w:r>
+        <w:t>Traffic Violation Detection Demo</w:t>
+      </w:r>
+      <w:r>
+        <w:t>, is a video analysis software capable of d</w:t>
+      </w:r>
+      <w:r>
+        <w:t>etect</w:t>
+      </w:r>
+      <w:r>
+        <w:t>ing</w:t>
+      </w:r>
+      <w:r>
+        <w:t xml:space="preserve"> some types of traffic violations by analyzing video streams from traffic cameras</w:t>
+      </w:r>
+      <w:r>
+        <w:t xml:space="preserve">. </w:t>
+      </w:r>
+      <w:r>
+        <w:t>The software is able to detect and store traffic violations that are related to intersections of vehicles with solid lines and traffic light violations.</w:t>
+      </w:r>
+      <w:r>
+        <w:t xml:space="preserve"> </w:t>
+      </w:r>
+      <w:r>
+        <w:t xml:space="preserve">The project was developed using Python 3, extensive use of SciPy, OpenCV and UI is based on GTK. </w:t>
+      </w:r>
+      <w:r>
+        <w:t>First, models of the road and of vehicle movements are obtained by processing the video stream. Second, these models are combined and analyzed to detect traffic violations.</w:t>
+      </w:r>
+      <w:r>
+        <w:t xml:space="preserve"> </w:t>
+      </w:r>
+    </w:p>
+    <w:p>
+      <w:r>
+        <w:t>To analyze the structure of the road a manual approach is taken. In this project, straight road marking lines are analyzed. Solid straight lines play a key role in structuring the road. Such lines are stop lines, edge lines, double lines and others.</w:t>
+      </w:r>
+      <w:r>
+        <w:t xml:space="preserve"> </w:t>
+      </w:r>
+      <w:r>
+        <w:t>First, the background image of the video is extracted by applying a background</w:t>
+      </w:r>
+      <w:r>
+        <w:t xml:space="preserve"> difference </w:t>
+      </w:r>
+      <w:r>
+        <w:t>algorithm</w:t>
+      </w:r>
+      <w:r>
+        <w:t xml:space="preserve">. </w:t>
+      </w:r>
+      <w:r>
+        <w:t>Second, the background image is analyzed to detect straight lines of the road</w:t>
+      </w:r>
+      <w:r>
+        <w:t xml:space="preserve"> by an edge detector algorithm and reduction of noise by the approach of Hough Transform</w:t>
+      </w:r>
+      <w:r>
+        <w:t>.</w:t>
+      </w:r>
+      <w:r>
+        <w:t xml:space="preserve"> </w:t>
+      </w:r>
+      <w:r>
+        <w:t xml:space="preserve">Implementations of these algorithms are available in OpenCV library. </w:t>
+      </w:r>
+      <w:r>
+        <w:t xml:space="preserve">But problem was </w:t>
+      </w:r>
+      <w:r>
+        <w:t xml:space="preserve">other sections of the image, which contain a lot of edges, were also identified as lines. </w:t>
+      </w:r>
+      <w:r>
+        <w:t xml:space="preserve">So, </w:t>
+      </w:r>
+      <w:r>
+        <w:t>with further preprocessing of the image, e.g. with the removal of small non-straight edges, a better result could be achieved, but another approach is chosen.</w:t>
+      </w:r>
+      <w:r>
+        <w:t xml:space="preserve"> LSD algorithm was used for the </w:t>
+      </w:r>
+      <w:r>
+        <w:t>detection of lines. I</w:t>
+      </w:r>
+      <w:r>
+        <w:t>n order to identify whether several segments are on the same line, a graph is composed out of detected segments</w:t>
+      </w:r>
+      <w:r>
+        <w:t xml:space="preserve">, which </w:t>
+      </w:r>
+      <w:r>
+        <w:t>is performed by using algorithm for finding the strongly connected components of the graph whose implementation is available in SciPy</w:t>
+      </w:r>
+      <w:r>
+        <w:t>.</w:t>
+      </w:r>
+      <w:r>
+        <w:t xml:space="preserve"> </w:t>
+      </w:r>
+      <w:r>
+        <w:t>To detect the vehicles YOLO neural network processes frames of video stream</w:t>
+      </w:r>
+      <w:r>
+        <w:t>.</w:t>
+      </w:r>
+      <w:r>
+        <w:t xml:space="preserve"> To identify the vehicles and to smoothen fluctuations of predicted positions in a sequence of detections, SORT algorithm is applied to the detections.</w:t>
+      </w:r>
+      <w:r>
+        <w:t xml:space="preserve"> This algorithm uses r</w:t>
+      </w:r>
+      <w:r>
+        <w:t>udimentary combination of techniques such as the Kalman Filter and Hungarian algorithm for tracking components</w:t>
+      </w:r>
+      <w:r>
+        <w:t xml:space="preserve">. </w:t>
+      </w:r>
+      <w:r>
+        <w:t>After detection of the lines, they are shown in the window of the application and the user can set any line type (Front, Parallel) or leave it without setting a type. Front lines are intended to be used across the carriageway, and parallel ones along the carriageway. Crossing of the lines is considered to be a violation.</w:t>
+      </w:r>
+      <w:commentRangeEnd w:id="47"/>
+      <w:r>
+        <w:rPr>
+          <w:rStyle w:val="CommentReference"/>
+        </w:rPr>
+        <w:commentReference w:id="47"/>
+      </w:r>
+      <w:r>
+        <w:t xml:space="preserve"> </w:t>
+      </w:r>
+      <w:sdt>
+        <w:sdtPr>
+          <w:id w:val="635613281"/>
+          <w:citation/>
+        </w:sdtPr>
+        <w:sdtContent>
+          <w:r>
+            <w:fldChar w:fldCharType="begin"/>
+          </w:r>
+          <w:r>
+            <w:instrText xml:space="preserve"> CITATION Gev17 \l 1033 </w:instrText>
+          </w:r>
+          <w:r>
+            <w:fldChar w:fldCharType="separate"/>
+          </w:r>
+          <w:r>
+            <w:rPr>
+              <w:noProof/>
+            </w:rPr>
+            <w:t>[19]</w:t>
+          </w:r>
+          <w:r>
+            <w:fldChar w:fldCharType="end"/>
+          </w:r>
+        </w:sdtContent>
+      </w:sdt>
+    </w:p>
+    <w:p>
+      <w:pPr>
+        <w:pStyle w:val="Heading1"/>
+      </w:pPr>
+      <w:r>
+        <w:br w:type="page"/>
+        <w:t>References</w:t>
+      </w:r>
     </w:p>
     <w:p>
       <w:pPr>
@@ -6954,14 +7062,6 @@
           <w:noProof/>
         </w:rPr>
       </w:pPr>
-      <w:r>
-        <w:br w:type="page"/>
-      </w:r>
-      <w:bookmarkStart w:id="47" w:name="_Toc29715385"/>
-      <w:r>
-        <w:t>References</w:t>
-      </w:r>
-      <w:bookmarkEnd w:id="47"/>
       <w:r>
         <w:fldChar w:fldCharType="begin"/>
       </w:r>
@@ -7115,7 +7215,15 @@
               <w:rPr>
                 <w:noProof/>
               </w:rPr>
-              <w:t>"PapersWithCode," [Online]. Available: paperswithcode.com.</w:t>
+              <w:t>"PapersWithCode,"</w:t>
+            </w:r>
+            <w:bookmarkStart w:id="48" w:name="_GoBack"/>
+            <w:bookmarkEnd w:id="48"/>
+            <w:r>
+              <w:rPr>
+                <w:noProof/>
+              </w:rPr>
+              <w:t xml:space="preserve"> [Online]. Available: paperswithcode.com.</w:t>
             </w:r>
           </w:p>
         </w:tc>
@@ -8101,8 +8209,13 @@
         <w:annotationRef/>
       </w:r>
       <w:r>
-        <w:t>The common features in all of the systems discussed  above</w:t>
-      </w:r>
+        <w:t xml:space="preserve">The common features in all of the systems </w:t>
+      </w:r>
+      <w:proofErr w:type="gramStart"/>
+      <w:r>
+        <w:t>discussed  above</w:t>
+      </w:r>
+      <w:proofErr w:type="gramEnd"/>
     </w:p>
   </w:comment>
   <w:comment w:id="30" w:author="Aashish Tamrakar" w:date="2019-12-20T17:19:00Z" w:initials="a">
@@ -8321,6 +8434,46 @@
       </w:r>
       <w:r>
         <w:t>Traffic Violation Detection System based on RFID</w:t>
+      </w:r>
+    </w:p>
+  </w:comment>
+  <w:comment w:id="46" w:author="Aashish Tamrakar" w:date="2020-01-12T14:38:00Z" w:initials="AT">
+    <w:p>
+      <w:pPr>
+        <w:pStyle w:val="CommentText"/>
+        <w:numPr>
+          <w:ilvl w:val="0"/>
+          <w:numId w:val="31"/>
+        </w:numPr>
+      </w:pPr>
+      <w:r>
+        <w:rPr>
+          <w:rStyle w:val="CommentReference"/>
+        </w:rPr>
+        <w:annotationRef/>
+      </w:r>
+      <w:r>
+        <w:t>Automatic Real Time System for Traffic Security and Violation Detection</w:t>
+      </w:r>
+    </w:p>
+  </w:comment>
+  <w:comment w:id="47" w:author="Aashish Tamrakar" w:date="2020-01-12T14:58:00Z" w:initials="AT">
+    <w:p>
+      <w:pPr>
+        <w:pStyle w:val="CommentText"/>
+        <w:numPr>
+          <w:ilvl w:val="0"/>
+          <w:numId w:val="31"/>
+        </w:numPr>
+      </w:pPr>
+      <w:r>
+        <w:rPr>
+          <w:rStyle w:val="CommentReference"/>
+        </w:rPr>
+        <w:annotationRef/>
+      </w:r>
+      <w:r>
+        <w:t>Traffic Violation Detection Demo</w:t>
       </w:r>
     </w:p>
   </w:comment>
@@ -8356,6 +8509,8 @@
   <w15:commentEx w15:paraId="424235A7" w15:done="0"/>
   <w15:commentEx w15:paraId="0FFCD319" w15:done="0"/>
   <w15:commentEx w15:paraId="73005A80" w15:done="0"/>
+  <w15:commentEx w15:paraId="21BA3F4C" w15:done="0"/>
+  <w15:commentEx w15:paraId="7165A204" w15:done="0"/>
 </w15:commentsEx>
 </file>
 
@@ -13083,11 +13238,35 @@
     </b:Author>
     <b:RefOrder>18</b:RefOrder>
   </b:Source>
+  <b:Source>
+    <b:Tag>Gev17</b:Tag>
+    <b:SourceType>DocumentFromInternetSite</b:SourceType>
+    <b:Guid>{25E6ED2C-6312-4498-BB29-163E380EFCEB}</b:Guid>
+    <b:Title>Traffic Violation Detection Demo - Medium</b:Title>
+    <b:Year>2017</b:Year>
+    <b:Month>Dec</b:Month>
+    <b:Day>13</b:Day>
+    <b:YearAccessed>2020</b:YearAccessed>
+    <b:MonthAccessed>Jan</b:MonthAccessed>
+    <b:DayAccessed>12</b:DayAccessed>
+    <b:URL>https://medium.com/@partus/traffic-violation-detection-demo-7937c14ded71</b:URL>
+    <b:Author>
+      <b:Author>
+        <b:NameList>
+          <b:Person>
+            <b:Last>Gevorgyan</b:Last>
+            <b:First>Menua</b:First>
+          </b:Person>
+        </b:NameList>
+      </b:Author>
+    </b:Author>
+    <b:RefOrder>19</b:RefOrder>
+  </b:Source>
 </b:Sources>
 </file>
 
 <file path=customXml/itemProps1.xml><?xml version="1.0" encoding="utf-8"?>
-<ds:datastoreItem xmlns:ds="http://schemas.openxmlformats.org/officeDocument/2006/customXml" ds:itemID="{797D6800-CABD-4F7C-BC1A-7098B3820CB4}">
+<ds:datastoreItem xmlns:ds="http://schemas.openxmlformats.org/officeDocument/2006/customXml" ds:itemID="{EF00F0ED-D8AF-43B0-A726-9CAB2477DA93}">
   <ds:schemaRefs>
     <ds:schemaRef ds:uri="http://schemas.openxmlformats.org/officeDocument/2006/bibliography"/>
   </ds:schemaRefs>

</xml_diff>

<commit_message>
Commit 5 - 17:41
</commit_message>
<xml_diff>
--- a/proposal.docx
+++ b/proposal.docx
@@ -47,7 +47,7 @@
       <w:r>
         <w:fldChar w:fldCharType="separate"/>
       </w:r>
-      <w:hyperlink w:anchor="_Toc29733542" w:history="1">
+      <w:hyperlink w:anchor="_Toc29733584" w:history="1">
         <w:r>
           <w:rPr>
             <w:rStyle w:val="Hyperlink"/>
@@ -74,7 +74,7 @@
             <w:noProof/>
             <w:webHidden/>
           </w:rPr>
-          <w:instrText xml:space="preserve"> PAGEREF _Toc29733542 \h </w:instrText>
+          <w:instrText xml:space="preserve"> PAGEREF _Toc29733584 \h </w:instrText>
         </w:r>
         <w:r>
           <w:rPr>
@@ -117,7 +117,7 @@
           <w:sz w:val="22"/>
         </w:rPr>
       </w:pPr>
-      <w:hyperlink w:anchor="_Toc29733543" w:history="1">
+      <w:hyperlink w:anchor="_Toc29733585" w:history="1">
         <w:r>
           <w:rPr>
             <w:rStyle w:val="Hyperlink"/>
@@ -145,7 +145,7 @@
             <w:noProof/>
             <w:webHidden/>
           </w:rPr>
-          <w:instrText xml:space="preserve"> PAGEREF _Toc29733543 \h </w:instrText>
+          <w:instrText xml:space="preserve"> PAGEREF _Toc29733585 \h </w:instrText>
         </w:r>
         <w:r>
           <w:rPr>
@@ -188,7 +188,7 @@
           <w:sz w:val="22"/>
         </w:rPr>
       </w:pPr>
-      <w:hyperlink w:anchor="_Toc29733544" w:history="1">
+      <w:hyperlink w:anchor="_Toc29733586" w:history="1">
         <w:r>
           <w:rPr>
             <w:rStyle w:val="Hyperlink"/>
@@ -215,7 +215,7 @@
             <w:noProof/>
             <w:webHidden/>
           </w:rPr>
-          <w:instrText xml:space="preserve"> PAGEREF _Toc29733544 \h </w:instrText>
+          <w:instrText xml:space="preserve"> PAGEREF _Toc29733586 \h </w:instrText>
         </w:r>
         <w:r>
           <w:rPr>
@@ -258,7 +258,7 @@
           <w:sz w:val="22"/>
         </w:rPr>
       </w:pPr>
-      <w:hyperlink w:anchor="_Toc29733545" w:history="1">
+      <w:hyperlink w:anchor="_Toc29733587" w:history="1">
         <w:r>
           <w:rPr>
             <w:rStyle w:val="Hyperlink"/>
@@ -285,7 +285,7 @@
             <w:noProof/>
             <w:webHidden/>
           </w:rPr>
-          <w:instrText xml:space="preserve"> PAGEREF _Toc29733545 \h </w:instrText>
+          <w:instrText xml:space="preserve"> PAGEREF _Toc29733587 \h </w:instrText>
         </w:r>
         <w:r>
           <w:rPr>
@@ -328,7 +328,7 @@
           <w:sz w:val="22"/>
         </w:rPr>
       </w:pPr>
-      <w:hyperlink w:anchor="_Toc29733546" w:history="1">
+      <w:hyperlink w:anchor="_Toc29733588" w:history="1">
         <w:r>
           <w:rPr>
             <w:rStyle w:val="Hyperlink"/>
@@ -355,7 +355,7 @@
             <w:noProof/>
             <w:webHidden/>
           </w:rPr>
-          <w:instrText xml:space="preserve"> PAGEREF _Toc29733546 \h </w:instrText>
+          <w:instrText xml:space="preserve"> PAGEREF _Toc29733588 \h </w:instrText>
         </w:r>
         <w:r>
           <w:rPr>
@@ -398,7 +398,7 @@
           <w:sz w:val="22"/>
         </w:rPr>
       </w:pPr>
-      <w:hyperlink w:anchor="_Toc29733547" w:history="1">
+      <w:hyperlink w:anchor="_Toc29733589" w:history="1">
         <w:r>
           <w:rPr>
             <w:rStyle w:val="Hyperlink"/>
@@ -425,7 +425,7 @@
             <w:noProof/>
             <w:webHidden/>
           </w:rPr>
-          <w:instrText xml:space="preserve"> PAGEREF _Toc29733547 \h </w:instrText>
+          <w:instrText xml:space="preserve"> PAGEREF _Toc29733589 \h </w:instrText>
         </w:r>
         <w:r>
           <w:rPr>
@@ -468,7 +468,7 @@
           <w:sz w:val="22"/>
         </w:rPr>
       </w:pPr>
-      <w:hyperlink w:anchor="_Toc29733548" w:history="1">
+      <w:hyperlink w:anchor="_Toc29733590" w:history="1">
         <w:r>
           <w:rPr>
             <w:rStyle w:val="Hyperlink"/>
@@ -495,7 +495,7 @@
             <w:noProof/>
             <w:webHidden/>
           </w:rPr>
-          <w:instrText xml:space="preserve"> PAGEREF _Toc29733548 \h </w:instrText>
+          <w:instrText xml:space="preserve"> PAGEREF _Toc29733590 \h </w:instrText>
         </w:r>
         <w:r>
           <w:rPr>
@@ -538,7 +538,7 @@
           <w:sz w:val="22"/>
         </w:rPr>
       </w:pPr>
-      <w:hyperlink w:anchor="_Toc29733549" w:history="1">
+      <w:hyperlink w:anchor="_Toc29733591" w:history="1">
         <w:r>
           <w:rPr>
             <w:rStyle w:val="Hyperlink"/>
@@ -565,7 +565,7 @@
             <w:noProof/>
             <w:webHidden/>
           </w:rPr>
-          <w:instrText xml:space="preserve"> PAGEREF _Toc29733549 \h </w:instrText>
+          <w:instrText xml:space="preserve"> PAGEREF _Toc29733591 \h </w:instrText>
         </w:r>
         <w:r>
           <w:rPr>
@@ -608,7 +608,7 @@
           <w:sz w:val="22"/>
         </w:rPr>
       </w:pPr>
-      <w:hyperlink w:anchor="_Toc29733550" w:history="1">
+      <w:hyperlink w:anchor="_Toc29733592" w:history="1">
         <w:r>
           <w:rPr>
             <w:rStyle w:val="Hyperlink"/>
@@ -635,7 +635,7 @@
             <w:noProof/>
             <w:webHidden/>
           </w:rPr>
-          <w:instrText xml:space="preserve"> PAGEREF _Toc29733550 \h </w:instrText>
+          <w:instrText xml:space="preserve"> PAGEREF _Toc29733592 \h </w:instrText>
         </w:r>
         <w:r>
           <w:rPr>
@@ -678,7 +678,7 @@
           <w:sz w:val="22"/>
         </w:rPr>
       </w:pPr>
-      <w:hyperlink w:anchor="_Toc29733551" w:history="1">
+      <w:hyperlink w:anchor="_Toc29733593" w:history="1">
         <w:r>
           <w:rPr>
             <w:rStyle w:val="Hyperlink"/>
@@ -705,7 +705,7 @@
             <w:noProof/>
             <w:webHidden/>
           </w:rPr>
-          <w:instrText xml:space="preserve"> PAGEREF _Toc29733551 \h </w:instrText>
+          <w:instrText xml:space="preserve"> PAGEREF _Toc29733593 \h </w:instrText>
         </w:r>
         <w:r>
           <w:rPr>
@@ -748,7 +748,7 @@
           <w:sz w:val="22"/>
         </w:rPr>
       </w:pPr>
-      <w:hyperlink w:anchor="_Toc29733552" w:history="1">
+      <w:hyperlink w:anchor="_Toc29733594" w:history="1">
         <w:r>
           <w:rPr>
             <w:rStyle w:val="Hyperlink"/>
@@ -775,7 +775,7 @@
             <w:noProof/>
             <w:webHidden/>
           </w:rPr>
-          <w:instrText xml:space="preserve"> PAGEREF _Toc29733552 \h </w:instrText>
+          <w:instrText xml:space="preserve"> PAGEREF _Toc29733594 \h </w:instrText>
         </w:r>
         <w:r>
           <w:rPr>
@@ -818,7 +818,7 @@
           <w:sz w:val="22"/>
         </w:rPr>
       </w:pPr>
-      <w:hyperlink w:anchor="_Toc29733553" w:history="1">
+      <w:hyperlink w:anchor="_Toc29733595" w:history="1">
         <w:r>
           <w:rPr>
             <w:rStyle w:val="Hyperlink"/>
@@ -845,7 +845,7 @@
             <w:noProof/>
             <w:webHidden/>
           </w:rPr>
-          <w:instrText xml:space="preserve"> PAGEREF _Toc29733553 \h </w:instrText>
+          <w:instrText xml:space="preserve"> PAGEREF _Toc29733595 \h </w:instrText>
         </w:r>
         <w:r>
           <w:rPr>
@@ -888,7 +888,7 @@
           <w:sz w:val="22"/>
         </w:rPr>
       </w:pPr>
-      <w:hyperlink w:anchor="_Toc29733554" w:history="1">
+      <w:hyperlink w:anchor="_Toc29733596" w:history="1">
         <w:r>
           <w:rPr>
             <w:rStyle w:val="Hyperlink"/>
@@ -915,7 +915,7 @@
             <w:noProof/>
             <w:webHidden/>
           </w:rPr>
-          <w:instrText xml:space="preserve"> PAGEREF _Toc29733554 \h </w:instrText>
+          <w:instrText xml:space="preserve"> PAGEREF _Toc29733596 \h </w:instrText>
         </w:r>
         <w:r>
           <w:rPr>
@@ -958,7 +958,7 @@
           <w:sz w:val="22"/>
         </w:rPr>
       </w:pPr>
-      <w:hyperlink w:anchor="_Toc29733555" w:history="1">
+      <w:hyperlink w:anchor="_Toc29733597" w:history="1">
         <w:r>
           <w:rPr>
             <w:rStyle w:val="Hyperlink"/>
@@ -985,7 +985,7 @@
             <w:noProof/>
             <w:webHidden/>
           </w:rPr>
-          <w:instrText xml:space="preserve"> PAGEREF _Toc29733555 \h </w:instrText>
+          <w:instrText xml:space="preserve"> PAGEREF _Toc29733597 \h </w:instrText>
         </w:r>
         <w:r>
           <w:rPr>
@@ -1028,7 +1028,7 @@
           <w:sz w:val="22"/>
         </w:rPr>
       </w:pPr>
-      <w:hyperlink w:anchor="_Toc29733556" w:history="1">
+      <w:hyperlink w:anchor="_Toc29733598" w:history="1">
         <w:r>
           <w:rPr>
             <w:rStyle w:val="Hyperlink"/>
@@ -1055,7 +1055,7 @@
             <w:noProof/>
             <w:webHidden/>
           </w:rPr>
-          <w:instrText xml:space="preserve"> PAGEREF _Toc29733556 \h </w:instrText>
+          <w:instrText xml:space="preserve"> PAGEREF _Toc29733598 \h </w:instrText>
         </w:r>
         <w:r>
           <w:rPr>
@@ -1098,7 +1098,7 @@
           <w:sz w:val="22"/>
         </w:rPr>
       </w:pPr>
-      <w:hyperlink w:anchor="_Toc29733557" w:history="1">
+      <w:hyperlink w:anchor="_Toc29733599" w:history="1">
         <w:r>
           <w:rPr>
             <w:rStyle w:val="Hyperlink"/>
@@ -1126,7 +1126,7 @@
             <w:noProof/>
             <w:webHidden/>
           </w:rPr>
-          <w:instrText xml:space="preserve"> PAGEREF _Toc29733557 \h </w:instrText>
+          <w:instrText xml:space="preserve"> PAGEREF _Toc29733599 \h </w:instrText>
         </w:r>
         <w:r>
           <w:rPr>
@@ -1169,7 +1169,7 @@
           <w:sz w:val="22"/>
         </w:rPr>
       </w:pPr>
-      <w:hyperlink w:anchor="_Toc29733558" w:history="1">
+      <w:hyperlink w:anchor="_Toc29733600" w:history="1">
         <w:r>
           <w:rPr>
             <w:rStyle w:val="Hyperlink"/>
@@ -1196,7 +1196,7 @@
             <w:noProof/>
             <w:webHidden/>
           </w:rPr>
-          <w:instrText xml:space="preserve"> PAGEREF _Toc29733558 \h </w:instrText>
+          <w:instrText xml:space="preserve"> PAGEREF _Toc29733600 \h </w:instrText>
         </w:r>
         <w:r>
           <w:rPr>
@@ -1239,7 +1239,7 @@
           <w:sz w:val="22"/>
         </w:rPr>
       </w:pPr>
-      <w:hyperlink w:anchor="_Toc29733559" w:history="1">
+      <w:hyperlink w:anchor="_Toc29733601" w:history="1">
         <w:r>
           <w:rPr>
             <w:rStyle w:val="Hyperlink"/>
@@ -1267,7 +1267,7 @@
             <w:noProof/>
             <w:webHidden/>
           </w:rPr>
-          <w:instrText xml:space="preserve"> PAGEREF _Toc29733559 \h </w:instrText>
+          <w:instrText xml:space="preserve"> PAGEREF _Toc29733601 \h </w:instrText>
         </w:r>
         <w:r>
           <w:rPr>
@@ -1310,7 +1310,7 @@
           <w:sz w:val="22"/>
         </w:rPr>
       </w:pPr>
-      <w:hyperlink w:anchor="_Toc29733560" w:history="1">
+      <w:hyperlink w:anchor="_Toc29733602" w:history="1">
         <w:r>
           <w:rPr>
             <w:rStyle w:val="Hyperlink"/>
@@ -1338,7 +1338,7 @@
             <w:noProof/>
             <w:webHidden/>
           </w:rPr>
-          <w:instrText xml:space="preserve"> PAGEREF _Toc29733560 \h </w:instrText>
+          <w:instrText xml:space="preserve"> PAGEREF _Toc29733602 \h </w:instrText>
         </w:r>
         <w:r>
           <w:rPr>
@@ -1359,6 +1359,76 @@
             <w:webHidden/>
           </w:rPr>
           <w:t>12</w:t>
+        </w:r>
+        <w:r>
+          <w:rPr>
+            <w:noProof/>
+            <w:webHidden/>
+          </w:rPr>
+          <w:fldChar w:fldCharType="end"/>
+        </w:r>
+      </w:hyperlink>
+    </w:p>
+    <w:p>
+      <w:pPr>
+        <w:pStyle w:val="TOC1"/>
+        <w:tabs>
+          <w:tab w:val="right" w:leader="dot" w:pos="9019"/>
+        </w:tabs>
+        <w:rPr>
+          <w:rFonts w:asciiTheme="minorHAnsi" w:eastAsiaTheme="minorEastAsia" w:hAnsiTheme="minorHAnsi" w:cstheme="minorBidi"/>
+          <w:noProof/>
+          <w:sz w:val="22"/>
+        </w:rPr>
+      </w:pPr>
+      <w:hyperlink w:anchor="_Toc29733603" w:history="1">
+        <w:r>
+          <w:rPr>
+            <w:rStyle w:val="Hyperlink"/>
+            <w:noProof/>
+          </w:rPr>
+          <w:t>References</w:t>
+        </w:r>
+        <w:r>
+          <w:rPr>
+            <w:noProof/>
+            <w:webHidden/>
+          </w:rPr>
+          <w:tab/>
+        </w:r>
+        <w:r>
+          <w:rPr>
+            <w:noProof/>
+            <w:webHidden/>
+          </w:rPr>
+          <w:fldChar w:fldCharType="begin"/>
+        </w:r>
+        <w:r>
+          <w:rPr>
+            <w:noProof/>
+            <w:webHidden/>
+          </w:rPr>
+          <w:instrText xml:space="preserve"> PAGEREF _Toc29733603 \h </w:instrText>
+        </w:r>
+        <w:r>
+          <w:rPr>
+            <w:noProof/>
+            <w:webHidden/>
+          </w:rPr>
+        </w:r>
+        <w:r>
+          <w:rPr>
+            <w:noProof/>
+            <w:webHidden/>
+          </w:rPr>
+          <w:fldChar w:fldCharType="separate"/>
+        </w:r>
+        <w:r>
+          <w:rPr>
+            <w:noProof/>
+            <w:webHidden/>
+          </w:rPr>
+          <w:t>18</w:t>
         </w:r>
         <w:r>
           <w:rPr>
@@ -1399,7 +1469,7 @@
       <w:pPr>
         <w:pStyle w:val="Heading1"/>
       </w:pPr>
-      <w:bookmarkStart w:id="0" w:name="_Toc29733542"/>
+      <w:bookmarkStart w:id="0" w:name="_Toc29733584"/>
       <w:commentRangeStart w:id="1"/>
       <w:r>
         <w:lastRenderedPageBreak/>
@@ -1554,7 +1624,7 @@
           <w:bCs/>
         </w:rPr>
       </w:pPr>
-      <w:bookmarkStart w:id="2" w:name="_Toc29733543"/>
+      <w:bookmarkStart w:id="2" w:name="_Toc29733585"/>
       <w:r>
         <w:rPr>
           <w:bCs/>
@@ -2004,7 +2074,7 @@
       <w:pPr>
         <w:pStyle w:val="Heading1"/>
       </w:pPr>
-      <w:bookmarkStart w:id="10" w:name="_Toc29733544"/>
+      <w:bookmarkStart w:id="10" w:name="_Toc29733586"/>
       <w:r>
         <w:t>Evolut</w:t>
       </w:r>
@@ -2049,7 +2119,7 @@
       <w:pPr>
         <w:pStyle w:val="Heading2"/>
       </w:pPr>
-      <w:bookmarkStart w:id="12" w:name="_Toc29733545"/>
+      <w:bookmarkStart w:id="12" w:name="_Toc29733587"/>
       <w:r>
         <w:t>Latest status of traffic violation detection system:</w:t>
       </w:r>
@@ -2235,7 +2305,7 @@
           <w:sz w:val="24"/>
         </w:rPr>
       </w:pPr>
-      <w:bookmarkStart w:id="15" w:name="_Toc29733546"/>
+      <w:bookmarkStart w:id="15" w:name="_Toc29733588"/>
       <w:r>
         <w:t>Benefits</w:t>
       </w:r>
@@ -2577,7 +2647,7 @@
       <w:pPr>
         <w:pStyle w:val="Heading1"/>
       </w:pPr>
-      <w:bookmarkStart w:id="16" w:name="_Toc29733547"/>
+      <w:bookmarkStart w:id="16" w:name="_Toc29733589"/>
       <w:r>
         <w:t>Existing System</w:t>
       </w:r>
@@ -2592,7 +2662,7 @@
       <w:pPr>
         <w:pStyle w:val="Heading2"/>
       </w:pPr>
-      <w:bookmarkStart w:id="17" w:name="_Toc29733548"/>
+      <w:bookmarkStart w:id="17" w:name="_Toc29733590"/>
       <w:commentRangeStart w:id="18"/>
       <w:r>
         <w:t>A video based traffic violation detection system</w:t>
@@ -2726,7 +2796,7 @@
       <w:pPr>
         <w:pStyle w:val="Heading2"/>
       </w:pPr>
-      <w:bookmarkStart w:id="19" w:name="_Toc29733549"/>
+      <w:bookmarkStart w:id="19" w:name="_Toc29733591"/>
       <w:r>
         <w:t>Traffic Violation Detection System based on RFID</w:t>
       </w:r>
@@ -2888,7 +2958,7 @@
       <w:pPr>
         <w:pStyle w:val="Heading2"/>
       </w:pPr>
-      <w:bookmarkStart w:id="20" w:name="_Toc29733550"/>
+      <w:bookmarkStart w:id="20" w:name="_Toc29733592"/>
       <w:r>
         <w:t>Traffic Rules Violation Detection with Computer Vision</w:t>
       </w:r>
@@ -3162,7 +3232,7 @@
       <w:pPr>
         <w:pStyle w:val="Heading2"/>
       </w:pPr>
-      <w:bookmarkStart w:id="21" w:name="_Toc29733551"/>
+      <w:bookmarkStart w:id="21" w:name="_Toc29733593"/>
       <w:r>
         <w:t>Intersection Violation Detection by Hikvision</w:t>
       </w:r>
@@ -3314,7 +3384,7 @@
       <w:pPr>
         <w:pStyle w:val="Heading1"/>
       </w:pPr>
-      <w:bookmarkStart w:id="22" w:name="_Toc29733552"/>
+      <w:bookmarkStart w:id="22" w:name="_Toc29733594"/>
       <w:r>
         <w:t>Customer’s perspective</w:t>
       </w:r>
@@ -3556,7 +3626,7 @@
       <w:pPr>
         <w:pStyle w:val="Heading1"/>
       </w:pPr>
-      <w:bookmarkStart w:id="24" w:name="_Toc29733553"/>
+      <w:bookmarkStart w:id="24" w:name="_Toc29733595"/>
       <w:r>
         <w:t>Observation of existing or similar system</w:t>
       </w:r>
@@ -3569,7 +3639,7 @@
       <w:pPr>
         <w:pStyle w:val="Heading2"/>
       </w:pPr>
-      <w:bookmarkStart w:id="25" w:name="_Toc29733554"/>
+      <w:bookmarkStart w:id="25" w:name="_Toc29733596"/>
       <w:r>
         <w:t>Table of Comparison</w:t>
       </w:r>
@@ -4119,7 +4189,7 @@
       <w:pPr>
         <w:pStyle w:val="Heading2"/>
       </w:pPr>
-      <w:bookmarkStart w:id="27" w:name="_Toc29733555"/>
+      <w:bookmarkStart w:id="27" w:name="_Toc29733597"/>
       <w:r>
         <w:t>Common Features</w:t>
       </w:r>
@@ -4202,7 +4272,7 @@
       <w:pPr>
         <w:pStyle w:val="Heading1"/>
       </w:pPr>
-      <w:bookmarkStart w:id="29" w:name="_Toc29733556"/>
+      <w:bookmarkStart w:id="29" w:name="_Toc29733598"/>
       <w:r>
         <w:t>Problem Statement</w:t>
       </w:r>
@@ -5198,7 +5268,7 @@
           <w:shd w:val="clear" w:color="auto" w:fill="FFFFFF"/>
         </w:rPr>
       </w:pPr>
-      <w:bookmarkStart w:id="35" w:name="_Toc29733557"/>
+      <w:bookmarkStart w:id="35" w:name="_Toc29733599"/>
       <w:r>
         <w:rPr>
           <w:rFonts w:eastAsia="Times New Roman"/>
@@ -5212,7 +5282,7 @@
       <w:pPr>
         <w:pStyle w:val="Heading2"/>
       </w:pPr>
-      <w:bookmarkStart w:id="36" w:name="_Toc29733558"/>
+      <w:bookmarkStart w:id="36" w:name="_Toc29733600"/>
       <w:r>
         <w:t>Aims</w:t>
       </w:r>
@@ -5257,7 +5327,7 @@
           <w:shd w:val="clear" w:color="auto" w:fill="FFFFFF"/>
         </w:rPr>
       </w:pPr>
-      <w:bookmarkStart w:id="37" w:name="_Toc29733559"/>
+      <w:bookmarkStart w:id="37" w:name="_Toc29733601"/>
       <w:r>
         <w:rPr>
           <w:shd w:val="clear" w:color="auto" w:fill="FFFFFF"/>
@@ -5334,7 +5404,7 @@
           <w:shd w:val="clear" w:color="auto" w:fill="FFFFFF"/>
         </w:rPr>
       </w:pPr>
-      <w:bookmarkStart w:id="38" w:name="_Toc29733560"/>
+      <w:bookmarkStart w:id="38" w:name="_Toc29733602"/>
       <w:r>
         <w:rPr>
           <w:shd w:val="clear" w:color="auto" w:fill="FFFFFF"/>
@@ -6091,14 +6161,12 @@
       <w:r>
         <w:t xml:space="preserve"> The advantage of OpenCV is realized in this by use of various image processing functions such as Gaussian filtering function </w:t>
       </w:r>
-      <w:proofErr w:type="gramStart"/>
       <w:r>
         <w:rPr>
           <w:rFonts w:ascii="Consolas" w:hAnsi="Consolas"/>
         </w:rPr>
         <w:t>GaussianBlur(</w:t>
       </w:r>
-      <w:proofErr w:type="gramEnd"/>
       <w:r>
         <w:rPr>
           <w:rFonts w:ascii="Consolas" w:hAnsi="Consolas"/>
@@ -7048,13 +7116,86 @@
       </w:sdt>
     </w:p>
     <w:p>
-      <w:pPr>
-        <w:pStyle w:val="Heading1"/>
-      </w:pPr>
+      <w:r>
+        <w:t>Traffic Management and Violation Detection</w:t>
+      </w:r>
+      <w:r>
+        <w:t xml:space="preserve"> </w:t>
+      </w:r>
+      <w:r>
+        <w:t>Systems: An Open Challenge</w:t>
+      </w:r>
+      <w:r>
+        <w:t>,</w:t>
+      </w:r>
+      <w:r>
+        <w:t xml:space="preserve"> </w:t>
+      </w:r>
+      <w:r>
+        <w:t>this</w:t>
+      </w:r>
+      <w:r>
+        <w:t xml:space="preserve"> is a compilation of different TVDS systems and their comparison.</w:t>
+      </w:r>
+      <w:r>
+        <w:t xml:space="preserve"> This paper emphasizes on the use of an IRV technology using cameras along with the RFID technology, database server and GSM technology to reduce violation. </w:t>
+      </w:r>
+      <w:r>
+        <w:t xml:space="preserve">This also includes a lot of Traffic Violation Detection Systems, where some above discussed systems have also been mentioned. </w:t>
+      </w:r>
+      <w:r>
+        <w:t>This paper discusses about SACAT which is a Traffic Sign Detection and Recognition and Traffic Violation Management (</w:t>
+      </w:r>
+      <w:r>
+        <w:t>TVM</w:t>
+      </w:r>
+      <w:bookmarkStart w:id="48" w:name="_GoBack"/>
+      <w:bookmarkEnd w:id="48"/>
+      <w:r>
+        <w:t>).</w:t>
+      </w:r>
+      <w:r>
+        <w:t xml:space="preserve"> </w:t>
+      </w:r>
+      <w:sdt>
+        <w:sdtPr>
+          <w:id w:val="1848213891"/>
+          <w:citation/>
+        </w:sdtPr>
+        <w:sdtContent>
+          <w:r>
+            <w:fldChar w:fldCharType="begin"/>
+          </w:r>
+          <w:r>
+            <w:instrText xml:space="preserve"> CITATION Kau17 \l 1033 </w:instrText>
+          </w:r>
+          <w:r>
+            <w:fldChar w:fldCharType="separate"/>
+          </w:r>
+          <w:r>
+            <w:rPr>
+              <w:noProof/>
+            </w:rPr>
+            <w:t>[20]</w:t>
+          </w:r>
+          <w:r>
+            <w:fldChar w:fldCharType="end"/>
+          </w:r>
+        </w:sdtContent>
+      </w:sdt>
+      <w:r>
+        <w:t xml:space="preserve"> </w:t>
+      </w:r>
+    </w:p>
+    <w:p>
       <w:r>
         <w:br w:type="page"/>
+      </w:r>
+      <w:bookmarkStart w:id="49" w:name="_Toc29733603"/>
+      <w:r>
         <w:t>References</w:t>
       </w:r>
+      <w:bookmarkEnd w:id="49"/>
     </w:p>
     <w:p>
       <w:pPr>
@@ -7090,7 +7231,7 @@
       </w:tblGrid>
       <w:tr>
         <w:trPr>
-          <w:divId w:val="420376171"/>
+          <w:divId w:val="197014396"/>
           <w:tblCellSpacing w:w="15" w:type="dxa"/>
         </w:trPr>
         <w:tc>
@@ -7100,6 +7241,7 @@
           </w:tcPr>
           <w:p>
             <w:pPr>
+              <w:pStyle w:val="Bibliography"/>
               <w:rPr>
                 <w:noProof/>
               </w:rPr>
@@ -7119,6 +7261,7 @@
           </w:tcPr>
           <w:p>
             <w:pPr>
+              <w:pStyle w:val="Bibliography"/>
               <w:rPr>
                 <w:noProof/>
               </w:rPr>
@@ -7134,7 +7277,7 @@
       </w:tr>
       <w:tr>
         <w:trPr>
-          <w:divId w:val="420376171"/>
+          <w:divId w:val="197014396"/>
           <w:tblCellSpacing w:w="15" w:type="dxa"/>
         </w:trPr>
         <w:tc>
@@ -7144,6 +7287,7 @@
           </w:tcPr>
           <w:p>
             <w:pPr>
+              <w:pStyle w:val="Bibliography"/>
               <w:rPr>
                 <w:noProof/>
               </w:rPr>
@@ -7163,6 +7307,7 @@
           </w:tcPr>
           <w:p>
             <w:pPr>
+              <w:pStyle w:val="Bibliography"/>
               <w:rPr>
                 <w:noProof/>
               </w:rPr>
@@ -7178,7 +7323,7 @@
       </w:tr>
       <w:tr>
         <w:trPr>
-          <w:divId w:val="420376171"/>
+          <w:divId w:val="197014396"/>
           <w:tblCellSpacing w:w="15" w:type="dxa"/>
         </w:trPr>
         <w:tc>
@@ -7188,6 +7333,7 @@
           </w:tcPr>
           <w:p>
             <w:pPr>
+              <w:pStyle w:val="Bibliography"/>
               <w:rPr>
                 <w:noProof/>
               </w:rPr>
@@ -7207,6 +7353,7 @@
           </w:tcPr>
           <w:p>
             <w:pPr>
+              <w:pStyle w:val="Bibliography"/>
               <w:rPr>
                 <w:noProof/>
               </w:rPr>
@@ -7215,22 +7362,14 @@
               <w:rPr>
                 <w:noProof/>
               </w:rPr>
-              <w:t>"PapersWithCode,"</w:t>
-            </w:r>
-            <w:bookmarkStart w:id="48" w:name="_GoBack"/>
-            <w:bookmarkEnd w:id="48"/>
-            <w:r>
-              <w:rPr>
-                <w:noProof/>
-              </w:rPr>
-              <w:t xml:space="preserve"> [Online]. Available: paperswithcode.com.</w:t>
+              <w:t>"PapersWithCode," [Online]. Available: paperswithcode.com.</w:t>
             </w:r>
           </w:p>
         </w:tc>
       </w:tr>
       <w:tr>
         <w:trPr>
-          <w:divId w:val="420376171"/>
+          <w:divId w:val="197014396"/>
           <w:tblCellSpacing w:w="15" w:type="dxa"/>
         </w:trPr>
         <w:tc>
@@ -7240,6 +7379,7 @@
           </w:tcPr>
           <w:p>
             <w:pPr>
+              <w:pStyle w:val="Bibliography"/>
               <w:rPr>
                 <w:noProof/>
               </w:rPr>
@@ -7259,6 +7399,7 @@
           </w:tcPr>
           <w:p>
             <w:pPr>
+              <w:pStyle w:val="Bibliography"/>
               <w:rPr>
                 <w:noProof/>
               </w:rPr>
@@ -7274,7 +7415,7 @@
       </w:tr>
       <w:tr>
         <w:trPr>
-          <w:divId w:val="420376171"/>
+          <w:divId w:val="197014396"/>
           <w:tblCellSpacing w:w="15" w:type="dxa"/>
         </w:trPr>
         <w:tc>
@@ -7284,6 +7425,7 @@
           </w:tcPr>
           <w:p>
             <w:pPr>
+              <w:pStyle w:val="Bibliography"/>
               <w:rPr>
                 <w:noProof/>
               </w:rPr>
@@ -7303,6 +7445,7 @@
           </w:tcPr>
           <w:p>
             <w:pPr>
+              <w:pStyle w:val="Bibliography"/>
               <w:rPr>
                 <w:noProof/>
               </w:rPr>
@@ -7318,7 +7461,7 @@
       </w:tr>
       <w:tr>
         <w:trPr>
-          <w:divId w:val="420376171"/>
+          <w:divId w:val="197014396"/>
           <w:tblCellSpacing w:w="15" w:type="dxa"/>
         </w:trPr>
         <w:tc>
@@ -7328,6 +7471,7 @@
           </w:tcPr>
           <w:p>
             <w:pPr>
+              <w:pStyle w:val="Bibliography"/>
               <w:rPr>
                 <w:noProof/>
               </w:rPr>
@@ -7347,6 +7491,7 @@
           </w:tcPr>
           <w:p>
             <w:pPr>
+              <w:pStyle w:val="Bibliography"/>
               <w:rPr>
                 <w:noProof/>
               </w:rPr>
@@ -7362,7 +7507,7 @@
       </w:tr>
       <w:tr>
         <w:trPr>
-          <w:divId w:val="420376171"/>
+          <w:divId w:val="197014396"/>
           <w:tblCellSpacing w:w="15" w:type="dxa"/>
         </w:trPr>
         <w:tc>
@@ -7372,6 +7517,7 @@
           </w:tcPr>
           <w:p>
             <w:pPr>
+              <w:pStyle w:val="Bibliography"/>
               <w:rPr>
                 <w:noProof/>
               </w:rPr>
@@ -7391,6 +7537,7 @@
           </w:tcPr>
           <w:p>
             <w:pPr>
+              <w:pStyle w:val="Bibliography"/>
               <w:rPr>
                 <w:noProof/>
               </w:rPr>
@@ -7420,7 +7567,7 @@
       </w:tr>
       <w:tr>
         <w:trPr>
-          <w:divId w:val="420376171"/>
+          <w:divId w:val="197014396"/>
           <w:tblCellSpacing w:w="15" w:type="dxa"/>
         </w:trPr>
         <w:tc>
@@ -7430,6 +7577,7 @@
           </w:tcPr>
           <w:p>
             <w:pPr>
+              <w:pStyle w:val="Bibliography"/>
               <w:rPr>
                 <w:noProof/>
               </w:rPr>
@@ -7449,6 +7597,7 @@
           </w:tcPr>
           <w:p>
             <w:pPr>
+              <w:pStyle w:val="Bibliography"/>
               <w:rPr>
                 <w:noProof/>
               </w:rPr>
@@ -7464,7 +7613,7 @@
       </w:tr>
       <w:tr>
         <w:trPr>
-          <w:divId w:val="420376171"/>
+          <w:divId w:val="197014396"/>
           <w:tblCellSpacing w:w="15" w:type="dxa"/>
         </w:trPr>
         <w:tc>
@@ -7474,6 +7623,7 @@
           </w:tcPr>
           <w:p>
             <w:pPr>
+              <w:pStyle w:val="Bibliography"/>
               <w:rPr>
                 <w:noProof/>
               </w:rPr>
@@ -7493,6 +7643,7 @@
           </w:tcPr>
           <w:p>
             <w:pPr>
+              <w:pStyle w:val="Bibliography"/>
               <w:rPr>
                 <w:noProof/>
               </w:rPr>
@@ -7508,7 +7659,7 @@
       </w:tr>
       <w:tr>
         <w:trPr>
-          <w:divId w:val="420376171"/>
+          <w:divId w:val="197014396"/>
           <w:tblCellSpacing w:w="15" w:type="dxa"/>
         </w:trPr>
         <w:tc>
@@ -7518,6 +7669,7 @@
           </w:tcPr>
           <w:p>
             <w:pPr>
+              <w:pStyle w:val="Bibliography"/>
               <w:rPr>
                 <w:noProof/>
               </w:rPr>
@@ -7537,6 +7689,7 @@
           </w:tcPr>
           <w:p>
             <w:pPr>
+              <w:pStyle w:val="Bibliography"/>
               <w:rPr>
                 <w:noProof/>
               </w:rPr>
@@ -7566,7 +7719,7 @@
       </w:tr>
       <w:tr>
         <w:trPr>
-          <w:divId w:val="420376171"/>
+          <w:divId w:val="197014396"/>
           <w:tblCellSpacing w:w="15" w:type="dxa"/>
         </w:trPr>
         <w:tc>
@@ -7576,6 +7729,7 @@
           </w:tcPr>
           <w:p>
             <w:pPr>
+              <w:pStyle w:val="Bibliography"/>
               <w:rPr>
                 <w:noProof/>
               </w:rPr>
@@ -7595,6 +7749,7 @@
           </w:tcPr>
           <w:p>
             <w:pPr>
+              <w:pStyle w:val="Bibliography"/>
               <w:rPr>
                 <w:noProof/>
               </w:rPr>
@@ -7610,7 +7765,7 @@
       </w:tr>
       <w:tr>
         <w:trPr>
-          <w:divId w:val="420376171"/>
+          <w:divId w:val="197014396"/>
           <w:tblCellSpacing w:w="15" w:type="dxa"/>
         </w:trPr>
         <w:tc>
@@ -7620,6 +7775,7 @@
           </w:tcPr>
           <w:p>
             <w:pPr>
+              <w:pStyle w:val="Bibliography"/>
               <w:rPr>
                 <w:noProof/>
               </w:rPr>
@@ -7639,6 +7795,7 @@
           </w:tcPr>
           <w:p>
             <w:pPr>
+              <w:pStyle w:val="Bibliography"/>
               <w:rPr>
                 <w:noProof/>
               </w:rPr>
@@ -7654,7 +7811,7 @@
       </w:tr>
       <w:tr>
         <w:trPr>
-          <w:divId w:val="420376171"/>
+          <w:divId w:val="197014396"/>
           <w:tblCellSpacing w:w="15" w:type="dxa"/>
         </w:trPr>
         <w:tc>
@@ -7664,6 +7821,7 @@
           </w:tcPr>
           <w:p>
             <w:pPr>
+              <w:pStyle w:val="Bibliography"/>
               <w:rPr>
                 <w:noProof/>
               </w:rPr>
@@ -7683,6 +7841,7 @@
           </w:tcPr>
           <w:p>
             <w:pPr>
+              <w:pStyle w:val="Bibliography"/>
               <w:rPr>
                 <w:noProof/>
               </w:rPr>
@@ -7712,7 +7871,7 @@
       </w:tr>
       <w:tr>
         <w:trPr>
-          <w:divId w:val="420376171"/>
+          <w:divId w:val="197014396"/>
           <w:tblCellSpacing w:w="15" w:type="dxa"/>
         </w:trPr>
         <w:tc>
@@ -7722,6 +7881,7 @@
           </w:tcPr>
           <w:p>
             <w:pPr>
+              <w:pStyle w:val="Bibliography"/>
               <w:rPr>
                 <w:noProof/>
               </w:rPr>
@@ -7741,6 +7901,7 @@
           </w:tcPr>
           <w:p>
             <w:pPr>
+              <w:pStyle w:val="Bibliography"/>
               <w:rPr>
                 <w:noProof/>
               </w:rPr>
@@ -7770,7 +7931,7 @@
       </w:tr>
       <w:tr>
         <w:trPr>
-          <w:divId w:val="420376171"/>
+          <w:divId w:val="197014396"/>
           <w:tblCellSpacing w:w="15" w:type="dxa"/>
         </w:trPr>
         <w:tc>
@@ -7780,6 +7941,7 @@
           </w:tcPr>
           <w:p>
             <w:pPr>
+              <w:pStyle w:val="Bibliography"/>
               <w:rPr>
                 <w:noProof/>
               </w:rPr>
@@ -7799,6 +7961,7 @@
           </w:tcPr>
           <w:p>
             <w:pPr>
+              <w:pStyle w:val="Bibliography"/>
               <w:rPr>
                 <w:noProof/>
               </w:rPr>
@@ -7814,7 +7977,7 @@
       </w:tr>
       <w:tr>
         <w:trPr>
-          <w:divId w:val="420376171"/>
+          <w:divId w:val="197014396"/>
           <w:tblCellSpacing w:w="15" w:type="dxa"/>
         </w:trPr>
         <w:tc>
@@ -7824,6 +7987,7 @@
           </w:tcPr>
           <w:p>
             <w:pPr>
+              <w:pStyle w:val="Bibliography"/>
               <w:rPr>
                 <w:noProof/>
               </w:rPr>
@@ -7843,6 +8007,7 @@
           </w:tcPr>
           <w:p>
             <w:pPr>
+              <w:pStyle w:val="Bibliography"/>
               <w:rPr>
                 <w:noProof/>
               </w:rPr>
@@ -7872,7 +8037,7 @@
       </w:tr>
       <w:tr>
         <w:trPr>
-          <w:divId w:val="420376171"/>
+          <w:divId w:val="197014396"/>
           <w:tblCellSpacing w:w="15" w:type="dxa"/>
         </w:trPr>
         <w:tc>
@@ -7882,6 +8047,7 @@
           </w:tcPr>
           <w:p>
             <w:pPr>
+              <w:pStyle w:val="Bibliography"/>
               <w:rPr>
                 <w:noProof/>
               </w:rPr>
@@ -7901,6 +8067,7 @@
           </w:tcPr>
           <w:p>
             <w:pPr>
+              <w:pStyle w:val="Bibliography"/>
               <w:rPr>
                 <w:noProof/>
               </w:rPr>
@@ -7928,10 +8095,116 @@
           </w:p>
         </w:tc>
       </w:tr>
+      <w:tr>
+        <w:trPr>
+          <w:divId w:val="197014396"/>
+          <w:tblCellSpacing w:w="15" w:type="dxa"/>
+        </w:trPr>
+        <w:tc>
+          <w:tcPr>
+            <w:tcW w:w="50" w:type="pct"/>
+            <w:hideMark/>
+          </w:tcPr>
+          <w:p>
+            <w:pPr>
+              <w:pStyle w:val="Bibliography"/>
+              <w:rPr>
+                <w:noProof/>
+              </w:rPr>
+            </w:pPr>
+            <w:r>
+              <w:rPr>
+                <w:noProof/>
+              </w:rPr>
+              <w:t xml:space="preserve">[18] </w:t>
+            </w:r>
+          </w:p>
+        </w:tc>
+        <w:tc>
+          <w:tcPr>
+            <w:tcW w:w="0" w:type="auto"/>
+            <w:hideMark/>
+          </w:tcPr>
+          <w:p>
+            <w:pPr>
+              <w:pStyle w:val="Bibliography"/>
+              <w:rPr>
+                <w:noProof/>
+              </w:rPr>
+            </w:pPr>
+            <w:r>
+              <w:rPr>
+                <w:noProof/>
+              </w:rPr>
+              <w:t xml:space="preserve">P. Raj, D. Dhormare, S. Singh, S. Nawade and P. R. U. Yawale, "Automatic Real Time System for Traffic Security and Violation Detection," </w:t>
+            </w:r>
+            <w:r>
+              <w:rPr>
+                <w:i/>
+                <w:iCs/>
+                <w:noProof/>
+              </w:rPr>
+              <w:t xml:space="preserve">International Journal of Trend in Scientific Research and Development, </w:t>
+            </w:r>
+            <w:r>
+              <w:rPr>
+                <w:noProof/>
+              </w:rPr>
+              <w:t xml:space="preserve">vol. 2, no. 3, pp. 116-121, Mar-Apr 2018. </w:t>
+            </w:r>
+          </w:p>
+        </w:tc>
+      </w:tr>
+      <w:tr>
+        <w:trPr>
+          <w:divId w:val="197014396"/>
+          <w:tblCellSpacing w:w="15" w:type="dxa"/>
+        </w:trPr>
+        <w:tc>
+          <w:tcPr>
+            <w:tcW w:w="50" w:type="pct"/>
+            <w:hideMark/>
+          </w:tcPr>
+          <w:p>
+            <w:pPr>
+              <w:pStyle w:val="Bibliography"/>
+              <w:rPr>
+                <w:noProof/>
+              </w:rPr>
+            </w:pPr>
+            <w:r>
+              <w:rPr>
+                <w:noProof/>
+              </w:rPr>
+              <w:t xml:space="preserve">[19] </w:t>
+            </w:r>
+          </w:p>
+        </w:tc>
+        <w:tc>
+          <w:tcPr>
+            <w:tcW w:w="0" w:type="auto"/>
+            <w:hideMark/>
+          </w:tcPr>
+          <w:p>
+            <w:pPr>
+              <w:pStyle w:val="Bibliography"/>
+              <w:rPr>
+                <w:noProof/>
+              </w:rPr>
+            </w:pPr>
+            <w:r>
+              <w:rPr>
+                <w:noProof/>
+              </w:rPr>
+              <w:t>M. Gevorgyan, "Traffic Violation Detection Demo - Medium," 13 Dec 2017. [Online]. Available: https://medium.com/@partus/traffic-violation-detection-demo-7937c14ded71. [Accessed 12 Jan 2020].</w:t>
+            </w:r>
+          </w:p>
+        </w:tc>
+      </w:tr>
     </w:tbl>
     <w:p>
       <w:pPr>
-        <w:divId w:val="420376171"/>
+        <w:divId w:val="197014396"/>
         <w:rPr>
           <w:rFonts w:eastAsia="Times New Roman"/>
           <w:noProof/>
@@ -8209,13 +8482,8 @@
         <w:annotationRef/>
       </w:r>
       <w:r>
-        <w:t xml:space="preserve">The common features in all of the systems </w:t>
-      </w:r>
-      <w:proofErr w:type="gramStart"/>
-      <w:r>
-        <w:t>discussed  above</w:t>
-      </w:r>
-      <w:proofErr w:type="gramEnd"/>
+        <w:t>The common features in all of the systems discussed  above</w:t>
+      </w:r>
     </w:p>
   </w:comment>
   <w:comment w:id="30" w:author="Aashish Tamrakar" w:date="2019-12-20T17:19:00Z" w:initials="a">
@@ -13262,11 +13530,49 @@
     </b:Author>
     <b:RefOrder>19</b:RefOrder>
   </b:Source>
+  <b:Source>
+    <b:Tag>Kau17</b:Tag>
+    <b:SourceType>JournalArticle</b:SourceType>
+    <b:Guid>{A040B4F6-6704-4BEE-8D00-CF51A7DFAC12}</b:Guid>
+    <b:Title>Traffic Management and Violation Detection Systems: An Open Challenge</b:Title>
+    <b:Year>Jan 2017</b:Year>
+    <b:Pages>37-41</b:Pages>
+    <b:JournalName>International Journal of Emerging Technologies in Engineering Research (IJETER)</b:JournalName>
+    <b:Volume>5</b:Volume>
+    <b:Issue>1</b:Issue>
+    <b:Author>
+      <b:Author>
+        <b:NameList>
+          <b:Person>
+            <b:Last>Kaur</b:Last>
+            <b:Middle>Preet</b:Middle>
+            <b:First>Gagan</b:First>
+          </b:Person>
+          <b:Person>
+            <b:Last>Prakash</b:Last>
+            <b:First>Gagan</b:First>
+          </b:Person>
+          <b:Person>
+            <b:First>Shaivee</b:First>
+          </b:Person>
+          <b:Person>
+            <b:Last>Juneja</b:Last>
+            <b:First>Dimple</b:First>
+          </b:Person>
+          <b:Person>
+            <b:Last>Kumar</b:Last>
+            <b:First>Tarun</b:First>
+          </b:Person>
+        </b:NameList>
+      </b:Author>
+    </b:Author>
+    <b:RefOrder>20</b:RefOrder>
+  </b:Source>
 </b:Sources>
 </file>
 
 <file path=customXml/itemProps1.xml><?xml version="1.0" encoding="utf-8"?>
-<ds:datastoreItem xmlns:ds="http://schemas.openxmlformats.org/officeDocument/2006/customXml" ds:itemID="{EF00F0ED-D8AF-43B0-A726-9CAB2477DA93}">
+<ds:datastoreItem xmlns:ds="http://schemas.openxmlformats.org/officeDocument/2006/customXml" ds:itemID="{083860CA-1861-4D4E-B2FD-A427FD7712F3}">
   <ds:schemaRefs>
     <ds:schemaRef ds:uri="http://schemas.openxmlformats.org/officeDocument/2006/bibliography"/>
   </ds:schemaRefs>

</xml_diff>

<commit_message>
Put my paragraph of abstract
</commit_message>
<xml_diff>
--- a/proposal.docx
+++ b/proposal.docx
@@ -511,7 +511,7 @@
         <w:rPr>
           <w:noProof/>
         </w:rPr>
-        <w:t>4/26/2020</w:t>
+        <w:t>4/27/2020</w:t>
       </w:r>
       <w:r>
         <w:fldChar w:fldCharType="end"/>
@@ -3026,35 +3026,421 @@
     </w:p>
     <w:p>
       <w:r>
-        <w:t>Lorem ipsum dolor sit amet, consectetur adipisicing elit, sed do eiusmod</w:t>
-      </w:r>
-    </w:p>
-    <w:p>
-      <w:r>
-        <w:t>tempor incididunt ut labore et dolore magna aliqua. Ut enim ad minim veniam,</w:t>
-      </w:r>
-    </w:p>
-    <w:p>
-      <w:r>
-        <w:t>quis nostrud exercitation ullamco laboris nisi ut aliquip ex ea commodo</w:t>
-      </w:r>
-    </w:p>
-    <w:p>
-      <w:r>
-        <w:t>consequat. Duis aute irure dolor in reprehenderit in voluptate velit esse</w:t>
-      </w:r>
-    </w:p>
-    <w:p>
-      <w:r>
-        <w:t>cillum dolore eu fugiat nulla pariatur. Excepteur sint occaecat cupidatat non</w:t>
-      </w:r>
-    </w:p>
-    <w:p>
-      <w:r>
-        <w:t>proident, sunt in culpa qui officia deserunt mollit anim id est laborum.</w:t>
+        <w:t xml:space="preserve">Lorem ipsum dolor sit </w:t>
+      </w:r>
+      <w:proofErr w:type="spellStart"/>
+      <w:r>
+        <w:t>amet</w:t>
+      </w:r>
+      <w:proofErr w:type="spellEnd"/>
+      <w:r>
+        <w:t xml:space="preserve">, </w:t>
+      </w:r>
+      <w:proofErr w:type="spellStart"/>
+      <w:r>
+        <w:t>consectetur</w:t>
+      </w:r>
+      <w:proofErr w:type="spellEnd"/>
+      <w:r>
+        <w:t xml:space="preserve"> </w:t>
+      </w:r>
+      <w:proofErr w:type="spellStart"/>
+      <w:r>
+        <w:t>adipisicing</w:t>
+      </w:r>
+      <w:proofErr w:type="spellEnd"/>
+      <w:r>
+        <w:t xml:space="preserve"> </w:t>
+      </w:r>
+      <w:proofErr w:type="spellStart"/>
+      <w:r>
+        <w:t>elit</w:t>
+      </w:r>
+      <w:proofErr w:type="spellEnd"/>
+      <w:r>
+        <w:t xml:space="preserve">, </w:t>
+      </w:r>
+      <w:proofErr w:type="spellStart"/>
+      <w:r>
+        <w:t>sed</w:t>
+      </w:r>
+      <w:proofErr w:type="spellEnd"/>
+      <w:r>
+        <w:t xml:space="preserve"> do </w:t>
+      </w:r>
+      <w:proofErr w:type="spellStart"/>
+      <w:r>
+        <w:t>eiusmod</w:t>
+      </w:r>
+      <w:proofErr w:type="spellEnd"/>
+      <w:r>
+        <w:t xml:space="preserve"> </w:t>
+      </w:r>
+      <w:proofErr w:type="spellStart"/>
+      <w:r>
+        <w:t>tempor</w:t>
+      </w:r>
+      <w:proofErr w:type="spellEnd"/>
+      <w:r>
+        <w:t xml:space="preserve"> </w:t>
+      </w:r>
+      <w:proofErr w:type="spellStart"/>
+      <w:r>
+        <w:t>incididunt</w:t>
+      </w:r>
+      <w:proofErr w:type="spellEnd"/>
+      <w:r>
+        <w:t xml:space="preserve"> </w:t>
+      </w:r>
+      <w:proofErr w:type="spellStart"/>
+      <w:r>
+        <w:t>ut</w:t>
+      </w:r>
+      <w:proofErr w:type="spellEnd"/>
+      <w:r>
+        <w:t xml:space="preserve"> </w:t>
+      </w:r>
+      <w:proofErr w:type="spellStart"/>
+      <w:r>
+        <w:t>labore</w:t>
+      </w:r>
+      <w:proofErr w:type="spellEnd"/>
+      <w:r>
+        <w:t xml:space="preserve"> </w:t>
+      </w:r>
+      <w:proofErr w:type="gramStart"/>
+      <w:r>
+        <w:t>et</w:t>
+      </w:r>
+      <w:proofErr w:type="gramEnd"/>
+      <w:r>
+        <w:t xml:space="preserve"> </w:t>
+      </w:r>
+      <w:proofErr w:type="spellStart"/>
+      <w:r>
+        <w:t>dolore</w:t>
+      </w:r>
+      <w:proofErr w:type="spellEnd"/>
+      <w:r>
+        <w:t xml:space="preserve"> magna </w:t>
+      </w:r>
+      <w:proofErr w:type="spellStart"/>
+      <w:r>
+        <w:t>aliqua</w:t>
+      </w:r>
+      <w:proofErr w:type="spellEnd"/>
+      <w:r>
+        <w:t xml:space="preserve">. </w:t>
+      </w:r>
+      <w:proofErr w:type="spellStart"/>
+      <w:r>
+        <w:t>Ut</w:t>
+      </w:r>
+      <w:proofErr w:type="spellEnd"/>
+      <w:r>
+        <w:t xml:space="preserve"> </w:t>
+      </w:r>
+      <w:proofErr w:type="spellStart"/>
+      <w:r>
+        <w:t>enim</w:t>
+      </w:r>
+      <w:proofErr w:type="spellEnd"/>
+      <w:r>
+        <w:t xml:space="preserve"> ad minim </w:t>
+      </w:r>
+      <w:proofErr w:type="spellStart"/>
+      <w:r>
+        <w:t>veniam</w:t>
+      </w:r>
+      <w:proofErr w:type="spellEnd"/>
+      <w:r>
+        <w:t>,</w:t>
+      </w:r>
+      <w:r>
+        <w:t xml:space="preserve"> </w:t>
+      </w:r>
+      <w:proofErr w:type="spellStart"/>
+      <w:r>
+        <w:t>quis</w:t>
+      </w:r>
+      <w:proofErr w:type="spellEnd"/>
+      <w:r>
+        <w:t xml:space="preserve"> </w:t>
+      </w:r>
+      <w:proofErr w:type="spellStart"/>
+      <w:r>
+        <w:t>nostrud</w:t>
+      </w:r>
+      <w:proofErr w:type="spellEnd"/>
+      <w:r>
+        <w:t xml:space="preserve"> exercitation </w:t>
+      </w:r>
+      <w:proofErr w:type="spellStart"/>
+      <w:r>
+        <w:t>ullamco</w:t>
+      </w:r>
+      <w:proofErr w:type="spellEnd"/>
+      <w:r>
+        <w:t xml:space="preserve"> </w:t>
+      </w:r>
+      <w:proofErr w:type="spellStart"/>
+      <w:r>
+        <w:t>laboris</w:t>
+      </w:r>
+      <w:proofErr w:type="spellEnd"/>
+      <w:r>
+        <w:t xml:space="preserve"> nisi </w:t>
+      </w:r>
+      <w:proofErr w:type="spellStart"/>
+      <w:r>
+        <w:t>ut</w:t>
+      </w:r>
+      <w:proofErr w:type="spellEnd"/>
+      <w:r>
+        <w:t xml:space="preserve"> </w:t>
+      </w:r>
+      <w:proofErr w:type="spellStart"/>
+      <w:r>
+        <w:t>aliquip</w:t>
+      </w:r>
+      <w:proofErr w:type="spellEnd"/>
+      <w:r>
+        <w:t xml:space="preserve"> ex </w:t>
+      </w:r>
+      <w:proofErr w:type="spellStart"/>
+      <w:r>
+        <w:t>ea</w:t>
+      </w:r>
+      <w:proofErr w:type="spellEnd"/>
+      <w:r>
+        <w:t xml:space="preserve"> </w:t>
+      </w:r>
+      <w:proofErr w:type="spellStart"/>
+      <w:r>
+        <w:t>commodo</w:t>
+      </w:r>
+      <w:proofErr w:type="spellEnd"/>
+      <w:r>
+        <w:t xml:space="preserve"> </w:t>
+      </w:r>
+      <w:proofErr w:type="spellStart"/>
+      <w:r>
+        <w:t>consequat</w:t>
+      </w:r>
+      <w:proofErr w:type="spellEnd"/>
+      <w:r>
+        <w:t xml:space="preserve">. </w:t>
+      </w:r>
+      <w:proofErr w:type="spellStart"/>
+      <w:r>
+        <w:t>Duis</w:t>
+      </w:r>
+      <w:proofErr w:type="spellEnd"/>
+      <w:r>
+        <w:t xml:space="preserve"> </w:t>
+      </w:r>
+      <w:proofErr w:type="spellStart"/>
+      <w:r>
+        <w:t>aute</w:t>
+      </w:r>
+      <w:proofErr w:type="spellEnd"/>
+      <w:r>
+        <w:t xml:space="preserve"> </w:t>
+      </w:r>
+      <w:proofErr w:type="spellStart"/>
+      <w:r>
+        <w:t>irure</w:t>
+      </w:r>
+      <w:proofErr w:type="spellEnd"/>
+      <w:r>
+        <w:t xml:space="preserve"> dolor in </w:t>
+      </w:r>
+      <w:proofErr w:type="spellStart"/>
+      <w:r>
+        <w:t>reprehenderit</w:t>
+      </w:r>
+      <w:proofErr w:type="spellEnd"/>
+      <w:r>
+        <w:t xml:space="preserve"> in </w:t>
+      </w:r>
+      <w:proofErr w:type="spellStart"/>
+      <w:r>
+        <w:t>voluptate</w:t>
+      </w:r>
+      <w:proofErr w:type="spellEnd"/>
+      <w:r>
+        <w:t xml:space="preserve"> </w:t>
+      </w:r>
+      <w:proofErr w:type="spellStart"/>
+      <w:r>
+        <w:t>velit</w:t>
+      </w:r>
+      <w:proofErr w:type="spellEnd"/>
+      <w:r>
+        <w:t xml:space="preserve"> </w:t>
+      </w:r>
+      <w:proofErr w:type="spellStart"/>
+      <w:r>
+        <w:t>esse</w:t>
+      </w:r>
+      <w:proofErr w:type="spellEnd"/>
+      <w:r>
+        <w:t xml:space="preserve"> </w:t>
+      </w:r>
+      <w:proofErr w:type="spellStart"/>
+      <w:r>
+        <w:t>cillum</w:t>
+      </w:r>
+      <w:proofErr w:type="spellEnd"/>
+      <w:r>
+        <w:t xml:space="preserve"> </w:t>
+      </w:r>
+      <w:proofErr w:type="spellStart"/>
+      <w:r>
+        <w:t>dolore</w:t>
+      </w:r>
+      <w:proofErr w:type="spellEnd"/>
+      <w:r>
+        <w:t xml:space="preserve"> </w:t>
+      </w:r>
+      <w:proofErr w:type="spellStart"/>
+      <w:r>
+        <w:t>eu</w:t>
+      </w:r>
+      <w:proofErr w:type="spellEnd"/>
+      <w:r>
+        <w:t xml:space="preserve"> </w:t>
+      </w:r>
+      <w:proofErr w:type="spellStart"/>
+      <w:r>
+        <w:t>fugiat</w:t>
+      </w:r>
+      <w:proofErr w:type="spellEnd"/>
+      <w:r>
+        <w:t xml:space="preserve"> </w:t>
+      </w:r>
+      <w:proofErr w:type="spellStart"/>
+      <w:r>
+        <w:t>nulla</w:t>
+      </w:r>
+      <w:proofErr w:type="spellEnd"/>
+      <w:r>
+        <w:t xml:space="preserve"> </w:t>
+      </w:r>
+      <w:proofErr w:type="spellStart"/>
+      <w:r>
+        <w:t>pariatur</w:t>
+      </w:r>
+      <w:proofErr w:type="spellEnd"/>
+      <w:r>
+        <w:t>.</w:t>
       </w:r>
       <w:bookmarkStart w:id="2" w:name="_GoBack"/>
       <w:bookmarkEnd w:id="2"/>
+      <w:r>
+        <w:t xml:space="preserve"> </w:t>
+      </w:r>
+      <w:proofErr w:type="spellStart"/>
+      <w:r>
+        <w:t>Excepteur</w:t>
+      </w:r>
+      <w:proofErr w:type="spellEnd"/>
+      <w:r>
+        <w:t xml:space="preserve"> </w:t>
+      </w:r>
+      <w:proofErr w:type="spellStart"/>
+      <w:r>
+        <w:t>sint</w:t>
+      </w:r>
+      <w:proofErr w:type="spellEnd"/>
+      <w:r>
+        <w:t xml:space="preserve"> </w:t>
+      </w:r>
+      <w:proofErr w:type="spellStart"/>
+      <w:r>
+        <w:t>occaecat</w:t>
+      </w:r>
+      <w:proofErr w:type="spellEnd"/>
+      <w:r>
+        <w:t xml:space="preserve"> </w:t>
+      </w:r>
+      <w:proofErr w:type="spellStart"/>
+      <w:r>
+        <w:t>cupidatat</w:t>
+      </w:r>
+      <w:proofErr w:type="spellEnd"/>
+      <w:r>
+        <w:t xml:space="preserve"> non</w:t>
+      </w:r>
+      <w:r>
+        <w:t xml:space="preserve"> </w:t>
+      </w:r>
+      <w:proofErr w:type="spellStart"/>
+      <w:r>
+        <w:t>proident</w:t>
+      </w:r>
+      <w:proofErr w:type="spellEnd"/>
+      <w:r>
+        <w:t xml:space="preserve">, </w:t>
+      </w:r>
+      <w:proofErr w:type="spellStart"/>
+      <w:r>
+        <w:t>sunt</w:t>
+      </w:r>
+      <w:proofErr w:type="spellEnd"/>
+      <w:r>
+        <w:t xml:space="preserve"> in culpa qui </w:t>
+      </w:r>
+      <w:proofErr w:type="spellStart"/>
+      <w:r>
+        <w:t>officia</w:t>
+      </w:r>
+      <w:proofErr w:type="spellEnd"/>
+      <w:r>
+        <w:t xml:space="preserve"> </w:t>
+      </w:r>
+      <w:proofErr w:type="spellStart"/>
+      <w:r>
+        <w:t>deserunt</w:t>
+      </w:r>
+      <w:proofErr w:type="spellEnd"/>
+      <w:r>
+        <w:t xml:space="preserve"> </w:t>
+      </w:r>
+      <w:proofErr w:type="spellStart"/>
+      <w:r>
+        <w:t>mollit</w:t>
+      </w:r>
+      <w:proofErr w:type="spellEnd"/>
+      <w:r>
+        <w:t xml:space="preserve"> </w:t>
+      </w:r>
+      <w:proofErr w:type="spellStart"/>
+      <w:r>
+        <w:t>anim</w:t>
+      </w:r>
+      <w:proofErr w:type="spellEnd"/>
+      <w:r>
+        <w:t xml:space="preserve"> id </w:t>
+      </w:r>
+      <w:proofErr w:type="spellStart"/>
+      <w:proofErr w:type="gramStart"/>
+      <w:r>
+        <w:t>est</w:t>
+      </w:r>
+      <w:proofErr w:type="spellEnd"/>
+      <w:proofErr w:type="gramEnd"/>
+      <w:r>
+        <w:t xml:space="preserve"> </w:t>
+      </w:r>
+      <w:proofErr w:type="spellStart"/>
+      <w:r>
+        <w:t>laborum</w:t>
+      </w:r>
+      <w:proofErr w:type="spellEnd"/>
+      <w:r>
+        <w:t>.</w:t>
+      </w:r>
       <w:r>
         <w:br w:type="page"/>
       </w:r>
@@ -5418,6 +5804,7 @@
         </w:rPr>
         <w:t>-</w:t>
       </w:r>
+      <w:proofErr w:type="spellStart"/>
       <w:r>
         <w:rPr>
           <w:rFonts w:cs="Times New Roman"/>
@@ -5428,7 +5815,14 @@
         <w:rPr>
           <w:rFonts w:cs="Times New Roman"/>
         </w:rPr>
-        <w:t xml:space="preserve">can be used for real time object detection with the help of frameworks like You Only Look Once (YOLO). </w:t>
+        <w:t>can</w:t>
+      </w:r>
+      <w:proofErr w:type="spellEnd"/>
+      <w:r>
+        <w:rPr>
+          <w:rFonts w:cs="Times New Roman"/>
+        </w:rPr>
+        <w:t xml:space="preserve"> be used for real time object detection with the help of frameworks like You Only Look Once (YOLO). </w:t>
       </w:r>
       <w:r>
         <w:rPr>
@@ -5472,7 +5866,21 @@
         <w:rPr>
           <w:rFonts w:cs="Times New Roman"/>
         </w:rPr>
-        <w:t xml:space="preserve">Speed of the YOLO framework is 45 frames per second which is better than realtime.  Network understands generalized object representation which allowed them to train the network on real world images and predictions on artwork was still fairly accurate. It is also open source. </w:t>
+        <w:t xml:space="preserve">Speed of the YOLO framework is 45 frames per second which is better than </w:t>
+      </w:r>
+      <w:proofErr w:type="spellStart"/>
+      <w:r>
+        <w:rPr>
+          <w:rFonts w:cs="Times New Roman"/>
+        </w:rPr>
+        <w:t>realtime</w:t>
+      </w:r>
+      <w:proofErr w:type="spellEnd"/>
+      <w:r>
+        <w:rPr>
+          <w:rFonts w:cs="Times New Roman"/>
+        </w:rPr>
+        <w:t xml:space="preserve">.  Network understands generalized object representation which allowed them to train the network on real world images and predictions on artwork was still fairly accurate. It is also open source. </w:t>
       </w:r>
       <w:r>
         <w:rPr>
@@ -5561,28 +5969,50 @@
         <w:t>.</w:t>
       </w:r>
       <w:r>
-        <w:t xml:space="preserve"> Traffic lights weren’t that useful back then since there weren’t many vehicles or we could say we were way ahead of our time. In today’s scenario, traffic lights are not enough in Kathmandu.  The latest development in traffic control system is the use of RFID systems. RFID systems overcomes the drawbacks of problems related to image processing.</w:t>
+        <w:t xml:space="preserve"> Traffic lights weren’t that useful back then since there weren’t many vehicles or we could say we were way ahead of our time. In today’s scenario, traffic lights are not enough in Kathmandu.  The latest development in traffic control system is the use of RFID systems. RFID systems overcomes the drawbacks of problems related to image </w:t>
+      </w:r>
+      <w:proofErr w:type="spellStart"/>
+      <w:r>
+        <w:t>processing.</w:t>
       </w:r>
       <w:r>
         <w:rPr>
           <w:shd w:val="clear" w:color="auto" w:fill="FFFFFF"/>
         </w:rPr>
-        <w:t>Radio-Frequency Identification (</w:t>
-      </w:r>
+        <w:t>Radio</w:t>
+      </w:r>
+      <w:proofErr w:type="spellEnd"/>
       <w:r>
         <w:rPr>
           <w:shd w:val="clear" w:color="auto" w:fill="FFFFFF"/>
         </w:rPr>
+        <w:t>-Frequency Identification (</w:t>
+      </w:r>
+      <w:r>
+        <w:rPr>
+          <w:shd w:val="clear" w:color="auto" w:fill="FFFFFF"/>
+        </w:rPr>
         <w:t>RFID</w:t>
       </w:r>
       <w:r>
         <w:rPr>
           <w:shd w:val="clear" w:color="auto" w:fill="FFFFFF"/>
         </w:rPr>
-        <w:t>) is the use of radio waves to read and capture information stored on a tag attached to an object.</w:t>
-      </w:r>
-      <w:r>
-        <w:t xml:space="preserve">Although traffic violation has been one of the major problem all over the world, very few countries have taken the step towards smart traffic system. For example, Dubai have implemented around 15,000 cameras which is constantly monitored by Traffic police officers but detection is still done by officers themselves. The people who violate the rules are fined digitally especially in Dubai. It is very rare to find these </w:t>
+        <w:t xml:space="preserve">) is the use of radio waves to read and capture information stored on a tag attached to an </w:t>
+      </w:r>
+      <w:proofErr w:type="spellStart"/>
+      <w:r>
+        <w:rPr>
+          <w:shd w:val="clear" w:color="auto" w:fill="FFFFFF"/>
+        </w:rPr>
+        <w:t>object.</w:t>
+      </w:r>
+      <w:r>
+        <w:t>Although</w:t>
+      </w:r>
+      <w:proofErr w:type="spellEnd"/>
+      <w:r>
+        <w:t xml:space="preserve"> traffic violation has been one of the major problem all over the world, very few countries have taken the step towards smart traffic system. For example, Dubai have implemented around 15,000 cameras which is constantly monitored by Traffic police officers but detection is still done by officers themselves. The people who violate the rules are fined digitally especially in Dubai. It is very rare to find these </w:t>
       </w:r>
       <w:r>
         <w:lastRenderedPageBreak/>
@@ -6281,16 +6711,32 @@
     </w:p>
     <w:p>
       <w:r>
-        <w:t>This project is made for the third year second semester System Development(CSE-3200) course</w:t>
-      </w:r>
-      <w:r>
-        <w:t xml:space="preserve"> of Khulna University, Bangladesh</w:t>
+        <w:t xml:space="preserve">This project is made for the third year second semester System </w:t>
+      </w:r>
+      <w:proofErr w:type="gramStart"/>
+      <w:r>
+        <w:t>Development(</w:t>
+      </w:r>
+      <w:proofErr w:type="gramEnd"/>
+      <w:r>
+        <w:t>CSE-3200) course</w:t>
+      </w:r>
+      <w:r>
+        <w:t xml:space="preserve"> of Khulna University, </w:t>
+      </w:r>
+      <w:proofErr w:type="spellStart"/>
+      <w:r>
+        <w:t>Bangladesh</w:t>
       </w:r>
       <w:r>
         <w:t>.</w:t>
       </w:r>
       <w:r>
-        <w:t>his system can detect most common three types of traffic violation in real-time which are signal violation, parking violation and wrong direction violation. A user friendly graphical interface is associated with the system to make it simple for the user to operate the system, monitor traffic and take action against the violations of traffic rules.</w:t>
+        <w:t>his</w:t>
+      </w:r>
+      <w:proofErr w:type="spellEnd"/>
+      <w:r>
+        <w:t xml:space="preserve"> system can detect most common three types of traffic violation in real-time which are signal violation, parking violation and wrong direction violation. A user friendly graphical interface is associated with the system to make it simple for the user to operate the system, monitor traffic and take action against the violations of traffic rules.</w:t>
       </w:r>
     </w:p>
     <w:p>
@@ -6309,12 +6755,17 @@
       <w:r>
         <w:t xml:space="preserve"> is any violation or not. Different types of violations have different algorithms to determine the </w:t>
       </w:r>
+      <w:proofErr w:type="spellStart"/>
       <w:r>
         <w:lastRenderedPageBreak/>
         <w:t>violation.</w:t>
       </w:r>
       <w:r>
-        <w:t>Gray scaling</w:t>
+        <w:t>Gray</w:t>
+      </w:r>
+      <w:proofErr w:type="spellEnd"/>
+      <w:r>
+        <w:t xml:space="preserve"> scaling</w:t>
       </w:r>
       <w:r>
         <w:t xml:space="preserve"> and blurring</w:t>
@@ -6349,17 +6800,35 @@
       <w:r>
         <w:t xml:space="preserve">CV computer vision library is used in Python for image processing purpose. For implementing the vehicle classifier </w:t>
       </w:r>
-      <w:r>
-        <w:t>with,</w:t>
-      </w:r>
-      <w:r>
-        <w:t>Tensor flow</w:t>
-      </w:r>
-      <w:r>
-        <w:t xml:space="preserve"> machine learning framework is used.</w:t>
-      </w:r>
-      <w:r>
-        <w:t>SQLite database of Python is used.</w:t>
+      <w:proofErr w:type="spellStart"/>
+      <w:r>
+        <w:t>with</w:t>
+      </w:r>
+      <w:proofErr w:type="gramStart"/>
+      <w:r>
+        <w:t>,</w:t>
+      </w:r>
+      <w:r>
+        <w:t>Tensor</w:t>
+      </w:r>
+      <w:proofErr w:type="spellEnd"/>
+      <w:proofErr w:type="gramEnd"/>
+      <w:r>
+        <w:t xml:space="preserve"> flow</w:t>
+      </w:r>
+      <w:r>
+        <w:t xml:space="preserve"> machine learning framework is </w:t>
+      </w:r>
+      <w:proofErr w:type="spellStart"/>
+      <w:r>
+        <w:t>used.</w:t>
+      </w:r>
+      <w:r>
+        <w:t>SQLite</w:t>
+      </w:r>
+      <w:proofErr w:type="spellEnd"/>
+      <w:r>
+        <w:t xml:space="preserve"> database of Python is used.</w:t>
       </w:r>
     </w:p>
     <w:p>
@@ -6450,7 +6919,11 @@
         </w:numPr>
       </w:pPr>
       <w:r>
-        <w:t>Only limited no. of violations</w:t>
+        <w:t xml:space="preserve">Only limited no. of </w:t>
+      </w:r>
+      <w:proofErr w:type="spellStart"/>
+      <w:r>
+        <w:t>violations</w:t>
       </w:r>
       <w:r>
         <w:rPr>
@@ -6459,6 +6932,7 @@
         </w:rPr>
         <w:t>is</w:t>
       </w:r>
+      <w:proofErr w:type="spellEnd"/>
       <w:r>
         <w:rPr>
           <w:szCs w:val="20"/>
@@ -6532,18 +7006,33 @@
       </w:pPr>
       <w:bookmarkStart w:id="17" w:name="_Toc38533838"/>
       <w:r>
-        <w:t>Intersection Violation Detection by Hikvision</w:t>
+        <w:t xml:space="preserve">Intersection Violation Detection by </w:t>
+      </w:r>
+      <w:proofErr w:type="spellStart"/>
+      <w:r>
+        <w:t>Hikvision</w:t>
       </w:r>
       <w:bookmarkEnd w:id="17"/>
-    </w:p>
-    <w:p>
-      <w:r>
-        <w:t xml:space="preserve">Hikvision is a provider of innovative security products and solutions. Intersection Violation Detection is also one of the systems provided by them. </w:t>
-      </w:r>
-    </w:p>
-    <w:p>
-      <w:r>
-        <w:t>Hikvision manufactures camera equipped with software specialized for violation breaches in the intersection. It provides two camera choices: 3 MP iDS-TCE300-A6 &amp; 9 MP iDS-TCE900-A.</w:t>
+      <w:proofErr w:type="spellEnd"/>
+    </w:p>
+    <w:p>
+      <w:proofErr w:type="spellStart"/>
+      <w:r>
+        <w:t>Hikvision</w:t>
+      </w:r>
+      <w:proofErr w:type="spellEnd"/>
+      <w:r>
+        <w:t xml:space="preserve"> is a provider of innovative security products and solutions. Intersection Violation Detection is also one of the systems provided by them. </w:t>
+      </w:r>
+    </w:p>
+    <w:p>
+      <w:proofErr w:type="spellStart"/>
+      <w:r>
+        <w:t>Hikvision</w:t>
+      </w:r>
+      <w:proofErr w:type="spellEnd"/>
+      <w:r>
+        <w:t xml:space="preserve"> manufactures camera equipped with software specialized for violation breaches in the intersection. It provides two camera choices: 3 MP iDS-TCE300-A6 &amp; 9 MP iDS-TCE900-A.</w:t>
       </w:r>
     </w:p>
     <w:p>
@@ -6575,7 +7064,20 @@
         </w:numPr>
       </w:pPr>
       <w:r>
-        <w:t>It can support multiple application modes: eg.: external input, checkpoint vehicle detector, RS-485 radar, mixed-traffic lane and video analysis E-police.</w:t>
+        <w:t xml:space="preserve">It can support multiple application modes: </w:t>
+      </w:r>
+      <w:proofErr w:type="spellStart"/>
+      <w:proofErr w:type="gramStart"/>
+      <w:r>
+        <w:t>eg</w:t>
+      </w:r>
+      <w:proofErr w:type="spellEnd"/>
+      <w:r>
+        <w:t>.:</w:t>
+      </w:r>
+      <w:proofErr w:type="gramEnd"/>
+      <w:r>
+        <w:t xml:space="preserve"> external input, checkpoint vehicle detector, RS-485 radar, mixed-traffic lane and video analysis E-police.</w:t>
       </w:r>
     </w:p>
     <w:p>
@@ -6704,7 +7206,23 @@
           <w:rFonts w:ascii="Times New Roman" w:hAnsi="Times New Roman" w:cs="Times New Roman"/>
           <w:szCs w:val="24"/>
         </w:rPr>
-        <w:t>Our customer was Traffic Head from Traffic Police, Satdobato. On the basis of existing systems mentioned above, the customer had an overall positive perspective towards the system. He highlighted following points:</w:t>
+        <w:t xml:space="preserve">Our customer was Traffic Head from Traffic Police, </w:t>
+      </w:r>
+      <w:proofErr w:type="spellStart"/>
+      <w:r>
+        <w:rPr>
+          <w:rFonts w:ascii="Times New Roman" w:hAnsi="Times New Roman" w:cs="Times New Roman"/>
+          <w:szCs w:val="24"/>
+        </w:rPr>
+        <w:t>Satdobato</w:t>
+      </w:r>
+      <w:proofErr w:type="spellEnd"/>
+      <w:r>
+        <w:rPr>
+          <w:rFonts w:ascii="Times New Roman" w:hAnsi="Times New Roman" w:cs="Times New Roman"/>
+          <w:szCs w:val="24"/>
+        </w:rPr>
+        <w:t>. On the basis of existing systems mentioned above, the customer had an overall positive perspective towards the system. He highlighted following points:</w:t>
       </w:r>
     </w:p>
     <w:p>
@@ -7325,11 +7843,19 @@
                 <w:szCs w:val="24"/>
               </w:rPr>
             </w:pPr>
+            <w:proofErr w:type="spellStart"/>
             <w:r>
               <w:rPr>
                 <w:lang w:bidi="ne-NP"/>
               </w:rPr>
-              <w:t>Grayscaling and blurring</w:t>
+              <w:t>Grayscaling</w:t>
+            </w:r>
+            <w:proofErr w:type="spellEnd"/>
+            <w:r>
+              <w:rPr>
+                <w:lang w:bidi="ne-NP"/>
+              </w:rPr>
+              <w:t xml:space="preserve"> and blurring</w:t>
             </w:r>
             <w:r>
               <w:rPr>
@@ -7421,8 +7947,17 @@
                 <w:rFonts w:cs="Times New Roman"/>
                 <w:szCs w:val="24"/>
               </w:rPr>
-              <w:t>Intersection Violation Detection by Hikvision</w:t>
+              <w:t xml:space="preserve">Intersection Violation Detection by </w:t>
             </w:r>
+            <w:proofErr w:type="spellStart"/>
+            <w:r>
+              <w:rPr>
+                <w:rFonts w:cs="Times New Roman"/>
+                <w:szCs w:val="24"/>
+              </w:rPr>
+              <w:t>Hikvision</w:t>
+            </w:r>
+            <w:proofErr w:type="spellEnd"/>
           </w:p>
         </w:tc>
         <w:tc>
@@ -7599,8 +8134,13 @@
         </w:rPr>
       </w:pPr>
       <w:r>
-        <w:t>According to Metro Traffic Division, there is average of 40-60 accidents per day</w:t>
-      </w:r>
+        <w:t xml:space="preserve">According to Metro Traffic Division, there is average of 40-60 accidents per </w:t>
+      </w:r>
+      <w:proofErr w:type="gramStart"/>
+      <w:r>
+        <w:t>day</w:t>
+      </w:r>
+      <w:proofErr w:type="gramEnd"/>
       <w:sdt>
         <w:sdtPr>
           <w:id w:val="-1169636223"/>
@@ -7669,22 +8209,57 @@
           <w:spacing w:val="2"/>
           <w:shd w:val="clear" w:color="auto" w:fill="FFFFFF"/>
         </w:rPr>
-        <w:t>, according to Nepal Police.</w:t>
-      </w:r>
+        <w:t xml:space="preserve">, according to Nepal </w:t>
+      </w:r>
+      <w:proofErr w:type="spellStart"/>
       <w:r>
         <w:rPr>
           <w:color w:val="000000"/>
           <w:spacing w:val="2"/>
           <w:shd w:val="clear" w:color="auto" w:fill="FFFFFF"/>
         </w:rPr>
-        <w:t>Police records blame 95% of accidents in Nepal on negligence of drivers.</w:t>
+        <w:t>Police.</w:t>
       </w:r>
       <w:r>
         <w:rPr>
           <w:color w:val="000000"/>
           <w:spacing w:val="2"/>
-        </w:rPr>
-        <w:t xml:space="preserve">On a daily basis, 1,500 traffic police officers work to manage the traffic in Kathmandu Valley and in the last five months they </w:t>
+          <w:shd w:val="clear" w:color="auto" w:fill="FFFFFF"/>
+        </w:rPr>
+        <w:t>Police</w:t>
+      </w:r>
+      <w:proofErr w:type="spellEnd"/>
+      <w:r>
+        <w:rPr>
+          <w:color w:val="000000"/>
+          <w:spacing w:val="2"/>
+          <w:shd w:val="clear" w:color="auto" w:fill="FFFFFF"/>
+        </w:rPr>
+        <w:t xml:space="preserve"> records blame 95% of accidents in Nepal on negligence of </w:t>
+      </w:r>
+      <w:proofErr w:type="spellStart"/>
+      <w:r>
+        <w:rPr>
+          <w:color w:val="000000"/>
+          <w:spacing w:val="2"/>
+          <w:shd w:val="clear" w:color="auto" w:fill="FFFFFF"/>
+        </w:rPr>
+        <w:t>drivers.</w:t>
+      </w:r>
+      <w:r>
+        <w:rPr>
+          <w:color w:val="000000"/>
+          <w:spacing w:val="2"/>
+        </w:rPr>
+        <w:t>On</w:t>
+      </w:r>
+      <w:proofErr w:type="spellEnd"/>
+      <w:r>
+        <w:rPr>
+          <w:color w:val="000000"/>
+          <w:spacing w:val="2"/>
+        </w:rPr>
+        <w:t xml:space="preserve"> a daily basis, 1,500 traffic police officers work to manage the traffic in Kathmandu Valley and in the last five months they </w:t>
       </w:r>
       <w:r>
         <w:rPr>
@@ -7864,22 +8439,40 @@
           <w:color w:val="000000"/>
           <w:spacing w:val="2"/>
         </w:rPr>
-        <w:t xml:space="preserve"> Silwal</w:t>
-      </w:r>
+        <w:t xml:space="preserve"> </w:t>
+      </w:r>
+      <w:proofErr w:type="spellStart"/>
       <w:r>
         <w:rPr>
           <w:color w:val="000000"/>
           <w:spacing w:val="2"/>
         </w:rPr>
-        <w:t xml:space="preserve">, </w:t>
-      </w:r>
+        <w:t>Silwal</w:t>
+      </w:r>
+      <w:proofErr w:type="spellEnd"/>
       <w:r>
         <w:rPr>
           <w:color w:val="000000"/>
           <w:spacing w:val="2"/>
         </w:rPr>
-        <w:t>Head Supervisor, Traffic Police Division, Satdobato</w:t>
-      </w:r>
+        <w:t xml:space="preserve">, </w:t>
+      </w:r>
+      <w:r>
+        <w:rPr>
+          <w:color w:val="000000"/>
+          <w:spacing w:val="2"/>
+        </w:rPr>
+        <w:t xml:space="preserve">Head Supervisor, Traffic Police Division, </w:t>
+      </w:r>
+      <w:proofErr w:type="spellStart"/>
+      <w:r>
+        <w:rPr>
+          <w:color w:val="000000"/>
+          <w:spacing w:val="2"/>
+        </w:rPr>
+        <w:t>Satdobato</w:t>
+      </w:r>
+      <w:proofErr w:type="spellEnd"/>
       <w:r>
         <w:rPr>
           <w:color w:val="000000"/>
@@ -7952,23 +8545,25 @@
           <w:spacing w:val="2"/>
           <w:shd w:val="clear" w:color="auto" w:fill="FFFFFF"/>
         </w:rPr>
-        <w:t xml:space="preserve">Traffic Violation problem is a genuine problem serving to impediment of growth of a country, it’s traffic set of rules &amp; regulations and </w:t>
-      </w:r>
+        <w:t xml:space="preserve">Traffic Violation problem is a genuine problem serving to impediment of growth of a country, </w:t>
+      </w:r>
+      <w:proofErr w:type="gramStart"/>
       <w:r>
         <w:rPr>
           <w:color w:val="000000"/>
           <w:spacing w:val="2"/>
           <w:shd w:val="clear" w:color="auto" w:fill="FFFFFF"/>
         </w:rPr>
-        <w:t xml:space="preserve">a serious safety issue. Traffic Violation related issues are growing day by day and so are the fatalities related to it. </w:t>
-      </w:r>
+        <w:t>it’s</w:t>
+      </w:r>
+      <w:proofErr w:type="gramEnd"/>
       <w:r>
         <w:rPr>
           <w:color w:val="000000"/>
           <w:spacing w:val="2"/>
           <w:shd w:val="clear" w:color="auto" w:fill="FFFFFF"/>
         </w:rPr>
-        <w:t xml:space="preserve">Living in a constant threat </w:t>
+        <w:t xml:space="preserve"> traffic set of rules &amp; regulations and </w:t>
       </w:r>
       <w:r>
         <w:rPr>
@@ -7976,7 +8571,7 @@
           <w:spacing w:val="2"/>
           <w:shd w:val="clear" w:color="auto" w:fill="FFFFFF"/>
         </w:rPr>
-        <w:t xml:space="preserve">in his/her day to day life is not what someone would want &amp; look forward to. </w:t>
+        <w:t xml:space="preserve">a serious safety issue. Traffic Violation related issues are growing day by day and so are the fatalities related to it. </w:t>
       </w:r>
       <w:r>
         <w:rPr>
@@ -7984,7 +8579,7 @@
           <w:spacing w:val="2"/>
           <w:shd w:val="clear" w:color="auto" w:fill="FFFFFF"/>
         </w:rPr>
-        <w:t xml:space="preserve">Not only does, this pose a threat to road users, but a traffic violation accident or </w:t>
+        <w:t xml:space="preserve">Living in a constant threat </w:t>
       </w:r>
       <w:r>
         <w:rPr>
@@ -7992,7 +8587,33 @@
           <w:spacing w:val="2"/>
           <w:shd w:val="clear" w:color="auto" w:fill="FFFFFF"/>
         </w:rPr>
-        <w:t xml:space="preserve">stoppingfor a penalty causes a traffic jam around, not if, traffic jam, it affects the smooth flow of the traffic as well as may cause more accident to happen. </w:t>
+        <w:t xml:space="preserve">in his/her day to day life is not what someone would want &amp; look forward to. </w:t>
+      </w:r>
+      <w:r>
+        <w:rPr>
+          <w:color w:val="000000"/>
+          <w:spacing w:val="2"/>
+          <w:shd w:val="clear" w:color="auto" w:fill="FFFFFF"/>
+        </w:rPr>
+        <w:t xml:space="preserve">Not only does, this pose a threat to road users, but a traffic violation accident or </w:t>
+      </w:r>
+      <w:proofErr w:type="spellStart"/>
+      <w:r>
+        <w:rPr>
+          <w:color w:val="000000"/>
+          <w:spacing w:val="2"/>
+          <w:shd w:val="clear" w:color="auto" w:fill="FFFFFF"/>
+        </w:rPr>
+        <w:t>stoppingfor</w:t>
+      </w:r>
+      <w:proofErr w:type="spellEnd"/>
+      <w:r>
+        <w:rPr>
+          <w:color w:val="000000"/>
+          <w:spacing w:val="2"/>
+          <w:shd w:val="clear" w:color="auto" w:fill="FFFFFF"/>
+        </w:rPr>
+        <w:t xml:space="preserve"> a penalty causes a traffic jam around, not if, traffic jam, it affects the smooth flow of the traffic as well as may cause more accident to happen. </w:t>
       </w:r>
       <w:r>
         <w:rPr>
@@ -8107,8 +8728,9 @@
           <w:spacing w:val="2"/>
           <w:shd w:val="clear" w:color="auto" w:fill="FFFFFF"/>
         </w:rPr>
-        <w:t>There is another reason that such behaviour is so prevalent. There is no correlation between the amount of the fine and the magnitude of the crime, fines are ridiculously low. The ability to prove guilt is limited due to shortcomings in the law: it's much more profitable to break the law. Case and point: The Taiwanese</w:t>
-      </w:r>
+        <w:t xml:space="preserve">There is another reason that such </w:t>
+      </w:r>
+      <w:proofErr w:type="spellStart"/>
       <w:r>
         <w:rPr>
           <w:rFonts w:eastAsia="Times New Roman" w:cs="Times New Roman"/>
@@ -8116,8 +8738,9 @@
           <w:spacing w:val="2"/>
           <w:shd w:val="clear" w:color="auto" w:fill="FFFFFF"/>
         </w:rPr>
-        <w:t xml:space="preserve"> </w:t>
-      </w:r>
+        <w:t>behaviour</w:t>
+      </w:r>
+      <w:proofErr w:type="spellEnd"/>
       <w:r>
         <w:rPr>
           <w:rFonts w:eastAsia="Times New Roman" w:cs="Times New Roman"/>
@@ -8125,7 +8748,45 @@
           <w:spacing w:val="2"/>
           <w:shd w:val="clear" w:color="auto" w:fill="FFFFFF"/>
         </w:rPr>
-        <w:t>factory, which has destroyed the environment and wildlife, that bypassed all environmental controls and promises; thereby making profits in the millions of dollars while the penalties are inconsequential.</w:t>
+        <w:t xml:space="preserve"> is so prevalent. There is no correlation between the amount of the fine and the magnitude of the crime, fines are ridiculously low. The ability to prove guilt is limited due to shortcomings in the law: it's much more profitable to break the law. Case and point: The Taiwanese</w:t>
+      </w:r>
+      <w:r>
+        <w:rPr>
+          <w:rFonts w:eastAsia="Times New Roman" w:cs="Times New Roman"/>
+          <w:color w:val="000000"/>
+          <w:spacing w:val="2"/>
+          <w:shd w:val="clear" w:color="auto" w:fill="FFFFFF"/>
+        </w:rPr>
+        <w:t xml:space="preserve"> </w:t>
+      </w:r>
+      <w:r>
+        <w:rPr>
+          <w:rFonts w:eastAsia="Times New Roman" w:cs="Times New Roman"/>
+          <w:color w:val="000000"/>
+          <w:spacing w:val="2"/>
+          <w:shd w:val="clear" w:color="auto" w:fill="FFFFFF"/>
+        </w:rPr>
+        <w:t xml:space="preserve">factory, which has destroyed the environment and </w:t>
+      </w:r>
+      <w:proofErr w:type="gramStart"/>
+      <w:r>
+        <w:rPr>
+          <w:rFonts w:eastAsia="Times New Roman" w:cs="Times New Roman"/>
+          <w:color w:val="000000"/>
+          <w:spacing w:val="2"/>
+          <w:shd w:val="clear" w:color="auto" w:fill="FFFFFF"/>
+        </w:rPr>
+        <w:t>wildlife, that</w:t>
+      </w:r>
+      <w:proofErr w:type="gramEnd"/>
+      <w:r>
+        <w:rPr>
+          <w:rFonts w:eastAsia="Times New Roman" w:cs="Times New Roman"/>
+          <w:color w:val="000000"/>
+          <w:spacing w:val="2"/>
+          <w:shd w:val="clear" w:color="auto" w:fill="FFFFFF"/>
+        </w:rPr>
+        <w:t xml:space="preserve"> bypassed all environmental controls and promises; thereby making profits in the millions of dollars while the penalties are inconsequential.</w:t>
       </w:r>
       <w:sdt>
         <w:sdtPr>
@@ -8268,8 +8929,9 @@
           <w:spacing w:val="2"/>
           <w:shd w:val="clear" w:color="auto" w:fill="FFFFFF"/>
         </w:rPr>
-        <w:t>All of this solutions will be tried to achieved with the help of surveillance camera. Our system will detect more viola</w:t>
-      </w:r>
+        <w:t xml:space="preserve">All of this solutions will be tried to </w:t>
+      </w:r>
+      <w:proofErr w:type="gramStart"/>
       <w:r>
         <w:rPr>
           <w:rFonts w:eastAsia="Times New Roman" w:cs="Times New Roman"/>
@@ -8277,8 +8939,9 @@
           <w:spacing w:val="2"/>
           <w:shd w:val="clear" w:color="auto" w:fill="FFFFFF"/>
         </w:rPr>
-        <w:t xml:space="preserve">tions as feasible in the future. If all violators are </w:t>
-      </w:r>
+        <w:t>achieved</w:t>
+      </w:r>
+      <w:proofErr w:type="gramEnd"/>
       <w:r>
         <w:rPr>
           <w:rFonts w:eastAsia="Times New Roman" w:cs="Times New Roman"/>
@@ -8286,7 +8949,7 @@
           <w:spacing w:val="2"/>
           <w:shd w:val="clear" w:color="auto" w:fill="FFFFFF"/>
         </w:rPr>
-        <w:t>fined instantly by the system,</w:t>
+        <w:t xml:space="preserve"> with the help of surveillance camera. Our system will detect more viola</w:t>
       </w:r>
       <w:r>
         <w:rPr>
@@ -8295,7 +8958,7 @@
           <w:spacing w:val="2"/>
           <w:shd w:val="clear" w:color="auto" w:fill="FFFFFF"/>
         </w:rPr>
-        <w:t xml:space="preserve"> they will try not to repeat the same mistake again. It will</w:t>
+        <w:t xml:space="preserve">tions as feasible in the future. If all violators are </w:t>
       </w:r>
       <w:r>
         <w:rPr>
@@ -8304,7 +8967,7 @@
           <w:spacing w:val="2"/>
           <w:shd w:val="clear" w:color="auto" w:fill="FFFFFF"/>
         </w:rPr>
-        <w:t xml:space="preserve"> reduce the cases of violations &amp; it will implant </w:t>
+        <w:t>fined instantly by the system,</w:t>
       </w:r>
       <w:r>
         <w:rPr>
@@ -8313,7 +8976,7 @@
           <w:spacing w:val="2"/>
           <w:shd w:val="clear" w:color="auto" w:fill="FFFFFF"/>
         </w:rPr>
-        <w:t>drivers’</w:t>
+        <w:t xml:space="preserve"> they will try not to repeat the same mistake again. It will</w:t>
       </w:r>
       <w:r>
         <w:rPr>
@@ -8322,18 +8985,17 @@
           <w:spacing w:val="2"/>
           <w:shd w:val="clear" w:color="auto" w:fill="FFFFFF"/>
         </w:rPr>
-        <w:t xml:space="preserve"> psychology to follow rules &amp; regulations properly.</w:t>
-      </w:r>
-    </w:p>
-    <w:p>
-      <w:pPr>
+        <w:t xml:space="preserve"> reduce the cases of violations &amp; it will implant </w:t>
+      </w:r>
+      <w:r>
         <w:rPr>
           <w:rFonts w:eastAsia="Times New Roman" w:cs="Times New Roman"/>
           <w:color w:val="000000"/>
           <w:spacing w:val="2"/>
           <w:shd w:val="clear" w:color="auto" w:fill="FFFFFF"/>
         </w:rPr>
-      </w:pPr>
+        <w:t>drivers’</w:t>
+      </w:r>
       <w:r>
         <w:rPr>
           <w:rFonts w:eastAsia="Times New Roman" w:cs="Times New Roman"/>
@@ -8341,17 +9003,18 @@
           <w:spacing w:val="2"/>
           <w:shd w:val="clear" w:color="auto" w:fill="FFFFFF"/>
         </w:rPr>
-        <w:t>When our system will be ready, it will be most useful to traffic police officers, both on road and sitting in front of CCTV in headquarters. They will be able to catch offenders more effectively than manual way of catching. Both on duty officers and officers staying in the headquarters can get the offense report</w:t>
-      </w:r>
-      <w:r>
+        <w:t xml:space="preserve"> psychology to follow rules &amp; regulations properly.</w:t>
+      </w:r>
+    </w:p>
+    <w:p>
+      <w:pPr>
         <w:rPr>
           <w:rFonts w:eastAsia="Times New Roman" w:cs="Times New Roman"/>
           <w:color w:val="000000"/>
           <w:spacing w:val="2"/>
           <w:shd w:val="clear" w:color="auto" w:fill="FFFFFF"/>
         </w:rPr>
-        <w:t xml:space="preserve">, and can make required law implementation. It will be also beneficial for students willing to learn more in this field, as code written by a student will be understood by another student easily. Besides this, </w:t>
-      </w:r>
+      </w:pPr>
       <w:r>
         <w:rPr>
           <w:rFonts w:eastAsia="Times New Roman" w:cs="Times New Roman"/>
@@ -8359,7 +9022,7 @@
           <w:spacing w:val="2"/>
           <w:shd w:val="clear" w:color="auto" w:fill="FFFFFF"/>
         </w:rPr>
-        <w:t xml:space="preserve">it will be beneficial to the nation as a whole as it will be able to implement its law easily. This law enforcement will probably change the driver’s psychology and drivers will follow rules &amp; regulations thus making a road a safer place to travel on. Traffic flow can be smoother. </w:t>
+        <w:t>When our system will be ready, it will be most useful to traffic police officers, both on road and sitting in front of CCTV in headquarters. They will be able to catch offenders more effectively than manual way of catching. Both on duty officers and officers staying in the headquarters can get the offense report</w:t>
       </w:r>
       <w:r>
         <w:rPr>
@@ -8368,7 +9031,7 @@
           <w:spacing w:val="2"/>
           <w:shd w:val="clear" w:color="auto" w:fill="FFFFFF"/>
         </w:rPr>
-        <w:t xml:space="preserve">Drivers will also </w:t>
+        <w:t xml:space="preserve">, and can make required law implementation. It will be also beneficial for students willing to learn more in this field, as code written by a student will be understood by another student easily. Besides this, </w:t>
       </w:r>
       <w:r>
         <w:rPr>
@@ -8377,7 +9040,7 @@
           <w:spacing w:val="2"/>
           <w:shd w:val="clear" w:color="auto" w:fill="FFFFFF"/>
         </w:rPr>
-        <w:t>be going</w:t>
+        <w:t xml:space="preserve">it will be beneficial to the nation as a whole as it will be able to implement its law easily. This law enforcement will probably change the driver’s psychology and drivers will follow rules &amp; regulations thus making a road a safer place to travel on. Traffic flow can be smoother. </w:t>
       </w:r>
       <w:r>
         <w:rPr>
@@ -8386,7 +9049,7 @@
           <w:spacing w:val="2"/>
           <w:shd w:val="clear" w:color="auto" w:fill="FFFFFF"/>
         </w:rPr>
-        <w:t xml:space="preserve"> to have a proper privilege of driving in the roads as with other drivers following rules properly.</w:t>
+        <w:t xml:space="preserve">Drivers will also </w:t>
       </w:r>
       <w:r>
         <w:rPr>
@@ -8395,7 +9058,7 @@
           <w:spacing w:val="2"/>
           <w:shd w:val="clear" w:color="auto" w:fill="FFFFFF"/>
         </w:rPr>
-        <w:t xml:space="preserve"> Next, it will be beneficial to all the research personnel. If a chance is there, then, if an accident detection system can be extended, then it can ob</w:t>
+        <w:t>be going</w:t>
       </w:r>
       <w:r>
         <w:rPr>
@@ -8404,20 +9067,17 @@
           <w:spacing w:val="2"/>
           <w:shd w:val="clear" w:color="auto" w:fill="FFFFFF"/>
         </w:rPr>
-        <w:t>viously save lives on the road.</w:t>
-      </w:r>
-    </w:p>
-    <w:p>
-      <w:pPr>
-        <w:spacing w:line="259" w:lineRule="auto"/>
-        <w:jc w:val="left"/>
+        <w:t xml:space="preserve"> to have a proper privilege of driving in the roads as with other drivers following rules properly.</w:t>
+      </w:r>
+      <w:r>
         <w:rPr>
           <w:rFonts w:eastAsia="Times New Roman" w:cs="Times New Roman"/>
           <w:color w:val="000000"/>
           <w:spacing w:val="2"/>
           <w:shd w:val="clear" w:color="auto" w:fill="FFFFFF"/>
         </w:rPr>
-      </w:pPr>
+        <w:t xml:space="preserve"> Next, it will be beneficial to all the research personnel. If a chance is there, then, if an accident detection system can be extended, then it can ob</w:t>
+      </w:r>
       <w:r>
         <w:rPr>
           <w:rFonts w:eastAsia="Times New Roman" w:cs="Times New Roman"/>
@@ -8425,6 +9085,27 @@
           <w:spacing w:val="2"/>
           <w:shd w:val="clear" w:color="auto" w:fill="FFFFFF"/>
         </w:rPr>
+        <w:t>viously save lives on the road.</w:t>
+      </w:r>
+    </w:p>
+    <w:p>
+      <w:pPr>
+        <w:spacing w:line="259" w:lineRule="auto"/>
+        <w:jc w:val="left"/>
+        <w:rPr>
+          <w:rFonts w:eastAsia="Times New Roman" w:cs="Times New Roman"/>
+          <w:color w:val="000000"/>
+          <w:spacing w:val="2"/>
+          <w:shd w:val="clear" w:color="auto" w:fill="FFFFFF"/>
+        </w:rPr>
+      </w:pPr>
+      <w:r>
+        <w:rPr>
+          <w:rFonts w:eastAsia="Times New Roman" w:cs="Times New Roman"/>
+          <w:color w:val="000000"/>
+          <w:spacing w:val="2"/>
+          <w:shd w:val="clear" w:color="auto" w:fill="FFFFFF"/>
+        </w:rPr>
         <w:br w:type="page"/>
       </w:r>
     </w:p>
@@ -8464,6 +9145,7 @@
       <w:r>
         <w:t xml:space="preserve">ur aim that we have planned in to achieve </w:t>
       </w:r>
+      <w:proofErr w:type="spellStart"/>
       <w:r>
         <w:t>is</w:t>
       </w:r>
@@ -8471,7 +9153,11 @@
         <w:t>giv</w:t>
       </w:r>
       <w:r>
-        <w:t>en below:</w:t>
+        <w:t>en</w:t>
+      </w:r>
+      <w:proofErr w:type="spellEnd"/>
+      <w:r>
+        <w:t xml:space="preserve"> below:</w:t>
       </w:r>
     </w:p>
     <w:p>
@@ -8681,7 +9367,23 @@
         <w:t xml:space="preserve">Edge Detection with Hough Transform, </w:t>
       </w:r>
       <w:r>
-        <w:t xml:space="preserve">&amp; numerous other methods. The classification of that object is made by different architectures like Darknet, mobilenet etc. </w:t>
+        <w:t xml:space="preserve">&amp; numerous other methods. The classification of that object is made by different architectures like </w:t>
+      </w:r>
+      <w:proofErr w:type="spellStart"/>
+      <w:r>
+        <w:t>Darknet</w:t>
+      </w:r>
+      <w:proofErr w:type="spellEnd"/>
+      <w:r>
+        <w:t xml:space="preserve">, </w:t>
+      </w:r>
+      <w:proofErr w:type="spellStart"/>
+      <w:r>
+        <w:t>mobilenet</w:t>
+      </w:r>
+      <w:proofErr w:type="spellEnd"/>
+      <w:r>
+        <w:t xml:space="preserve"> etc. </w:t>
       </w:r>
     </w:p>
     <w:p>
@@ -8701,10 +9403,26 @@
         <w:t xml:space="preserve"> is a project that has been implemented</w:t>
       </w:r>
       <w:r>
-        <w:t xml:space="preserve"> on the basis of different algorithms.</w:t>
-      </w:r>
-      <w:r>
-        <w:t>First the CCTV camera footage from the road side is sent to the system. Vehicles are detected from the footage. Tracking the activity of vehicles system determines if there is any any violation or not. Different types of violations have different algori</w:t>
+        <w:t xml:space="preserve"> on the basis of different </w:t>
+      </w:r>
+      <w:proofErr w:type="spellStart"/>
+      <w:r>
+        <w:t>algorithms.</w:t>
+      </w:r>
+      <w:r>
+        <w:t>First</w:t>
+      </w:r>
+      <w:proofErr w:type="spellEnd"/>
+      <w:r>
+        <w:t xml:space="preserve"> the CCTV camera footage from the road side is sent to the system. Vehicles are detected from the footage. Tracking the activity of vehicles system determines if there is any </w:t>
+      </w:r>
+      <w:proofErr w:type="spellStart"/>
+      <w:r>
+        <w:t>any</w:t>
+      </w:r>
+      <w:proofErr w:type="spellEnd"/>
+      <w:r>
+        <w:t xml:space="preserve"> violation or not. Different types of violations have different algori</w:t>
       </w:r>
       <w:r>
         <w:t>thms to determine the violation</w:t>
@@ -8713,7 +9431,15 @@
         <w:t>. Image</w:t>
       </w:r>
       <w:r>
-        <w:t xml:space="preserve"> processing technique is used for object detection. Specifically, Grayscaling &amp; blurring is used </w:t>
+        <w:t xml:space="preserve"> processing technique is used for object detection. Specifically, </w:t>
+      </w:r>
+      <w:proofErr w:type="spellStart"/>
+      <w:r>
+        <w:t>Grayscaling</w:t>
+      </w:r>
+      <w:proofErr w:type="spellEnd"/>
+      <w:r>
+        <w:t xml:space="preserve"> &amp; blurring is used </w:t>
       </w:r>
       <w:r>
         <w:t xml:space="preserve">on the CCTV footage, then this input is fed to Background Subtraction section where desired object’s area is evaluated </w:t>
@@ -8734,22 +9460,70 @@
         <w:t xml:space="preserve">, </w:t>
       </w:r>
       <w:r>
-        <w:t xml:space="preserve">the binary threshold operation is performed by Binarization Method. The thresholded image </w:t>
-      </w:r>
-      <w:r>
-        <w:t>s dilated to fill the holes and the contour is found from the image. drawing rectangle box over the contours desired moving objects are taken.</w:t>
+        <w:t xml:space="preserve">the binary threshold operation is performed by </w:t>
+      </w:r>
+      <w:proofErr w:type="spellStart"/>
+      <w:r>
+        <w:t>Binarization</w:t>
+      </w:r>
+      <w:proofErr w:type="spellEnd"/>
+      <w:r>
+        <w:t xml:space="preserve"> Method. The </w:t>
+      </w:r>
+      <w:proofErr w:type="spellStart"/>
+      <w:r>
+        <w:t>thresholded</w:t>
+      </w:r>
+      <w:proofErr w:type="spellEnd"/>
+      <w:r>
+        <w:t xml:space="preserve"> image </w:t>
+      </w:r>
+      <w:r>
+        <w:t xml:space="preserve">s dilated to fill the holes and the contour is found from the image. </w:t>
+      </w:r>
+      <w:proofErr w:type="gramStart"/>
+      <w:r>
+        <w:t>drawing</w:t>
+      </w:r>
+      <w:proofErr w:type="gramEnd"/>
+      <w:r>
+        <w:t xml:space="preserve"> rectangle box over the contours desired moving objects are taken.</w:t>
       </w:r>
       <w:r>
         <w:t xml:space="preserve"> </w:t>
       </w:r>
       <w:r>
-        <w:t>OpenCV computer vision library is used in Python for image processing purpose.</w:t>
-      </w:r>
-      <w:r>
-        <w:t>The classification of the moving objects is done into three classes – car, motorbike &amp; non-vehicle. Classification is moreover done with the use of mobilenet v1 neural network architecture</w:t>
-      </w:r>
-      <w:r>
-        <w:t xml:space="preserve"> constituted in Tensorflow machine learning framework</w:t>
+        <w:t xml:space="preserve">OpenCV computer vision library is used in Python for image processing </w:t>
+      </w:r>
+      <w:proofErr w:type="spellStart"/>
+      <w:r>
+        <w:t>purpose.</w:t>
+      </w:r>
+      <w:r>
+        <w:t>The</w:t>
+      </w:r>
+      <w:proofErr w:type="spellEnd"/>
+      <w:r>
+        <w:t xml:space="preserve"> classification of the moving objects is done into three classes – car, motorbike &amp; non-vehicle. Classification is moreover done with the use of </w:t>
+      </w:r>
+      <w:proofErr w:type="spellStart"/>
+      <w:r>
+        <w:t>mobilenet</w:t>
+      </w:r>
+      <w:proofErr w:type="spellEnd"/>
+      <w:r>
+        <w:t xml:space="preserve"> v1 neural network architecture</w:t>
+      </w:r>
+      <w:r>
+        <w:t xml:space="preserve"> constituted in </w:t>
+      </w:r>
+      <w:proofErr w:type="spellStart"/>
+      <w:r>
+        <w:t>Tensorflow</w:t>
+      </w:r>
+      <w:proofErr w:type="spellEnd"/>
+      <w:r>
+        <w:t xml:space="preserve"> machine learning framework</w:t>
       </w:r>
       <w:r>
         <w:t xml:space="preserve">. </w:t>
@@ -8835,8 +9609,13 @@
         <w:t xml:space="preserve"> Classifier model is built with Darknet-53 neural network architecture</w:t>
       </w:r>
       <w:r>
-        <w:t xml:space="preserve"> also included in the newer version of Tensorflow</w:t>
-      </w:r>
+        <w:t xml:space="preserve"> also included in the newer version of </w:t>
+      </w:r>
+      <w:proofErr w:type="spellStart"/>
+      <w:r>
+        <w:t>Tensorflow</w:t>
+      </w:r>
+      <w:proofErr w:type="spellEnd"/>
       <w:r>
         <w:t>.</w:t>
       </w:r>
@@ -8910,10 +9689,18 @@
         <w:t>,</w:t>
       </w:r>
       <w:r>
-        <w:t xml:space="preserve"> There are three cameras equipped for detecting the red light violation detection, two are fixed &amp; one is a PTZ (pan-tilt-zoom) camera.</w:t>
-      </w:r>
-      <w:r>
-        <w:t>The scheme for detection of red light violating vehicles is based on background subtraction technique</w:t>
+        <w:t xml:space="preserve"> There are three cameras equipped for detecting the red light violation detection, two are fixed &amp; one is a PTZ (pan-tilt-zoom) </w:t>
+      </w:r>
+      <w:proofErr w:type="spellStart"/>
+      <w:r>
+        <w:t>camera.</w:t>
+      </w:r>
+      <w:r>
+        <w:t>The</w:t>
+      </w:r>
+      <w:proofErr w:type="spellEnd"/>
+      <w:r>
+        <w:t xml:space="preserve"> scheme for detection of red light violating vehicles is based on background subtraction technique</w:t>
       </w:r>
       <w:r>
         <w:t xml:space="preserve"> where the intrusion of any other object into the scene may be obtained by subtracting the non-background image from the background image.</w:t>
@@ -8952,7 +9739,23 @@
         <w:t xml:space="preserve">object </w:t>
       </w:r>
       <w:r>
-        <w:t>from an image captured at night, if the image issubtracted from the background image of morning thenobviously wrong prediction of object will result.</w:t>
+        <w:t xml:space="preserve">from an image captured at night, if the image </w:t>
+      </w:r>
+      <w:proofErr w:type="spellStart"/>
+      <w:r>
+        <w:t>issubtracted</w:t>
+      </w:r>
+      <w:proofErr w:type="spellEnd"/>
+      <w:r>
+        <w:t xml:space="preserve"> from the background image of morning </w:t>
+      </w:r>
+      <w:proofErr w:type="spellStart"/>
+      <w:r>
+        <w:t>thenobviously</w:t>
+      </w:r>
+      <w:proofErr w:type="spellEnd"/>
+      <w:r>
+        <w:t xml:space="preserve"> wrong prediction of object will result.</w:t>
       </w:r>
       <w:r>
         <w:t xml:space="preserve"> Two fixed cameras </w:t>
@@ -8967,10 +9770,18 @@
         <w:t>images whose pan angle are corrected</w:t>
       </w:r>
       <w:r>
-        <w:t xml:space="preserve"> internally during processing. For PTZ camera, it captures images in 6 different angles, each angle has a corrected value which is used for correction of angle of all the angles.</w:t>
-      </w:r>
-      <w:r>
-        <w:t xml:space="preserve">Mean gray value is evaluated and if the difference image results a high mean gray value then it is considered as a non-background image, i.e. there is a possibility of intrusion of an object in the image. </w:t>
+        <w:t xml:space="preserve"> internally during processing. For PTZ camera, it captures images in 6 different angles, each angle has a corrected value which is used for correction of angle of all the </w:t>
+      </w:r>
+      <w:proofErr w:type="spellStart"/>
+      <w:r>
+        <w:t>angles.</w:t>
+      </w:r>
+      <w:r>
+        <w:t>Mean</w:t>
+      </w:r>
+      <w:proofErr w:type="spellEnd"/>
+      <w:r>
+        <w:t xml:space="preserve"> gray value is evaluated and if the difference image results a high mean gray value then it is considered as a non-background image, i.e. there is a possibility of intrusion of an object in the image. </w:t>
       </w:r>
       <w:r>
         <w:t>So in the difference image the white stop-line will also become black if it is not occluded by the vehicle. For detection of this occlusion five lines have been hypothetically drawn on the stop</w:t>
@@ -8982,10 +9793,18 @@
         <w:t>line parallel to the longer edges of the stop-line, with a vertical g</w:t>
       </w:r>
       <w:r>
-        <w:t>ap of three pixels between them. The technique successfully identifies vehicle images in 92% cases.</w:t>
-      </w:r>
-      <w:r>
-        <w:t>Major reason behind erroneous tracking of vehicle images is occlusion on the stop-line by pedestrians, speeding vehicles over the stop-line, erratic changes in outdoor lighting conditions and possible vibrations of the surveillance cameras.</w:t>
+        <w:t xml:space="preserve">ap of three pixels between them. The technique successfully identifies vehicle images in 92% </w:t>
+      </w:r>
+      <w:proofErr w:type="spellStart"/>
+      <w:r>
+        <w:t>cases.</w:t>
+      </w:r>
+      <w:r>
+        <w:t>Major</w:t>
+      </w:r>
+      <w:proofErr w:type="spellEnd"/>
+      <w:r>
+        <w:t xml:space="preserve"> reason behind erroneous tracking of vehicle images is occlusion on the stop-line by pedestrians, speeding vehicles over the stop-line, erratic changes in outdoor lighting conditions and possible vibrations of the surveillance cameras.</w:t>
       </w:r>
       <w:sdt>
         <w:sdtPr>
@@ -9023,10 +9842,18 @@
         <w:t xml:space="preserve"> proposes an </w:t>
       </w:r>
       <w:r>
-        <w:t>improved background-updating algorithm by using wavelet transform on dynamic background, and then track moving vehicles by feature-based tracking method. A complete traffic violation detection system is realized in C++ with OpenCV.</w:t>
-      </w:r>
-      <w:r>
-        <w:t>This paper propo</w:t>
+        <w:t xml:space="preserve">improved background-updating algorithm by using wavelet transform on dynamic background, and then track moving vehicles by feature-based tracking method. A complete traffic violation detection system is realized in C++ with </w:t>
+      </w:r>
+      <w:proofErr w:type="spellStart"/>
+      <w:r>
+        <w:t>OpenCV.</w:t>
+      </w:r>
+      <w:r>
+        <w:t>This</w:t>
+      </w:r>
+      <w:proofErr w:type="spellEnd"/>
+      <w:r>
+        <w:t xml:space="preserve"> paper propo</w:t>
       </w:r>
       <w:r>
         <w:t xml:space="preserve">ses video streams as the input, compares five of the prevalent methods in detection a vehicle in the video stream. </w:t>
@@ -9035,7 +9862,15 @@
         <w:t xml:space="preserve">Background Difference Method, which is already described above; subtracting the current image from the </w:t>
       </w:r>
       <w:r>
-        <w:t xml:space="preserve">background image, binarization which means to take a grayscale image and conversion of the same to black and </w:t>
+        <w:t xml:space="preserve">background image, </w:t>
+      </w:r>
+      <w:proofErr w:type="spellStart"/>
+      <w:r>
+        <w:t>binarization</w:t>
+      </w:r>
+      <w:proofErr w:type="spellEnd"/>
+      <w:r>
+        <w:t xml:space="preserve"> which means to take a grayscale image and conversion of the same to black and </w:t>
       </w:r>
       <w:r>
         <w:lastRenderedPageBreak/>
@@ -9051,7 +9886,15 @@
         <w:t xml:space="preserve">frame Difference Method, </w:t>
       </w:r>
       <w:r>
-        <w:t xml:space="preserve">which subtracts the current frame from the previous frame, and then changing area can be found by setting the threshold value.  Edge Detection Method, applying of edge detection and denoising on the input image </w:t>
+        <w:t xml:space="preserve">which subtracts the current frame from the previous frame, and then changing area can be found by setting the threshold value.  Edge Detection Method, applying of edge detection and </w:t>
+      </w:r>
+      <w:proofErr w:type="spellStart"/>
+      <w:r>
+        <w:t>denoising</w:t>
+      </w:r>
+      <w:proofErr w:type="spellEnd"/>
+      <w:r>
+        <w:t xml:space="preserve"> on the input image </w:t>
       </w:r>
       <w:r>
         <w:t>for result image. The result image is compared with a template image</w:t>
@@ -9060,7 +9903,36 @@
         <w:t xml:space="preserve">, after matching. This method is not suitable for real-time image processing. Optical Flow Method, detects </w:t>
       </w:r>
       <w:r>
-        <w:t>moving objects by the change in the time domain of pixel intensity of an image sequence, and the relationshipbetweenthe structureofobjects and movement. Thismethodis,however,computationallyintensiveandis susceptible to noise.</w:t>
+        <w:t xml:space="preserve">moving objects by the change in the time domain of pixel intensity of an image sequence, and the </w:t>
+      </w:r>
+      <w:proofErr w:type="spellStart"/>
+      <w:r>
+        <w:t>relationshipbetweenthe</w:t>
+      </w:r>
+      <w:proofErr w:type="spellEnd"/>
+      <w:r>
+        <w:t xml:space="preserve"> </w:t>
+      </w:r>
+      <w:proofErr w:type="spellStart"/>
+      <w:r>
+        <w:t>structureofobjects</w:t>
+      </w:r>
+      <w:proofErr w:type="spellEnd"/>
+      <w:r>
+        <w:t xml:space="preserve"> and movement. </w:t>
+      </w:r>
+      <w:proofErr w:type="spellStart"/>
+      <w:r>
+        <w:t>Thismethodis</w:t>
+      </w:r>
+      <w:proofErr w:type="gramStart"/>
+      <w:r>
+        <w:t>,however,computationallyintensiveandis</w:t>
+      </w:r>
+      <w:proofErr w:type="spellEnd"/>
+      <w:proofErr w:type="gramEnd"/>
+      <w:r>
+        <w:t xml:space="preserve"> susceptible to noise.</w:t>
       </w:r>
       <w:r>
         <w:t xml:space="preserve"> Block Matching Method, splits an image into M</w:t>
@@ -9082,7 +9954,15 @@
         <w:t xml:space="preserve"> A </w:t>
       </w:r>
       <w:r>
-        <w:t>moving vehicleiscomposed of many macro blocks</w:t>
+        <w:t xml:space="preserve">moving </w:t>
+      </w:r>
+      <w:proofErr w:type="spellStart"/>
+      <w:r>
+        <w:t>vehicleiscomposed</w:t>
+      </w:r>
+      <w:proofErr w:type="spellEnd"/>
+      <w:r>
+        <w:t xml:space="preserve"> of many macro blocks</w:t>
       </w:r>
       <w:r>
         <w:t>.</w:t>
@@ -9094,7 +9974,15 @@
       </w:r>
       <w:r>
         <w:tab/>
-        <w:t>dynamical background update based on the wavelet transform, that is combined with background difference and feature-based tracking for detection of moving vehicle.</w:t>
+        <w:t xml:space="preserve">dynamical background update based on the wavelet </w:t>
+      </w:r>
+      <w:proofErr w:type="gramStart"/>
+      <w:r>
+        <w:t>transform, that</w:t>
+      </w:r>
+      <w:proofErr w:type="gramEnd"/>
+      <w:r>
+        <w:t xml:space="preserve"> is combined with background difference and feature-based tracking for detection of moving vehicle.</w:t>
       </w:r>
       <w:r>
         <w:t xml:space="preserve"> A weighting parameter </w:t>
@@ -9111,8 +9999,26 @@
       <w:r>
         <w:t xml:space="preserve">within the current image. </w:t>
       </w:r>
-      <w:r>
-        <w:t>Thismethodhasthemeritof avoidingtheinterferenceoftheforeground,when updating the background.</w:t>
+      <w:proofErr w:type="spellStart"/>
+      <w:r>
+        <w:t>Thismethodhasthemeritof</w:t>
+      </w:r>
+      <w:proofErr w:type="spellEnd"/>
+      <w:r>
+        <w:t xml:space="preserve"> </w:t>
+      </w:r>
+      <w:proofErr w:type="spellStart"/>
+      <w:r>
+        <w:t>avoidingtheinterferenceoftheforeground</w:t>
+      </w:r>
+      <w:proofErr w:type="gramStart"/>
+      <w:r>
+        <w:t>,when</w:t>
+      </w:r>
+      <w:proofErr w:type="spellEnd"/>
+      <w:proofErr w:type="gramEnd"/>
+      <w:r>
+        <w:t xml:space="preserve"> updating the background.</w:t>
       </w:r>
       <w:r>
         <w:t xml:space="preserve"> This is required because i</w:t>
@@ -9121,7 +10027,15 @@
         <w:t>f the background updates too fast, thereareextraholesintheforegroundimage</w:t>
       </w:r>
       <w:r>
-        <w:t>otherwise,themovementaffectsdetection performance</w:t>
+        <w:t>otherwise</w:t>
+      </w:r>
+      <w:proofErr w:type="gramStart"/>
+      <w:r>
+        <w:t>,themovementaffectsdetection</w:t>
+      </w:r>
+      <w:proofErr w:type="gramEnd"/>
+      <w:r>
+        <w:t xml:space="preserve"> performance</w:t>
       </w:r>
       <w:r>
         <w:t>.</w:t>
@@ -9135,16 +10049,26 @@
       <w:r>
         <w:t xml:space="preserve"> The advantage of OpenCV is realized in this by use of various image processing functions such as Gaussian filtering function </w:t>
       </w:r>
+      <w:proofErr w:type="spellStart"/>
+      <w:proofErr w:type="gramStart"/>
       <w:r>
         <w:rPr>
           <w:rFonts w:ascii="Consolas" w:hAnsi="Consolas"/>
         </w:rPr>
-        <w:t>GaussianBlur(</w:t>
-      </w:r>
+        <w:t>GaussianBlur</w:t>
+      </w:r>
+      <w:proofErr w:type="spellEnd"/>
       <w:r>
         <w:rPr>
           <w:rFonts w:ascii="Consolas" w:hAnsi="Consolas"/>
         </w:rPr>
+        <w:t>(</w:t>
+      </w:r>
+      <w:proofErr w:type="gramEnd"/>
+      <w:r>
+        <w:rPr>
+          <w:rFonts w:ascii="Consolas" w:hAnsi="Consolas"/>
+        </w:rPr>
         <w:t>),</w:t>
       </w:r>
       <w:r>
@@ -9153,12 +10077,21 @@
         </w:rPr>
         <w:t xml:space="preserve">image space mapping function </w:t>
       </w:r>
+      <w:proofErr w:type="spellStart"/>
       <w:r>
         <w:rPr>
           <w:rFonts w:ascii="Consolas" w:hAnsi="Consolas"/>
         </w:rPr>
-        <w:t>cvtColor()</w:t>
-      </w:r>
+        <w:t>cvtColor</w:t>
+      </w:r>
+      <w:proofErr w:type="spellEnd"/>
+      <w:r>
+        <w:rPr>
+          <w:rFonts w:ascii="Consolas" w:hAnsi="Consolas"/>
+        </w:rPr>
+        <w:t>()</w:t>
+      </w:r>
+      <w:proofErr w:type="spellStart"/>
       <w:r>
         <w:rPr>
           <w:rFonts w:cs="Times New Roman"/>
@@ -9169,7 +10102,14 @@
         <w:rPr>
           <w:rFonts w:cs="Times New Roman"/>
         </w:rPr>
-        <w:t xml:space="preserve">The results are tested for different values of α </w:t>
+        <w:t>The</w:t>
+      </w:r>
+      <w:proofErr w:type="spellEnd"/>
+      <w:r>
+        <w:rPr>
+          <w:rFonts w:cs="Times New Roman"/>
+        </w:rPr>
+        <w:t xml:space="preserve"> results are tested for different values of α </w:t>
       </w:r>
       <w:r>
         <w:rPr>
@@ -9420,10 +10360,26 @@
         <w:t xml:space="preserve"> paper have presented a machine vision algorithm to detect traffic violations specifically swerving and blocking the pedestrian lane. The proposed solution consists of background difference method, and focuses on the genetic algorithm of the system to detect these violations. The general process is that a capture picture is to be subtracted first by the reference image, then the genetic algorithm is run to find the violator, and finally a display is outputted by cropping the image with the corresponding type of violation. The genetic algorithm chooses the best value from initially random population and converge to a single solution. The algorithm is well-suited for real time implementation in traffic detection system. The system inputs were captured photos from a CCTV camera and the outputs were cropped pictures of the car that was detected to have such violations mentioned earlier. At first the input image is subtracted from the reference image and genetic algorithm is performed to give output. </w:t>
       </w:r>
       <w:r>
-        <w:t>It is implemented through Matlab in a computer with a clock processor of 3.4GHz and an 8GB of RAM, to have a nearly optimal program runtime.</w:t>
-      </w:r>
-      <w:r>
-        <w:t>The system have detected both the swerving and pedestrian lane blocking. The system was fast for detecting swerving than pedestrian lane blocking detection.</w:t>
+        <w:t xml:space="preserve">It is implemented through </w:t>
+      </w:r>
+      <w:proofErr w:type="spellStart"/>
+      <w:r>
+        <w:t>Matlab</w:t>
+      </w:r>
+      <w:proofErr w:type="spellEnd"/>
+      <w:r>
+        <w:t xml:space="preserve"> in a computer with a clock processor of 3.4GHz and an 8GB of RAM, to have a nearly optimal program </w:t>
+      </w:r>
+      <w:proofErr w:type="spellStart"/>
+      <w:r>
+        <w:t>runtime.</w:t>
+      </w:r>
+      <w:r>
+        <w:t>The</w:t>
+      </w:r>
+      <w:proofErr w:type="spellEnd"/>
+      <w:r>
+        <w:t xml:space="preserve"> system have detected both the swerving and pedestrian lane blocking. The system was fast for detecting swerving than pedestrian lane blocking detection.</w:t>
       </w:r>
       <w:r>
         <w:t xml:space="preserve"> The system can only process one data at a t</w:t>
@@ -9441,7 +10397,23 @@
         <w:t xml:space="preserve">” was developed by </w:t>
       </w:r>
       <w:r>
-        <w:t>Abu Noman Md. Sakib, Pias Roy</w:t>
+        <w:t xml:space="preserve">Abu Noman Md. </w:t>
+      </w:r>
+      <w:proofErr w:type="spellStart"/>
+      <w:r>
+        <w:t>Sakib</w:t>
+      </w:r>
+      <w:proofErr w:type="spellEnd"/>
+      <w:r>
+        <w:t xml:space="preserve">, </w:t>
+      </w:r>
+      <w:proofErr w:type="spellStart"/>
+      <w:r>
+        <w:t>Pias</w:t>
+      </w:r>
+      <w:proofErr w:type="spellEnd"/>
+      <w:r>
+        <w:t xml:space="preserve"> Roy</w:t>
       </w:r>
       <w:r>
         <w:t xml:space="preserve"> students </w:t>
@@ -9464,9 +10436,14 @@
       <w:r>
         <w:t xml:space="preserve">. This system have used YOLOv3 and </w:t>
       </w:r>
+      <w:proofErr w:type="spellStart"/>
       <w:r>
         <w:lastRenderedPageBreak/>
-        <w:t>tkinter to detect traffic signal violation. The system uses</w:t>
+        <w:t>tkinter</w:t>
+      </w:r>
+      <w:proofErr w:type="spellEnd"/>
+      <w:r>
+        <w:t xml:space="preserve"> to detect traffic signal violation. The system uses</w:t>
       </w:r>
       <w:r>
         <w:rPr>
@@ -9479,7 +10456,23 @@
         <w:t> </w:t>
       </w:r>
       <w:r>
-        <w:t>computer vision, GUI with python library Tkinter and basic opencv.</w:t>
+        <w:t xml:space="preserve">computer vision, GUI with python library </w:t>
+      </w:r>
+      <w:proofErr w:type="spellStart"/>
+      <w:r>
+        <w:t>Tkinter</w:t>
+      </w:r>
+      <w:proofErr w:type="spellEnd"/>
+      <w:r>
+        <w:t xml:space="preserve"> and basic </w:t>
+      </w:r>
+      <w:proofErr w:type="spellStart"/>
+      <w:r>
+        <w:t>opencv</w:t>
+      </w:r>
+      <w:proofErr w:type="spellEnd"/>
+      <w:r>
+        <w:t>.</w:t>
       </w:r>
       <w:r>
         <w:t xml:space="preserve"> The main idea of the project is to detect and track the traffic signal violators.  </w:t>
@@ -9497,10 +10490,18 @@
         <w:t xml:space="preserve"> and graphical user interface (GUI). When the video footage is selected, the moving objects are detected from the input footage using YOLOv3 object detection model to classify vehicles into respective classes. OpenCV and machine learning software library which is used in this project for image processing purpose. It improved the accuracy. </w:t>
       </w:r>
       <w:r>
-        <w:t>Tracking the activity of vehicles, system determines if there is any violation or not.</w:t>
-      </w:r>
-      <w:r>
-        <w:t>The GUI</w:t>
+        <w:t xml:space="preserve">Tracking the activity of vehicles, system determines if there is any violation or </w:t>
+      </w:r>
+      <w:proofErr w:type="spellStart"/>
+      <w:r>
+        <w:t>not.</w:t>
+      </w:r>
+      <w:r>
+        <w:t>The</w:t>
+      </w:r>
+      <w:proofErr w:type="spellEnd"/>
+      <w:r>
+        <w:t xml:space="preserve"> GUI</w:t>
       </w:r>
       <w:r>
         <w:t xml:space="preserve"> makes the system interactive for the user to use. User can monitor the traffic footage and get the alert of violation with the detected bounding box of vehicle. </w:t>
@@ -9533,7 +10534,15 @@
         </w:sdtContent>
       </w:sdt>
       <w:r>
-        <w:t xml:space="preserve"> A traffic line is drawn over the road in the preview of the given video footage by the user. The line specifies that the traffic light is red. Violation happens if any vehicle crosses the traffic line in red state. The detected objects have a green bounding box. If any vehicle passes the traffic light in red state, violation happens. After detecting violation, the bounding box around the vehicle becomes red. This system can only detect the signal violation using computer vision. It uses opencv on python and machine learning to detect the object, classify and detect the violation but does not issue the fine or detect speeding vehicles.  </w:t>
+        <w:t xml:space="preserve"> A traffic line is drawn over the road in the preview of the given video footage by the user. The line specifies that the traffic light is red. Violation happens if any vehicle crosses the traffic line in red state. The detected objects have a green bounding box. If any vehicle passes the traffic light in red state, violation happens. After detecting violation, the bounding box around the vehicle becomes red. This system can only detect the signal violation using computer vision. It uses </w:t>
+      </w:r>
+      <w:proofErr w:type="spellStart"/>
+      <w:r>
+        <w:t>opencv</w:t>
+      </w:r>
+      <w:proofErr w:type="spellEnd"/>
+      <w:r>
+        <w:t xml:space="preserve"> on python and machine learning to detect the object, classify and detect the violation but does not issue the fine or detect speeding vehicles.  </w:t>
       </w:r>
       <w:sdt>
         <w:sdtPr>
@@ -9591,18 +10600,32 @@
         <w:rPr>
           <w:rFonts w:cs="Times New Roman"/>
         </w:rPr>
-        <w:t>Traffic Violation Detection System based on RFID</w:t>
-      </w:r>
+        <w:t xml:space="preserve">Traffic Violation Detection System based on </w:t>
+      </w:r>
+      <w:proofErr w:type="spellStart"/>
       <w:r>
         <w:rPr>
           <w:rFonts w:cs="Times New Roman"/>
         </w:rPr>
-        <w:t xml:space="preserve">features an RFID system. This system contains antennas, readers, tags and </w:t>
+        <w:t>RFID</w:t>
       </w:r>
       <w:r>
         <w:rPr>
           <w:rFonts w:cs="Times New Roman"/>
         </w:rPr>
+        <w:t>features</w:t>
+      </w:r>
+      <w:proofErr w:type="spellEnd"/>
+      <w:r>
+        <w:rPr>
+          <w:rFonts w:cs="Times New Roman"/>
+        </w:rPr>
+        <w:t xml:space="preserve"> an RFID system. This system contains antennas, readers, tags and </w:t>
+      </w:r>
+      <w:r>
+        <w:rPr>
+          <w:rFonts w:cs="Times New Roman"/>
+        </w:rPr>
         <w:t>software</w:t>
       </w:r>
       <w:r>
@@ -9627,19 +10650,47 @@
         <w:rPr>
           <w:rFonts w:cs="Times New Roman"/>
         </w:rPr>
-        <w:t>genetic algorithm of artificial intelligence or feedback is used.</w:t>
-      </w:r>
+        <w:t xml:space="preserve">genetic algorithm of artificial intelligence or feedback is </w:t>
+      </w:r>
+      <w:proofErr w:type="spellStart"/>
       <w:r>
         <w:rPr>
           <w:rFonts w:cs="Times New Roman"/>
         </w:rPr>
-        <w:t xml:space="preserve">Light poles equipped with RFID readers are placed on the </w:t>
+        <w:t>used.</w:t>
       </w:r>
       <w:r>
         <w:rPr>
           <w:rFonts w:cs="Times New Roman"/>
         </w:rPr>
-        <w:t>for violations. RFID tags are attached to highway on entrance and they are taken off while they exit from the highway.</w:t>
+        <w:t>Light</w:t>
+      </w:r>
+      <w:proofErr w:type="spellEnd"/>
+      <w:r>
+        <w:rPr>
+          <w:rFonts w:cs="Times New Roman"/>
+        </w:rPr>
+        <w:t xml:space="preserve"> poles equipped with RFID readers are placed on </w:t>
+      </w:r>
+      <w:proofErr w:type="gramStart"/>
+      <w:r>
+        <w:rPr>
+          <w:rFonts w:cs="Times New Roman"/>
+        </w:rPr>
+        <w:t xml:space="preserve">the </w:t>
+      </w:r>
+      <w:r>
+        <w:rPr>
+          <w:rFonts w:cs="Times New Roman"/>
+        </w:rPr>
+        <w:t>for</w:t>
+      </w:r>
+      <w:proofErr w:type="gramEnd"/>
+      <w:r>
+        <w:rPr>
+          <w:rFonts w:cs="Times New Roman"/>
+        </w:rPr>
+        <w:t xml:space="preserve"> violations. RFID tags are attached to highway on entrance and they are taken off while they exit from the highway.</w:t>
       </w:r>
       <w:r>
         <w:rPr>
@@ -9768,13 +10819,27 @@
         <w:rPr>
           <w:rFonts w:cs="Times New Roman"/>
         </w:rPr>
-        <w:t>A high resolution camera is used to capture the video continuously. If violations are detected, then the number plate of the vehicle is captured using camera &amp; it is processed to obtain the number. Candidate</w:t>
-      </w:r>
+        <w:t xml:space="preserve">A high resolution camera is used to capture the video continuously. If violations are detected, then the number plate of the vehicle is captured using camera &amp; it is processed to obtain the number. </w:t>
+      </w:r>
+      <w:proofErr w:type="spellStart"/>
       <w:r>
         <w:rPr>
           <w:rFonts w:cs="Times New Roman"/>
         </w:rPr>
-        <w:t xml:space="preserve">plate regions are extracted using a pre-processing function, accuracy increase while decrease of computational time. A tree of LBP based cascade classifiers is used for classifications of plate </w:t>
+        <w:t>Candidate</w:t>
+      </w:r>
+      <w:r>
+        <w:rPr>
+          <w:rFonts w:cs="Times New Roman"/>
+        </w:rPr>
+        <w:t>plate</w:t>
+      </w:r>
+      <w:proofErr w:type="spellEnd"/>
+      <w:r>
+        <w:rPr>
+          <w:rFonts w:cs="Times New Roman"/>
+        </w:rPr>
+        <w:t xml:space="preserve"> regions are extracted using a pre-processing function, accuracy increase while decrease of computational time. A tree of LBP based cascade classifiers is used for classifications of plate </w:t>
       </w:r>
       <w:r>
         <w:rPr>
@@ -9787,18 +10852,102 @@
         <w:rPr>
           <w:rFonts w:cs="Times New Roman"/>
         </w:rPr>
-        <w:t>In thisviolation region is a solid line region on the road andregion of interest specifies the area of the image thatwill be processed for violations.</w:t>
-      </w:r>
+        <w:t xml:space="preserve">In </w:t>
+      </w:r>
+      <w:proofErr w:type="spellStart"/>
       <w:r>
         <w:rPr>
           <w:rFonts w:cs="Times New Roman"/>
         </w:rPr>
-        <w:t>Background model is created initially using a singleframe and is then updated for every new image frameacquired from the camera</w:t>
-      </w:r>
+        <w:t>thisviolation</w:t>
+      </w:r>
+      <w:proofErr w:type="spellEnd"/>
       <w:r>
         <w:rPr>
           <w:rFonts w:cs="Times New Roman"/>
         </w:rPr>
+        <w:t xml:space="preserve"> region is a solid line region on the road </w:t>
+      </w:r>
+      <w:proofErr w:type="spellStart"/>
+      <w:r>
+        <w:rPr>
+          <w:rFonts w:cs="Times New Roman"/>
+        </w:rPr>
+        <w:t>andregion</w:t>
+      </w:r>
+      <w:proofErr w:type="spellEnd"/>
+      <w:r>
+        <w:rPr>
+          <w:rFonts w:cs="Times New Roman"/>
+        </w:rPr>
+        <w:t xml:space="preserve"> of interest specifies the area of the image </w:t>
+      </w:r>
+      <w:proofErr w:type="spellStart"/>
+      <w:r>
+        <w:rPr>
+          <w:rFonts w:cs="Times New Roman"/>
+        </w:rPr>
+        <w:t>thatwill</w:t>
+      </w:r>
+      <w:proofErr w:type="spellEnd"/>
+      <w:r>
+        <w:rPr>
+          <w:rFonts w:cs="Times New Roman"/>
+        </w:rPr>
+        <w:t xml:space="preserve"> be processed for </w:t>
+      </w:r>
+      <w:proofErr w:type="spellStart"/>
+      <w:r>
+        <w:rPr>
+          <w:rFonts w:cs="Times New Roman"/>
+        </w:rPr>
+        <w:t>violations.</w:t>
+      </w:r>
+      <w:r>
+        <w:rPr>
+          <w:rFonts w:cs="Times New Roman"/>
+        </w:rPr>
+        <w:t>Background</w:t>
+      </w:r>
+      <w:proofErr w:type="spellEnd"/>
+      <w:r>
+        <w:rPr>
+          <w:rFonts w:cs="Times New Roman"/>
+        </w:rPr>
+        <w:t xml:space="preserve"> model is created initially using a </w:t>
+      </w:r>
+      <w:proofErr w:type="spellStart"/>
+      <w:r>
+        <w:rPr>
+          <w:rFonts w:cs="Times New Roman"/>
+        </w:rPr>
+        <w:t>singleframe</w:t>
+      </w:r>
+      <w:proofErr w:type="spellEnd"/>
+      <w:r>
+        <w:rPr>
+          <w:rFonts w:cs="Times New Roman"/>
+        </w:rPr>
+        <w:t xml:space="preserve"> and is then updated for every new image </w:t>
+      </w:r>
+      <w:proofErr w:type="spellStart"/>
+      <w:r>
+        <w:rPr>
+          <w:rFonts w:cs="Times New Roman"/>
+        </w:rPr>
+        <w:t>frameacquired</w:t>
+      </w:r>
+      <w:proofErr w:type="spellEnd"/>
+      <w:r>
+        <w:rPr>
+          <w:rFonts w:cs="Times New Roman"/>
+        </w:rPr>
+        <w:t xml:space="preserve"> from the camera</w:t>
+      </w:r>
+      <w:r>
+        <w:rPr>
+          <w:rFonts w:cs="Times New Roman"/>
+        </w:rPr>
         <w:t>.</w:t>
       </w:r>
       <w:r>
@@ -9808,7 +10957,15 @@
         <w:t xml:space="preserve">is used for every pixel in the image. </w:t>
       </w:r>
       <w:r>
-        <w:t>For shadow detection it is performed per pixel for the non-background pixelsusing the rationale that shadows have similar</w:t>
+        <w:t xml:space="preserve">For shadow detection it is performed per pixel for the non-background </w:t>
+      </w:r>
+      <w:proofErr w:type="spellStart"/>
+      <w:r>
+        <w:t>pixelsusing</w:t>
+      </w:r>
+      <w:proofErr w:type="spellEnd"/>
+      <w:r>
+        <w:t xml:space="preserve"> the rationale that shadows have similar</w:t>
       </w:r>
       <w:r>
         <w:t xml:space="preserve"> c</w:t>
@@ -9820,7 +10977,15 @@
         <w:t>.</w:t>
       </w:r>
       <w:r>
-        <w:t xml:space="preserve"> The foreground image extracted from the backgroundsubtraction module is further processed for shadow pixels using </w:t>
+        <w:t xml:space="preserve"> The foreground image extracted from the </w:t>
+      </w:r>
+      <w:proofErr w:type="spellStart"/>
+      <w:r>
+        <w:t>backgroundsubtraction</w:t>
+      </w:r>
+      <w:proofErr w:type="spellEnd"/>
+      <w:r>
+        <w:t xml:space="preserve"> module is further processed for shadow pixels using </w:t>
       </w:r>
       <w:r>
         <w:t xml:space="preserve">the </w:t>
@@ -9845,7 +11010,31 @@
         <w:t>P</w:t>
       </w:r>
       <w:r>
-        <w:t>arts of base profile of a blobresulting from stripping out the part that intersectswith the violation area, a blob is considered to beinvolved in illegal solid line crossing</w:t>
+        <w:t xml:space="preserve">arts of base profile of a </w:t>
+      </w:r>
+      <w:proofErr w:type="spellStart"/>
+      <w:r>
+        <w:t>blobresulting</w:t>
+      </w:r>
+      <w:proofErr w:type="spellEnd"/>
+      <w:r>
+        <w:t xml:space="preserve"> from stripping out the part that </w:t>
+      </w:r>
+      <w:proofErr w:type="spellStart"/>
+      <w:r>
+        <w:t>intersectswith</w:t>
+      </w:r>
+      <w:proofErr w:type="spellEnd"/>
+      <w:r>
+        <w:t xml:space="preserve"> the violation area, a blob is considered to </w:t>
+      </w:r>
+      <w:proofErr w:type="spellStart"/>
+      <w:r>
+        <w:t>beinvolved</w:t>
+      </w:r>
+      <w:proofErr w:type="spellEnd"/>
+      <w:r>
+        <w:t xml:space="preserve"> in illegal solid line crossing</w:t>
       </w:r>
       <w:r>
         <w:t>.</w:t>
@@ -9878,10 +11067,26 @@
         <w:t xml:space="preserve"> T</w:t>
       </w:r>
       <w:r>
-        <w:t>he computation is done based on averagevalues of block sub regions, instead of individual pixels.</w:t>
-      </w:r>
-      <w:r>
-        <w:t>MB-LBP is more robust than LBP.</w:t>
+        <w:t xml:space="preserve">he computation is done based on </w:t>
+      </w:r>
+      <w:proofErr w:type="spellStart"/>
+      <w:r>
+        <w:t>averagevalues</w:t>
+      </w:r>
+      <w:proofErr w:type="spellEnd"/>
+      <w:r>
+        <w:t xml:space="preserve"> of block sub regions, instead of individual </w:t>
+      </w:r>
+      <w:proofErr w:type="spellStart"/>
+      <w:r>
+        <w:t>pixels.</w:t>
+      </w:r>
+      <w:r>
+        <w:t>MB</w:t>
+      </w:r>
+      <w:proofErr w:type="spellEnd"/>
+      <w:r>
+        <w:t>-LBP is more robust than LBP.</w:t>
       </w:r>
       <w:r>
         <w:t xml:space="preserve"> On experimentation, it was found that there were few false detections and system was able to achieve an average accuracy of 85%.</w:t>
@@ -9953,10 +11158,26 @@
         <w:t xml:space="preserve">. </w:t>
       </w:r>
       <w:r>
-        <w:t>The software is able to detect and store traffic violations that are related to intersections of vehicles with solid lines and traffic light violations.</w:t>
-      </w:r>
-      <w:r>
-        <w:t xml:space="preserve">The project was developed using Python 3, extensive use of SciPy, OpenCV and UI is based on GTK. </w:t>
+        <w:t xml:space="preserve">The software is able to detect and store traffic violations that are related to intersections of vehicles with solid lines and traffic light </w:t>
+      </w:r>
+      <w:proofErr w:type="spellStart"/>
+      <w:r>
+        <w:t>violations.</w:t>
+      </w:r>
+      <w:r>
+        <w:t>The</w:t>
+      </w:r>
+      <w:proofErr w:type="spellEnd"/>
+      <w:r>
+        <w:t xml:space="preserve"> project was developed using Python 3, extensive use of </w:t>
+      </w:r>
+      <w:proofErr w:type="spellStart"/>
+      <w:r>
+        <w:t>SciPy</w:t>
+      </w:r>
+      <w:proofErr w:type="spellEnd"/>
+      <w:r>
+        <w:t xml:space="preserve">, OpenCV and UI is based on GTK. </w:t>
       </w:r>
       <w:r>
         <w:t>First, models of the road and of vehicle movements are obtained by processing the video stream. Second, these models are combined and analyzed to detect traffic violations.</w:t>
@@ -9983,13 +11204,21 @@
         <w:t>Second, the background image is analyzed to detect straight lines of the road</w:t>
       </w:r>
       <w:r>
-        <w:t xml:space="preserve"> by an edge detector algorithm and reduction of noise by the approach of Hough Transform</w:t>
+        <w:t xml:space="preserve"> by an edge detector algorithm and reduction of noise by the approach of Hough </w:t>
+      </w:r>
+      <w:proofErr w:type="spellStart"/>
+      <w:r>
+        <w:t>Transform</w:t>
       </w:r>
       <w:r>
         <w:t>.</w:t>
       </w:r>
       <w:r>
-        <w:t xml:space="preserve">Implementations of these algorithms are available in OpenCV library. </w:t>
+        <w:t>Implementations</w:t>
+      </w:r>
+      <w:proofErr w:type="spellEnd"/>
+      <w:r>
+        <w:t xml:space="preserve"> of these algorithms are available in OpenCV library. </w:t>
       </w:r>
       <w:r>
         <w:t xml:space="preserve">But problem was </w:t>
@@ -10016,13 +11245,21 @@
         <w:t xml:space="preserve">, which </w:t>
       </w:r>
       <w:r>
-        <w:t>is performed by using algorithm for finding the strongly connected components of the graph whose implementation is available in SciPy</w:t>
+        <w:t xml:space="preserve">is performed by using algorithm for finding the strongly connected components of the graph whose implementation is available in </w:t>
+      </w:r>
+      <w:proofErr w:type="spellStart"/>
+      <w:r>
+        <w:t>SciPy</w:t>
       </w:r>
       <w:r>
         <w:t>.</w:t>
       </w:r>
       <w:r>
-        <w:t>To detect the vehicles YOLO neural network processes frames of video stream</w:t>
+        <w:t>To</w:t>
+      </w:r>
+      <w:proofErr w:type="spellEnd"/>
+      <w:r>
+        <w:t xml:space="preserve"> detect the vehicles YOLO neural network processes frames of video stream</w:t>
       </w:r>
       <w:r>
         <w:t>.</w:t>
@@ -10034,7 +11271,15 @@
         <w:t xml:space="preserve"> This algorithm uses r</w:t>
       </w:r>
       <w:r>
-        <w:t>udimentary combination of techniques such as the Kalman Filter and Hungarian algorithm for tracking components</w:t>
+        <w:t xml:space="preserve">udimentary combination of techniques such as the </w:t>
+      </w:r>
+      <w:proofErr w:type="spellStart"/>
+      <w:r>
+        <w:t>Kalman</w:t>
+      </w:r>
+      <w:proofErr w:type="spellEnd"/>
+      <w:r>
+        <w:t xml:space="preserve"> Filter and Hungarian algorithm for tracking components</w:t>
       </w:r>
       <w:r>
         <w:t xml:space="preserve">. </w:t>
@@ -10072,11 +11317,21 @@
     </w:p>
     <w:p>
       <w:r>
-        <w:t>Traffic Management and Violation Detection Systems: An Open Challenge,</w:t>
+        <w:t xml:space="preserve">Traffic Management and Violation Detection Systems: An Open </w:t>
+      </w:r>
+      <w:proofErr w:type="spellStart"/>
+      <w:r>
+        <w:t>Challenge</w:t>
+      </w:r>
+      <w:proofErr w:type="gramStart"/>
+      <w:r>
+        <w:t>,</w:t>
       </w:r>
       <w:r>
         <w:t>this</w:t>
       </w:r>
+      <w:proofErr w:type="spellEnd"/>
+      <w:proofErr w:type="gramEnd"/>
       <w:r>
         <w:t xml:space="preserve"> is a compilation of different TVDS systems and their comparison.</w:t>
       </w:r>
@@ -10363,7 +11618,23 @@
       </w:r>
       <w:r>
         <w:lastRenderedPageBreak/>
-        <w:t xml:space="preserve">of interest are objects (humans, cars, text etc.) in its foreground. After the stage of image preprocessing (which may include image denoising, post processing like morphology etc.) object localization is required which may make use of this technique.Foreground detection separates foreground from background based on these changes taking place in the </w:t>
+        <w:t xml:space="preserve">of interest are objects (humans, cars, text etc.) in its foreground. After the stage of image preprocessing (which may include image </w:t>
+      </w:r>
+      <w:proofErr w:type="spellStart"/>
+      <w:r>
+        <w:t>denoising</w:t>
+      </w:r>
+      <w:proofErr w:type="spellEnd"/>
+      <w:r>
+        <w:t xml:space="preserve">, post processing like morphology etc.) object localization is required which may make use of this </w:t>
+      </w:r>
+      <w:proofErr w:type="spellStart"/>
+      <w:r>
+        <w:t>technique.Foreground</w:t>
+      </w:r>
+      <w:proofErr w:type="spellEnd"/>
+      <w:r>
+        <w:t xml:space="preserve"> detection separates foreground from background based on these changes taking place in the </w:t>
       </w:r>
       <w:r>
         <w:t>foreground</w:t>
@@ -10395,10 +11666,18 @@
         <w:t>can be</w:t>
       </w:r>
       <w:r>
-        <w:t xml:space="preserve"> analyzed to detect straight lines of the road.</w:t>
-      </w:r>
-      <w:r>
-        <w:t>One of the most popular ways to find straight lines on an image is to preprocess the image by an edge detector algorithm and then apply Hough transform</w:t>
+        <w:t xml:space="preserve"> analyzed to detect straight lines of the </w:t>
+      </w:r>
+      <w:proofErr w:type="spellStart"/>
+      <w:r>
+        <w:t>road.</w:t>
+      </w:r>
+      <w:r>
+        <w:t>One</w:t>
+      </w:r>
+      <w:proofErr w:type="spellEnd"/>
+      <w:r>
+        <w:t xml:space="preserve"> of the most popular ways to find straight lines on an image is to preprocess the image by an edge detector algorithm and then apply Hough transform</w:t>
       </w:r>
       <w:r>
         <w:t>.</w:t>
@@ -10409,7 +11688,15 @@
         <w:t>The edge detection</w:t>
       </w:r>
       <w:r>
-        <w:t xml:space="preserve"> algorithm, we are planning to use Canny edge detector</w:t>
+        <w:t xml:space="preserve"> algorithm, we are planning to use </w:t>
+      </w:r>
+      <w:proofErr w:type="gramStart"/>
+      <w:r>
+        <w:t>Canny</w:t>
+      </w:r>
+      <w:proofErr w:type="gramEnd"/>
+      <w:r>
+        <w:t xml:space="preserve"> edge detector</w:t>
       </w:r>
       <w:r>
         <w:t xml:space="preserve">. </w:t>
@@ -10458,10 +11745,18 @@
         <w:t>are</w:t>
       </w:r>
       <w:r>
-        <w:t xml:space="preserve"> required.</w:t>
-      </w:r>
-      <w:r>
-        <w:t xml:space="preserve">The problem </w:t>
+        <w:t xml:space="preserve"> </w:t>
+      </w:r>
+      <w:proofErr w:type="spellStart"/>
+      <w:r>
+        <w:t>required.</w:t>
+      </w:r>
+      <w:r>
+        <w:t>The</w:t>
+      </w:r>
+      <w:proofErr w:type="spellEnd"/>
+      <w:r>
+        <w:t xml:space="preserve"> problem </w:t>
       </w:r>
       <w:r>
         <w:t>is</w:t>
@@ -10479,10 +11774,18 @@
         <w:t xml:space="preserve"> be</w:t>
       </w:r>
       <w:r>
-        <w:t xml:space="preserve"> identified as lines.</w:t>
-      </w:r>
-      <w:r>
-        <w:t xml:space="preserve">In case of increasing thresholds for a line, the road lines often are not identified as well. Sure, with further preprocessing of the image, e.g. with the removal of small non-straight edges, a better result </w:t>
+        <w:t xml:space="preserve"> identified as </w:t>
+      </w:r>
+      <w:proofErr w:type="spellStart"/>
+      <w:r>
+        <w:t>lines.</w:t>
+      </w:r>
+      <w:r>
+        <w:t>In</w:t>
+      </w:r>
+      <w:proofErr w:type="spellEnd"/>
+      <w:r>
+        <w:t xml:space="preserve"> case of increasing thresholds for a line, the road lines often are not identified as well. Sure, with further preprocessing of the image, e.g. with the removal of small non-straight edges, a better result </w:t>
       </w:r>
       <w:r>
         <w:t>can</w:t>
@@ -10512,10 +11815,18 @@
         <w:jc w:val="left"/>
       </w:pPr>
       <w:r>
-        <w:t>This approach now removes false edges.</w:t>
-      </w:r>
-      <w:r>
-        <w:t>Then, after detection of line segments, in order to identify whether several segments are on the same line, a graph is composed out of detected segments. The nodes are linked to each other when corresponding segments are almost on the same line and are close enough. Next, connected components of the graph are identified, by applying appropriate algorithm</w:t>
+        <w:t xml:space="preserve">This approach now removes false </w:t>
+      </w:r>
+      <w:proofErr w:type="spellStart"/>
+      <w:r>
+        <w:t>edges.</w:t>
+      </w:r>
+      <w:r>
+        <w:t>Then</w:t>
+      </w:r>
+      <w:proofErr w:type="spellEnd"/>
+      <w:r>
+        <w:t>, after detection of line segments, in order to identify whether several segments are on the same line, a graph is composed out of detected segments. The nodes are linked to each other when corresponding segments are almost on the same line and are close enough. Next, connected components of the graph are identified, by applying appropriate algorithm</w:t>
       </w:r>
       <w:r>
         <w:t xml:space="preserve">. </w:t>
@@ -10570,10 +11881,26 @@
         <w:t>sort</w:t>
       </w:r>
       <w:r>
-        <w:t xml:space="preserve"> algorithm is applied to the detections.</w:t>
-      </w:r>
-      <w:r>
-        <w:t>This algorithm uses rudimentary combination of techniques such as the Kalman Filter and Hungarian algorithm for tracking components, but at the same time, this approach achieves an accuracy comparable to state-of-the-art online trackers. After that, the movement path of the vehicle is composed based on tracking result and the path is smoothened.</w:t>
+        <w:t xml:space="preserve"> algorithm is applied to the </w:t>
+      </w:r>
+      <w:proofErr w:type="spellStart"/>
+      <w:r>
+        <w:t>detections.</w:t>
+      </w:r>
+      <w:r>
+        <w:t>This</w:t>
+      </w:r>
+      <w:proofErr w:type="spellEnd"/>
+      <w:r>
+        <w:t xml:space="preserve"> algorithm uses rudimentary combination of techniques such as the </w:t>
+      </w:r>
+      <w:proofErr w:type="spellStart"/>
+      <w:r>
+        <w:t>Kalman</w:t>
+      </w:r>
+      <w:proofErr w:type="spellEnd"/>
+      <w:r>
+        <w:t xml:space="preserve"> Filter and Hungarian algorithm for tracking components, but at the same time, this approach achieves an accuracy comparable to state-of-the-art online trackers. After that, the movement path of the vehicle is composed based on tracking result and the path is smoothened.</w:t>
       </w:r>
       <w:r>
         <w:t xml:space="preserve"> Classification is done using Neural Network in YOLO.</w:t>
@@ -10609,10 +11936,18 @@
         <w:t>road</w:t>
       </w:r>
       <w:r>
-        <w:t>. Crossing of the lines is considered to be a violation. In case of Front line, traffic light color can also be selected to identify whether crossing of that line in a certain moment is a violation or not.</w:t>
-      </w:r>
-      <w:r>
-        <w:t>After detection of the lines, they are shown in the window of the application and the user can set any line type (Front, Parallel) or leave it without setting a type. Front lines are intended to be used across the carriageway, and parallel ones along the carriageway. Crossing of the lines is considered to be a violation. In case of Front line, traffic light color can also be selected to identify whether crossing of that line in a certain moment is a violation or not.</w:t>
+        <w:t xml:space="preserve">. Crossing of the lines is considered to be a violation. In case of Front line, traffic light color can also be selected to identify whether crossing of that line in a certain moment is a violation or </w:t>
+      </w:r>
+      <w:proofErr w:type="spellStart"/>
+      <w:r>
+        <w:t>not.</w:t>
+      </w:r>
+      <w:r>
+        <w:t>After</w:t>
+      </w:r>
+      <w:proofErr w:type="spellEnd"/>
+      <w:r>
+        <w:t xml:space="preserve"> detection of the lines, they are shown in the window of the application and the user can set any line type (Front, Parallel) or leave it without setting a type. Front lines are intended to be used across the carriageway, and parallel ones along the carriageway. Crossing of the lines is considered to be a violation. In case of Front line, traffic light color can also be selected to identify whether crossing of that line in a certain moment is a violation or not.</w:t>
       </w:r>
       <w:sdt>
         <w:sdtPr>
@@ -10663,19 +11998,72 @@
     </w:p>
     <w:p>
       <w:r>
-        <w:t xml:space="preserve">Number plate is planned to be identified by use of Supervisely and Tensorflow. </w:t>
-      </w:r>
-      <w:r>
-        <w:t>Supervisely solves the problem</w:t>
-      </w:r>
-      <w:r>
-        <w:t xml:space="preserve"> of a person who trains tensorflow. Tensorflow is a</w:t>
+        <w:t xml:space="preserve">Number plate is planned to be identified by use of </w:t>
+      </w:r>
+      <w:proofErr w:type="spellStart"/>
+      <w:r>
+        <w:t>Supervisely</w:t>
+      </w:r>
+      <w:proofErr w:type="spellEnd"/>
+      <w:r>
+        <w:t xml:space="preserve"> and </w:t>
+      </w:r>
+      <w:proofErr w:type="spellStart"/>
+      <w:r>
+        <w:t>Tensorflow</w:t>
+      </w:r>
+      <w:proofErr w:type="spellEnd"/>
+      <w:r>
+        <w:t xml:space="preserve">. </w:t>
+      </w:r>
+      <w:proofErr w:type="spellStart"/>
+      <w:r>
+        <w:t>Supervisely</w:t>
+      </w:r>
+      <w:proofErr w:type="spellEnd"/>
+      <w:r>
+        <w:t xml:space="preserve"> solves the problem</w:t>
+      </w:r>
+      <w:r>
+        <w:t xml:space="preserve"> of a person who trains </w:t>
+      </w:r>
+      <w:proofErr w:type="spellStart"/>
+      <w:r>
+        <w:t>tensorflow</w:t>
+      </w:r>
+      <w:proofErr w:type="spellEnd"/>
+      <w:r>
+        <w:t xml:space="preserve">. </w:t>
+      </w:r>
+      <w:proofErr w:type="spellStart"/>
+      <w:r>
+        <w:t>Tensorflow</w:t>
+      </w:r>
+      <w:proofErr w:type="spellEnd"/>
+      <w:r>
+        <w:t xml:space="preserve"> is a</w:t>
       </w:r>
       <w:r>
         <w:t>n end-to-end open source machine learning platform</w:t>
       </w:r>
       <w:r>
-        <w:t xml:space="preserve"> which can be trained on data-sets. Now, the problem is he needs to train tensorflow by creating private datasets, merging them with several public datasets in different formats &amp; adding various data augmentations. This process is cumbersome and may produce errors. Supervisely solves the problem. </w:t>
+        <w:t xml:space="preserve"> which can be trained on data-sets. Now, the problem is he needs to train </w:t>
+      </w:r>
+      <w:proofErr w:type="spellStart"/>
+      <w:r>
+        <w:t>tensorflow</w:t>
+      </w:r>
+      <w:proofErr w:type="spellEnd"/>
+      <w:r>
+        <w:t xml:space="preserve"> by creating private datasets, merging them with several public datasets in different formats &amp; adding various data augmentations. This process is cumbersome and may produce errors. </w:t>
+      </w:r>
+      <w:proofErr w:type="spellStart"/>
+      <w:r>
+        <w:t>Supervisely</w:t>
+      </w:r>
+      <w:proofErr w:type="spellEnd"/>
+      <w:r>
+        <w:t xml:space="preserve"> solves the problem. </w:t>
       </w:r>
       <w:r>
         <w:t>It offers the best of simplicity and performance — it is the web-based framework that allows to import all the most famous public datasets, to create own datasets with integrated annotation tool, merge and export datasets to different formats with various number of augmentations and much more.</w:t>
@@ -10906,10 +12294,12 @@
         <w:lastRenderedPageBreak/>
         <w:t xml:space="preserve">Gantt </w:t>
       </w:r>
+      <w:proofErr w:type="gramStart"/>
       <w:r>
         <w:t>Chart</w:t>
       </w:r>
       <w:bookmarkEnd w:id="36"/>
+      <w:proofErr w:type="gramEnd"/>
     </w:p>
     <w:tbl>
       <w:tblPr>
@@ -18268,8 +19658,8 @@
         </c:dLbls>
         <c:gapWidth val="150"/>
         <c:overlap val="100"/>
-        <c:axId val="1016230112"/>
-        <c:axId val="1016234464"/>
+        <c:axId val="-1622938848"/>
+        <c:axId val="-1622930144"/>
         <c:extLst xmlns:c16r2="http://schemas.microsoft.com/office/drawing/2015/06/chart">
           <c:ext xmlns:c15="http://schemas.microsoft.com/office/drawing/2012/chart" uri="{02D57815-91ED-43cb-92C2-25804820EDAC}">
             <c15:filteredBarSeries>
@@ -18478,7 +19868,7 @@
         </c:extLst>
       </c:barChart>
       <c:catAx>
-        <c:axId val="1016230112"/>
+        <c:axId val="-1622938848"/>
         <c:scaling>
           <c:orientation val="minMax"/>
         </c:scaling>
@@ -18488,7 +19878,7 @@
         <c:majorTickMark val="none"/>
         <c:minorTickMark val="none"/>
         <c:tickLblPos val="nextTo"/>
-        <c:crossAx val="1016234464"/>
+        <c:crossAx val="-1622930144"/>
         <c:crosses val="autoZero"/>
         <c:auto val="1"/>
         <c:lblAlgn val="ctr"/>
@@ -18496,7 +19886,7 @@
         <c:noMultiLvlLbl val="0"/>
       </c:catAx>
       <c:valAx>
-        <c:axId val="1016234464"/>
+        <c:axId val="-1622930144"/>
         <c:scaling>
           <c:orientation val="minMax"/>
         </c:scaling>
@@ -18506,7 +19896,7 @@
         <c:majorTickMark val="none"/>
         <c:minorTickMark val="none"/>
         <c:tickLblPos val="nextTo"/>
-        <c:crossAx val="1016230112"/>
+        <c:crossAx val="-1622938848"/>
         <c:crosses val="autoZero"/>
         <c:crossBetween val="between"/>
       </c:valAx>
@@ -18713,6 +20103,7 @@
     <w:rsid w:val="006C7DAA"/>
     <w:rsid w:val="00782487"/>
     <w:rsid w:val="008621D6"/>
+    <w:rsid w:val="00A073AE"/>
     <w:rsid w:val="00A50A2F"/>
     <w:rsid w:val="00A63C11"/>
     <w:rsid w:val="00B6002F"/>
@@ -19975,7 +21366,7 @@
 </file>
 
 <file path=customXml/itemProps2.xml><?xml version="1.0" encoding="utf-8"?>
-<ds:datastoreItem xmlns:ds="http://schemas.openxmlformats.org/officeDocument/2006/customXml" ds:itemID="{946838EA-9471-4BAC-AB6D-0798F7062B6B}">
+<ds:datastoreItem xmlns:ds="http://schemas.openxmlformats.org/officeDocument/2006/customXml" ds:itemID="{5D66D776-E5B2-43EE-A4D7-FCA5A9668E14}">
   <ds:schemaRefs>
     <ds:schemaRef ds:uri="http://schemas.openxmlformats.org/officeDocument/2006/bibliography"/>
   </ds:schemaRefs>

</xml_diff>